<commit_message>
Modified the way the tumor is highlighted in the project. Started writing the project documentation.
</commit_message>
<xml_diff>
--- a/Documentation/Documentation.docx
+++ b/Documentation/Documentation.docx
@@ -1,6 +1,6 @@
 
 <file path=word/document.xml><?xml version="1.0" encoding="utf-8"?>
-<w:document xmlns:wpc="http://schemas.microsoft.com/office/word/2010/wordprocessingCanvas" xmlns:cx="http://schemas.microsoft.com/office/drawing/2014/chartex" xmlns:cx1="http://schemas.microsoft.com/office/drawing/2015/9/8/chartex" xmlns:cx2="http://schemas.microsoft.com/office/drawing/2015/10/21/chartex" xmlns:cx3="http://schemas.microsoft.com/office/drawing/2016/5/9/chartex" xmlns:cx4="http://schemas.microsoft.com/office/drawing/2016/5/10/chartex" xmlns:cx5="http://schemas.microsoft.com/office/drawing/2016/5/11/chartex" xmlns:cx6="http://schemas.microsoft.com/office/drawing/2016/5/12/chartex" xmlns:cx7="http://schemas.microsoft.com/office/drawing/2016/5/13/chartex" xmlns:cx8="http://schemas.microsoft.com/office/drawing/2016/5/14/chartex" xmlns:mc="http://schemas.openxmlformats.org/markup-compatibility/2006" xmlns:aink="http://schemas.microsoft.com/office/drawing/2016/ink" xmlns:am3d="http://schemas.microsoft.com/office/drawing/2017/model3d" xmlns:o="urn:schemas-microsoft-com:office:office" xmlns:r="http://schemas.openxmlformats.org/officeDocument/2006/relationships" xmlns:m="http://schemas.openxmlformats.org/officeDocument/2006/math" xmlns:v="urn:schemas-microsoft-com:vml" xmlns:wp14="http://schemas.microsoft.com/office/word/2010/wordprocessingDrawing" xmlns:wp="http://schemas.openxmlformats.org/drawingml/2006/wordprocessingDrawing" xmlns:w10="urn:schemas-microsoft-com:office:word" xmlns:w="http://schemas.openxmlformats.org/wordprocessingml/2006/main" xmlns:w14="http://schemas.microsoft.com/office/word/2010/wordml" xmlns:w15="http://schemas.microsoft.com/office/word/2012/wordml" xmlns:w16cex="http://schemas.microsoft.com/office/word/2018/wordml/cex" xmlns:w16cid="http://schemas.microsoft.com/office/word/2016/wordml/cid" xmlns:w16="http://schemas.microsoft.com/office/word/2018/wordml" xmlns:w16sdtdh="http://schemas.microsoft.com/office/word/2020/wordml/sdtdatahash" xmlns:w16se="http://schemas.microsoft.com/office/word/2015/wordml/symex" xmlns:wpg="http://schemas.microsoft.com/office/word/2010/wordprocessingGroup" xmlns:wpi="http://schemas.microsoft.com/office/word/2010/wordprocessingInk" xmlns:wne="http://schemas.microsoft.com/office/word/2006/wordml" xmlns:wps="http://schemas.microsoft.com/office/word/2010/wordprocessingShape" mc:Ignorable="w14 w15 w16se w16cid w16 w16cex w16sdtdh wp14">
+<w:document xmlns:wpc="http://schemas.microsoft.com/office/word/2010/wordprocessingCanvas" xmlns:cx="http://schemas.microsoft.com/office/drawing/2014/chartex" xmlns:cx1="http://schemas.microsoft.com/office/drawing/2015/9/8/chartex" xmlns:cx2="http://schemas.microsoft.com/office/drawing/2015/10/21/chartex" xmlns:cx3="http://schemas.microsoft.com/office/drawing/2016/5/9/chartex" xmlns:cx4="http://schemas.microsoft.com/office/drawing/2016/5/10/chartex" xmlns:cx5="http://schemas.microsoft.com/office/drawing/2016/5/11/chartex" xmlns:cx6="http://schemas.microsoft.com/office/drawing/2016/5/12/chartex" xmlns:cx7="http://schemas.microsoft.com/office/drawing/2016/5/13/chartex" xmlns:cx8="http://schemas.microsoft.com/office/drawing/2016/5/14/chartex" xmlns:mc="http://schemas.openxmlformats.org/markup-compatibility/2006" xmlns:aink="http://schemas.microsoft.com/office/drawing/2016/ink" xmlns:am3d="http://schemas.microsoft.com/office/drawing/2017/model3d" xmlns:o="urn:schemas-microsoft-com:office:office" xmlns:oel="http://schemas.microsoft.com/office/2019/extlst" xmlns:r="http://schemas.openxmlformats.org/officeDocument/2006/relationships" xmlns:m="http://schemas.openxmlformats.org/officeDocument/2006/math" xmlns:v="urn:schemas-microsoft-com:vml" xmlns:wp14="http://schemas.microsoft.com/office/word/2010/wordprocessingDrawing" xmlns:wp="http://schemas.openxmlformats.org/drawingml/2006/wordprocessingDrawing" xmlns:w10="urn:schemas-microsoft-com:office:word" xmlns:w="http://schemas.openxmlformats.org/wordprocessingml/2006/main" xmlns:w14="http://schemas.microsoft.com/office/word/2010/wordml" xmlns:w15="http://schemas.microsoft.com/office/word/2012/wordml" xmlns:w16cex="http://schemas.microsoft.com/office/word/2018/wordml/cex" xmlns:w16cid="http://schemas.microsoft.com/office/word/2016/wordml/cid" xmlns:w16="http://schemas.microsoft.com/office/word/2018/wordml" xmlns:w16sdtdh="http://schemas.microsoft.com/office/word/2020/wordml/sdtdatahash" xmlns:w16se="http://schemas.microsoft.com/office/word/2015/wordml/symex" xmlns:wpg="http://schemas.microsoft.com/office/word/2010/wordprocessingGroup" xmlns:wpi="http://schemas.microsoft.com/office/word/2010/wordprocessingInk" xmlns:wne="http://schemas.microsoft.com/office/word/2006/wordml" xmlns:wps="http://schemas.microsoft.com/office/word/2010/wordprocessingShape" mc:Ignorable="w14 w15 w16se w16cid w16 w16cex w16sdtdh wp14">
   <w:body>
     <w:p>
       <w:pPr>
@@ -150,7 +150,7 @@
                 <v:stroke joinstyle="miter"/>
                 <v:path gradientshapeok="t" o:connecttype="rect"/>
               </v:shapetype>
-              <v:shape id="Text Box 2" o:spid="_x0000_s1026" type="#_x0000_t202" style="position:absolute;margin-left:127.85pt;margin-top:30pt;width:179.05pt;height:54pt;z-index:251659264;visibility:visible;mso-wrap-style:square;mso-width-percent:0;mso-height-percent:0;mso-wrap-distance-left:9pt;mso-wrap-distance-top:0;mso-wrap-distance-right:9pt;mso-wrap-distance-bottom:0;mso-position-horizontal:right;mso-position-horizontal-relative:margin;mso-position-vertical:absolute;mso-position-vertical-relative:text;mso-width-percent:0;mso-height-percent:0;mso-width-relative:page;mso-height-relative:page;v-text-anchor:top" o:gfxdata="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" filled="f" stroked="f">
+              <v:shape id="Text Box 2" o:spid="_x0000_s1026" type="#_x0000_t202" style="position:absolute;margin-left:127.85pt;margin-top:30pt;width:179.05pt;height:54pt;z-index:251659264;visibility:visible;mso-wrap-style:square;mso-width-percent:0;mso-height-percent:0;mso-wrap-distance-left:9pt;mso-wrap-distance-top:0;mso-wrap-distance-right:9pt;mso-wrap-distance-bottom:0;mso-position-horizontal:right;mso-position-horizontal-relative:margin;mso-position-vertical:absolute;mso-position-vertical-relative:text;mso-width-percent:0;mso-height-percent:0;mso-width-relative:page;mso-height-relative:page;v-text-anchor:top" o:gfxdata="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" filled="f" stroked="f">
                 <v:textbox>
                   <w:txbxContent>
                     <w:p>
@@ -250,7 +250,7 @@
                     </pic:cNvPicPr>
                   </pic:nvPicPr>
                   <pic:blipFill>
-                    <a:blip r:embed="rId7" cstate="print">
+                    <a:blip r:embed="rId8" cstate="print">
                       <a:extLst>
                         <a:ext uri="{28A0092B-C50C-407E-A947-70E740481C1C}">
                           <a14:useLocalDpi xmlns:a14="http://schemas.microsoft.com/office/drawing/2010/main" val="0"/>
@@ -658,8 +658,645 @@
           <w:szCs w:val="48"/>
           <w:lang w:val="ro-RO"/>
         </w:rPr>
-        <w:t>Lucrare de licență</w:t>
-      </w:r>
+        <w:t>LUCRARE DE LICENȚĂ</w:t>
+      </w:r>
+    </w:p>
+    <w:p>
+      <w:pPr>
+        <w:tabs>
+          <w:tab w:val="right" w:pos="4380"/>
+        </w:tabs>
+        <w:spacing w:line="240" w:lineRule="auto"/>
+        <w:rPr>
+          <w:rFonts w:ascii="UT Sans" w:hAnsi="UT Sans"/>
+          <w:sz w:val="24"/>
+          <w:szCs w:val="24"/>
+          <w:lang w:val="ro-RO"/>
+        </w:rPr>
+      </w:pPr>
+    </w:p>
+    <w:p>
+      <w:pPr>
+        <w:tabs>
+          <w:tab w:val="right" w:pos="4380"/>
+        </w:tabs>
+        <w:spacing w:line="240" w:lineRule="auto"/>
+        <w:jc w:val="both"/>
+        <w:rPr>
+          <w:rFonts w:ascii="UT Sans" w:hAnsi="UT Sans"/>
+          <w:sz w:val="32"/>
+          <w:szCs w:val="32"/>
+          <w:lang w:val="ro-RO"/>
+        </w:rPr>
+      </w:pPr>
+    </w:p>
+    <w:p>
+      <w:pPr>
+        <w:tabs>
+          <w:tab w:val="right" w:pos="4380"/>
+        </w:tabs>
+        <w:spacing w:line="240" w:lineRule="auto"/>
+        <w:jc w:val="both"/>
+        <w:rPr>
+          <w:rFonts w:ascii="UT Sans" w:hAnsi="UT Sans"/>
+          <w:sz w:val="32"/>
+          <w:szCs w:val="32"/>
+          <w:lang w:val="ro-RO"/>
+        </w:rPr>
+      </w:pPr>
+    </w:p>
+    <w:p>
+      <w:pPr>
+        <w:tabs>
+          <w:tab w:val="right" w:pos="4380"/>
+        </w:tabs>
+        <w:spacing w:line="240" w:lineRule="auto"/>
+        <w:jc w:val="both"/>
+        <w:rPr>
+          <w:rFonts w:ascii="UT Sans" w:hAnsi="UT Sans"/>
+          <w:sz w:val="32"/>
+          <w:szCs w:val="32"/>
+          <w:lang w:val="ro-RO"/>
+        </w:rPr>
+      </w:pPr>
+    </w:p>
+    <w:p>
+      <w:pPr>
+        <w:tabs>
+          <w:tab w:val="right" w:pos="4380"/>
+        </w:tabs>
+        <w:spacing w:line="240" w:lineRule="auto"/>
+        <w:jc w:val="both"/>
+        <w:rPr>
+          <w:rFonts w:ascii="UT Sans" w:hAnsi="UT Sans"/>
+          <w:sz w:val="32"/>
+          <w:szCs w:val="32"/>
+          <w:lang w:val="ro-RO"/>
+        </w:rPr>
+      </w:pPr>
+      <w:r>
+        <w:rPr>
+          <w:rFonts w:ascii="UT Sans" w:hAnsi="UT Sans"/>
+          <w:sz w:val="32"/>
+          <w:szCs w:val="32"/>
+          <w:lang w:val="ro-RO"/>
+        </w:rPr>
+        <w:t>Absolvent</w:t>
+      </w:r>
+      <w:r>
+        <w:rPr>
+          <w:rFonts w:ascii="UT Sans" w:hAnsi="UT Sans"/>
+          <w:sz w:val="32"/>
+          <w:szCs w:val="32"/>
+          <w:lang w:val="ro-RO"/>
+        </w:rPr>
+        <w:t xml:space="preserve">: </w:t>
+      </w:r>
+      <w:r>
+        <w:rPr>
+          <w:rFonts w:ascii="UT Sans" w:hAnsi="UT Sans"/>
+          <w:b/>
+          <w:bCs/>
+          <w:sz w:val="32"/>
+          <w:szCs w:val="32"/>
+          <w:lang w:val="ro-RO"/>
+        </w:rPr>
+        <w:t>Laurențiu-Adrian Andrei</w:t>
+      </w:r>
+    </w:p>
+    <w:p>
+      <w:pPr>
+        <w:tabs>
+          <w:tab w:val="right" w:pos="4380"/>
+        </w:tabs>
+        <w:spacing w:line="240" w:lineRule="auto"/>
+        <w:jc w:val="both"/>
+        <w:rPr>
+          <w:rFonts w:ascii="UT Sans" w:hAnsi="UT Sans"/>
+          <w:sz w:val="32"/>
+          <w:szCs w:val="32"/>
+          <w:lang w:val="ro-RO"/>
+        </w:rPr>
+      </w:pPr>
+      <w:r>
+        <w:rPr>
+          <w:rFonts w:ascii="UT Sans" w:hAnsi="UT Sans"/>
+          <w:sz w:val="32"/>
+          <w:szCs w:val="32"/>
+          <w:lang w:val="ro-RO"/>
+        </w:rPr>
+        <w:t xml:space="preserve">Coordonator științific: </w:t>
+      </w:r>
+      <w:r>
+        <w:rPr>
+          <w:rFonts w:ascii="UT Sans" w:hAnsi="UT Sans"/>
+          <w:b/>
+          <w:bCs/>
+          <w:sz w:val="32"/>
+          <w:szCs w:val="32"/>
+          <w:lang w:val="ro-RO"/>
+        </w:rPr>
+        <w:t>Lect. Dr. Vlad Monescu</w:t>
+      </w:r>
+    </w:p>
+    <w:p>
+      <w:pPr>
+        <w:tabs>
+          <w:tab w:val="right" w:pos="4380"/>
+        </w:tabs>
+        <w:spacing w:line="240" w:lineRule="auto"/>
+        <w:rPr>
+          <w:rFonts w:ascii="UT Sans" w:hAnsi="UT Sans"/>
+          <w:sz w:val="24"/>
+          <w:szCs w:val="24"/>
+          <w:lang w:val="ro-RO"/>
+        </w:rPr>
+      </w:pPr>
+    </w:p>
+    <w:p>
+      <w:pPr>
+        <w:tabs>
+          <w:tab w:val="right" w:pos="4380"/>
+        </w:tabs>
+        <w:spacing w:line="240" w:lineRule="auto"/>
+        <w:rPr>
+          <w:rFonts w:ascii="UT Sans" w:hAnsi="UT Sans"/>
+          <w:sz w:val="24"/>
+          <w:szCs w:val="24"/>
+          <w:lang w:val="ro-RO"/>
+        </w:rPr>
+      </w:pPr>
+    </w:p>
+    <w:p>
+      <w:pPr>
+        <w:tabs>
+          <w:tab w:val="right" w:pos="4380"/>
+        </w:tabs>
+        <w:spacing w:line="240" w:lineRule="auto"/>
+        <w:rPr>
+          <w:rFonts w:ascii="UT Sans" w:hAnsi="UT Sans"/>
+          <w:sz w:val="24"/>
+          <w:szCs w:val="24"/>
+          <w:lang w:val="ro-RO"/>
+        </w:rPr>
+      </w:pPr>
+    </w:p>
+    <w:p>
+      <w:pPr>
+        <w:tabs>
+          <w:tab w:val="right" w:pos="4380"/>
+        </w:tabs>
+        <w:spacing w:line="240" w:lineRule="auto"/>
+        <w:rPr>
+          <w:rFonts w:ascii="UT Sans" w:hAnsi="UT Sans"/>
+          <w:sz w:val="24"/>
+          <w:szCs w:val="24"/>
+          <w:lang w:val="ro-RO"/>
+        </w:rPr>
+      </w:pPr>
+    </w:p>
+    <w:p>
+      <w:pPr>
+        <w:tabs>
+          <w:tab w:val="right" w:pos="4380"/>
+        </w:tabs>
+        <w:spacing w:line="240" w:lineRule="auto"/>
+        <w:rPr>
+          <w:rFonts w:ascii="UT Sans" w:hAnsi="UT Sans"/>
+          <w:sz w:val="24"/>
+          <w:szCs w:val="24"/>
+          <w:lang w:val="ro-RO"/>
+        </w:rPr>
+      </w:pPr>
+    </w:p>
+    <w:p>
+      <w:pPr>
+        <w:tabs>
+          <w:tab w:val="right" w:pos="4380"/>
+        </w:tabs>
+        <w:spacing w:line="240" w:lineRule="auto"/>
+        <w:jc w:val="center"/>
+        <w:rPr>
+          <w:rFonts w:ascii="UT Sans" w:hAnsi="UT Sans"/>
+          <w:sz w:val="36"/>
+          <w:szCs w:val="36"/>
+          <w:lang w:val="ro-RO"/>
+        </w:rPr>
+      </w:pPr>
+      <w:r>
+        <w:rPr>
+          <w:rFonts w:ascii="UT Sans" w:hAnsi="UT Sans"/>
+          <w:sz w:val="36"/>
+          <w:szCs w:val="36"/>
+          <w:lang w:val="ro-RO"/>
+        </w:rPr>
+        <w:t>Brașov, 2022</w:t>
+      </w:r>
+    </w:p>
+    <w:p>
+      <w:pPr>
+        <w:tabs>
+          <w:tab w:val="right" w:pos="4380"/>
+        </w:tabs>
+        <w:spacing w:line="240" w:lineRule="auto"/>
+        <w:jc w:val="center"/>
+        <w:rPr>
+          <w:rFonts w:ascii="UT Sans" w:hAnsi="UT Sans"/>
+          <w:sz w:val="24"/>
+          <w:szCs w:val="24"/>
+          <w:lang w:val="ro-RO"/>
+        </w:rPr>
+      </w:pPr>
+      <w:r>
+        <w:rPr>
+          <w:rFonts w:ascii="UT Sans" w:hAnsi="UT Sans"/>
+          <w:noProof/>
+          <w:sz w:val="24"/>
+          <w:szCs w:val="24"/>
+        </w:rPr>
+        <w:lastRenderedPageBreak/>
+        <w:drawing>
+          <wp:anchor distT="0" distB="0" distL="114300" distR="114300" simplePos="0" relativeHeight="251661312" behindDoc="1" locked="0" layoutInCell="1" allowOverlap="1" wp14:anchorId="383DC598" wp14:editId="6C86E22C">
+            <wp:simplePos x="0" y="0"/>
+            <wp:positionH relativeFrom="margin">
+              <wp:align>left</wp:align>
+            </wp:positionH>
+            <wp:positionV relativeFrom="paragraph">
+              <wp:posOffset>0</wp:posOffset>
+            </wp:positionV>
+            <wp:extent cx="3061335" cy="1304290"/>
+            <wp:effectExtent l="0" t="0" r="5715" b="0"/>
+            <wp:wrapThrough wrapText="bothSides">
+              <wp:wrapPolygon edited="0">
+                <wp:start x="0" y="0"/>
+                <wp:lineTo x="0" y="21137"/>
+                <wp:lineTo x="21506" y="21137"/>
+                <wp:lineTo x="21506" y="0"/>
+                <wp:lineTo x="0" y="0"/>
+              </wp:wrapPolygon>
+            </wp:wrapThrough>
+            <wp:docPr id="3" name="Picture 3"/>
+            <wp:cNvGraphicFramePr>
+              <a:graphicFrameLocks xmlns:a="http://schemas.openxmlformats.org/drawingml/2006/main" noChangeAspect="1"/>
+            </wp:cNvGraphicFramePr>
+            <a:graphic xmlns:a="http://schemas.openxmlformats.org/drawingml/2006/main">
+              <a:graphicData uri="http://schemas.openxmlformats.org/drawingml/2006/picture">
+                <pic:pic xmlns:pic="http://schemas.openxmlformats.org/drawingml/2006/picture">
+                  <pic:nvPicPr>
+                    <pic:cNvPr id="0" name="Picture 2"/>
+                    <pic:cNvPicPr>
+                      <a:picLocks noChangeAspect="1" noChangeArrowheads="1"/>
+                    </pic:cNvPicPr>
+                  </pic:nvPicPr>
+                  <pic:blipFill>
+                    <a:blip r:embed="rId8" cstate="print">
+                      <a:extLst>
+                        <a:ext uri="{28A0092B-C50C-407E-A947-70E740481C1C}">
+                          <a14:useLocalDpi xmlns:a14="http://schemas.microsoft.com/office/drawing/2010/main" val="0"/>
+                        </a:ext>
+                      </a:extLst>
+                    </a:blip>
+                    <a:srcRect/>
+                    <a:stretch>
+                      <a:fillRect/>
+                    </a:stretch>
+                  </pic:blipFill>
+                  <pic:spPr bwMode="auto">
+                    <a:xfrm>
+                      <a:off x="0" y="0"/>
+                      <a:ext cx="3061335" cy="1304290"/>
+                    </a:xfrm>
+                    <a:prstGeom prst="rect">
+                      <a:avLst/>
+                    </a:prstGeom>
+                    <a:noFill/>
+                    <a:ln>
+                      <a:noFill/>
+                    </a:ln>
+                  </pic:spPr>
+                </pic:pic>
+              </a:graphicData>
+            </a:graphic>
+            <wp14:sizeRelH relativeFrom="page">
+              <wp14:pctWidth>0</wp14:pctWidth>
+            </wp14:sizeRelH>
+            <wp14:sizeRelV relativeFrom="page">
+              <wp14:pctHeight>0</wp14:pctHeight>
+            </wp14:sizeRelV>
+          </wp:anchor>
+        </w:drawing>
+      </w:r>
+    </w:p>
+    <w:p>
+      <w:pPr>
+        <w:tabs>
+          <w:tab w:val="right" w:pos="4380"/>
+        </w:tabs>
+        <w:spacing w:line="240" w:lineRule="auto"/>
+        <w:jc w:val="both"/>
+        <w:rPr>
+          <w:rFonts w:ascii="UT Sans" w:hAnsi="UT Sans"/>
+          <w:sz w:val="24"/>
+          <w:szCs w:val="24"/>
+          <w:lang w:val="ro-RO"/>
+        </w:rPr>
+      </w:pPr>
+      <w:r>
+        <w:rPr>
+          <w:rFonts w:ascii="UT Sans" w:hAnsi="UT Sans"/>
+          <w:noProof/>
+          <w:sz w:val="24"/>
+          <w:szCs w:val="24"/>
+        </w:rPr>
+        <mc:AlternateContent>
+          <mc:Choice Requires="wps">
+            <w:drawing>
+              <wp:anchor distT="0" distB="0" distL="114300" distR="114300" simplePos="0" relativeHeight="251663360" behindDoc="0" locked="0" layoutInCell="1" allowOverlap="1" wp14:anchorId="7EDCF4C6" wp14:editId="07B66BFC">
+                <wp:simplePos x="0" y="0"/>
+                <wp:positionH relativeFrom="margin">
+                  <wp:posOffset>3829050</wp:posOffset>
+                </wp:positionH>
+                <wp:positionV relativeFrom="paragraph">
+                  <wp:posOffset>28575</wp:posOffset>
+                </wp:positionV>
+                <wp:extent cx="2273935" cy="685800"/>
+                <wp:effectExtent l="0" t="0" r="0" b="0"/>
+                <wp:wrapNone/>
+                <wp:docPr id="6" name="Text Box 6"/>
+                <wp:cNvGraphicFramePr>
+                  <a:graphicFrameLocks xmlns:a="http://schemas.openxmlformats.org/drawingml/2006/main"/>
+                </wp:cNvGraphicFramePr>
+                <a:graphic xmlns:a="http://schemas.openxmlformats.org/drawingml/2006/main">
+                  <a:graphicData uri="http://schemas.microsoft.com/office/word/2010/wordprocessingShape">
+                    <wps:wsp>
+                      <wps:cNvSpPr txBox="1">
+                        <a:spLocks noChangeArrowheads="1"/>
+                      </wps:cNvSpPr>
+                      <wps:spPr bwMode="auto">
+                        <a:xfrm>
+                          <a:off x="0" y="0"/>
+                          <a:ext cx="2273935" cy="685800"/>
+                        </a:xfrm>
+                        <a:prstGeom prst="rect">
+                          <a:avLst/>
+                        </a:prstGeom>
+                        <a:noFill/>
+                        <a:ln>
+                          <a:noFill/>
+                        </a:ln>
+                        <a:extLst>
+                          <a:ext uri="{909E8E84-426E-40DD-AFC4-6F175D3DCCD1}">
+                            <a14:hiddenFill xmlns:a14="http://schemas.microsoft.com/office/drawing/2010/main">
+                              <a:solidFill>
+                                <a:srgbClr val="FFFFFF"/>
+                              </a:solidFill>
+                            </a14:hiddenFill>
+                          </a:ext>
+                          <a:ext uri="{91240B29-F687-4F45-9708-019B960494DF}">
+                            <a14:hiddenLine xmlns:a14="http://schemas.microsoft.com/office/drawing/2010/main" w="9525">
+                              <a:solidFill>
+                                <a:srgbClr val="000000"/>
+                              </a:solidFill>
+                              <a:miter lim="800000"/>
+                              <a:headEnd/>
+                              <a:tailEnd/>
+                            </a14:hiddenLine>
+                          </a:ext>
+                        </a:extLst>
+                      </wps:spPr>
+                      <wps:txbx>
+                        <w:txbxContent>
+                          <w:p>
+                            <w:pPr>
+                              <w:spacing w:line="240" w:lineRule="auto"/>
+                              <w:rPr>
+                                <w:rFonts w:ascii="UT Sans" w:hAnsi="UT Sans"/>
+                                <w:sz w:val="24"/>
+                                <w:szCs w:val="24"/>
+                                <w:lang w:val="ro-RO"/>
+                              </w:rPr>
+                            </w:pPr>
+                            <w:r>
+                              <w:rPr>
+                                <w:rFonts w:ascii="UT Sans" w:hAnsi="UT Sans"/>
+                                <w:sz w:val="24"/>
+                                <w:szCs w:val="24"/>
+                                <w:lang w:val="ro-RO"/>
+                              </w:rPr>
+                              <w:t>Programul de studii:</w:t>
+                            </w:r>
+                          </w:p>
+                          <w:p>
+                            <w:pPr>
+                              <w:spacing w:line="240" w:lineRule="auto"/>
+                              <w:rPr>
+                                <w:rFonts w:ascii="UT Sans" w:hAnsi="UT Sans"/>
+                                <w:sz w:val="24"/>
+                                <w:szCs w:val="24"/>
+                                <w:lang w:val="ro-RO"/>
+                              </w:rPr>
+                            </w:pPr>
+                            <w:r>
+                              <w:rPr>
+                                <w:rFonts w:ascii="UT Sans" w:hAnsi="UT Sans"/>
+                                <w:sz w:val="24"/>
+                                <w:szCs w:val="24"/>
+                                <w:lang w:val="ro-RO"/>
+                              </w:rPr>
+                              <w:t>Informatică Aplicată</w:t>
+                            </w:r>
+                          </w:p>
+                          <w:p>
+                            <w:pPr>
+                              <w:rPr>
+                                <w:rFonts w:ascii="UT Sans" w:hAnsi="UT Sans"/>
+                                <w:lang w:val="ro-RO"/>
+                              </w:rPr>
+                            </w:pPr>
+                          </w:p>
+                        </w:txbxContent>
+                      </wps:txbx>
+                      <wps:bodyPr rot="0" vert="horz" wrap="square" lIns="91440" tIns="45720" rIns="91440" bIns="45720" anchor="t" anchorCtr="0" upright="1">
+                        <a:noAutofit/>
+                      </wps:bodyPr>
+                    </wps:wsp>
+                  </a:graphicData>
+                </a:graphic>
+                <wp14:sizeRelH relativeFrom="page">
+                  <wp14:pctWidth>0</wp14:pctWidth>
+                </wp14:sizeRelH>
+                <wp14:sizeRelV relativeFrom="page">
+                  <wp14:pctHeight>0</wp14:pctHeight>
+                </wp14:sizeRelV>
+              </wp:anchor>
+            </w:drawing>
+          </mc:Choice>
+          <mc:Fallback>
+            <w:pict>
+              <v:shape w14:anchorId="7EDCF4C6" id="Text Box 6" o:spid="_x0000_s1027" type="#_x0000_t202" style="position:absolute;left:0;text-align:left;margin-left:301.5pt;margin-top:2.25pt;width:179.05pt;height:54pt;z-index:251663360;visibility:visible;mso-wrap-style:square;mso-width-percent:0;mso-height-percent:0;mso-wrap-distance-left:9pt;mso-wrap-distance-top:0;mso-wrap-distance-right:9pt;mso-wrap-distance-bottom:0;mso-position-horizontal:absolute;mso-position-horizontal-relative:margin;mso-position-vertical:absolute;mso-position-vertical-relative:text;mso-width-percent:0;mso-height-percent:0;mso-width-relative:page;mso-height-relative:page;v-text-anchor:top" o:gfxdata="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" filled="f" stroked="f">
+                <v:textbox>
+                  <w:txbxContent>
+                    <w:p>
+                      <w:pPr>
+                        <w:spacing w:line="240" w:lineRule="auto"/>
+                        <w:rPr>
+                          <w:rFonts w:ascii="UT Sans" w:hAnsi="UT Sans"/>
+                          <w:sz w:val="24"/>
+                          <w:szCs w:val="24"/>
+                          <w:lang w:val="ro-RO"/>
+                        </w:rPr>
+                      </w:pPr>
+                      <w:r>
+                        <w:rPr>
+                          <w:rFonts w:ascii="UT Sans" w:hAnsi="UT Sans"/>
+                          <w:sz w:val="24"/>
+                          <w:szCs w:val="24"/>
+                          <w:lang w:val="ro-RO"/>
+                        </w:rPr>
+                        <w:t>Programul de studii:</w:t>
+                      </w:r>
+                    </w:p>
+                    <w:p>
+                      <w:pPr>
+                        <w:spacing w:line="240" w:lineRule="auto"/>
+                        <w:rPr>
+                          <w:rFonts w:ascii="UT Sans" w:hAnsi="UT Sans"/>
+                          <w:sz w:val="24"/>
+                          <w:szCs w:val="24"/>
+                          <w:lang w:val="ro-RO"/>
+                        </w:rPr>
+                      </w:pPr>
+                      <w:r>
+                        <w:rPr>
+                          <w:rFonts w:ascii="UT Sans" w:hAnsi="UT Sans"/>
+                          <w:sz w:val="24"/>
+                          <w:szCs w:val="24"/>
+                          <w:lang w:val="ro-RO"/>
+                        </w:rPr>
+                        <w:t>Informatică Aplicată</w:t>
+                      </w:r>
+                    </w:p>
+                    <w:p>
+                      <w:pPr>
+                        <w:rPr>
+                          <w:rFonts w:ascii="UT Sans" w:hAnsi="UT Sans"/>
+                          <w:lang w:val="ro-RO"/>
+                        </w:rPr>
+                      </w:pPr>
+                    </w:p>
+                  </w:txbxContent>
+                </v:textbox>
+                <w10:wrap anchorx="margin"/>
+              </v:shape>
+            </w:pict>
+          </mc:Fallback>
+        </mc:AlternateContent>
+      </w:r>
+    </w:p>
+    <w:p>
+      <w:pPr>
+        <w:tabs>
+          <w:tab w:val="right" w:pos="4380"/>
+        </w:tabs>
+        <w:spacing w:line="240" w:lineRule="auto"/>
+        <w:jc w:val="both"/>
+        <w:rPr>
+          <w:rFonts w:ascii="UT Sans" w:hAnsi="UT Sans"/>
+          <w:sz w:val="24"/>
+          <w:szCs w:val="24"/>
+          <w:lang w:val="ro-RO"/>
+        </w:rPr>
+      </w:pPr>
+    </w:p>
+    <w:p>
+      <w:pPr>
+        <w:tabs>
+          <w:tab w:val="right" w:pos="4380"/>
+        </w:tabs>
+        <w:spacing w:line="240" w:lineRule="auto"/>
+        <w:jc w:val="both"/>
+        <w:rPr>
+          <w:rFonts w:ascii="UT Sans" w:hAnsi="UT Sans"/>
+          <w:sz w:val="24"/>
+          <w:szCs w:val="24"/>
+          <w:lang w:val="ro-RO"/>
+        </w:rPr>
+      </w:pPr>
+    </w:p>
+    <w:p>
+      <w:pPr>
+        <w:tabs>
+          <w:tab w:val="right" w:pos="4380"/>
+        </w:tabs>
+        <w:spacing w:line="240" w:lineRule="auto"/>
+        <w:jc w:val="both"/>
+        <w:rPr>
+          <w:rFonts w:ascii="UT Sans" w:hAnsi="UT Sans"/>
+          <w:sz w:val="24"/>
+          <w:szCs w:val="24"/>
+          <w:lang w:val="ro-RO"/>
+        </w:rPr>
+      </w:pPr>
+    </w:p>
+    <w:p>
+      <w:pPr>
+        <w:tabs>
+          <w:tab w:val="right" w:pos="4380"/>
+        </w:tabs>
+        <w:spacing w:line="240" w:lineRule="auto"/>
+        <w:jc w:val="both"/>
+        <w:rPr>
+          <w:rFonts w:ascii="UT Sans" w:hAnsi="UT Sans"/>
+          <w:sz w:val="24"/>
+          <w:szCs w:val="24"/>
+          <w:lang w:val="ro-RO"/>
+        </w:rPr>
+      </w:pPr>
+    </w:p>
+    <w:p>
+      <w:pPr>
+        <w:tabs>
+          <w:tab w:val="right" w:pos="4380"/>
+        </w:tabs>
+        <w:spacing w:line="240" w:lineRule="auto"/>
+        <w:jc w:val="both"/>
+        <w:rPr>
+          <w:rFonts w:ascii="UT Sans" w:hAnsi="UT Sans"/>
+          <w:sz w:val="24"/>
+          <w:szCs w:val="24"/>
+          <w:lang w:val="ro-RO"/>
+        </w:rPr>
+      </w:pPr>
+    </w:p>
+    <w:p>
+      <w:pPr>
+        <w:tabs>
+          <w:tab w:val="right" w:pos="4380"/>
+        </w:tabs>
+        <w:spacing w:line="240" w:lineRule="auto"/>
+        <w:jc w:val="both"/>
+        <w:rPr>
+          <w:rFonts w:ascii="UT Sans" w:hAnsi="UT Sans"/>
+          <w:sz w:val="24"/>
+          <w:szCs w:val="24"/>
+          <w:lang w:val="ro-RO"/>
+        </w:rPr>
+      </w:pPr>
+    </w:p>
+    <w:p>
+      <w:pPr>
+        <w:tabs>
+          <w:tab w:val="right" w:pos="4380"/>
+        </w:tabs>
+        <w:spacing w:line="240" w:lineRule="auto"/>
+        <w:jc w:val="both"/>
+        <w:rPr>
+          <w:rFonts w:ascii="UT Sans" w:hAnsi="UT Sans"/>
+          <w:sz w:val="24"/>
+          <w:szCs w:val="24"/>
+          <w:lang w:val="ro-RO"/>
+        </w:rPr>
+      </w:pPr>
     </w:p>
     <w:p>
       <w:pPr>
@@ -686,6 +1323,30 @@
           <w:szCs w:val="48"/>
           <w:lang w:val="ro-RO"/>
         </w:rPr>
+        <w:t>LUCRARE DE LICENȚĂ</w:t>
+      </w:r>
+    </w:p>
+    <w:p>
+      <w:pPr>
+        <w:tabs>
+          <w:tab w:val="right" w:pos="4380"/>
+        </w:tabs>
+        <w:spacing w:line="240" w:lineRule="auto"/>
+        <w:jc w:val="center"/>
+        <w:rPr>
+          <w:rFonts w:ascii="UT Sans" w:hAnsi="UT Sans"/>
+          <w:sz w:val="48"/>
+          <w:szCs w:val="48"/>
+          <w:lang w:val="ro-RO"/>
+        </w:rPr>
+      </w:pPr>
+      <w:r>
+        <w:rPr>
+          <w:rFonts w:ascii="UT Sans" w:hAnsi="UT Sans"/>
+          <w:sz w:val="48"/>
+          <w:szCs w:val="48"/>
+          <w:lang w:val="ro-RO"/>
+        </w:rPr>
         <w:t>Segmentarea tumorilor cerebrale din RMN-uri</w:t>
       </w:r>
     </w:p>
@@ -695,20 +1356,37 @@
           <w:tab w:val="right" w:pos="4380"/>
         </w:tabs>
         <w:spacing w:line="240" w:lineRule="auto"/>
-        <w:rPr>
-          <w:rFonts w:ascii="UT Sans" w:hAnsi="UT Sans"/>
-          <w:sz w:val="24"/>
-          <w:szCs w:val="24"/>
-          <w:lang w:val="ro-RO"/>
-        </w:rPr>
-      </w:pPr>
-    </w:p>
-    <w:p>
-      <w:pPr>
-        <w:tabs>
-          <w:tab w:val="right" w:pos="4380"/>
-        </w:tabs>
-        <w:spacing w:line="240" w:lineRule="auto"/>
+        <w:jc w:val="both"/>
+        <w:rPr>
+          <w:rFonts w:ascii="UT Sans" w:hAnsi="UT Sans"/>
+          <w:sz w:val="24"/>
+          <w:szCs w:val="24"/>
+          <w:lang w:val="ro-RO"/>
+        </w:rPr>
+      </w:pPr>
+    </w:p>
+    <w:p>
+      <w:pPr>
+        <w:tabs>
+          <w:tab w:val="right" w:pos="4380"/>
+        </w:tabs>
+        <w:spacing w:line="240" w:lineRule="auto"/>
+        <w:jc w:val="both"/>
+        <w:rPr>
+          <w:rFonts w:ascii="UT Sans" w:hAnsi="UT Sans"/>
+          <w:sz w:val="24"/>
+          <w:szCs w:val="24"/>
+          <w:lang w:val="ro-RO"/>
+        </w:rPr>
+      </w:pPr>
+    </w:p>
+    <w:p>
+      <w:pPr>
+        <w:tabs>
+          <w:tab w:val="right" w:pos="4380"/>
+        </w:tabs>
+        <w:spacing w:line="240" w:lineRule="auto"/>
+        <w:jc w:val="both"/>
         <w:rPr>
           <w:rFonts w:ascii="UT Sans" w:hAnsi="UT Sans"/>
           <w:sz w:val="24"/>
@@ -731,51 +1409,35 @@
           <w:lang w:val="ro-RO"/>
         </w:rPr>
       </w:pPr>
-    </w:p>
-    <w:p>
-      <w:pPr>
-        <w:tabs>
-          <w:tab w:val="right" w:pos="4380"/>
-        </w:tabs>
-        <w:spacing w:line="240" w:lineRule="auto"/>
-        <w:jc w:val="both"/>
+      <w:r>
         <w:rPr>
           <w:rFonts w:ascii="UT Sans" w:hAnsi="UT Sans"/>
           <w:sz w:val="32"/>
           <w:szCs w:val="32"/>
           <w:lang w:val="ro-RO"/>
         </w:rPr>
-      </w:pPr>
-    </w:p>
-    <w:p>
-      <w:pPr>
-        <w:tabs>
-          <w:tab w:val="right" w:pos="4380"/>
-        </w:tabs>
-        <w:spacing w:line="240" w:lineRule="auto"/>
-        <w:jc w:val="both"/>
+        <w:t>Absolvent</w:t>
+      </w:r>
+      <w:r>
         <w:rPr>
           <w:rFonts w:ascii="UT Sans" w:hAnsi="UT Sans"/>
           <w:sz w:val="32"/>
           <w:szCs w:val="32"/>
           <w:lang w:val="ro-RO"/>
         </w:rPr>
-      </w:pPr>
-    </w:p>
-    <w:p>
-      <w:pPr>
-        <w:tabs>
-          <w:tab w:val="right" w:pos="4380"/>
-        </w:tabs>
-        <w:spacing w:line="240" w:lineRule="auto"/>
-        <w:jc w:val="both"/>
-        <w:rPr>
-          <w:rFonts w:ascii="UT Sans" w:hAnsi="UT Sans"/>
+        <w:t xml:space="preserve">: </w:t>
+      </w:r>
+      <w:r>
+        <w:rPr>
+          <w:rFonts w:ascii="UT Sans" w:hAnsi="UT Sans"/>
+          <w:b/>
+          <w:bCs/>
           <w:sz w:val="32"/>
           <w:szCs w:val="32"/>
           <w:lang w:val="ro-RO"/>
         </w:rPr>
-      </w:pPr>
+        <w:t>Laurențiu-Adrian Andrei</w:t>
+      </w:r>
     </w:p>
     <w:p>
       <w:pPr>
@@ -798,7 +1460,7 @@
           <w:szCs w:val="32"/>
           <w:lang w:val="ro-RO"/>
         </w:rPr>
-        <w:t xml:space="preserve">Autor: </w:t>
+        <w:t xml:space="preserve">Coordonator științific: </w:t>
       </w:r>
       <w:r>
         <w:rPr>
@@ -809,33 +1471,1410 @@
           <w:szCs w:val="32"/>
           <w:lang w:val="ro-RO"/>
         </w:rPr>
-        <w:t>Laurențiu-Adrian Andrei</w:t>
-      </w:r>
-    </w:p>
-    <w:p>
-      <w:pPr>
-        <w:tabs>
-          <w:tab w:val="right" w:pos="4380"/>
-        </w:tabs>
-        <w:spacing w:line="240" w:lineRule="auto"/>
-        <w:jc w:val="both"/>
-        <w:rPr>
-          <w:rFonts w:ascii="UT Sans" w:hAnsi="UT Sans"/>
+        <w:t>Lect. Dr. Vlad Mo</w:t>
+      </w:r>
+      <w:r>
+        <w:rPr>
+          <w:rFonts w:ascii="UT Sans" w:hAnsi="UT Sans"/>
+          <w:b/>
+          <w:bCs/>
           <w:sz w:val="32"/>
           <w:szCs w:val="32"/>
           <w:lang w:val="ro-RO"/>
         </w:rPr>
-      </w:pPr>
-      <w:r>
-        <w:rPr>
-          <w:rFonts w:ascii="UT Sans" w:hAnsi="UT Sans"/>
+        <w:t>n</w:t>
+      </w:r>
+      <w:r>
+        <w:rPr>
+          <w:rFonts w:ascii="UT Sans" w:hAnsi="UT Sans"/>
+          <w:b/>
+          <w:bCs/>
           <w:sz w:val="32"/>
           <w:szCs w:val="32"/>
           <w:lang w:val="ro-RO"/>
         </w:rPr>
-        <w:t xml:space="preserve">Coordonator științific: </w:t>
-      </w:r>
-      <w:r>
+        <w:t>escu</w:t>
+      </w:r>
+    </w:p>
+    <w:p>
+      <w:pPr>
+        <w:tabs>
+          <w:tab w:val="right" w:pos="4380"/>
+        </w:tabs>
+        <w:spacing w:line="240" w:lineRule="auto"/>
+        <w:jc w:val="both"/>
+        <w:rPr>
+          <w:rFonts w:ascii="UT Sans" w:hAnsi="UT Sans"/>
+          <w:sz w:val="24"/>
+          <w:szCs w:val="24"/>
+          <w:lang w:val="ro-RO"/>
+        </w:rPr>
+      </w:pPr>
+    </w:p>
+    <w:p>
+      <w:pPr>
+        <w:tabs>
+          <w:tab w:val="right" w:pos="4380"/>
+        </w:tabs>
+        <w:spacing w:line="240" w:lineRule="auto"/>
+        <w:jc w:val="both"/>
+        <w:rPr>
+          <w:rFonts w:ascii="UT Sans" w:hAnsi="UT Sans"/>
+          <w:sz w:val="24"/>
+          <w:szCs w:val="24"/>
+          <w:lang w:val="ro-RO"/>
+        </w:rPr>
+      </w:pPr>
+    </w:p>
+    <w:p>
+      <w:pPr>
+        <w:tabs>
+          <w:tab w:val="right" w:pos="4380"/>
+        </w:tabs>
+        <w:spacing w:line="240" w:lineRule="auto"/>
+        <w:jc w:val="both"/>
+        <w:rPr>
+          <w:rFonts w:ascii="UT Sans" w:hAnsi="UT Sans"/>
+          <w:sz w:val="24"/>
+          <w:szCs w:val="24"/>
+          <w:lang w:val="ro-RO"/>
+        </w:rPr>
+      </w:pPr>
+    </w:p>
+    <w:p>
+      <w:pPr>
+        <w:tabs>
+          <w:tab w:val="right" w:pos="4380"/>
+        </w:tabs>
+        <w:spacing w:line="240" w:lineRule="auto"/>
+        <w:jc w:val="both"/>
+        <w:rPr>
+          <w:rFonts w:ascii="UT Sans" w:hAnsi="UT Sans"/>
+          <w:sz w:val="24"/>
+          <w:szCs w:val="24"/>
+          <w:lang w:val="ro-RO"/>
+        </w:rPr>
+      </w:pPr>
+    </w:p>
+    <w:p>
+      <w:pPr>
+        <w:tabs>
+          <w:tab w:val="right" w:pos="4380"/>
+        </w:tabs>
+        <w:spacing w:line="240" w:lineRule="auto"/>
+        <w:jc w:val="both"/>
+        <w:rPr>
+          <w:rFonts w:ascii="UT Sans" w:hAnsi="UT Sans"/>
+          <w:sz w:val="24"/>
+          <w:szCs w:val="24"/>
+          <w:lang w:val="ro-RO"/>
+        </w:rPr>
+      </w:pPr>
+    </w:p>
+    <w:p>
+      <w:pPr>
+        <w:tabs>
+          <w:tab w:val="right" w:pos="4380"/>
+        </w:tabs>
+        <w:spacing w:line="240" w:lineRule="auto"/>
+        <w:jc w:val="center"/>
+        <w:rPr>
+          <w:rFonts w:ascii="UT Sans" w:hAnsi="UT Sans"/>
+          <w:sz w:val="36"/>
+          <w:szCs w:val="36"/>
+          <w:lang w:val="ro-RO"/>
+        </w:rPr>
+      </w:pPr>
+      <w:r>
+        <w:rPr>
+          <w:rFonts w:ascii="UT Sans" w:hAnsi="UT Sans"/>
+          <w:sz w:val="36"/>
+          <w:szCs w:val="36"/>
+          <w:lang w:val="ro-RO"/>
+        </w:rPr>
+        <w:t>Brașov, 2022</w:t>
+      </w:r>
+    </w:p>
+    <w:p>
+      <w:pPr>
+        <w:tabs>
+          <w:tab w:val="right" w:pos="4380"/>
+        </w:tabs>
+        <w:spacing w:line="240" w:lineRule="auto"/>
+        <w:jc w:val="center"/>
+        <w:rPr>
+          <w:rFonts w:ascii="UT Sans" w:hAnsi="UT Sans"/>
+          <w:b/>
+          <w:bCs/>
+          <w:sz w:val="36"/>
+          <w:szCs w:val="36"/>
+          <w:lang w:val="ro-RO"/>
+        </w:rPr>
+      </w:pPr>
+      <w:r>
+        <w:rPr>
+          <w:rFonts w:ascii="UT Sans" w:hAnsi="UT Sans"/>
+          <w:b/>
+          <w:bCs/>
+          <w:sz w:val="36"/>
+          <w:szCs w:val="36"/>
+          <w:lang w:val="ro-RO"/>
+        </w:rPr>
+        <w:lastRenderedPageBreak/>
+        <w:t>C</w:t>
+      </w:r>
+      <w:r>
+        <w:rPr>
+          <w:rFonts w:ascii="UT Sans" w:hAnsi="UT Sans"/>
+          <w:b/>
+          <w:bCs/>
+          <w:sz w:val="36"/>
+          <w:szCs w:val="36"/>
+          <w:lang w:val="ro-RO"/>
+        </w:rPr>
+        <w:t>uprins</w:t>
+      </w:r>
+    </w:p>
+    <w:p>
+      <w:pPr>
+        <w:tabs>
+          <w:tab w:val="right" w:pos="4380"/>
+        </w:tabs>
+        <w:spacing w:line="240" w:lineRule="auto"/>
+        <w:rPr>
+          <w:rFonts w:ascii="UT Sans" w:hAnsi="UT Sans"/>
+          <w:b/>
+          <w:bCs/>
+          <w:sz w:val="36"/>
+          <w:szCs w:val="36"/>
+          <w:lang w:val="ro-RO"/>
+        </w:rPr>
+      </w:pPr>
+    </w:p>
+    <w:p>
+      <w:pPr>
+        <w:pStyle w:val="NoSpacing"/>
+        <w:jc w:val="both"/>
+        <w:rPr>
+          <w:rFonts w:ascii="UT Sans" w:hAnsi="UT Sans"/>
+          <w:sz w:val="24"/>
+          <w:szCs w:val="24"/>
+          <w:lang w:val="ro-RO"/>
+        </w:rPr>
+      </w:pPr>
+      <w:r>
+        <w:rPr>
+          <w:rFonts w:ascii="UT Sans" w:hAnsi="UT Sans"/>
+          <w:sz w:val="24"/>
+          <w:szCs w:val="24"/>
+          <w:lang w:val="ro-RO"/>
+        </w:rPr>
+        <w:t>Cuprins</w:t>
+      </w:r>
+      <w:r>
+        <w:rPr>
+          <w:rFonts w:ascii="UT Sans" w:hAnsi="UT Sans"/>
+          <w:sz w:val="24"/>
+          <w:szCs w:val="24"/>
+          <w:lang w:val="ro-RO"/>
+        </w:rPr>
+        <w:t>..................................................................................................................................................................</w:t>
+      </w:r>
+      <w:r>
+        <w:rPr>
+          <w:rFonts w:ascii="UT Sans" w:hAnsi="UT Sans"/>
+          <w:sz w:val="24"/>
+          <w:szCs w:val="24"/>
+          <w:lang w:val="ro-RO"/>
+        </w:rPr>
+        <w:t>.</w:t>
+      </w:r>
+      <w:r>
+        <w:rPr>
+          <w:rFonts w:ascii="UT Sans" w:hAnsi="UT Sans"/>
+          <w:sz w:val="24"/>
+          <w:szCs w:val="24"/>
+          <w:lang w:val="ro-RO"/>
+        </w:rPr>
+        <w:t>3</w:t>
+      </w:r>
+    </w:p>
+    <w:p>
+      <w:pPr>
+        <w:pStyle w:val="NoSpacing"/>
+        <w:jc w:val="both"/>
+        <w:rPr>
+          <w:rFonts w:ascii="UT Sans" w:hAnsi="UT Sans"/>
+          <w:sz w:val="24"/>
+          <w:szCs w:val="24"/>
+          <w:lang w:val="ro-RO"/>
+        </w:rPr>
+      </w:pPr>
+      <w:r>
+        <w:rPr>
+          <w:rFonts w:ascii="UT Sans" w:hAnsi="UT Sans"/>
+          <w:sz w:val="24"/>
+          <w:szCs w:val="24"/>
+          <w:lang w:val="ro-RO"/>
+        </w:rPr>
+        <w:t>Listă de figuri și coduri sursă</w:t>
+      </w:r>
+      <w:r>
+        <w:rPr>
+          <w:rFonts w:ascii="UT Sans" w:hAnsi="UT Sans"/>
+          <w:sz w:val="24"/>
+          <w:szCs w:val="24"/>
+          <w:lang w:val="ro-RO"/>
+        </w:rPr>
+        <w:t>..........................................................................................................................</w:t>
+      </w:r>
+      <w:r>
+        <w:rPr>
+          <w:rFonts w:ascii="UT Sans" w:hAnsi="UT Sans"/>
+          <w:sz w:val="24"/>
+          <w:szCs w:val="24"/>
+          <w:lang w:val="ro-RO"/>
+        </w:rPr>
+        <w:t>..</w:t>
+      </w:r>
+      <w:r>
+        <w:rPr>
+          <w:rFonts w:ascii="UT Sans" w:hAnsi="UT Sans"/>
+          <w:sz w:val="24"/>
+          <w:szCs w:val="24"/>
+          <w:lang w:val="ro-RO"/>
+        </w:rPr>
+        <w:t>5</w:t>
+      </w:r>
+    </w:p>
+    <w:p>
+      <w:pPr>
+        <w:pStyle w:val="NoSpacing"/>
+        <w:jc w:val="both"/>
+        <w:rPr>
+          <w:rFonts w:ascii="UT Sans" w:hAnsi="UT Sans"/>
+          <w:sz w:val="24"/>
+          <w:szCs w:val="24"/>
+          <w:lang w:val="ro-RO"/>
+        </w:rPr>
+      </w:pPr>
+      <w:r>
+        <w:rPr>
+          <w:rFonts w:ascii="UT Sans" w:hAnsi="UT Sans"/>
+          <w:sz w:val="24"/>
+          <w:szCs w:val="24"/>
+          <w:lang w:val="ro-RO"/>
+        </w:rPr>
+        <w:t>Listă de acronime</w:t>
+      </w:r>
+      <w:r>
+        <w:rPr>
+          <w:rFonts w:ascii="UT Sans" w:hAnsi="UT Sans"/>
+          <w:sz w:val="24"/>
+          <w:szCs w:val="24"/>
+          <w:lang w:val="ro-RO"/>
+        </w:rPr>
+        <w:t>...............................................................................................................................................</w:t>
+      </w:r>
+      <w:r>
+        <w:rPr>
+          <w:rFonts w:ascii="UT Sans" w:hAnsi="UT Sans"/>
+          <w:sz w:val="24"/>
+          <w:szCs w:val="24"/>
+          <w:lang w:val="ro-RO"/>
+        </w:rPr>
+        <w:t>.</w:t>
+      </w:r>
+      <w:r>
+        <w:rPr>
+          <w:rFonts w:ascii="UT Sans" w:hAnsi="UT Sans"/>
+          <w:sz w:val="24"/>
+          <w:szCs w:val="24"/>
+          <w:lang w:val="ro-RO"/>
+        </w:rPr>
+        <w:t>6</w:t>
+      </w:r>
+    </w:p>
+    <w:p>
+      <w:pPr>
+        <w:pStyle w:val="NoSpacing"/>
+        <w:jc w:val="both"/>
+        <w:rPr>
+          <w:rFonts w:ascii="UT Sans" w:hAnsi="UT Sans"/>
+          <w:sz w:val="24"/>
+          <w:szCs w:val="24"/>
+          <w:lang w:val="ro-RO"/>
+        </w:rPr>
+      </w:pPr>
+      <w:r>
+        <w:rPr>
+          <w:rFonts w:ascii="UT Sans" w:hAnsi="UT Sans"/>
+          <w:sz w:val="24"/>
+          <w:szCs w:val="24"/>
+          <w:lang w:val="ro-RO"/>
+        </w:rPr>
+        <w:t>1. Introducere</w:t>
+      </w:r>
+      <w:r>
+        <w:rPr>
+          <w:rFonts w:ascii="UT Sans" w:hAnsi="UT Sans"/>
+          <w:sz w:val="24"/>
+          <w:szCs w:val="24"/>
+          <w:lang w:val="ro-RO"/>
+        </w:rPr>
+        <w:t>.......................................................................................................................................................7</w:t>
+      </w:r>
+    </w:p>
+    <w:p>
+      <w:pPr>
+        <w:pStyle w:val="NoSpacing"/>
+        <w:jc w:val="both"/>
+        <w:rPr>
+          <w:rFonts w:ascii="UT Sans" w:hAnsi="UT Sans"/>
+          <w:sz w:val="24"/>
+          <w:szCs w:val="24"/>
+          <w:lang w:val="ro-RO"/>
+        </w:rPr>
+      </w:pPr>
+      <w:r>
+        <w:rPr>
+          <w:rFonts w:ascii="UT Sans" w:hAnsi="UT Sans"/>
+          <w:sz w:val="24"/>
+          <w:szCs w:val="24"/>
+          <w:lang w:val="ro-RO"/>
+        </w:rPr>
+        <w:t xml:space="preserve">   1.1 Actualitatea temei</w:t>
+      </w:r>
+      <w:r>
+        <w:rPr>
+          <w:rFonts w:ascii="UT Sans" w:hAnsi="UT Sans"/>
+          <w:sz w:val="24"/>
+          <w:szCs w:val="24"/>
+          <w:lang w:val="ro-RO"/>
+        </w:rPr>
+        <w:t>....................................................................................................................................7</w:t>
+      </w:r>
+    </w:p>
+    <w:p>
+      <w:pPr>
+        <w:pStyle w:val="NoSpacing"/>
+        <w:jc w:val="both"/>
+        <w:rPr>
+          <w:rFonts w:ascii="UT Sans" w:hAnsi="UT Sans"/>
+          <w:sz w:val="24"/>
+          <w:szCs w:val="24"/>
+          <w:lang w:val="ro-RO"/>
+        </w:rPr>
+      </w:pPr>
+      <w:r>
+        <w:rPr>
+          <w:rFonts w:ascii="UT Sans" w:hAnsi="UT Sans"/>
+          <w:sz w:val="24"/>
+          <w:szCs w:val="24"/>
+          <w:lang w:val="ro-RO"/>
+        </w:rPr>
+        <w:t xml:space="preserve">   1.2 Scopul și obiectivele lucrării</w:t>
+      </w:r>
+      <w:r>
+        <w:rPr>
+          <w:rFonts w:ascii="UT Sans" w:hAnsi="UT Sans"/>
+          <w:sz w:val="24"/>
+          <w:szCs w:val="24"/>
+          <w:lang w:val="ro-RO"/>
+        </w:rPr>
+        <w:t>...................................................................................................................7</w:t>
+      </w:r>
+    </w:p>
+    <w:p>
+      <w:pPr>
+        <w:pStyle w:val="NoSpacing"/>
+        <w:jc w:val="both"/>
+        <w:rPr>
+          <w:rFonts w:ascii="UT Sans" w:hAnsi="UT Sans"/>
+          <w:sz w:val="24"/>
+          <w:szCs w:val="24"/>
+          <w:lang w:val="ro-RO"/>
+        </w:rPr>
+      </w:pPr>
+      <w:r>
+        <w:rPr>
+          <w:rFonts w:ascii="UT Sans" w:hAnsi="UT Sans"/>
+          <w:sz w:val="24"/>
+          <w:szCs w:val="24"/>
+          <w:lang w:val="ro-RO"/>
+        </w:rPr>
+        <w:t xml:space="preserve">   1.3 Imagistica medicală</w:t>
+      </w:r>
+      <w:r>
+        <w:rPr>
+          <w:rFonts w:ascii="UT Sans" w:hAnsi="UT Sans"/>
+          <w:sz w:val="24"/>
+          <w:szCs w:val="24"/>
+          <w:lang w:val="ro-RO"/>
+        </w:rPr>
+        <w:t>..................................................................................................................................8</w:t>
+      </w:r>
+    </w:p>
+    <w:p>
+      <w:pPr>
+        <w:pStyle w:val="NoSpacing"/>
+        <w:jc w:val="both"/>
+        <w:rPr>
+          <w:rFonts w:ascii="UT Sans" w:hAnsi="UT Sans"/>
+          <w:sz w:val="24"/>
+          <w:szCs w:val="24"/>
+          <w:lang w:val="ro-RO"/>
+        </w:rPr>
+      </w:pPr>
+      <w:r>
+        <w:rPr>
+          <w:rFonts w:ascii="UT Sans" w:hAnsi="UT Sans"/>
+          <w:sz w:val="24"/>
+          <w:szCs w:val="24"/>
+          <w:lang w:val="ro-RO"/>
+        </w:rPr>
+        <w:t xml:space="preserve">   1.4 Structura temei</w:t>
+      </w:r>
+    </w:p>
+    <w:p>
+      <w:pPr>
+        <w:pStyle w:val="NoSpacing"/>
+        <w:jc w:val="both"/>
+        <w:rPr>
+          <w:rFonts w:ascii="UT Sans" w:hAnsi="UT Sans"/>
+          <w:sz w:val="24"/>
+          <w:szCs w:val="24"/>
+          <w:lang w:val="ro-RO"/>
+        </w:rPr>
+      </w:pPr>
+      <w:r>
+        <w:rPr>
+          <w:rFonts w:ascii="UT Sans" w:hAnsi="UT Sans"/>
+          <w:sz w:val="24"/>
+          <w:szCs w:val="24"/>
+          <w:lang w:val="ro-RO"/>
+        </w:rPr>
+        <w:t>2. Creierul uman</w:t>
+      </w:r>
+    </w:p>
+    <w:p>
+      <w:pPr>
+        <w:pStyle w:val="NoSpacing"/>
+        <w:jc w:val="both"/>
+        <w:rPr>
+          <w:rFonts w:ascii="UT Sans" w:hAnsi="UT Sans"/>
+          <w:sz w:val="24"/>
+          <w:szCs w:val="24"/>
+          <w:lang w:val="ro-RO"/>
+        </w:rPr>
+      </w:pPr>
+      <w:r>
+        <w:rPr>
+          <w:rFonts w:ascii="UT Sans" w:hAnsi="UT Sans"/>
+          <w:sz w:val="24"/>
+          <w:szCs w:val="24"/>
+          <w:lang w:val="ro-RO"/>
+        </w:rPr>
+        <w:t xml:space="preserve">   2.1 Anatomia creierului</w:t>
+      </w:r>
+    </w:p>
+    <w:p>
+      <w:pPr>
+        <w:pStyle w:val="NoSpacing"/>
+        <w:jc w:val="both"/>
+        <w:rPr>
+          <w:rFonts w:ascii="UT Sans" w:hAnsi="UT Sans"/>
+          <w:sz w:val="24"/>
+          <w:szCs w:val="24"/>
+          <w:lang w:val="ro-RO"/>
+        </w:rPr>
+      </w:pPr>
+      <w:r>
+        <w:rPr>
+          <w:rFonts w:ascii="UT Sans" w:hAnsi="UT Sans"/>
+          <w:sz w:val="24"/>
+          <w:szCs w:val="24"/>
+          <w:lang w:val="ro-RO"/>
+        </w:rPr>
+        <w:t xml:space="preserve">   2.2 Tumorile cerebrale</w:t>
+      </w:r>
+    </w:p>
+    <w:p>
+      <w:pPr>
+        <w:pStyle w:val="NoSpacing"/>
+        <w:jc w:val="both"/>
+        <w:rPr>
+          <w:rFonts w:ascii="UT Sans" w:hAnsi="UT Sans"/>
+          <w:sz w:val="24"/>
+          <w:szCs w:val="24"/>
+          <w:lang w:val="ro-RO"/>
+        </w:rPr>
+      </w:pPr>
+      <w:r>
+        <w:rPr>
+          <w:rFonts w:ascii="UT Sans" w:hAnsi="UT Sans"/>
+          <w:sz w:val="24"/>
+          <w:szCs w:val="24"/>
+          <w:lang w:val="ro-RO"/>
+        </w:rPr>
+        <w:t xml:space="preserve">3. Medii și concepte de </w:t>
+      </w:r>
+      <w:r>
+        <w:rPr>
+          <w:rFonts w:ascii="UT Sans" w:hAnsi="UT Sans"/>
+          <w:sz w:val="24"/>
+          <w:szCs w:val="24"/>
+          <w:lang w:val="ro-RO"/>
+        </w:rPr>
+        <w:t>dezvoltare</w:t>
+      </w:r>
+    </w:p>
+    <w:p>
+      <w:pPr>
+        <w:pStyle w:val="NoSpacing"/>
+        <w:jc w:val="both"/>
+        <w:rPr>
+          <w:rFonts w:ascii="UT Sans" w:hAnsi="UT Sans"/>
+          <w:sz w:val="24"/>
+          <w:szCs w:val="24"/>
+          <w:lang w:val="ro-RO"/>
+        </w:rPr>
+      </w:pPr>
+      <w:r>
+        <w:rPr>
+          <w:rFonts w:ascii="UT Sans" w:hAnsi="UT Sans"/>
+          <w:sz w:val="24"/>
+          <w:szCs w:val="24"/>
+          <w:lang w:val="ro-RO"/>
+        </w:rPr>
+        <w:t xml:space="preserve">   3.1 Limbajul de programare C++</w:t>
+      </w:r>
+    </w:p>
+    <w:p>
+      <w:pPr>
+        <w:pStyle w:val="NoSpacing"/>
+        <w:jc w:val="both"/>
+        <w:rPr>
+          <w:rFonts w:ascii="UT Sans" w:hAnsi="UT Sans"/>
+          <w:sz w:val="24"/>
+          <w:szCs w:val="24"/>
+          <w:lang w:val="ro-RO"/>
+        </w:rPr>
+      </w:pPr>
+      <w:r>
+        <w:rPr>
+          <w:rFonts w:ascii="UT Sans" w:hAnsi="UT Sans"/>
+          <w:sz w:val="24"/>
+          <w:szCs w:val="24"/>
+          <w:lang w:val="ro-RO"/>
+        </w:rPr>
+        <w:t xml:space="preserve">   3.2 Biblioteca OpenCV</w:t>
+      </w:r>
+    </w:p>
+    <w:p>
+      <w:pPr>
+        <w:pStyle w:val="NoSpacing"/>
+        <w:jc w:val="both"/>
+        <w:rPr>
+          <w:rFonts w:ascii="UT Sans" w:hAnsi="UT Sans"/>
+          <w:sz w:val="24"/>
+          <w:szCs w:val="24"/>
+          <w:lang w:val="ro-RO"/>
+        </w:rPr>
+      </w:pPr>
+      <w:r>
+        <w:rPr>
+          <w:rFonts w:ascii="UT Sans" w:hAnsi="UT Sans"/>
+          <w:sz w:val="24"/>
+          <w:szCs w:val="24"/>
+          <w:lang w:val="ro-RO"/>
+        </w:rPr>
+        <w:t xml:space="preserve">   3.3 Biblioteca Algorithms</w:t>
+      </w:r>
+    </w:p>
+    <w:p>
+      <w:pPr>
+        <w:pStyle w:val="NoSpacing"/>
+        <w:jc w:val="both"/>
+        <w:rPr>
+          <w:rFonts w:ascii="UT Sans" w:hAnsi="UT Sans"/>
+          <w:sz w:val="24"/>
+          <w:szCs w:val="24"/>
+          <w:lang w:val="ro-RO"/>
+        </w:rPr>
+      </w:pPr>
+      <w:r>
+        <w:rPr>
+          <w:rFonts w:ascii="UT Sans" w:hAnsi="UT Sans"/>
+          <w:sz w:val="24"/>
+          <w:szCs w:val="24"/>
+          <w:lang w:val="ro-RO"/>
+        </w:rPr>
+        <w:t xml:space="preserve">   3.4 Mediul de dezvoltare Qt</w:t>
+      </w:r>
+    </w:p>
+    <w:p>
+      <w:pPr>
+        <w:pStyle w:val="NoSpacing"/>
+        <w:jc w:val="both"/>
+        <w:rPr>
+          <w:rFonts w:ascii="UT Sans" w:hAnsi="UT Sans"/>
+          <w:sz w:val="24"/>
+          <w:szCs w:val="24"/>
+          <w:lang w:val="ro-RO"/>
+        </w:rPr>
+      </w:pPr>
+      <w:r>
+        <w:rPr>
+          <w:rFonts w:ascii="UT Sans" w:hAnsi="UT Sans"/>
+          <w:sz w:val="24"/>
+          <w:szCs w:val="24"/>
+          <w:lang w:val="ro-RO"/>
+        </w:rPr>
+        <w:t xml:space="preserve">      3.4.1 Qt Designer</w:t>
+      </w:r>
+    </w:p>
+    <w:p>
+      <w:pPr>
+        <w:pStyle w:val="NoSpacing"/>
+        <w:jc w:val="both"/>
+        <w:rPr>
+          <w:rFonts w:ascii="UT Sans" w:hAnsi="UT Sans"/>
+          <w:sz w:val="24"/>
+          <w:szCs w:val="24"/>
+        </w:rPr>
+      </w:pPr>
+      <w:r>
+        <w:rPr>
+          <w:rFonts w:ascii="UT Sans" w:hAnsi="UT Sans"/>
+          <w:sz w:val="24"/>
+          <w:szCs w:val="24"/>
+          <w:lang w:val="ro-RO"/>
+        </w:rPr>
+        <w:t xml:space="preserve">   3.5 Platforma CMake</w:t>
+      </w:r>
+    </w:p>
+    <w:p>
+      <w:pPr>
+        <w:pStyle w:val="NoSpacing"/>
+        <w:jc w:val="both"/>
+        <w:rPr>
+          <w:rFonts w:ascii="UT Sans" w:hAnsi="UT Sans"/>
+          <w:sz w:val="24"/>
+          <w:szCs w:val="24"/>
+          <w:lang w:val="ro-RO"/>
+        </w:rPr>
+      </w:pPr>
+      <w:r>
+        <w:rPr>
+          <w:rFonts w:ascii="UT Sans" w:hAnsi="UT Sans"/>
+          <w:sz w:val="24"/>
+          <w:szCs w:val="24"/>
+        </w:rPr>
+        <w:t xml:space="preserve">4. </w:t>
+      </w:r>
+      <w:r>
+        <w:rPr>
+          <w:rFonts w:ascii="UT Sans" w:hAnsi="UT Sans"/>
+          <w:sz w:val="24"/>
+          <w:szCs w:val="24"/>
+          <w:lang w:val="ro-RO"/>
+        </w:rPr>
+        <w:t>Segmentarea tumorilor cerebrale</w:t>
+      </w:r>
+    </w:p>
+    <w:p>
+      <w:pPr>
+        <w:pStyle w:val="NoSpacing"/>
+        <w:jc w:val="both"/>
+        <w:rPr>
+          <w:rFonts w:ascii="UT Sans" w:hAnsi="UT Sans"/>
+          <w:sz w:val="24"/>
+          <w:szCs w:val="24"/>
+          <w:lang w:val="ro-RO"/>
+        </w:rPr>
+      </w:pPr>
+      <w:r>
+        <w:rPr>
+          <w:rFonts w:ascii="UT Sans" w:hAnsi="UT Sans"/>
+          <w:sz w:val="24"/>
+          <w:szCs w:val="24"/>
+          <w:lang w:val="ro-RO"/>
+        </w:rPr>
+        <w:t xml:space="preserve">   4.1 Setul de imagini utilizat</w:t>
+      </w:r>
+    </w:p>
+    <w:p>
+      <w:pPr>
+        <w:pStyle w:val="NoSpacing"/>
+        <w:jc w:val="both"/>
+        <w:rPr>
+          <w:rFonts w:ascii="UT Sans" w:hAnsi="UT Sans"/>
+          <w:sz w:val="24"/>
+          <w:szCs w:val="24"/>
+          <w:lang w:val="ro-RO"/>
+        </w:rPr>
+      </w:pPr>
+      <w:r>
+        <w:rPr>
+          <w:rFonts w:ascii="UT Sans" w:hAnsi="UT Sans"/>
+          <w:sz w:val="24"/>
+          <w:szCs w:val="24"/>
+          <w:lang w:val="ro-RO"/>
+        </w:rPr>
+        <w:t xml:space="preserve">   4.2 Preprocesarea imaginilor</w:t>
+      </w:r>
+    </w:p>
+    <w:p>
+      <w:pPr>
+        <w:pStyle w:val="NoSpacing"/>
+        <w:jc w:val="both"/>
+        <w:rPr>
+          <w:rFonts w:ascii="UT Sans" w:hAnsi="UT Sans"/>
+          <w:sz w:val="24"/>
+          <w:szCs w:val="24"/>
+          <w:lang w:val="ro-RO"/>
+        </w:rPr>
+      </w:pPr>
+      <w:r>
+        <w:rPr>
+          <w:rFonts w:ascii="UT Sans" w:hAnsi="UT Sans"/>
+          <w:sz w:val="24"/>
+          <w:szCs w:val="24"/>
+          <w:lang w:val="ro-RO"/>
+        </w:rPr>
+        <w:t xml:space="preserve">   4.3 Extragerea caracteristicilor</w:t>
+      </w:r>
+    </w:p>
+    <w:p>
+      <w:pPr>
+        <w:pStyle w:val="NoSpacing"/>
+        <w:jc w:val="both"/>
+        <w:rPr>
+          <w:rFonts w:ascii="UT Sans" w:hAnsi="UT Sans"/>
+          <w:sz w:val="24"/>
+          <w:szCs w:val="24"/>
+          <w:lang w:val="ro-RO"/>
+        </w:rPr>
+      </w:pPr>
+      <w:r>
+        <w:rPr>
+          <w:rFonts w:ascii="UT Sans" w:hAnsi="UT Sans"/>
+          <w:sz w:val="24"/>
+          <w:szCs w:val="24"/>
+          <w:lang w:val="ro-RO"/>
+        </w:rPr>
+        <w:t xml:space="preserve">   4.4 Detectarea tumorii cerebrale</w:t>
+      </w:r>
+    </w:p>
+    <w:p>
+      <w:pPr>
+        <w:pStyle w:val="NoSpacing"/>
+        <w:jc w:val="both"/>
+        <w:rPr>
+          <w:rFonts w:ascii="UT Sans" w:hAnsi="UT Sans"/>
+          <w:sz w:val="24"/>
+          <w:szCs w:val="24"/>
+          <w:lang w:val="ro-RO"/>
+        </w:rPr>
+      </w:pPr>
+      <w:r>
+        <w:rPr>
+          <w:rFonts w:ascii="UT Sans" w:hAnsi="UT Sans"/>
+          <w:sz w:val="24"/>
+          <w:szCs w:val="24"/>
+          <w:lang w:val="ro-RO"/>
+        </w:rPr>
+        <w:t>5. Interfața grafică</w:t>
+      </w:r>
+    </w:p>
+    <w:p>
+      <w:pPr>
+        <w:pStyle w:val="NoSpacing"/>
+        <w:jc w:val="both"/>
+        <w:rPr>
+          <w:rFonts w:ascii="UT Sans" w:hAnsi="UT Sans"/>
+          <w:sz w:val="24"/>
+          <w:szCs w:val="24"/>
+          <w:lang w:val="ro-RO"/>
+        </w:rPr>
+      </w:pPr>
+      <w:r>
+        <w:rPr>
+          <w:rFonts w:ascii="UT Sans" w:hAnsi="UT Sans"/>
+          <w:sz w:val="24"/>
+          <w:szCs w:val="24"/>
+          <w:lang w:val="ro-RO"/>
+        </w:rPr>
+        <w:t xml:space="preserve">   5.1 Crearea interfeței grafice</w:t>
+      </w:r>
+    </w:p>
+    <w:p>
+      <w:pPr>
+        <w:pStyle w:val="NoSpacing"/>
+        <w:jc w:val="both"/>
+        <w:rPr>
+          <w:rFonts w:ascii="UT Sans" w:hAnsi="UT Sans"/>
+          <w:sz w:val="24"/>
+          <w:szCs w:val="24"/>
+          <w:lang w:val="ro-RO"/>
+        </w:rPr>
+      </w:pPr>
+      <w:r>
+        <w:rPr>
+          <w:rFonts w:ascii="UT Sans" w:hAnsi="UT Sans"/>
+          <w:sz w:val="24"/>
+          <w:szCs w:val="24"/>
+          <w:lang w:val="ro-RO"/>
+        </w:rPr>
+        <w:t xml:space="preserve">   5.2 </w:t>
+      </w:r>
+      <w:r>
+        <w:rPr>
+          <w:rFonts w:ascii="UT Sans" w:hAnsi="UT Sans"/>
+          <w:sz w:val="24"/>
+          <w:szCs w:val="24"/>
+          <w:lang w:val="ro-RO"/>
+        </w:rPr>
+        <w:t>Testarea și simularea interfeței grafice</w:t>
+      </w:r>
+    </w:p>
+    <w:p>
+      <w:pPr>
+        <w:pStyle w:val="NoSpacing"/>
+        <w:jc w:val="both"/>
+        <w:rPr>
+          <w:rFonts w:ascii="UT Sans" w:hAnsi="UT Sans"/>
+          <w:sz w:val="24"/>
+          <w:szCs w:val="24"/>
+          <w:lang w:val="ro-RO"/>
+        </w:rPr>
+      </w:pPr>
+      <w:r>
+        <w:rPr>
+          <w:rFonts w:ascii="UT Sans" w:hAnsi="UT Sans"/>
+          <w:sz w:val="24"/>
+          <w:szCs w:val="24"/>
+          <w:lang w:val="ro-RO"/>
+        </w:rPr>
+        <w:t>6. Direcții viitoare de cercetare</w:t>
+      </w:r>
+    </w:p>
+    <w:p>
+      <w:pPr>
+        <w:pStyle w:val="NoSpacing"/>
+        <w:jc w:val="both"/>
+        <w:rPr>
+          <w:rFonts w:ascii="UT Sans" w:hAnsi="UT Sans"/>
+          <w:sz w:val="24"/>
+          <w:szCs w:val="24"/>
+          <w:lang w:val="ro-RO"/>
+        </w:rPr>
+      </w:pPr>
+      <w:r>
+        <w:rPr>
+          <w:rFonts w:ascii="UT Sans" w:hAnsi="UT Sans"/>
+          <w:sz w:val="24"/>
+          <w:szCs w:val="24"/>
+          <w:lang w:val="ro-RO"/>
+        </w:rPr>
+        <w:t xml:space="preserve">   6.1 Idei pentru dezvoltarea ulterioară a aplicației</w:t>
+      </w:r>
+    </w:p>
+    <w:p>
+      <w:pPr>
+        <w:pStyle w:val="NoSpacing"/>
+        <w:jc w:val="both"/>
+        <w:rPr>
+          <w:rFonts w:ascii="UT Sans" w:hAnsi="UT Sans"/>
+          <w:sz w:val="24"/>
+          <w:szCs w:val="24"/>
+          <w:lang w:val="ro-RO"/>
+        </w:rPr>
+      </w:pPr>
+      <w:r>
+        <w:rPr>
+          <w:rFonts w:ascii="UT Sans" w:hAnsi="UT Sans"/>
+          <w:sz w:val="24"/>
+          <w:szCs w:val="24"/>
+          <w:lang w:val="ro-RO"/>
+        </w:rPr>
+        <w:t>7. Concluzii</w:t>
+      </w:r>
+    </w:p>
+    <w:p>
+      <w:pPr>
+        <w:pStyle w:val="NoSpacing"/>
+        <w:jc w:val="both"/>
+        <w:rPr>
+          <w:rFonts w:ascii="UT Sans" w:hAnsi="UT Sans"/>
+          <w:sz w:val="24"/>
+          <w:szCs w:val="24"/>
+          <w:lang w:val="ro-RO"/>
+        </w:rPr>
+      </w:pPr>
+      <w:r>
+        <w:rPr>
+          <w:rFonts w:ascii="UT Sans" w:hAnsi="UT Sans"/>
+          <w:sz w:val="24"/>
+          <w:szCs w:val="24"/>
+          <w:lang w:val="ro-RO"/>
+        </w:rPr>
+        <w:t xml:space="preserve">   7.1 Concluzii generale</w:t>
+      </w:r>
+    </w:p>
+    <w:p>
+      <w:pPr>
+        <w:pStyle w:val="NoSpacing"/>
+        <w:jc w:val="both"/>
+        <w:rPr>
+          <w:rFonts w:ascii="UT Sans" w:hAnsi="UT Sans"/>
+          <w:sz w:val="24"/>
+          <w:szCs w:val="24"/>
+          <w:lang w:val="ro-RO"/>
+        </w:rPr>
+      </w:pPr>
+      <w:r>
+        <w:rPr>
+          <w:rFonts w:ascii="UT Sans" w:hAnsi="UT Sans"/>
+          <w:sz w:val="24"/>
+          <w:szCs w:val="24"/>
+          <w:lang w:val="ro-RO"/>
+        </w:rPr>
+        <w:t xml:space="preserve">   7.2 Elemente de originalitate</w:t>
+      </w:r>
+    </w:p>
+    <w:p>
+      <w:pPr>
+        <w:pStyle w:val="NoSpacing"/>
+        <w:jc w:val="both"/>
+        <w:rPr>
+          <w:rFonts w:ascii="UT Sans" w:hAnsi="UT Sans"/>
+          <w:sz w:val="24"/>
+          <w:szCs w:val="24"/>
+          <w:lang w:val="ro-RO"/>
+        </w:rPr>
+      </w:pPr>
+      <w:r>
+        <w:rPr>
+          <w:rFonts w:ascii="UT Sans" w:hAnsi="UT Sans"/>
+          <w:sz w:val="24"/>
+          <w:szCs w:val="24"/>
+          <w:lang w:val="ro-RO"/>
+        </w:rPr>
+        <w:lastRenderedPageBreak/>
+        <w:t>8. Bibliografie</w:t>
+      </w:r>
+    </w:p>
+    <w:p>
+      <w:pPr>
+        <w:pStyle w:val="NoSpacing"/>
+        <w:jc w:val="both"/>
+        <w:rPr>
+          <w:rFonts w:ascii="UT Sans" w:hAnsi="UT Sans"/>
+          <w:sz w:val="24"/>
+          <w:szCs w:val="24"/>
+          <w:lang w:val="ro-RO"/>
+        </w:rPr>
+      </w:pPr>
+      <w:r>
+        <w:rPr>
+          <w:rFonts w:ascii="UT Sans" w:hAnsi="UT Sans"/>
+          <w:sz w:val="24"/>
+          <w:szCs w:val="24"/>
+          <w:lang w:val="ro-RO"/>
+        </w:rPr>
+        <w:t>Rezumat</w:t>
+      </w:r>
+    </w:p>
+    <w:p>
+      <w:pPr>
+        <w:pStyle w:val="NoSpacing"/>
+        <w:jc w:val="both"/>
+        <w:rPr>
+          <w:rFonts w:ascii="UT Sans" w:hAnsi="UT Sans"/>
+          <w:sz w:val="24"/>
+          <w:szCs w:val="24"/>
+          <w:lang w:val="ro-RO"/>
+        </w:rPr>
+      </w:pPr>
+      <w:r>
+        <w:rPr>
+          <w:rFonts w:ascii="UT Sans" w:hAnsi="UT Sans"/>
+          <w:sz w:val="24"/>
+          <w:szCs w:val="24"/>
+          <w:lang w:val="ro-RO"/>
+        </w:rPr>
+        <w:t>Abstract</w:t>
+      </w:r>
+    </w:p>
+    <w:p>
+      <w:pPr>
+        <w:pStyle w:val="NoSpacing"/>
+        <w:jc w:val="both"/>
+        <w:rPr>
+          <w:rFonts w:ascii="UT Sans" w:hAnsi="UT Sans"/>
+          <w:sz w:val="24"/>
+          <w:szCs w:val="24"/>
+          <w:lang w:val="ro-RO"/>
+        </w:rPr>
+      </w:pPr>
+      <w:r>
+        <w:rPr>
+          <w:rFonts w:ascii="UT Sans" w:hAnsi="UT Sans"/>
+          <w:sz w:val="24"/>
+          <w:szCs w:val="24"/>
+          <w:lang w:val="ro-RO"/>
+        </w:rPr>
+        <w:t>Anexe</w:t>
+      </w:r>
+    </w:p>
+    <w:p>
+      <w:pPr>
+        <w:pStyle w:val="NoSpacing"/>
+        <w:jc w:val="both"/>
+        <w:rPr>
+          <w:rFonts w:ascii="UT Sans" w:hAnsi="UT Sans"/>
+          <w:sz w:val="24"/>
+          <w:szCs w:val="24"/>
+          <w:lang w:val="ro-RO"/>
+        </w:rPr>
+      </w:pPr>
+      <w:r>
+        <w:rPr>
+          <w:rFonts w:ascii="UT Sans" w:hAnsi="UT Sans"/>
+          <w:sz w:val="24"/>
+          <w:szCs w:val="24"/>
+          <w:lang w:val="ro-RO"/>
+        </w:rPr>
+        <w:t>DECLARAȚIE PRIVIND ORIGINALITATEA</w:t>
+      </w:r>
+    </w:p>
+    <w:p>
+      <w:pPr>
+        <w:pStyle w:val="NoSpacing"/>
+        <w:jc w:val="both"/>
+        <w:rPr>
+          <w:rFonts w:ascii="UT Sans" w:hAnsi="UT Sans"/>
+          <w:sz w:val="24"/>
+          <w:szCs w:val="24"/>
+          <w:lang w:val="ro-RO"/>
+        </w:rPr>
+      </w:pPr>
+    </w:p>
+    <w:p>
+      <w:pPr>
+        <w:tabs>
+          <w:tab w:val="right" w:pos="4380"/>
+        </w:tabs>
+        <w:spacing w:line="240" w:lineRule="auto"/>
+        <w:jc w:val="both"/>
+        <w:rPr>
+          <w:rFonts w:ascii="UT Sans" w:hAnsi="UT Sans"/>
+          <w:b/>
+          <w:bCs/>
+          <w:sz w:val="28"/>
+          <w:szCs w:val="28"/>
+          <w:lang w:val="ro-RO"/>
+        </w:rPr>
+      </w:pPr>
+    </w:p>
+    <w:p>
+      <w:pPr>
+        <w:tabs>
+          <w:tab w:val="right" w:pos="4380"/>
+        </w:tabs>
+        <w:spacing w:line="240" w:lineRule="auto"/>
+        <w:jc w:val="both"/>
+        <w:rPr>
+          <w:rFonts w:ascii="UT Sans" w:hAnsi="UT Sans"/>
+          <w:b/>
+          <w:bCs/>
+          <w:sz w:val="28"/>
+          <w:szCs w:val="28"/>
+          <w:lang w:val="ro-RO"/>
+        </w:rPr>
+      </w:pPr>
+    </w:p>
+    <w:p>
+      <w:pPr>
+        <w:tabs>
+          <w:tab w:val="right" w:pos="4380"/>
+        </w:tabs>
+        <w:spacing w:line="240" w:lineRule="auto"/>
+        <w:jc w:val="both"/>
+        <w:rPr>
+          <w:rFonts w:ascii="UT Sans" w:hAnsi="UT Sans"/>
+          <w:b/>
+          <w:bCs/>
+          <w:sz w:val="28"/>
+          <w:szCs w:val="28"/>
+          <w:lang w:val="ro-RO"/>
+        </w:rPr>
+      </w:pPr>
+    </w:p>
+    <w:p>
+      <w:pPr>
+        <w:tabs>
+          <w:tab w:val="right" w:pos="4380"/>
+        </w:tabs>
+        <w:spacing w:line="240" w:lineRule="auto"/>
+        <w:jc w:val="both"/>
+        <w:rPr>
+          <w:rFonts w:ascii="UT Sans" w:hAnsi="UT Sans"/>
+          <w:b/>
+          <w:bCs/>
+          <w:sz w:val="28"/>
+          <w:szCs w:val="28"/>
+          <w:lang w:val="ro-RO"/>
+        </w:rPr>
+      </w:pPr>
+    </w:p>
+    <w:p>
+      <w:pPr>
+        <w:tabs>
+          <w:tab w:val="right" w:pos="4380"/>
+        </w:tabs>
+        <w:spacing w:line="240" w:lineRule="auto"/>
+        <w:jc w:val="both"/>
+        <w:rPr>
+          <w:rFonts w:ascii="UT Sans" w:hAnsi="UT Sans"/>
+          <w:b/>
+          <w:bCs/>
+          <w:sz w:val="28"/>
+          <w:szCs w:val="28"/>
+          <w:lang w:val="ro-RO"/>
+        </w:rPr>
+      </w:pPr>
+    </w:p>
+    <w:p>
+      <w:pPr>
+        <w:tabs>
+          <w:tab w:val="right" w:pos="4380"/>
+        </w:tabs>
+        <w:spacing w:line="240" w:lineRule="auto"/>
+        <w:jc w:val="both"/>
+        <w:rPr>
+          <w:rFonts w:ascii="UT Sans" w:hAnsi="UT Sans"/>
+          <w:b/>
+          <w:bCs/>
+          <w:sz w:val="28"/>
+          <w:szCs w:val="28"/>
+          <w:lang w:val="ro-RO"/>
+        </w:rPr>
+      </w:pPr>
+    </w:p>
+    <w:p>
+      <w:pPr>
+        <w:tabs>
+          <w:tab w:val="right" w:pos="4380"/>
+        </w:tabs>
+        <w:spacing w:line="240" w:lineRule="auto"/>
+        <w:jc w:val="both"/>
+        <w:rPr>
+          <w:rFonts w:ascii="UT Sans" w:hAnsi="UT Sans"/>
+          <w:b/>
+          <w:bCs/>
+          <w:sz w:val="28"/>
+          <w:szCs w:val="28"/>
+          <w:lang w:val="ro-RO"/>
+        </w:rPr>
+      </w:pPr>
+    </w:p>
+    <w:p>
+      <w:pPr>
+        <w:tabs>
+          <w:tab w:val="right" w:pos="4380"/>
+        </w:tabs>
+        <w:spacing w:line="240" w:lineRule="auto"/>
+        <w:jc w:val="both"/>
+        <w:rPr>
+          <w:rFonts w:ascii="UT Sans" w:hAnsi="UT Sans"/>
+          <w:b/>
+          <w:bCs/>
+          <w:sz w:val="28"/>
+          <w:szCs w:val="28"/>
+          <w:lang w:val="ro-RO"/>
+        </w:rPr>
+      </w:pPr>
+    </w:p>
+    <w:p>
+      <w:pPr>
+        <w:tabs>
+          <w:tab w:val="right" w:pos="4380"/>
+        </w:tabs>
+        <w:spacing w:line="240" w:lineRule="auto"/>
+        <w:jc w:val="both"/>
+        <w:rPr>
+          <w:rFonts w:ascii="UT Sans" w:hAnsi="UT Sans"/>
+          <w:b/>
+          <w:bCs/>
+          <w:sz w:val="28"/>
+          <w:szCs w:val="28"/>
+          <w:lang w:val="ro-RO"/>
+        </w:rPr>
+      </w:pPr>
+    </w:p>
+    <w:p>
+      <w:pPr>
+        <w:tabs>
+          <w:tab w:val="right" w:pos="4380"/>
+        </w:tabs>
+        <w:spacing w:line="240" w:lineRule="auto"/>
+        <w:jc w:val="both"/>
+        <w:rPr>
+          <w:rFonts w:ascii="UT Sans" w:hAnsi="UT Sans"/>
+          <w:b/>
+          <w:bCs/>
+          <w:sz w:val="28"/>
+          <w:szCs w:val="28"/>
+          <w:lang w:val="ro-RO"/>
+        </w:rPr>
+      </w:pPr>
+    </w:p>
+    <w:p>
+      <w:pPr>
+        <w:tabs>
+          <w:tab w:val="right" w:pos="4380"/>
+        </w:tabs>
+        <w:spacing w:line="240" w:lineRule="auto"/>
+        <w:jc w:val="both"/>
+        <w:rPr>
+          <w:rFonts w:ascii="UT Sans" w:hAnsi="UT Sans"/>
+          <w:b/>
+          <w:bCs/>
+          <w:sz w:val="28"/>
+          <w:szCs w:val="28"/>
+          <w:lang w:val="ro-RO"/>
+        </w:rPr>
+      </w:pPr>
+    </w:p>
+    <w:p>
+      <w:pPr>
+        <w:tabs>
+          <w:tab w:val="right" w:pos="4380"/>
+        </w:tabs>
+        <w:spacing w:line="240" w:lineRule="auto"/>
+        <w:jc w:val="both"/>
+        <w:rPr>
+          <w:rFonts w:ascii="UT Sans" w:hAnsi="UT Sans"/>
+          <w:b/>
+          <w:bCs/>
+          <w:sz w:val="28"/>
+          <w:szCs w:val="28"/>
+          <w:lang w:val="ro-RO"/>
+        </w:rPr>
+      </w:pPr>
+    </w:p>
+    <w:p>
+      <w:pPr>
+        <w:tabs>
+          <w:tab w:val="right" w:pos="4380"/>
+        </w:tabs>
+        <w:spacing w:line="240" w:lineRule="auto"/>
+        <w:jc w:val="both"/>
+        <w:rPr>
+          <w:rFonts w:ascii="UT Sans" w:hAnsi="UT Sans"/>
+          <w:b/>
+          <w:bCs/>
+          <w:sz w:val="28"/>
+          <w:szCs w:val="28"/>
+          <w:lang w:val="ro-RO"/>
+        </w:rPr>
+      </w:pPr>
+    </w:p>
+    <w:p>
+      <w:pPr>
+        <w:tabs>
+          <w:tab w:val="right" w:pos="4380"/>
+        </w:tabs>
+        <w:spacing w:line="240" w:lineRule="auto"/>
+        <w:jc w:val="both"/>
+        <w:rPr>
+          <w:rFonts w:ascii="UT Sans" w:hAnsi="UT Sans"/>
+          <w:b/>
+          <w:bCs/>
+          <w:sz w:val="28"/>
+          <w:szCs w:val="28"/>
+          <w:lang w:val="ro-RO"/>
+        </w:rPr>
+      </w:pPr>
+    </w:p>
+    <w:p>
+      <w:pPr>
+        <w:tabs>
+          <w:tab w:val="right" w:pos="4380"/>
+        </w:tabs>
+        <w:spacing w:line="240" w:lineRule="auto"/>
+        <w:jc w:val="both"/>
+        <w:rPr>
+          <w:rFonts w:ascii="UT Sans" w:hAnsi="UT Sans"/>
+          <w:b/>
+          <w:bCs/>
+          <w:sz w:val="28"/>
+          <w:szCs w:val="28"/>
+          <w:lang w:val="ro-RO"/>
+        </w:rPr>
+      </w:pPr>
+    </w:p>
+    <w:p>
+      <w:pPr>
+        <w:tabs>
+          <w:tab w:val="right" w:pos="4380"/>
+        </w:tabs>
+        <w:spacing w:line="240" w:lineRule="auto"/>
+        <w:jc w:val="both"/>
+        <w:rPr>
+          <w:rFonts w:ascii="UT Sans" w:hAnsi="UT Sans"/>
+          <w:b/>
+          <w:bCs/>
+          <w:sz w:val="28"/>
+          <w:szCs w:val="28"/>
+          <w:lang w:val="ro-RO"/>
+        </w:rPr>
+      </w:pPr>
+    </w:p>
+    <w:p>
+      <w:pPr>
+        <w:tabs>
+          <w:tab w:val="right" w:pos="4380"/>
+        </w:tabs>
+        <w:spacing w:line="240" w:lineRule="auto"/>
+        <w:jc w:val="both"/>
+        <w:rPr>
+          <w:rFonts w:ascii="UT Sans" w:hAnsi="UT Sans"/>
+          <w:b/>
+          <w:bCs/>
+          <w:sz w:val="28"/>
+          <w:szCs w:val="28"/>
+          <w:lang w:val="ro-RO"/>
+        </w:rPr>
+      </w:pPr>
+    </w:p>
+    <w:p>
+      <w:pPr>
+        <w:tabs>
+          <w:tab w:val="right" w:pos="4380"/>
+        </w:tabs>
+        <w:spacing w:line="240" w:lineRule="auto"/>
+        <w:jc w:val="both"/>
+        <w:rPr>
+          <w:rFonts w:ascii="UT Sans" w:hAnsi="UT Sans"/>
+          <w:b/>
+          <w:bCs/>
+          <w:sz w:val="28"/>
+          <w:szCs w:val="28"/>
+          <w:lang w:val="ro-RO"/>
+        </w:rPr>
+      </w:pPr>
+    </w:p>
+    <w:p>
+      <w:pPr>
+        <w:tabs>
+          <w:tab w:val="right" w:pos="4380"/>
+        </w:tabs>
+        <w:spacing w:line="240" w:lineRule="auto"/>
+        <w:jc w:val="both"/>
         <w:rPr>
           <w:rFonts w:ascii="UT Sans" w:hAnsi="UT Sans"/>
           <w:b/>
@@ -844,457 +2883,22 @@
           <w:szCs w:val="32"/>
           <w:lang w:val="ro-RO"/>
         </w:rPr>
-        <w:t>Lect. Dr. Vlad Monescu</w:t>
-      </w:r>
-    </w:p>
-    <w:p>
-      <w:pPr>
-        <w:tabs>
-          <w:tab w:val="right" w:pos="4380"/>
-        </w:tabs>
-        <w:spacing w:line="240" w:lineRule="auto"/>
-        <w:rPr>
-          <w:rFonts w:ascii="UT Sans" w:hAnsi="UT Sans"/>
-          <w:sz w:val="24"/>
-          <w:szCs w:val="24"/>
-          <w:lang w:val="ro-RO"/>
-        </w:rPr>
-      </w:pPr>
-    </w:p>
-    <w:p>
-      <w:pPr>
-        <w:tabs>
-          <w:tab w:val="right" w:pos="4380"/>
-        </w:tabs>
-        <w:spacing w:line="240" w:lineRule="auto"/>
-        <w:rPr>
-          <w:rFonts w:ascii="UT Sans" w:hAnsi="UT Sans"/>
-          <w:sz w:val="24"/>
-          <w:szCs w:val="24"/>
-          <w:lang w:val="ro-RO"/>
-        </w:rPr>
-      </w:pPr>
-    </w:p>
-    <w:p>
-      <w:pPr>
-        <w:tabs>
-          <w:tab w:val="right" w:pos="4380"/>
-        </w:tabs>
-        <w:spacing w:line="240" w:lineRule="auto"/>
-        <w:jc w:val="center"/>
-        <w:rPr>
-          <w:rFonts w:ascii="UT Sans" w:hAnsi="UT Sans"/>
-          <w:sz w:val="36"/>
-          <w:szCs w:val="36"/>
-          <w:lang w:val="ro-RO"/>
-        </w:rPr>
-      </w:pPr>
-      <w:r>
-        <w:rPr>
-          <w:rFonts w:ascii="UT Sans" w:hAnsi="UT Sans"/>
-          <w:sz w:val="36"/>
-          <w:szCs w:val="36"/>
-          <w:lang w:val="ro-RO"/>
-        </w:rPr>
-        <w:t>Brașov, 2022</w:t>
-      </w:r>
-    </w:p>
-    <w:p>
-      <w:pPr>
-        <w:tabs>
-          <w:tab w:val="right" w:pos="4380"/>
-        </w:tabs>
-        <w:spacing w:line="240" w:lineRule="auto"/>
-        <w:jc w:val="both"/>
-        <w:rPr>
-          <w:rFonts w:ascii="UT Sans" w:hAnsi="UT Sans"/>
-          <w:sz w:val="24"/>
-          <w:szCs w:val="24"/>
-          <w:lang w:val="ro-RO"/>
-        </w:rPr>
-      </w:pPr>
-    </w:p>
-    <w:p>
-      <w:pPr>
-        <w:tabs>
-          <w:tab w:val="right" w:pos="4380"/>
-        </w:tabs>
-        <w:spacing w:line="240" w:lineRule="auto"/>
-        <w:jc w:val="both"/>
-        <w:rPr>
-          <w:rFonts w:ascii="UT Sans" w:hAnsi="UT Sans"/>
-          <w:sz w:val="24"/>
-          <w:szCs w:val="24"/>
-          <w:lang w:val="ro-RO"/>
-        </w:rPr>
-      </w:pPr>
-    </w:p>
-    <w:p>
-      <w:pPr>
-        <w:tabs>
-          <w:tab w:val="right" w:pos="4380"/>
-        </w:tabs>
-        <w:spacing w:line="240" w:lineRule="auto"/>
-        <w:jc w:val="both"/>
-        <w:rPr>
-          <w:rFonts w:ascii="UT Sans" w:hAnsi="UT Sans"/>
-          <w:sz w:val="24"/>
-          <w:szCs w:val="24"/>
-          <w:lang w:val="ro-RO"/>
-        </w:rPr>
-      </w:pPr>
-    </w:p>
-    <w:p>
-      <w:pPr>
-        <w:tabs>
-          <w:tab w:val="right" w:pos="4380"/>
-        </w:tabs>
-        <w:spacing w:line="240" w:lineRule="auto"/>
-        <w:jc w:val="both"/>
-        <w:rPr>
-          <w:rFonts w:ascii="UT Sans" w:hAnsi="UT Sans"/>
-          <w:sz w:val="24"/>
-          <w:szCs w:val="24"/>
-          <w:lang w:val="ro-RO"/>
-        </w:rPr>
-      </w:pPr>
-    </w:p>
-    <w:p>
-      <w:pPr>
-        <w:tabs>
-          <w:tab w:val="right" w:pos="4380"/>
-        </w:tabs>
-        <w:spacing w:line="240" w:lineRule="auto"/>
-        <w:jc w:val="both"/>
-        <w:rPr>
-          <w:rFonts w:ascii="UT Sans" w:hAnsi="UT Sans"/>
-          <w:sz w:val="24"/>
-          <w:szCs w:val="24"/>
-          <w:lang w:val="ro-RO"/>
-        </w:rPr>
-      </w:pPr>
-    </w:p>
-    <w:p>
-      <w:pPr>
-        <w:tabs>
-          <w:tab w:val="right" w:pos="4380"/>
-        </w:tabs>
-        <w:spacing w:line="240" w:lineRule="auto"/>
-        <w:jc w:val="both"/>
-        <w:rPr>
-          <w:rFonts w:ascii="UT Sans" w:hAnsi="UT Sans"/>
-          <w:sz w:val="24"/>
-          <w:szCs w:val="24"/>
-          <w:lang w:val="ro-RO"/>
-        </w:rPr>
-      </w:pPr>
-    </w:p>
-    <w:p>
-      <w:pPr>
-        <w:tabs>
-          <w:tab w:val="right" w:pos="4380"/>
-        </w:tabs>
-        <w:spacing w:line="240" w:lineRule="auto"/>
-        <w:jc w:val="both"/>
-        <w:rPr>
-          <w:rFonts w:ascii="UT Sans" w:hAnsi="UT Sans"/>
-          <w:sz w:val="24"/>
-          <w:szCs w:val="24"/>
-          <w:lang w:val="ro-RO"/>
-        </w:rPr>
-      </w:pPr>
-    </w:p>
-    <w:p>
-      <w:pPr>
-        <w:tabs>
-          <w:tab w:val="right" w:pos="4380"/>
-        </w:tabs>
-        <w:spacing w:line="240" w:lineRule="auto"/>
-        <w:jc w:val="both"/>
-        <w:rPr>
-          <w:rFonts w:ascii="UT Sans" w:hAnsi="UT Sans"/>
-          <w:sz w:val="24"/>
-          <w:szCs w:val="24"/>
-          <w:lang w:val="ro-RO"/>
-        </w:rPr>
-      </w:pPr>
-    </w:p>
-    <w:p>
-      <w:pPr>
-        <w:tabs>
-          <w:tab w:val="right" w:pos="4380"/>
-        </w:tabs>
-        <w:spacing w:line="240" w:lineRule="auto"/>
-        <w:jc w:val="both"/>
-        <w:rPr>
-          <w:rFonts w:ascii="UT Sans" w:hAnsi="UT Sans"/>
-          <w:sz w:val="24"/>
-          <w:szCs w:val="24"/>
-          <w:lang w:val="ro-RO"/>
-        </w:rPr>
-      </w:pPr>
-    </w:p>
-    <w:p>
-      <w:pPr>
-        <w:tabs>
-          <w:tab w:val="right" w:pos="4380"/>
-        </w:tabs>
-        <w:spacing w:line="240" w:lineRule="auto"/>
-        <w:jc w:val="both"/>
-        <w:rPr>
-          <w:rFonts w:ascii="UT Sans" w:hAnsi="UT Sans"/>
-          <w:sz w:val="24"/>
-          <w:szCs w:val="24"/>
-          <w:lang w:val="ro-RO"/>
-        </w:rPr>
-      </w:pPr>
-    </w:p>
-    <w:p>
-      <w:pPr>
-        <w:tabs>
-          <w:tab w:val="right" w:pos="4380"/>
-        </w:tabs>
-        <w:spacing w:line="240" w:lineRule="auto"/>
-        <w:jc w:val="both"/>
-        <w:rPr>
-          <w:rFonts w:ascii="UT Sans" w:hAnsi="UT Sans"/>
-          <w:sz w:val="24"/>
-          <w:szCs w:val="24"/>
-          <w:lang w:val="ro-RO"/>
-        </w:rPr>
-      </w:pPr>
-    </w:p>
-    <w:p>
-      <w:pPr>
-        <w:tabs>
-          <w:tab w:val="right" w:pos="4380"/>
-        </w:tabs>
-        <w:spacing w:line="240" w:lineRule="auto"/>
-        <w:jc w:val="both"/>
-        <w:rPr>
-          <w:rFonts w:ascii="UT Sans" w:hAnsi="UT Sans"/>
-          <w:sz w:val="24"/>
-          <w:szCs w:val="24"/>
-          <w:lang w:val="ro-RO"/>
-        </w:rPr>
-      </w:pPr>
-    </w:p>
-    <w:p>
-      <w:pPr>
-        <w:tabs>
-          <w:tab w:val="right" w:pos="4380"/>
-        </w:tabs>
-        <w:spacing w:line="240" w:lineRule="auto"/>
-        <w:jc w:val="both"/>
-        <w:rPr>
-          <w:rFonts w:ascii="UT Sans" w:hAnsi="UT Sans"/>
-          <w:sz w:val="24"/>
-          <w:szCs w:val="24"/>
-          <w:lang w:val="ro-RO"/>
-        </w:rPr>
-      </w:pPr>
-    </w:p>
-    <w:p>
-      <w:pPr>
-        <w:tabs>
-          <w:tab w:val="right" w:pos="4380"/>
-        </w:tabs>
-        <w:spacing w:line="240" w:lineRule="auto"/>
-        <w:jc w:val="both"/>
-        <w:rPr>
-          <w:rFonts w:ascii="UT Sans" w:hAnsi="UT Sans"/>
-          <w:sz w:val="24"/>
-          <w:szCs w:val="24"/>
-          <w:lang w:val="ro-RO"/>
-        </w:rPr>
-      </w:pPr>
-    </w:p>
-    <w:p>
-      <w:pPr>
-        <w:tabs>
-          <w:tab w:val="right" w:pos="4380"/>
-        </w:tabs>
-        <w:spacing w:line="240" w:lineRule="auto"/>
-        <w:jc w:val="both"/>
-        <w:rPr>
-          <w:rFonts w:ascii="UT Sans" w:hAnsi="UT Sans"/>
-          <w:sz w:val="24"/>
-          <w:szCs w:val="24"/>
-          <w:lang w:val="ro-RO"/>
-        </w:rPr>
-      </w:pPr>
-    </w:p>
-    <w:p>
-      <w:pPr>
-        <w:tabs>
-          <w:tab w:val="right" w:pos="4380"/>
-        </w:tabs>
-        <w:spacing w:line="240" w:lineRule="auto"/>
-        <w:jc w:val="both"/>
-        <w:rPr>
-          <w:rFonts w:ascii="UT Sans" w:hAnsi="UT Sans"/>
-          <w:sz w:val="24"/>
-          <w:szCs w:val="24"/>
-          <w:lang w:val="ro-RO"/>
-        </w:rPr>
-      </w:pPr>
-    </w:p>
-    <w:p>
-      <w:pPr>
-        <w:tabs>
-          <w:tab w:val="right" w:pos="4380"/>
-        </w:tabs>
-        <w:spacing w:line="240" w:lineRule="auto"/>
-        <w:jc w:val="both"/>
-        <w:rPr>
-          <w:rFonts w:ascii="UT Sans" w:hAnsi="UT Sans"/>
-          <w:sz w:val="24"/>
-          <w:szCs w:val="24"/>
-          <w:lang w:val="ro-RO"/>
-        </w:rPr>
-      </w:pPr>
-    </w:p>
-    <w:p>
-      <w:pPr>
-        <w:tabs>
-          <w:tab w:val="right" w:pos="4380"/>
-        </w:tabs>
-        <w:spacing w:line="240" w:lineRule="auto"/>
-        <w:jc w:val="both"/>
-        <w:rPr>
-          <w:rFonts w:ascii="UT Sans" w:hAnsi="UT Sans"/>
-          <w:sz w:val="24"/>
-          <w:szCs w:val="24"/>
-          <w:lang w:val="ro-RO"/>
-        </w:rPr>
-      </w:pPr>
-    </w:p>
-    <w:p>
-      <w:pPr>
-        <w:tabs>
-          <w:tab w:val="right" w:pos="4380"/>
-        </w:tabs>
-        <w:spacing w:line="240" w:lineRule="auto"/>
-        <w:jc w:val="both"/>
-        <w:rPr>
-          <w:rFonts w:ascii="UT Sans" w:hAnsi="UT Sans"/>
-          <w:sz w:val="24"/>
-          <w:szCs w:val="24"/>
-          <w:lang w:val="ro-RO"/>
-        </w:rPr>
-      </w:pPr>
-    </w:p>
-    <w:p>
-      <w:pPr>
-        <w:tabs>
-          <w:tab w:val="right" w:pos="4380"/>
-        </w:tabs>
-        <w:spacing w:line="240" w:lineRule="auto"/>
-        <w:jc w:val="both"/>
-        <w:rPr>
-          <w:rFonts w:ascii="UT Sans" w:hAnsi="UT Sans"/>
-          <w:sz w:val="24"/>
-          <w:szCs w:val="24"/>
-          <w:lang w:val="ro-RO"/>
-        </w:rPr>
-      </w:pPr>
-    </w:p>
-    <w:p>
-      <w:pPr>
-        <w:tabs>
-          <w:tab w:val="right" w:pos="4380"/>
-        </w:tabs>
-        <w:spacing w:line="240" w:lineRule="auto"/>
-        <w:jc w:val="both"/>
-        <w:rPr>
-          <w:rFonts w:ascii="UT Sans" w:hAnsi="UT Sans"/>
-          <w:sz w:val="24"/>
-          <w:szCs w:val="24"/>
-          <w:lang w:val="ro-RO"/>
-        </w:rPr>
-      </w:pPr>
-    </w:p>
-    <w:p>
-      <w:pPr>
-        <w:tabs>
-          <w:tab w:val="right" w:pos="4380"/>
-        </w:tabs>
-        <w:spacing w:line="240" w:lineRule="auto"/>
-        <w:jc w:val="both"/>
-        <w:rPr>
-          <w:rFonts w:ascii="UT Sans" w:hAnsi="UT Sans"/>
-          <w:sz w:val="24"/>
-          <w:szCs w:val="24"/>
-          <w:lang w:val="ro-RO"/>
-        </w:rPr>
-      </w:pPr>
-    </w:p>
-    <w:p>
-      <w:pPr>
-        <w:tabs>
-          <w:tab w:val="right" w:pos="4380"/>
-        </w:tabs>
-        <w:spacing w:line="240" w:lineRule="auto"/>
-        <w:jc w:val="both"/>
-        <w:rPr>
-          <w:rFonts w:ascii="UT Sans" w:hAnsi="UT Sans"/>
-          <w:sz w:val="24"/>
-          <w:szCs w:val="24"/>
-          <w:lang w:val="ro-RO"/>
-        </w:rPr>
-      </w:pPr>
-    </w:p>
-    <w:p>
-      <w:pPr>
-        <w:tabs>
-          <w:tab w:val="right" w:pos="4380"/>
-        </w:tabs>
-        <w:spacing w:line="240" w:lineRule="auto"/>
-        <w:jc w:val="both"/>
-        <w:rPr>
-          <w:rFonts w:ascii="UT Sans" w:hAnsi="UT Sans"/>
-          <w:sz w:val="24"/>
-          <w:szCs w:val="24"/>
-          <w:lang w:val="ro-RO"/>
-        </w:rPr>
-      </w:pPr>
-    </w:p>
-    <w:p>
-      <w:pPr>
-        <w:tabs>
-          <w:tab w:val="right" w:pos="4380"/>
-        </w:tabs>
-        <w:spacing w:line="240" w:lineRule="auto"/>
-        <w:jc w:val="center"/>
-        <w:rPr>
-          <w:rFonts w:ascii="UT Sans" w:hAnsi="UT Sans"/>
-          <w:b/>
-          <w:bCs/>
-          <w:sz w:val="36"/>
-          <w:szCs w:val="36"/>
-          <w:lang w:val="ro-RO"/>
-        </w:rPr>
-      </w:pPr>
-      <w:r>
-        <w:rPr>
-          <w:rFonts w:ascii="UT Sans" w:hAnsi="UT Sans"/>
-          <w:b/>
-          <w:bCs/>
-          <w:sz w:val="36"/>
-          <w:szCs w:val="36"/>
+      </w:pPr>
+      <w:r>
+        <w:rPr>
+          <w:rFonts w:ascii="UT Sans" w:hAnsi="UT Sans"/>
+          <w:b/>
+          <w:bCs/>
+          <w:sz w:val="32"/>
+          <w:szCs w:val="32"/>
           <w:lang w:val="ro-RO"/>
         </w:rPr>
         <w:lastRenderedPageBreak/>
-        <w:t>Cuprins</w:t>
-      </w:r>
-    </w:p>
-    <w:p>
-      <w:pPr>
-        <w:pStyle w:val="ListParagraph"/>
-        <w:numPr>
-          <w:ilvl w:val="0"/>
-          <w:numId w:val="2"/>
-        </w:numPr>
+        <w:t>Listă de figuri și coduri sursă</w:t>
+      </w:r>
+    </w:p>
+    <w:p>
+      <w:pPr>
         <w:tabs>
           <w:tab w:val="right" w:pos="4380"/>
         </w:tabs>
@@ -1309,7 +2913,14 @@
           <w:lang w:val="ro-RO"/>
         </w:rPr>
       </w:pPr>
-      <w:r>
+    </w:p>
+    <w:p>
+      <w:pPr>
+        <w:tabs>
+          <w:tab w:val="right" w:pos="4380"/>
+        </w:tabs>
+        <w:spacing w:line="240" w:lineRule="auto"/>
+        <w:jc w:val="both"/>
         <w:rPr>
           <w:rFonts w:ascii="UT Sans" w:hAnsi="UT Sans"/>
           <w:b/>
@@ -1318,9 +2929,15 @@
           <w:szCs w:val="28"/>
           <w:lang w:val="ro-RO"/>
         </w:rPr>
-        <w:t>Introducere</w:t>
-      </w:r>
-      <w:r>
+      </w:pPr>
+    </w:p>
+    <w:p>
+      <w:pPr>
+        <w:tabs>
+          <w:tab w:val="right" w:pos="4380"/>
+        </w:tabs>
+        <w:spacing w:line="240" w:lineRule="auto"/>
+        <w:jc w:val="both"/>
         <w:rPr>
           <w:rFonts w:ascii="UT Sans" w:hAnsi="UT Sans"/>
           <w:b/>
@@ -1329,9 +2946,15 @@
           <w:szCs w:val="28"/>
           <w:lang w:val="ro-RO"/>
         </w:rPr>
-        <w:t>..............................................................................................................</w:t>
-      </w:r>
-      <w:r>
+      </w:pPr>
+    </w:p>
+    <w:p>
+      <w:pPr>
+        <w:tabs>
+          <w:tab w:val="right" w:pos="4380"/>
+        </w:tabs>
+        <w:spacing w:line="240" w:lineRule="auto"/>
+        <w:jc w:val="both"/>
         <w:rPr>
           <w:rFonts w:ascii="UT Sans" w:hAnsi="UT Sans"/>
           <w:b/>
@@ -1340,134 +2963,172 @@
           <w:szCs w:val="28"/>
           <w:lang w:val="ro-RO"/>
         </w:rPr>
-        <w:t>4</w:t>
-      </w:r>
-    </w:p>
-    <w:p>
-      <w:pPr>
-        <w:pStyle w:val="ListParagraph"/>
-        <w:numPr>
-          <w:ilvl w:val="1"/>
-          <w:numId w:val="2"/>
-        </w:numPr>
-        <w:tabs>
-          <w:tab w:val="right" w:pos="4380"/>
-        </w:tabs>
-        <w:spacing w:before="240" w:line="240" w:lineRule="auto"/>
-        <w:jc w:val="both"/>
-        <w:rPr>
-          <w:rFonts w:ascii="UT Sans" w:hAnsi="UT Sans"/>
+      </w:pPr>
+    </w:p>
+    <w:p>
+      <w:pPr>
+        <w:tabs>
+          <w:tab w:val="right" w:pos="4380"/>
+        </w:tabs>
+        <w:spacing w:line="240" w:lineRule="auto"/>
+        <w:jc w:val="both"/>
+        <w:rPr>
+          <w:rFonts w:ascii="UT Sans" w:hAnsi="UT Sans"/>
+          <w:b/>
+          <w:bCs/>
           <w:sz w:val="28"/>
           <w:szCs w:val="28"/>
           <w:lang w:val="ro-RO"/>
         </w:rPr>
       </w:pPr>
-      <w:r>
-        <w:rPr>
-          <w:rFonts w:ascii="UT Sans" w:hAnsi="UT Sans"/>
+    </w:p>
+    <w:p>
+      <w:pPr>
+        <w:tabs>
+          <w:tab w:val="right" w:pos="4380"/>
+        </w:tabs>
+        <w:spacing w:line="240" w:lineRule="auto"/>
+        <w:jc w:val="both"/>
+        <w:rPr>
+          <w:rFonts w:ascii="UT Sans" w:hAnsi="UT Sans"/>
+          <w:b/>
+          <w:bCs/>
           <w:sz w:val="28"/>
           <w:szCs w:val="28"/>
           <w:lang w:val="ro-RO"/>
         </w:rPr>
-        <w:t>Noțiuni generale</w:t>
-      </w:r>
-      <w:r>
-        <w:rPr>
-          <w:rFonts w:ascii="UT Sans" w:hAnsi="UT Sans"/>
+      </w:pPr>
+    </w:p>
+    <w:p>
+      <w:pPr>
+        <w:tabs>
+          <w:tab w:val="right" w:pos="4380"/>
+        </w:tabs>
+        <w:spacing w:line="240" w:lineRule="auto"/>
+        <w:jc w:val="both"/>
+        <w:rPr>
+          <w:rFonts w:ascii="UT Sans" w:hAnsi="UT Sans"/>
+          <w:b/>
+          <w:bCs/>
           <w:sz w:val="28"/>
           <w:szCs w:val="28"/>
           <w:lang w:val="ro-RO"/>
         </w:rPr>
-        <w:t>...............................................................................................4</w:t>
-      </w:r>
-    </w:p>
-    <w:p>
-      <w:pPr>
-        <w:pStyle w:val="ListParagraph"/>
-        <w:numPr>
-          <w:ilvl w:val="1"/>
-          <w:numId w:val="2"/>
-        </w:numPr>
-        <w:tabs>
-          <w:tab w:val="right" w:pos="4380"/>
-        </w:tabs>
-        <w:spacing w:line="240" w:lineRule="auto"/>
-        <w:jc w:val="both"/>
-        <w:rPr>
-          <w:rFonts w:ascii="UT Sans" w:hAnsi="UT Sans"/>
+      </w:pPr>
+    </w:p>
+    <w:p>
+      <w:pPr>
+        <w:tabs>
+          <w:tab w:val="right" w:pos="4380"/>
+        </w:tabs>
+        <w:spacing w:line="240" w:lineRule="auto"/>
+        <w:jc w:val="both"/>
+        <w:rPr>
+          <w:rFonts w:ascii="UT Sans" w:hAnsi="UT Sans"/>
+          <w:b/>
+          <w:bCs/>
           <w:sz w:val="28"/>
           <w:szCs w:val="28"/>
           <w:lang w:val="ro-RO"/>
         </w:rPr>
       </w:pPr>
-      <w:r>
-        <w:rPr>
-          <w:rFonts w:ascii="UT Sans" w:hAnsi="UT Sans"/>
+    </w:p>
+    <w:p>
+      <w:pPr>
+        <w:tabs>
+          <w:tab w:val="right" w:pos="4380"/>
+        </w:tabs>
+        <w:spacing w:line="240" w:lineRule="auto"/>
+        <w:jc w:val="both"/>
+        <w:rPr>
+          <w:rFonts w:ascii="UT Sans" w:hAnsi="UT Sans"/>
+          <w:b/>
+          <w:bCs/>
           <w:sz w:val="28"/>
           <w:szCs w:val="28"/>
           <w:lang w:val="ro-RO"/>
         </w:rPr>
-        <w:t>Scopul lucrării</w:t>
-      </w:r>
-      <w:r>
-        <w:rPr>
-          <w:rFonts w:ascii="UT Sans" w:hAnsi="UT Sans"/>
+      </w:pPr>
+    </w:p>
+    <w:p>
+      <w:pPr>
+        <w:tabs>
+          <w:tab w:val="right" w:pos="4380"/>
+        </w:tabs>
+        <w:spacing w:line="240" w:lineRule="auto"/>
+        <w:jc w:val="both"/>
+        <w:rPr>
+          <w:rFonts w:ascii="UT Sans" w:hAnsi="UT Sans"/>
+          <w:b/>
+          <w:bCs/>
           <w:sz w:val="28"/>
           <w:szCs w:val="28"/>
           <w:lang w:val="ro-RO"/>
         </w:rPr>
-        <w:t>....................................................................................................4</w:t>
-      </w:r>
-    </w:p>
-    <w:p>
-      <w:pPr>
-        <w:pStyle w:val="ListParagraph"/>
-        <w:numPr>
-          <w:ilvl w:val="1"/>
-          <w:numId w:val="2"/>
-        </w:numPr>
-        <w:tabs>
-          <w:tab w:val="right" w:pos="4380"/>
-        </w:tabs>
-        <w:spacing w:line="240" w:lineRule="auto"/>
-        <w:jc w:val="both"/>
-        <w:rPr>
-          <w:rFonts w:ascii="UT Sans" w:hAnsi="UT Sans"/>
+      </w:pPr>
+    </w:p>
+    <w:p>
+      <w:pPr>
+        <w:tabs>
+          <w:tab w:val="right" w:pos="4380"/>
+        </w:tabs>
+        <w:spacing w:line="240" w:lineRule="auto"/>
+        <w:jc w:val="both"/>
+        <w:rPr>
+          <w:rFonts w:ascii="UT Sans" w:hAnsi="UT Sans"/>
+          <w:b/>
+          <w:bCs/>
           <w:sz w:val="28"/>
           <w:szCs w:val="28"/>
           <w:lang w:val="ro-RO"/>
         </w:rPr>
       </w:pPr>
-      <w:r>
-        <w:rPr>
-          <w:rFonts w:ascii="UT Sans" w:hAnsi="UT Sans"/>
+    </w:p>
+    <w:p>
+      <w:pPr>
+        <w:tabs>
+          <w:tab w:val="right" w:pos="4380"/>
+        </w:tabs>
+        <w:spacing w:line="240" w:lineRule="auto"/>
+        <w:jc w:val="both"/>
+        <w:rPr>
+          <w:rFonts w:ascii="UT Sans" w:hAnsi="UT Sans"/>
+          <w:b/>
+          <w:bCs/>
           <w:sz w:val="28"/>
           <w:szCs w:val="28"/>
           <w:lang w:val="ro-RO"/>
         </w:rPr>
-        <w:t>Motivația alegerii temei</w:t>
-      </w:r>
-      <w:r>
-        <w:rPr>
-          <w:rFonts w:ascii="UT Sans" w:hAnsi="UT Sans"/>
+      </w:pPr>
+    </w:p>
+    <w:p>
+      <w:pPr>
+        <w:tabs>
+          <w:tab w:val="right" w:pos="4380"/>
+        </w:tabs>
+        <w:spacing w:line="240" w:lineRule="auto"/>
+        <w:jc w:val="both"/>
+        <w:rPr>
+          <w:rFonts w:ascii="UT Sans" w:hAnsi="UT Sans"/>
+          <w:b/>
+          <w:bCs/>
           <w:sz w:val="28"/>
           <w:szCs w:val="28"/>
           <w:lang w:val="ro-RO"/>
         </w:rPr>
-        <w:t>.................................................................................4</w:t>
-      </w:r>
-    </w:p>
-    <w:p>
-      <w:pPr>
-        <w:pStyle w:val="ListParagraph"/>
-        <w:tabs>
-          <w:tab w:val="right" w:pos="4380"/>
-        </w:tabs>
-        <w:spacing w:line="240" w:lineRule="auto"/>
-        <w:ind w:left="1440"/>
-        <w:jc w:val="both"/>
-        <w:rPr>
-          <w:rFonts w:ascii="UT Sans" w:hAnsi="UT Sans"/>
+      </w:pPr>
+    </w:p>
+    <w:p>
+      <w:pPr>
+        <w:tabs>
+          <w:tab w:val="right" w:pos="4380"/>
+        </w:tabs>
+        <w:spacing w:line="240" w:lineRule="auto"/>
+        <w:jc w:val="both"/>
+        <w:rPr>
+          <w:rFonts w:ascii="UT Sans" w:hAnsi="UT Sans"/>
+          <w:b/>
+          <w:bCs/>
           <w:sz w:val="28"/>
           <w:szCs w:val="28"/>
           <w:lang w:val="ro-RO"/>
@@ -1476,11 +3137,6 @@
     </w:p>
     <w:p>
       <w:pPr>
-        <w:pStyle w:val="ListParagraph"/>
-        <w:numPr>
-          <w:ilvl w:val="0"/>
-          <w:numId w:val="2"/>
-        </w:numPr>
         <w:tabs>
           <w:tab w:val="right" w:pos="4380"/>
         </w:tabs>
@@ -1495,7 +3151,14 @@
           <w:lang w:val="ro-RO"/>
         </w:rPr>
       </w:pPr>
-      <w:r>
+    </w:p>
+    <w:p>
+      <w:pPr>
+        <w:tabs>
+          <w:tab w:val="right" w:pos="4380"/>
+        </w:tabs>
+        <w:spacing w:line="240" w:lineRule="auto"/>
+        <w:jc w:val="both"/>
         <w:rPr>
           <w:rFonts w:ascii="UT Sans" w:hAnsi="UT Sans"/>
           <w:b/>
@@ -1504,9 +3167,15 @@
           <w:szCs w:val="28"/>
           <w:lang w:val="ro-RO"/>
         </w:rPr>
-        <w:t>Noțiuni teoretice și tehnologii folosite</w:t>
-      </w:r>
-      <w:r>
+      </w:pPr>
+    </w:p>
+    <w:p>
+      <w:pPr>
+        <w:tabs>
+          <w:tab w:val="right" w:pos="4380"/>
+        </w:tabs>
+        <w:spacing w:line="240" w:lineRule="auto"/>
+        <w:jc w:val="both"/>
         <w:rPr>
           <w:rFonts w:ascii="UT Sans" w:hAnsi="UT Sans"/>
           <w:b/>
@@ -1515,119 +3184,231 @@
           <w:szCs w:val="28"/>
           <w:lang w:val="ro-RO"/>
         </w:rPr>
-        <w:t>............................................................5</w:t>
-      </w:r>
-    </w:p>
-    <w:p>
-      <w:pPr>
-        <w:pStyle w:val="ListParagraph"/>
-        <w:numPr>
-          <w:ilvl w:val="1"/>
-          <w:numId w:val="2"/>
-        </w:numPr>
-        <w:tabs>
-          <w:tab w:val="right" w:pos="4380"/>
-        </w:tabs>
-        <w:spacing w:line="240" w:lineRule="auto"/>
-        <w:jc w:val="both"/>
-        <w:rPr>
-          <w:rFonts w:ascii="UT Sans" w:hAnsi="UT Sans"/>
+      </w:pPr>
+    </w:p>
+    <w:p>
+      <w:pPr>
+        <w:tabs>
+          <w:tab w:val="right" w:pos="4380"/>
+        </w:tabs>
+        <w:spacing w:line="240" w:lineRule="auto"/>
+        <w:jc w:val="both"/>
+        <w:rPr>
+          <w:rFonts w:ascii="UT Sans" w:hAnsi="UT Sans"/>
+          <w:b/>
+          <w:bCs/>
           <w:sz w:val="28"/>
           <w:szCs w:val="28"/>
           <w:lang w:val="ro-RO"/>
         </w:rPr>
       </w:pPr>
-      <w:r>
-        <w:rPr>
-          <w:rFonts w:ascii="UT Sans" w:hAnsi="UT Sans"/>
+    </w:p>
+    <w:p>
+      <w:pPr>
+        <w:tabs>
+          <w:tab w:val="right" w:pos="4380"/>
+        </w:tabs>
+        <w:spacing w:line="240" w:lineRule="auto"/>
+        <w:jc w:val="both"/>
+        <w:rPr>
+          <w:rFonts w:ascii="UT Sans" w:hAnsi="UT Sans"/>
+          <w:b/>
+          <w:bCs/>
           <w:sz w:val="28"/>
           <w:szCs w:val="28"/>
           <w:lang w:val="ro-RO"/>
         </w:rPr>
-        <w:t>OpenCV</w:t>
-      </w:r>
-      <w:r>
-        <w:rPr>
-          <w:rFonts w:ascii="UT Sans" w:hAnsi="UT Sans"/>
+      </w:pPr>
+    </w:p>
+    <w:p>
+      <w:pPr>
+        <w:tabs>
+          <w:tab w:val="right" w:pos="4380"/>
+        </w:tabs>
+        <w:spacing w:line="240" w:lineRule="auto"/>
+        <w:jc w:val="both"/>
+        <w:rPr>
+          <w:rFonts w:ascii="UT Sans" w:hAnsi="UT Sans"/>
+          <w:b/>
+          <w:bCs/>
           <w:sz w:val="28"/>
           <w:szCs w:val="28"/>
           <w:lang w:val="ro-RO"/>
         </w:rPr>
-        <w:t>...............................................................................................................</w:t>
-      </w:r>
-      <w:r>
-        <w:rPr>
-          <w:rFonts w:ascii="UT Sans" w:hAnsi="UT Sans"/>
+      </w:pPr>
+    </w:p>
+    <w:p>
+      <w:pPr>
+        <w:tabs>
+          <w:tab w:val="right" w:pos="4380"/>
+        </w:tabs>
+        <w:spacing w:line="240" w:lineRule="auto"/>
+        <w:jc w:val="both"/>
+        <w:rPr>
+          <w:rFonts w:ascii="UT Sans" w:hAnsi="UT Sans"/>
+          <w:b/>
+          <w:bCs/>
           <w:sz w:val="28"/>
           <w:szCs w:val="28"/>
           <w:lang w:val="ro-RO"/>
         </w:rPr>
-        <w:t>.</w:t>
-      </w:r>
-      <w:r>
-        <w:rPr>
-          <w:rFonts w:ascii="UT Sans" w:hAnsi="UT Sans"/>
+      </w:pPr>
+    </w:p>
+    <w:p>
+      <w:pPr>
+        <w:tabs>
+          <w:tab w:val="right" w:pos="4380"/>
+        </w:tabs>
+        <w:spacing w:line="240" w:lineRule="auto"/>
+        <w:jc w:val="both"/>
+        <w:rPr>
+          <w:rFonts w:ascii="UT Sans" w:hAnsi="UT Sans"/>
+          <w:b/>
+          <w:bCs/>
+          <w:sz w:val="32"/>
+          <w:szCs w:val="32"/>
+          <w:lang w:val="ro-RO"/>
+        </w:rPr>
+      </w:pPr>
+      <w:r>
+        <w:rPr>
+          <w:rFonts w:ascii="UT Sans" w:hAnsi="UT Sans"/>
+          <w:b/>
+          <w:bCs/>
+          <w:sz w:val="32"/>
+          <w:szCs w:val="32"/>
+          <w:lang w:val="ro-RO"/>
+        </w:rPr>
+        <w:lastRenderedPageBreak/>
+        <w:t>Listă de acronime</w:t>
+      </w:r>
+    </w:p>
+    <w:p>
+      <w:pPr>
+        <w:tabs>
+          <w:tab w:val="right" w:pos="4380"/>
+        </w:tabs>
+        <w:spacing w:line="240" w:lineRule="auto"/>
+        <w:jc w:val="both"/>
+        <w:rPr>
+          <w:rFonts w:ascii="UT Sans" w:hAnsi="UT Sans"/>
+          <w:sz w:val="24"/>
+          <w:szCs w:val="24"/>
+          <w:lang w:val="ro-RO"/>
+        </w:rPr>
+      </w:pPr>
+      <w:r>
+        <w:rPr>
+          <w:rFonts w:ascii="UT Sans" w:hAnsi="UT Sans"/>
+          <w:sz w:val="24"/>
+          <w:szCs w:val="24"/>
+          <w:lang w:val="ro-RO"/>
+        </w:rPr>
+        <w:t>RMN – Rezonanță magnetică nucleară</w:t>
+      </w:r>
+    </w:p>
+    <w:p>
+      <w:pPr>
+        <w:tabs>
+          <w:tab w:val="right" w:pos="4380"/>
+        </w:tabs>
+        <w:spacing w:line="240" w:lineRule="auto"/>
+        <w:jc w:val="both"/>
+        <w:rPr>
+          <w:rFonts w:ascii="UT Sans" w:hAnsi="UT Sans"/>
+          <w:sz w:val="24"/>
+          <w:szCs w:val="24"/>
+          <w:lang w:val="ro-RO"/>
+        </w:rPr>
+      </w:pPr>
+    </w:p>
+    <w:p>
+      <w:pPr>
+        <w:tabs>
+          <w:tab w:val="right" w:pos="4380"/>
+        </w:tabs>
+        <w:spacing w:line="240" w:lineRule="auto"/>
+        <w:jc w:val="both"/>
+        <w:rPr>
+          <w:rFonts w:ascii="UT Sans" w:hAnsi="UT Sans"/>
+          <w:b/>
+          <w:bCs/>
           <w:sz w:val="28"/>
           <w:szCs w:val="28"/>
           <w:lang w:val="ro-RO"/>
         </w:rPr>
-        <w:t>5</w:t>
-      </w:r>
-    </w:p>
-    <w:p>
-      <w:pPr>
-        <w:pStyle w:val="ListParagraph"/>
-        <w:numPr>
-          <w:ilvl w:val="1"/>
-          <w:numId w:val="2"/>
-        </w:numPr>
-        <w:tabs>
-          <w:tab w:val="right" w:pos="4380"/>
-        </w:tabs>
-        <w:spacing w:line="240" w:lineRule="auto"/>
-        <w:jc w:val="both"/>
-        <w:rPr>
-          <w:rFonts w:ascii="UT Sans" w:hAnsi="UT Sans"/>
+      </w:pPr>
+    </w:p>
+    <w:p>
+      <w:pPr>
+        <w:tabs>
+          <w:tab w:val="right" w:pos="4380"/>
+        </w:tabs>
+        <w:spacing w:line="240" w:lineRule="auto"/>
+        <w:jc w:val="both"/>
+        <w:rPr>
+          <w:rFonts w:ascii="UT Sans" w:hAnsi="UT Sans"/>
+          <w:b/>
+          <w:bCs/>
           <w:sz w:val="28"/>
           <w:szCs w:val="28"/>
           <w:lang w:val="ro-RO"/>
         </w:rPr>
       </w:pPr>
-      <w:r>
-        <w:rPr>
-          <w:rFonts w:ascii="UT Sans" w:hAnsi="UT Sans"/>
+    </w:p>
+    <w:p>
+      <w:pPr>
+        <w:tabs>
+          <w:tab w:val="right" w:pos="4380"/>
+        </w:tabs>
+        <w:spacing w:line="240" w:lineRule="auto"/>
+        <w:jc w:val="both"/>
+        <w:rPr>
+          <w:rFonts w:ascii="UT Sans" w:hAnsi="UT Sans"/>
+          <w:b/>
+          <w:bCs/>
           <w:sz w:val="28"/>
           <w:szCs w:val="28"/>
           <w:lang w:val="ro-RO"/>
         </w:rPr>
-        <w:t>Reducerea zgomotului din imaginile inițiale...........................................</w:t>
-      </w:r>
-      <w:r>
-        <w:rPr>
-          <w:rFonts w:ascii="UT Sans" w:hAnsi="UT Sans"/>
+      </w:pPr>
+    </w:p>
+    <w:p>
+      <w:pPr>
+        <w:tabs>
+          <w:tab w:val="right" w:pos="4380"/>
+        </w:tabs>
+        <w:spacing w:line="240" w:lineRule="auto"/>
+        <w:jc w:val="both"/>
+        <w:rPr>
+          <w:rFonts w:ascii="UT Sans" w:hAnsi="UT Sans"/>
+          <w:b/>
+          <w:bCs/>
           <w:sz w:val="28"/>
           <w:szCs w:val="28"/>
           <w:lang w:val="ro-RO"/>
         </w:rPr>
-        <w:t>.</w:t>
-      </w:r>
-      <w:r>
-        <w:rPr>
-          <w:rFonts w:ascii="UT Sans" w:hAnsi="UT Sans"/>
+      </w:pPr>
+    </w:p>
+    <w:p>
+      <w:pPr>
+        <w:tabs>
+          <w:tab w:val="right" w:pos="4380"/>
+        </w:tabs>
+        <w:spacing w:line="240" w:lineRule="auto"/>
+        <w:jc w:val="both"/>
+        <w:rPr>
+          <w:rFonts w:ascii="UT Sans" w:hAnsi="UT Sans"/>
+          <w:b/>
+          <w:bCs/>
           <w:sz w:val="28"/>
           <w:szCs w:val="28"/>
           <w:lang w:val="ro-RO"/>
         </w:rPr>
-        <w:t>.6</w:t>
-      </w:r>
-    </w:p>
-    <w:p>
-      <w:pPr>
-        <w:pStyle w:val="ListParagraph"/>
-        <w:numPr>
-          <w:ilvl w:val="0"/>
-          <w:numId w:val="2"/>
-        </w:numPr>
+      </w:pPr>
+    </w:p>
+    <w:p>
+      <w:pPr>
         <w:tabs>
           <w:tab w:val="right" w:pos="4380"/>
         </w:tabs>
@@ -1642,50 +3423,6 @@
           <w:lang w:val="ro-RO"/>
         </w:rPr>
       </w:pPr>
-      <w:r>
-        <w:rPr>
-          <w:rFonts w:ascii="UT Sans" w:hAnsi="UT Sans"/>
-          <w:b/>
-          <w:bCs/>
-          <w:sz w:val="28"/>
-          <w:szCs w:val="28"/>
-          <w:lang w:val="ro-RO"/>
-        </w:rPr>
-        <w:t>Concluzii și perspective de dezvoltare</w:t>
-      </w:r>
-    </w:p>
-    <w:p>
-      <w:pPr>
-        <w:pStyle w:val="ListParagraph"/>
-        <w:numPr>
-          <w:ilvl w:val="0"/>
-          <w:numId w:val="2"/>
-        </w:numPr>
-        <w:tabs>
-          <w:tab w:val="right" w:pos="4380"/>
-        </w:tabs>
-        <w:spacing w:line="240" w:lineRule="auto"/>
-        <w:jc w:val="both"/>
-        <w:rPr>
-          <w:rFonts w:ascii="UT Sans" w:hAnsi="UT Sans"/>
-          <w:b/>
-          <w:bCs/>
-          <w:sz w:val="28"/>
-          <w:szCs w:val="28"/>
-          <w:lang w:val="ro-RO"/>
-        </w:rPr>
-      </w:pPr>
-      <w:r>
-        <w:rPr>
-          <w:rFonts w:ascii="UT Sans" w:hAnsi="UT Sans"/>
-          <w:b/>
-          <w:bCs/>
-          <w:sz w:val="28"/>
-          <w:szCs w:val="28"/>
-          <w:lang w:val="ro-RO"/>
-        </w:rPr>
-        <w:t>Bibliografie</w:t>
-      </w:r>
     </w:p>
     <w:p>
       <w:pPr>
@@ -1948,21 +3685,21 @@
           <w:rFonts w:ascii="UT Sans" w:hAnsi="UT Sans"/>
           <w:b/>
           <w:bCs/>
-          <w:sz w:val="36"/>
-          <w:szCs w:val="36"/>
-          <w:lang w:val="ro-RO"/>
-        </w:rPr>
-      </w:pPr>
-      <w:r>
-        <w:rPr>
-          <w:rFonts w:ascii="UT Sans" w:hAnsi="UT Sans"/>
-          <w:b/>
-          <w:bCs/>
-          <w:sz w:val="36"/>
-          <w:szCs w:val="36"/>
-          <w:lang w:val="ro-RO"/>
-        </w:rPr>
-        <w:t>Noțiuni generale</w:t>
+          <w:sz w:val="32"/>
+          <w:szCs w:val="32"/>
+          <w:lang w:val="ro-RO"/>
+        </w:rPr>
+      </w:pPr>
+      <w:r>
+        <w:rPr>
+          <w:rFonts w:ascii="UT Sans" w:hAnsi="UT Sans"/>
+          <w:b/>
+          <w:bCs/>
+          <w:sz w:val="32"/>
+          <w:szCs w:val="32"/>
+          <w:lang w:val="ro-RO"/>
+        </w:rPr>
+        <w:t>Actualitatea temei</w:t>
       </w:r>
     </w:p>
     <w:p>
@@ -1983,7 +3720,97 @@
           <w:szCs w:val="24"/>
           <w:lang w:val="ro-RO"/>
         </w:rPr>
-        <w:t>Tumorile cerebrale sunt o colecție (o masă) de celule anormale aflate în creier care se înmulțesc într-un mod necontrolat. Craniul uman, cel care conține creierul, este foarte rigid și orice modificare a țesutului din interiorul său poate cauza probleme, din cauza spațiului restrâns din interiorul acestuia.</w:t>
+        <w:t xml:space="preserve">În conformitate cu informațiile publicate </w:t>
+      </w:r>
+      <w:r>
+        <w:rPr>
+          <w:rFonts w:ascii="UT Sans" w:hAnsi="UT Sans"/>
+          <w:sz w:val="24"/>
+          <w:szCs w:val="24"/>
+        </w:rPr>
+        <w:t xml:space="preserve">[1], </w:t>
+      </w:r>
+      <w:r>
+        <w:rPr>
+          <w:rFonts w:ascii="UT Sans" w:hAnsi="UT Sans"/>
+          <w:sz w:val="24"/>
+          <w:szCs w:val="24"/>
+          <w:lang w:val="ro-RO"/>
+        </w:rPr>
+        <w:t>în întreaga lume, oamenii suferă de forme diferite de tumori. Această afecțiune se află printre cele mai mari probleme ale secolului XXI</w:t>
+      </w:r>
+      <w:r>
+        <w:rPr>
+          <w:rFonts w:ascii="UT Sans" w:hAnsi="UT Sans"/>
+          <w:sz w:val="24"/>
+          <w:szCs w:val="24"/>
+          <w:lang w:val="ro-RO"/>
+        </w:rPr>
+        <w:t xml:space="preserve">, frecvența persoanelor care pot dezvolta această boală pe parcursul vieții ajungând până la aproximativ 50% </w:t>
+      </w:r>
+      <w:r>
+        <w:rPr>
+          <w:rFonts w:ascii="UT Sans" w:hAnsi="UT Sans"/>
+          <w:sz w:val="24"/>
+          <w:szCs w:val="24"/>
+        </w:rPr>
+        <w:t>[2]</w:t>
+      </w:r>
+      <w:r>
+        <w:rPr>
+          <w:rFonts w:ascii="UT Sans" w:hAnsi="UT Sans"/>
+          <w:sz w:val="24"/>
+          <w:szCs w:val="24"/>
+          <w:lang w:val="ro-RO"/>
+        </w:rPr>
+        <w:t>.  Printre posibilele cauze ale creșterii numărului de persoane care dezvoltă de-a lungul vieții tumori putem enumera creșterea speranței de viață [2] sau creșterea nivelului de radiații din jurul nostru [3].</w:t>
+      </w:r>
+    </w:p>
+    <w:p>
+      <w:pPr>
+        <w:ind w:firstLine="360"/>
+        <w:jc w:val="both"/>
+        <w:rPr>
+          <w:rFonts w:ascii="UT Sans" w:hAnsi="UT Sans"/>
+          <w:sz w:val="24"/>
+          <w:szCs w:val="24"/>
+        </w:rPr>
+      </w:pPr>
+      <w:r>
+        <w:rPr>
+          <w:rFonts w:ascii="UT Sans" w:hAnsi="UT Sans"/>
+          <w:sz w:val="24"/>
+          <w:szCs w:val="24"/>
+          <w:lang w:val="ro-RO"/>
+        </w:rPr>
+        <w:t xml:space="preserve">Unele dintre cele mai grave tipuri de tumori sunt tumorile cerebrale. </w:t>
+      </w:r>
+      <w:r>
+        <w:rPr>
+          <w:rFonts w:ascii="UT Sans" w:hAnsi="UT Sans"/>
+          <w:sz w:val="24"/>
+          <w:szCs w:val="24"/>
+          <w:lang w:val="ro-RO"/>
+        </w:rPr>
+        <w:t>Tumorile cerebrale sunt o colecție (o masă) de celule anormale aflate în creier care se înmulțesc într-un mod necontrolat. Craniul uman, cel care conține creierul, este foarte rigid și orice modificare a țesutului din interiorul său poate cauza probleme</w:t>
+      </w:r>
+      <w:r>
+        <w:rPr>
+          <w:rFonts w:ascii="UT Sans" w:hAnsi="UT Sans"/>
+          <w:sz w:val="24"/>
+          <w:szCs w:val="24"/>
+          <w:lang w:val="ro-RO"/>
+        </w:rPr>
+        <w:t xml:space="preserve"> grave</w:t>
+      </w:r>
+      <w:r>
+        <w:rPr>
+          <w:rFonts w:ascii="UT Sans" w:hAnsi="UT Sans"/>
+          <w:sz w:val="24"/>
+          <w:szCs w:val="24"/>
+          <w:lang w:val="ro-RO"/>
+        </w:rPr>
+        <w:t>, din cauza spațiului restrâns din interiorul acestuia.</w:t>
       </w:r>
     </w:p>
     <w:p>
@@ -2060,21 +3887,43 @@
           <w:rFonts w:ascii="UT Sans" w:hAnsi="UT Sans"/>
           <w:b/>
           <w:bCs/>
-          <w:sz w:val="36"/>
-          <w:szCs w:val="36"/>
-          <w:lang w:val="ro-RO"/>
-        </w:rPr>
-      </w:pPr>
-      <w:r>
-        <w:rPr>
-          <w:rFonts w:ascii="UT Sans" w:hAnsi="UT Sans"/>
-          <w:b/>
-          <w:bCs/>
-          <w:sz w:val="36"/>
-          <w:szCs w:val="36"/>
-          <w:lang w:val="ro-RO"/>
-        </w:rPr>
-        <w:t>Scopul lucrării</w:t>
+          <w:sz w:val="32"/>
+          <w:szCs w:val="32"/>
+          <w:lang w:val="ro-RO"/>
+        </w:rPr>
+      </w:pPr>
+      <w:r>
+        <w:rPr>
+          <w:rFonts w:ascii="UT Sans" w:hAnsi="UT Sans"/>
+          <w:b/>
+          <w:bCs/>
+          <w:sz w:val="32"/>
+          <w:szCs w:val="32"/>
+          <w:lang w:val="ro-RO"/>
+        </w:rPr>
+        <w:t>Scopul</w:t>
+      </w:r>
+      <w:r>
+        <w:rPr>
+          <w:rFonts w:ascii="UT Sans" w:hAnsi="UT Sans"/>
+          <w:b/>
+          <w:bCs/>
+          <w:sz w:val="32"/>
+          <w:szCs w:val="32"/>
+          <w:lang w:val="ro-RO"/>
+        </w:rPr>
+        <w:t xml:space="preserve"> și obiectivele</w:t>
+      </w:r>
+      <w:r>
+        <w:rPr>
+          <w:rFonts w:ascii="UT Sans" w:hAnsi="UT Sans"/>
+          <w:b/>
+          <w:bCs/>
+          <w:sz w:val="32"/>
+          <w:szCs w:val="32"/>
+          <w:lang w:val="ro-RO"/>
+        </w:rPr>
+        <w:t xml:space="preserve"> lucrării</w:t>
       </w:r>
     </w:p>
     <w:p>
@@ -2095,7 +3944,7 @@
           <w:szCs w:val="24"/>
           <w:lang w:val="ro-RO"/>
         </w:rPr>
-        <w:t xml:space="preserve">Proiectul are ca scop principal segmentarea tumorilor cerebrale pentru identificarea unei asemenea tumori într-o scanare RMN. </w:t>
+        <w:t>Scopul lucrării de diplomă este de a dezvolta o aplicație care să poată ajuta la detectarea tumorilor cerebrale. Pentru realizarea acestui proiect, a fost necesară segmentarea acestor tumori din creier, folosind procesarea de imagine.</w:t>
       </w:r>
     </w:p>
     <w:p>
@@ -2116,12 +3965,185 @@
           <w:szCs w:val="24"/>
           <w:lang w:val="ro-RO"/>
         </w:rPr>
-        <w:t>Astfel, prin utilizarea acestei aplicații, utilizatorul (doctorul) poate localiza cu exactitate tumora într-un timp foarte scurt.</w:t>
+        <w:t xml:space="preserve">De asemenea, necesitatea unui proiect de acest fel este evidentă, datorită elementelor menționate în subcapitolul anterior în legătură cu apariția tot mai deasă a persoanelor asupra cărora tumorile cerebrale acționează. </w:t>
+      </w:r>
+      <w:r>
+        <w:rPr>
+          <w:rFonts w:ascii="UT Sans" w:hAnsi="UT Sans"/>
+          <w:sz w:val="24"/>
+          <w:szCs w:val="24"/>
+          <w:lang w:val="ro-RO"/>
+        </w:rPr>
+        <w:t xml:space="preserve">Detectarea automată a tumorilor cerebrale tinde să joace un rol remarcabil în domeniul medical. Tumorile cerebrale au o evoluție foarte rapidă, iar orice secundă câștigată în diagnosticarea lor, poate reprezenta salvarea unui pacient. </w:t>
+      </w:r>
+      <w:r>
+        <w:rPr>
+          <w:rFonts w:ascii="UT Sans" w:hAnsi="UT Sans"/>
+          <w:sz w:val="24"/>
+          <w:szCs w:val="24"/>
+          <w:lang w:val="ro-RO"/>
+        </w:rPr>
+        <w:lastRenderedPageBreak/>
+        <w:t>Probabilitatea de supraviețuire având o tumoră creste prin utilizarea detectării automate.</w:t>
+      </w:r>
+      <w:r>
+        <w:rPr>
+          <w:rFonts w:ascii="UT Sans" w:hAnsi="UT Sans"/>
+          <w:sz w:val="24"/>
+          <w:szCs w:val="24"/>
+          <w:lang w:val="ro-RO"/>
+        </w:rPr>
+        <w:t xml:space="preserve"> </w:t>
+      </w:r>
+      <w:r>
+        <w:rPr>
+          <w:rFonts w:ascii="UT Sans" w:hAnsi="UT Sans"/>
+          <w:sz w:val="24"/>
+          <w:szCs w:val="24"/>
+          <w:lang w:val="ro-RO"/>
+        </w:rPr>
+        <w:t xml:space="preserve">Din aceste considerente, realizarea acestei aplicații are ca scop ajutorarea medicilor </w:t>
+      </w:r>
+      <w:r>
+        <w:rPr>
+          <w:rFonts w:ascii="UT Sans" w:hAnsi="UT Sans"/>
+          <w:sz w:val="24"/>
+          <w:szCs w:val="24"/>
+          <w:lang w:val="ro-RO"/>
+        </w:rPr>
+        <w:t xml:space="preserve">neurologi </w:t>
+      </w:r>
+      <w:r>
+        <w:rPr>
+          <w:rFonts w:ascii="UT Sans" w:hAnsi="UT Sans"/>
+          <w:sz w:val="24"/>
+          <w:szCs w:val="24"/>
+          <w:lang w:val="ro-RO"/>
+        </w:rPr>
+        <w:t>în identificarea tumorilor cerebrale.</w:t>
       </w:r>
     </w:p>
     <w:p>
       <w:pPr>
         <w:ind w:firstLine="360"/>
+        <w:jc w:val="both"/>
+        <w:rPr>
+          <w:rFonts w:ascii="UT Sans" w:hAnsi="UT Sans"/>
+          <w:sz w:val="24"/>
+          <w:szCs w:val="24"/>
+          <w:lang w:val="ro-RO"/>
+        </w:rPr>
+      </w:pPr>
+      <w:r>
+        <w:rPr>
+          <w:rFonts w:ascii="UT Sans" w:hAnsi="UT Sans"/>
+          <w:sz w:val="24"/>
+          <w:szCs w:val="24"/>
+          <w:lang w:val="ro-RO"/>
+        </w:rPr>
+        <w:t>Obiectivul principal al lucrării este cel menționat mai sus – ajutorul adus medicilor</w:t>
+      </w:r>
+      <w:r>
+        <w:rPr>
+          <w:rFonts w:ascii="UT Sans" w:hAnsi="UT Sans"/>
+          <w:sz w:val="24"/>
+          <w:szCs w:val="24"/>
+          <w:lang w:val="ro-RO"/>
+        </w:rPr>
+        <w:t xml:space="preserve"> neurologi </w:t>
+      </w:r>
+      <w:r>
+        <w:rPr>
+          <w:rFonts w:ascii="UT Sans" w:hAnsi="UT Sans"/>
+          <w:sz w:val="24"/>
+          <w:szCs w:val="24"/>
+          <w:lang w:val="ro-RO"/>
+        </w:rPr>
+        <w:t xml:space="preserve"> în identificarea tumorilor cerebrale. Alte obiective ale lucrării sunt:</w:t>
+      </w:r>
+    </w:p>
+    <w:p>
+      <w:pPr>
+        <w:pStyle w:val="ListParagraph"/>
+        <w:numPr>
+          <w:ilvl w:val="0"/>
+          <w:numId w:val="7"/>
+        </w:numPr>
+        <w:jc w:val="both"/>
+        <w:rPr>
+          <w:rFonts w:ascii="UT Sans" w:hAnsi="UT Sans"/>
+          <w:sz w:val="24"/>
+          <w:szCs w:val="24"/>
+          <w:lang w:val="ro-RO"/>
+        </w:rPr>
+      </w:pPr>
+      <w:r>
+        <w:rPr>
+          <w:rFonts w:ascii="UT Sans" w:hAnsi="UT Sans"/>
+          <w:sz w:val="24"/>
+          <w:szCs w:val="24"/>
+          <w:lang w:val="ro-RO"/>
+        </w:rPr>
+        <w:t>Încurajarea oamenilor de a merge la controale medicale din timp, pentru a împiedica apariția posibilelor boli.</w:t>
+      </w:r>
+    </w:p>
+    <w:p>
+      <w:pPr>
+        <w:pStyle w:val="ListParagraph"/>
+        <w:numPr>
+          <w:ilvl w:val="0"/>
+          <w:numId w:val="7"/>
+        </w:numPr>
+        <w:jc w:val="both"/>
+        <w:rPr>
+          <w:rFonts w:ascii="UT Sans" w:hAnsi="UT Sans"/>
+          <w:sz w:val="24"/>
+          <w:szCs w:val="24"/>
+          <w:lang w:val="ro-RO"/>
+        </w:rPr>
+      </w:pPr>
+      <w:r>
+        <w:rPr>
+          <w:rFonts w:ascii="UT Sans" w:hAnsi="UT Sans"/>
+          <w:sz w:val="24"/>
+          <w:szCs w:val="24"/>
+          <w:lang w:val="ro-RO"/>
+        </w:rPr>
+        <w:t>Evidențierea numărului mare de oameni predispuși la dezvoltarea unor boli.</w:t>
+      </w:r>
+    </w:p>
+    <w:p>
+      <w:pPr>
+        <w:pStyle w:val="ListParagraph"/>
+        <w:numPr>
+          <w:ilvl w:val="0"/>
+          <w:numId w:val="7"/>
+        </w:numPr>
+        <w:jc w:val="both"/>
+        <w:rPr>
+          <w:rFonts w:ascii="UT Sans" w:hAnsi="UT Sans"/>
+          <w:sz w:val="24"/>
+          <w:szCs w:val="24"/>
+          <w:lang w:val="ro-RO"/>
+        </w:rPr>
+      </w:pPr>
+      <w:r>
+        <w:rPr>
+          <w:rFonts w:ascii="UT Sans" w:hAnsi="UT Sans"/>
+          <w:sz w:val="24"/>
+          <w:szCs w:val="24"/>
+          <w:lang w:val="ro-RO"/>
+        </w:rPr>
+        <w:t>Prevenirea dezvoltării tumorilor cerebrale în organismul oamenilor.</w:t>
+      </w:r>
+    </w:p>
+    <w:p>
+      <w:pPr>
+        <w:pStyle w:val="ListParagraph"/>
+        <w:numPr>
+          <w:ilvl w:val="0"/>
+          <w:numId w:val="7"/>
+        </w:numPr>
         <w:jc w:val="both"/>
         <w:rPr>
           <w:rFonts w:ascii="UT Sans" w:hAnsi="UT Sans"/>
@@ -2143,21 +4165,21 @@
           <w:rFonts w:ascii="UT Sans" w:hAnsi="UT Sans"/>
           <w:b/>
           <w:bCs/>
-          <w:sz w:val="36"/>
-          <w:szCs w:val="36"/>
-          <w:lang w:val="ro-RO"/>
-        </w:rPr>
-      </w:pPr>
-      <w:r>
-        <w:rPr>
-          <w:rFonts w:ascii="UT Sans" w:hAnsi="UT Sans"/>
-          <w:b/>
-          <w:bCs/>
-          <w:sz w:val="36"/>
-          <w:szCs w:val="36"/>
-          <w:lang w:val="ro-RO"/>
-        </w:rPr>
-        <w:t>Motivația alegerii temei</w:t>
+          <w:sz w:val="32"/>
+          <w:szCs w:val="32"/>
+          <w:lang w:val="ro-RO"/>
+        </w:rPr>
+      </w:pPr>
+      <w:r>
+        <w:rPr>
+          <w:rFonts w:ascii="UT Sans" w:hAnsi="UT Sans"/>
+          <w:b/>
+          <w:bCs/>
+          <w:sz w:val="32"/>
+          <w:szCs w:val="32"/>
+          <w:lang w:val="ro-RO"/>
+        </w:rPr>
+        <w:t>Imagistica medicală</w:t>
       </w:r>
     </w:p>
     <w:p>
@@ -2178,16 +4200,7 @@
           <w:szCs w:val="24"/>
           <w:lang w:val="ro-RO"/>
         </w:rPr>
-        <w:t xml:space="preserve">Detectarea automată a tumorilor cerebrale tinde să joace un rol remarcabil în domeniul medical. Tumorile cerebrale au o evoluție foarte rapidă, iar orice </w:t>
-      </w:r>
-      <w:r>
-        <w:rPr>
-          <w:rFonts w:ascii="UT Sans" w:hAnsi="UT Sans"/>
-          <w:sz w:val="24"/>
-          <w:szCs w:val="24"/>
-          <w:lang w:val="ro-RO"/>
-        </w:rPr>
-        <w:t>secundă câștigată în diagnosticarea lor, poate reprezenta salvarea unui pacient. Probabilitatea de supraviețuire având o tumoră creste prin utilizarea detectării automate.</w:t>
+        <w:t>Tehnologiile de imagistică medicală au avansat foarte mult în ultimul deceniu, deoarece, fiind nevoie de un număr foarte mare de imagini de calitate preluate de la pacienți în timpul actului medical, aparatura specifică acestui domeniu a fost adusă la performanțe din ce în ce mai bune.</w:t>
       </w:r>
     </w:p>
     <w:p>
@@ -2208,19 +4221,25 @@
           <w:szCs w:val="24"/>
           <w:lang w:val="ro-RO"/>
         </w:rPr>
-        <w:t xml:space="preserve">Acest proiect poate fi de ajutor doctorilor neurologi în diagnosticarea pacienților într-un mod rapid, pornind de la o imagine RMN. </w:t>
-      </w:r>
-    </w:p>
-    <w:p>
-      <w:pPr>
-        <w:jc w:val="both"/>
-        <w:rPr>
-          <w:rFonts w:ascii="UT Sans" w:hAnsi="UT Sans"/>
-          <w:sz w:val="24"/>
-          <w:szCs w:val="24"/>
-          <w:lang w:val="ro-RO"/>
-        </w:rPr>
-      </w:pPr>
+        <w:t>Imagistica medicală este una din ramurile ingineriei biomedicale. Datele care rezultă în urma utilizării unuia dintre aparatele specifice sunt sub formă de măsurători sau înregistrări și sunt, de asemenea</w:t>
+      </w:r>
+      <w:r>
+        <w:rPr>
+          <w:rFonts w:ascii="UT Sans" w:hAnsi="UT Sans"/>
+          <w:sz w:val="24"/>
+          <w:szCs w:val="24"/>
+          <w:lang w:val="ro-RO"/>
+        </w:rPr>
+        <w:t xml:space="preserve">, sursa de informație pentru această ramură. Prin evaluarea, compararea și amplificarea datelor primite, imagistica medicală oferă un rezultat vizual pentru o măsurătoare secvențială, acest lucru explicându-se mai precis prin faptul că sunt însumate proceduri și tehnici utilizate în generarea unor imagini cu caracter medical. Utilizarea imagisticii este clinică, dar și medical științifică </w:t>
+      </w:r>
+      <w:r>
+        <w:rPr>
+          <w:rFonts w:ascii="UT Sans" w:hAnsi="UT Sans"/>
+          <w:sz w:val="24"/>
+          <w:szCs w:val="24"/>
+        </w:rPr>
+        <w:t>[4].</w:t>
+      </w:r>
     </w:p>
     <w:p>
       <w:pPr>
@@ -2248,7 +4267,6 @@
           <w:szCs w:val="36"/>
           <w:lang w:val="ro-RO"/>
         </w:rPr>
-        <w:lastRenderedPageBreak/>
         <w:t xml:space="preserve"> </w:t>
       </w:r>
       <w:r>
@@ -2312,7 +4330,7 @@
         </w:rPr>
         <w:t xml:space="preserve">OpenCV (Open Computer Vision) este o bibliotecă open-source disponibilă la adresa </w:t>
       </w:r>
-      <w:hyperlink r:id="rId8" w:history="1">
+      <w:hyperlink r:id="rId9" w:history="1">
         <w:r>
           <w:rPr>
             <w:rStyle w:val="Hyperlink"/>
@@ -2379,6 +4397,7 @@
           <w:szCs w:val="24"/>
           <w:lang w:val="ro-RO"/>
         </w:rPr>
+        <w:lastRenderedPageBreak/>
         <w:t>OpenCV a fost proiectat pentru performanță computațională redusă și cu un accent deosebit pe aplicațiile în timp real. Biblioteca este scrisă în C și poate profita de procesoarele multicore.</w:t>
       </w:r>
     </w:p>
@@ -2438,7 +4457,7 @@
                     <pic:cNvPicPr/>
                   </pic:nvPicPr>
                   <pic:blipFill>
-                    <a:blip r:embed="rId9">
+                    <a:blip r:embed="rId10">
                       <a:extLst>
                         <a:ext uri="{28A0092B-C50C-407E-A947-70E740481C1C}">
                           <a14:useLocalDpi xmlns:a14="http://schemas.microsoft.com/office/drawing/2010/main" val="0"/>
@@ -2575,7 +4594,6 @@
           <w:szCs w:val="36"/>
           <w:lang w:val="ro-RO"/>
         </w:rPr>
-        <w:lastRenderedPageBreak/>
         <w:t>Reducerea</w:t>
       </w:r>
       <w:r>
@@ -2668,6 +4686,7 @@
           <w:szCs w:val="24"/>
           <w:lang w:val="ro-RO"/>
         </w:rPr>
+        <w:lastRenderedPageBreak/>
         <w:t xml:space="preserve">Zgomotul într-o imagine ar trebui să fie cât mai mic pentru a obține informații corecte din aceasta. </w:t>
       </w:r>
     </w:p>
@@ -3132,8 +5151,93 @@
           <w:szCs w:val="24"/>
           <w:lang w:val="ro-RO"/>
         </w:rPr>
+        <w:t>Gaussian Blurring</w:t>
+      </w:r>
+    </w:p>
+    <w:p>
+      <w:pPr>
+        <w:ind w:firstLine="360"/>
+        <w:jc w:val="both"/>
+        <w:rPr>
+          <w:rFonts w:ascii="UT Sans" w:eastAsiaTheme="minorEastAsia" w:hAnsi="UT Sans"/>
+          <w:sz w:val="24"/>
+          <w:szCs w:val="24"/>
+          <w:lang w:val="ro-RO"/>
+        </w:rPr>
+      </w:pPr>
+      <w:r>
+        <w:rPr>
+          <w:rFonts w:ascii="UT Sans" w:eastAsiaTheme="minorEastAsia" w:hAnsi="UT Sans"/>
+          <w:sz w:val="24"/>
+          <w:szCs w:val="24"/>
+          <w:lang w:val="ro-RO"/>
+        </w:rPr>
+        <w:t>Algoritmul acesta folosește, în locul unui filtru normalizat, un nucleu de tip Gaussian. Acest algoritm este foarte eficient în eliminarea zgomotului de tip Gaussian dintr-o imagine.</w:t>
+      </w:r>
+    </w:p>
+    <w:p>
+      <w:pPr>
+        <w:ind w:firstLine="360"/>
+        <w:jc w:val="both"/>
+        <w:rPr>
+          <w:rFonts w:ascii="UT Sans" w:eastAsiaTheme="minorEastAsia" w:hAnsi="UT Sans"/>
+          <w:b/>
+          <w:bCs/>
+          <w:sz w:val="24"/>
+          <w:szCs w:val="24"/>
+          <w:lang w:val="ro-RO"/>
+        </w:rPr>
+      </w:pPr>
+      <w:r>
+        <w:rPr>
+          <w:rFonts w:ascii="UT Sans" w:eastAsiaTheme="minorEastAsia" w:hAnsi="UT Sans"/>
+          <w:b/>
+          <w:bCs/>
+          <w:sz w:val="24"/>
+          <w:szCs w:val="24"/>
+          <w:lang w:val="ro-RO"/>
+        </w:rPr>
+        <w:t>Bilateral Filtering</w:t>
+      </w:r>
+    </w:p>
+    <w:p>
+      <w:pPr>
+        <w:ind w:firstLine="360"/>
+        <w:jc w:val="both"/>
+        <w:rPr>
+          <w:rFonts w:ascii="UT Sans" w:eastAsiaTheme="minorEastAsia" w:hAnsi="UT Sans"/>
+          <w:sz w:val="24"/>
+          <w:szCs w:val="24"/>
+          <w:lang w:val="ro-RO"/>
+        </w:rPr>
+      </w:pPr>
+      <w:r>
+        <w:rPr>
+          <w:rFonts w:ascii="UT Sans" w:eastAsiaTheme="minorEastAsia" w:hAnsi="UT Sans"/>
+          <w:sz w:val="24"/>
+          <w:szCs w:val="24"/>
+          <w:lang w:val="ro-RO"/>
+        </w:rPr>
+        <w:t xml:space="preserve">Acest algoritm este eficient în reducerea zgomotului dintr-o imagine păstrând marginile din imagine. </w:t>
+      </w:r>
+      <w:r>
+        <w:rPr>
+          <w:rFonts w:ascii="UT Sans" w:eastAsiaTheme="minorEastAsia" w:hAnsi="UT Sans"/>
+          <w:sz w:val="24"/>
+          <w:szCs w:val="24"/>
+          <w:lang w:val="ro-RO"/>
+        </w:rPr>
+        <w:t xml:space="preserve">Bilateral Filtering folosește un filtru Gaussian pentru spațiu, însă folosește și un </w:t>
+      </w:r>
+      <w:r>
+        <w:rPr>
+          <w:rFonts w:ascii="UT Sans" w:eastAsiaTheme="minorEastAsia" w:hAnsi="UT Sans"/>
+          <w:sz w:val="24"/>
+          <w:szCs w:val="24"/>
+          <w:lang w:val="ro-RO"/>
+        </w:rPr>
         <w:lastRenderedPageBreak/>
-        <w:t>Gaussian Blurring</w:t>
+        <w:t>al doilea filtru Gaussian pentru intensitate. Astfel, primul filtru se asigură că doar pixeli apropiați se iau în considerare, iar al doilea filtru garantează că doar pixelii cu intensități asemănătoare sunt luați în considerare. În acest mod, marginile sunt păstrate, deoarece pixelii de pe margini vor avea variații mari ale intensității.</w:t>
       </w:r>
     </w:p>
     <w:p>
@@ -3147,104 +5251,28 @@
           <w:lang w:val="ro-RO"/>
         </w:rPr>
       </w:pPr>
-      <w:r>
+    </w:p>
+    <w:p>
+      <w:pPr>
+        <w:ind w:firstLine="360"/>
+        <w:jc w:val="both"/>
         <w:rPr>
           <w:rFonts w:ascii="UT Sans" w:eastAsiaTheme="minorEastAsia" w:hAnsi="UT Sans"/>
           <w:sz w:val="24"/>
           <w:szCs w:val="24"/>
           <w:lang w:val="ro-RO"/>
         </w:rPr>
-        <w:t>Algoritmul acesta folosește, în locul unui filtru normalizat, un nucleu de tip Gaussian. Acest algoritm este foarte eficient în eliminarea zgomotului de tip Gaussian dintr-o imagine.</w:t>
-      </w:r>
-    </w:p>
-    <w:p>
-      <w:pPr>
-        <w:ind w:firstLine="360"/>
-        <w:jc w:val="both"/>
+      </w:pPr>
+      <w:r>
         <w:rPr>
           <w:rFonts w:ascii="UT Sans" w:eastAsiaTheme="minorEastAsia" w:hAnsi="UT Sans"/>
-          <w:b/>
-          <w:bCs/>
-          <w:sz w:val="24"/>
-          <w:szCs w:val="24"/>
-          <w:lang w:val="ro-RO"/>
-        </w:rPr>
-      </w:pPr>
-      <w:r>
-        <w:rPr>
-          <w:rFonts w:ascii="UT Sans" w:eastAsiaTheme="minorEastAsia" w:hAnsi="UT Sans"/>
-          <w:b/>
-          <w:bCs/>
-          <w:sz w:val="24"/>
-          <w:szCs w:val="24"/>
-          <w:lang w:val="ro-RO"/>
-        </w:rPr>
-        <w:t>Bilateral Filtering</w:t>
-      </w:r>
-    </w:p>
-    <w:p>
-      <w:pPr>
-        <w:ind w:firstLine="360"/>
-        <w:jc w:val="both"/>
-        <w:rPr>
-          <w:rFonts w:ascii="UT Sans" w:eastAsiaTheme="minorEastAsia" w:hAnsi="UT Sans"/>
-          <w:sz w:val="24"/>
-          <w:szCs w:val="24"/>
-          <w:lang w:val="ro-RO"/>
-        </w:rPr>
-      </w:pPr>
-      <w:r>
-        <w:rPr>
-          <w:rFonts w:ascii="UT Sans" w:eastAsiaTheme="minorEastAsia" w:hAnsi="UT Sans"/>
-          <w:sz w:val="24"/>
-          <w:szCs w:val="24"/>
-          <w:lang w:val="ro-RO"/>
-        </w:rPr>
-        <w:t xml:space="preserve">Acest algoritm este eficient în reducerea zgomotului dintr-o imagine păstrând marginile din imagine. </w:t>
-      </w:r>
-      <w:r>
-        <w:rPr>
-          <w:rFonts w:ascii="UT Sans" w:eastAsiaTheme="minorEastAsia" w:hAnsi="UT Sans"/>
-          <w:sz w:val="24"/>
-          <w:szCs w:val="24"/>
-          <w:lang w:val="ro-RO"/>
-        </w:rPr>
-        <w:t>Bilateral Filtering folosește un filtru Gaussian pentru spațiu, însă folosește și un al doilea filtru Gaussian pentru intensitate. Astfel, primul filtru se asigură că doar pixeli apropiați se iau în considerare, iar al doilea filtru garantează că doar pixelii cu intensități asemănătoare sunt luați în considerare. În acest mod, marginile sunt păstrate, deoarece pixelii de pe margini vor avea variații mari ale intensității.</w:t>
-      </w:r>
-    </w:p>
-    <w:p>
-      <w:pPr>
-        <w:ind w:firstLine="360"/>
-        <w:jc w:val="both"/>
-        <w:rPr>
-          <w:rFonts w:ascii="UT Sans" w:eastAsiaTheme="minorEastAsia" w:hAnsi="UT Sans"/>
-          <w:sz w:val="24"/>
-          <w:szCs w:val="24"/>
-          <w:lang w:val="ro-RO"/>
-        </w:rPr>
-      </w:pPr>
-    </w:p>
-    <w:p>
-      <w:pPr>
-        <w:ind w:firstLine="360"/>
-        <w:jc w:val="both"/>
-        <w:rPr>
-          <w:rFonts w:ascii="UT Sans" w:eastAsiaTheme="minorEastAsia" w:hAnsi="UT Sans"/>
-          <w:sz w:val="24"/>
-          <w:szCs w:val="24"/>
-          <w:lang w:val="ro-RO"/>
-        </w:rPr>
-      </w:pPr>
-      <w:r>
-        <w:rPr>
-          <w:rFonts w:ascii="UT Sans" w:eastAsiaTheme="minorEastAsia" w:hAnsi="UT Sans"/>
           <w:sz w:val="24"/>
           <w:szCs w:val="24"/>
           <w:lang w:val="ro-RO"/>
         </w:rPr>
         <w:t xml:space="preserve">Pentru măsurarea nivelului de zgomot dintr-o imagine am folosit o metodă numită </w:t>
       </w:r>
-      <w:hyperlink r:id="rId10" w:history="1">
+      <w:hyperlink r:id="rId11" w:history="1">
         <w:r>
           <w:rPr>
             <w:rStyle w:val="Hyperlink"/>
@@ -3838,7 +5866,6 @@
           <w:szCs w:val="24"/>
           <w:lang w:val="ro-RO"/>
         </w:rPr>
-        <w:lastRenderedPageBreak/>
         <w:t>După aplicarea acestei metode asupra întregului set de date, se obțin următoarele rezultate</w:t>
       </w:r>
       <w:r>
@@ -3896,7 +5923,7 @@
                     <pic:cNvPicPr/>
                   </pic:nvPicPr>
                   <pic:blipFill>
-                    <a:blip r:embed="rId11">
+                    <a:blip r:embed="rId12">
                       <a:extLst>
                         <a:ext uri="{28A0092B-C50C-407E-A947-70E740481C1C}">
                           <a14:useLocalDpi xmlns:a14="http://schemas.microsoft.com/office/drawing/2010/main" val="0"/>
@@ -3953,6 +5980,7 @@
           <w:szCs w:val="24"/>
           <w:lang w:val="ro-RO"/>
         </w:rPr>
+        <w:lastRenderedPageBreak/>
         <w:t xml:space="preserve">Putem observa că valorile medii sunt cele mai mici în cazul aplicării filtrului Average Blurring folosind mărimea kernelul-ui de 7. </w:t>
       </w:r>
     </w:p>
@@ -3978,7 +6006,7 @@
       </w:r>
     </w:p>
     <w:sectPr>
-      <w:footerReference w:type="default" r:id="rId12"/>
+      <w:footerReference w:type="default" r:id="rId13"/>
       <w:pgSz w:w="12240" w:h="15840"/>
       <w:pgMar w:top="1440" w:right="1440" w:bottom="1440" w:left="1440" w:header="720" w:footer="720" w:gutter="0"/>
       <w:pgNumType w:start="1"/>
@@ -3991,7 +6019,7 @@
 </file>
 
 <file path=word/endnotes.xml><?xml version="1.0" encoding="utf-8"?>
-<w:endnotes xmlns:wpc="http://schemas.microsoft.com/office/word/2010/wordprocessingCanvas" xmlns:cx="http://schemas.microsoft.com/office/drawing/2014/chartex" xmlns:cx1="http://schemas.microsoft.com/office/drawing/2015/9/8/chartex" xmlns:cx2="http://schemas.microsoft.com/office/drawing/2015/10/21/chartex" xmlns:cx3="http://schemas.microsoft.com/office/drawing/2016/5/9/chartex" xmlns:cx4="http://schemas.microsoft.com/office/drawing/2016/5/10/chartex" xmlns:cx5="http://schemas.microsoft.com/office/drawing/2016/5/11/chartex" xmlns:cx6="http://schemas.microsoft.com/office/drawing/2016/5/12/chartex" xmlns:cx7="http://schemas.microsoft.com/office/drawing/2016/5/13/chartex" xmlns:cx8="http://schemas.microsoft.com/office/drawing/2016/5/14/chartex" xmlns:mc="http://schemas.openxmlformats.org/markup-compatibility/2006" xmlns:aink="http://schemas.microsoft.com/office/drawing/2016/ink" xmlns:am3d="http://schemas.microsoft.com/office/drawing/2017/model3d" xmlns:o="urn:schemas-microsoft-com:office:office" xmlns:r="http://schemas.openxmlformats.org/officeDocument/2006/relationships" xmlns:m="http://schemas.openxmlformats.org/officeDocument/2006/math" xmlns:v="urn:schemas-microsoft-com:vml" xmlns:wp14="http://schemas.microsoft.com/office/word/2010/wordprocessingDrawing" xmlns:wp="http://schemas.openxmlformats.org/drawingml/2006/wordprocessingDrawing" xmlns:w10="urn:schemas-microsoft-com:office:word" xmlns:w="http://schemas.openxmlformats.org/wordprocessingml/2006/main" xmlns:w14="http://schemas.microsoft.com/office/word/2010/wordml" xmlns:w15="http://schemas.microsoft.com/office/word/2012/wordml" xmlns:w16cex="http://schemas.microsoft.com/office/word/2018/wordml/cex" xmlns:w16cid="http://schemas.microsoft.com/office/word/2016/wordml/cid" xmlns:w16="http://schemas.microsoft.com/office/word/2018/wordml" xmlns:w16sdtdh="http://schemas.microsoft.com/office/word/2020/wordml/sdtdatahash" xmlns:w16se="http://schemas.microsoft.com/office/word/2015/wordml/symex" xmlns:wpg="http://schemas.microsoft.com/office/word/2010/wordprocessingGroup" xmlns:wpi="http://schemas.microsoft.com/office/word/2010/wordprocessingInk" xmlns:wne="http://schemas.microsoft.com/office/word/2006/wordml" xmlns:wps="http://schemas.microsoft.com/office/word/2010/wordprocessingShape" mc:Ignorable="w14 w15 w16se w16cid w16 w16cex w16sdtdh wp14">
+<w:endnotes xmlns:wpc="http://schemas.microsoft.com/office/word/2010/wordprocessingCanvas" xmlns:cx="http://schemas.microsoft.com/office/drawing/2014/chartex" xmlns:cx1="http://schemas.microsoft.com/office/drawing/2015/9/8/chartex" xmlns:cx2="http://schemas.microsoft.com/office/drawing/2015/10/21/chartex" xmlns:cx3="http://schemas.microsoft.com/office/drawing/2016/5/9/chartex" xmlns:cx4="http://schemas.microsoft.com/office/drawing/2016/5/10/chartex" xmlns:cx5="http://schemas.microsoft.com/office/drawing/2016/5/11/chartex" xmlns:cx6="http://schemas.microsoft.com/office/drawing/2016/5/12/chartex" xmlns:cx7="http://schemas.microsoft.com/office/drawing/2016/5/13/chartex" xmlns:cx8="http://schemas.microsoft.com/office/drawing/2016/5/14/chartex" xmlns:mc="http://schemas.openxmlformats.org/markup-compatibility/2006" xmlns:aink="http://schemas.microsoft.com/office/drawing/2016/ink" xmlns:am3d="http://schemas.microsoft.com/office/drawing/2017/model3d" xmlns:o="urn:schemas-microsoft-com:office:office" xmlns:oel="http://schemas.microsoft.com/office/2019/extlst" xmlns:r="http://schemas.openxmlformats.org/officeDocument/2006/relationships" xmlns:m="http://schemas.openxmlformats.org/officeDocument/2006/math" xmlns:v="urn:schemas-microsoft-com:vml" xmlns:wp14="http://schemas.microsoft.com/office/word/2010/wordprocessingDrawing" xmlns:wp="http://schemas.openxmlformats.org/drawingml/2006/wordprocessingDrawing" xmlns:w10="urn:schemas-microsoft-com:office:word" xmlns:w="http://schemas.openxmlformats.org/wordprocessingml/2006/main" xmlns:w14="http://schemas.microsoft.com/office/word/2010/wordml" xmlns:w15="http://schemas.microsoft.com/office/word/2012/wordml" xmlns:w16cex="http://schemas.microsoft.com/office/word/2018/wordml/cex" xmlns:w16cid="http://schemas.microsoft.com/office/word/2016/wordml/cid" xmlns:w16="http://schemas.microsoft.com/office/word/2018/wordml" xmlns:w16sdtdh="http://schemas.microsoft.com/office/word/2020/wordml/sdtdatahash" xmlns:w16se="http://schemas.microsoft.com/office/word/2015/wordml/symex" xmlns:wpg="http://schemas.microsoft.com/office/word/2010/wordprocessingGroup" xmlns:wpi="http://schemas.microsoft.com/office/word/2010/wordprocessingInk" xmlns:wne="http://schemas.microsoft.com/office/word/2006/wordml" xmlns:wps="http://schemas.microsoft.com/office/word/2010/wordprocessingShape" mc:Ignorable="w14 w15 w16se w16cid w16 w16cex w16sdtdh wp14">
   <w:endnote w:type="separator" w:id="-1">
     <w:p>
       <w:pPr>
@@ -4016,7 +6044,7 @@
 </file>
 
 <file path=word/footer1.xml><?xml version="1.0" encoding="utf-8"?>
-<w:ftr xmlns:wpc="http://schemas.microsoft.com/office/word/2010/wordprocessingCanvas" xmlns:cx="http://schemas.microsoft.com/office/drawing/2014/chartex" xmlns:cx1="http://schemas.microsoft.com/office/drawing/2015/9/8/chartex" xmlns:cx2="http://schemas.microsoft.com/office/drawing/2015/10/21/chartex" xmlns:cx3="http://schemas.microsoft.com/office/drawing/2016/5/9/chartex" xmlns:cx4="http://schemas.microsoft.com/office/drawing/2016/5/10/chartex" xmlns:cx5="http://schemas.microsoft.com/office/drawing/2016/5/11/chartex" xmlns:cx6="http://schemas.microsoft.com/office/drawing/2016/5/12/chartex" xmlns:cx7="http://schemas.microsoft.com/office/drawing/2016/5/13/chartex" xmlns:cx8="http://schemas.microsoft.com/office/drawing/2016/5/14/chartex" xmlns:mc="http://schemas.openxmlformats.org/markup-compatibility/2006" xmlns:aink="http://schemas.microsoft.com/office/drawing/2016/ink" xmlns:am3d="http://schemas.microsoft.com/office/drawing/2017/model3d" xmlns:o="urn:schemas-microsoft-com:office:office" xmlns:r="http://schemas.openxmlformats.org/officeDocument/2006/relationships" xmlns:m="http://schemas.openxmlformats.org/officeDocument/2006/math" xmlns:v="urn:schemas-microsoft-com:vml" xmlns:wp14="http://schemas.microsoft.com/office/word/2010/wordprocessingDrawing" xmlns:wp="http://schemas.openxmlformats.org/drawingml/2006/wordprocessingDrawing" xmlns:w10="urn:schemas-microsoft-com:office:word" xmlns:w="http://schemas.openxmlformats.org/wordprocessingml/2006/main" xmlns:w14="http://schemas.microsoft.com/office/word/2010/wordml" xmlns:w15="http://schemas.microsoft.com/office/word/2012/wordml" xmlns:w16cex="http://schemas.microsoft.com/office/word/2018/wordml/cex" xmlns:w16cid="http://schemas.microsoft.com/office/word/2016/wordml/cid" xmlns:w16="http://schemas.microsoft.com/office/word/2018/wordml" xmlns:w16sdtdh="http://schemas.microsoft.com/office/word/2020/wordml/sdtdatahash" xmlns:w16se="http://schemas.microsoft.com/office/word/2015/wordml/symex" xmlns:wpg="http://schemas.microsoft.com/office/word/2010/wordprocessingGroup" xmlns:wpi="http://schemas.microsoft.com/office/word/2010/wordprocessingInk" xmlns:wne="http://schemas.microsoft.com/office/word/2006/wordml" xmlns:wps="http://schemas.microsoft.com/office/word/2010/wordprocessingShape" mc:Ignorable="w14 w15 w16se w16cid w16 w16cex w16sdtdh wp14">
+<w:ftr xmlns:wpc="http://schemas.microsoft.com/office/word/2010/wordprocessingCanvas" xmlns:cx="http://schemas.microsoft.com/office/drawing/2014/chartex" xmlns:cx1="http://schemas.microsoft.com/office/drawing/2015/9/8/chartex" xmlns:cx2="http://schemas.microsoft.com/office/drawing/2015/10/21/chartex" xmlns:cx3="http://schemas.microsoft.com/office/drawing/2016/5/9/chartex" xmlns:cx4="http://schemas.microsoft.com/office/drawing/2016/5/10/chartex" xmlns:cx5="http://schemas.microsoft.com/office/drawing/2016/5/11/chartex" xmlns:cx6="http://schemas.microsoft.com/office/drawing/2016/5/12/chartex" xmlns:cx7="http://schemas.microsoft.com/office/drawing/2016/5/13/chartex" xmlns:cx8="http://schemas.microsoft.com/office/drawing/2016/5/14/chartex" xmlns:mc="http://schemas.openxmlformats.org/markup-compatibility/2006" xmlns:aink="http://schemas.microsoft.com/office/drawing/2016/ink" xmlns:am3d="http://schemas.microsoft.com/office/drawing/2017/model3d" xmlns:o="urn:schemas-microsoft-com:office:office" xmlns:oel="http://schemas.microsoft.com/office/2019/extlst" xmlns:r="http://schemas.openxmlformats.org/officeDocument/2006/relationships" xmlns:m="http://schemas.openxmlformats.org/officeDocument/2006/math" xmlns:v="urn:schemas-microsoft-com:vml" xmlns:wp14="http://schemas.microsoft.com/office/word/2010/wordprocessingDrawing" xmlns:wp="http://schemas.openxmlformats.org/drawingml/2006/wordprocessingDrawing" xmlns:w10="urn:schemas-microsoft-com:office:word" xmlns:w="http://schemas.openxmlformats.org/wordprocessingml/2006/main" xmlns:w14="http://schemas.microsoft.com/office/word/2010/wordml" xmlns:w15="http://schemas.microsoft.com/office/word/2012/wordml" xmlns:w16cex="http://schemas.microsoft.com/office/word/2018/wordml/cex" xmlns:w16cid="http://schemas.microsoft.com/office/word/2016/wordml/cid" xmlns:w16="http://schemas.microsoft.com/office/word/2018/wordml" xmlns:w16sdtdh="http://schemas.microsoft.com/office/word/2020/wordml/sdtdatahash" xmlns:w16se="http://schemas.microsoft.com/office/word/2015/wordml/symex" xmlns:wpg="http://schemas.microsoft.com/office/word/2010/wordprocessingGroup" xmlns:wpi="http://schemas.microsoft.com/office/word/2010/wordprocessingInk" xmlns:wne="http://schemas.microsoft.com/office/word/2006/wordml" xmlns:wps="http://schemas.microsoft.com/office/word/2010/wordprocessingShape" mc:Ignorable="w14 w15 w16se w16cid w16 w16cex w16sdtdh wp14">
   <w:sdt>
     <w:sdtPr>
       <w:id w:val="-2041115937"/>
@@ -4069,7 +6097,7 @@
 </file>
 
 <file path=word/footnotes.xml><?xml version="1.0" encoding="utf-8"?>
-<w:footnotes xmlns:wpc="http://schemas.microsoft.com/office/word/2010/wordprocessingCanvas" xmlns:cx="http://schemas.microsoft.com/office/drawing/2014/chartex" xmlns:cx1="http://schemas.microsoft.com/office/drawing/2015/9/8/chartex" xmlns:cx2="http://schemas.microsoft.com/office/drawing/2015/10/21/chartex" xmlns:cx3="http://schemas.microsoft.com/office/drawing/2016/5/9/chartex" xmlns:cx4="http://schemas.microsoft.com/office/drawing/2016/5/10/chartex" xmlns:cx5="http://schemas.microsoft.com/office/drawing/2016/5/11/chartex" xmlns:cx6="http://schemas.microsoft.com/office/drawing/2016/5/12/chartex" xmlns:cx7="http://schemas.microsoft.com/office/drawing/2016/5/13/chartex" xmlns:cx8="http://schemas.microsoft.com/office/drawing/2016/5/14/chartex" xmlns:mc="http://schemas.openxmlformats.org/markup-compatibility/2006" xmlns:aink="http://schemas.microsoft.com/office/drawing/2016/ink" xmlns:am3d="http://schemas.microsoft.com/office/drawing/2017/model3d" xmlns:o="urn:schemas-microsoft-com:office:office" xmlns:r="http://schemas.openxmlformats.org/officeDocument/2006/relationships" xmlns:m="http://schemas.openxmlformats.org/officeDocument/2006/math" xmlns:v="urn:schemas-microsoft-com:vml" xmlns:wp14="http://schemas.microsoft.com/office/word/2010/wordprocessingDrawing" xmlns:wp="http://schemas.openxmlformats.org/drawingml/2006/wordprocessingDrawing" xmlns:w10="urn:schemas-microsoft-com:office:word" xmlns:w="http://schemas.openxmlformats.org/wordprocessingml/2006/main" xmlns:w14="http://schemas.microsoft.com/office/word/2010/wordml" xmlns:w15="http://schemas.microsoft.com/office/word/2012/wordml" xmlns:w16cex="http://schemas.microsoft.com/office/word/2018/wordml/cex" xmlns:w16cid="http://schemas.microsoft.com/office/word/2016/wordml/cid" xmlns:w16="http://schemas.microsoft.com/office/word/2018/wordml" xmlns:w16sdtdh="http://schemas.microsoft.com/office/word/2020/wordml/sdtdatahash" xmlns:w16se="http://schemas.microsoft.com/office/word/2015/wordml/symex" xmlns:wpg="http://schemas.microsoft.com/office/word/2010/wordprocessingGroup" xmlns:wpi="http://schemas.microsoft.com/office/word/2010/wordprocessingInk" xmlns:wne="http://schemas.microsoft.com/office/word/2006/wordml" xmlns:wps="http://schemas.microsoft.com/office/word/2010/wordprocessingShape" mc:Ignorable="w14 w15 w16se w16cid w16 w16cex w16sdtdh wp14">
+<w:footnotes xmlns:wpc="http://schemas.microsoft.com/office/word/2010/wordprocessingCanvas" xmlns:cx="http://schemas.microsoft.com/office/drawing/2014/chartex" xmlns:cx1="http://schemas.microsoft.com/office/drawing/2015/9/8/chartex" xmlns:cx2="http://schemas.microsoft.com/office/drawing/2015/10/21/chartex" xmlns:cx3="http://schemas.microsoft.com/office/drawing/2016/5/9/chartex" xmlns:cx4="http://schemas.microsoft.com/office/drawing/2016/5/10/chartex" xmlns:cx5="http://schemas.microsoft.com/office/drawing/2016/5/11/chartex" xmlns:cx6="http://schemas.microsoft.com/office/drawing/2016/5/12/chartex" xmlns:cx7="http://schemas.microsoft.com/office/drawing/2016/5/13/chartex" xmlns:cx8="http://schemas.microsoft.com/office/drawing/2016/5/14/chartex" xmlns:mc="http://schemas.openxmlformats.org/markup-compatibility/2006" xmlns:aink="http://schemas.microsoft.com/office/drawing/2016/ink" xmlns:am3d="http://schemas.microsoft.com/office/drawing/2017/model3d" xmlns:o="urn:schemas-microsoft-com:office:office" xmlns:oel="http://schemas.microsoft.com/office/2019/extlst" xmlns:r="http://schemas.openxmlformats.org/officeDocument/2006/relationships" xmlns:m="http://schemas.openxmlformats.org/officeDocument/2006/math" xmlns:v="urn:schemas-microsoft-com:vml" xmlns:wp14="http://schemas.microsoft.com/office/word/2010/wordprocessingDrawing" xmlns:wp="http://schemas.openxmlformats.org/drawingml/2006/wordprocessingDrawing" xmlns:w10="urn:schemas-microsoft-com:office:word" xmlns:w="http://schemas.openxmlformats.org/wordprocessingml/2006/main" xmlns:w14="http://schemas.microsoft.com/office/word/2010/wordml" xmlns:w15="http://schemas.microsoft.com/office/word/2012/wordml" xmlns:w16cex="http://schemas.microsoft.com/office/word/2018/wordml/cex" xmlns:w16cid="http://schemas.microsoft.com/office/word/2016/wordml/cid" xmlns:w16="http://schemas.microsoft.com/office/word/2018/wordml" xmlns:w16sdtdh="http://schemas.microsoft.com/office/word/2020/wordml/sdtdatahash" xmlns:w16se="http://schemas.microsoft.com/office/word/2015/wordml/symex" xmlns:wpg="http://schemas.microsoft.com/office/word/2010/wordprocessingGroup" xmlns:wpi="http://schemas.microsoft.com/office/word/2010/wordprocessingInk" xmlns:wne="http://schemas.microsoft.com/office/word/2006/wordml" xmlns:wps="http://schemas.microsoft.com/office/word/2010/wordprocessingShape" mc:Ignorable="w14 w15 w16se w16cid w16 w16cex w16sdtdh wp14">
   <w:footnote w:type="separator" w:id="-1">
     <w:p>
       <w:pPr>
@@ -4094,7 +6122,7 @@
 </file>
 
 <file path=word/numbering.xml><?xml version="1.0" encoding="utf-8"?>
-<w:numbering xmlns:wpc="http://schemas.microsoft.com/office/word/2010/wordprocessingCanvas" xmlns:cx="http://schemas.microsoft.com/office/drawing/2014/chartex" xmlns:cx1="http://schemas.microsoft.com/office/drawing/2015/9/8/chartex" xmlns:cx2="http://schemas.microsoft.com/office/drawing/2015/10/21/chartex" xmlns:cx3="http://schemas.microsoft.com/office/drawing/2016/5/9/chartex" xmlns:cx4="http://schemas.microsoft.com/office/drawing/2016/5/10/chartex" xmlns:cx5="http://schemas.microsoft.com/office/drawing/2016/5/11/chartex" xmlns:cx6="http://schemas.microsoft.com/office/drawing/2016/5/12/chartex" xmlns:cx7="http://schemas.microsoft.com/office/drawing/2016/5/13/chartex" xmlns:cx8="http://schemas.microsoft.com/office/drawing/2016/5/14/chartex" xmlns:mc="http://schemas.openxmlformats.org/markup-compatibility/2006" xmlns:aink="http://schemas.microsoft.com/office/drawing/2016/ink" xmlns:am3d="http://schemas.microsoft.com/office/drawing/2017/model3d" xmlns:o="urn:schemas-microsoft-com:office:office" xmlns:r="http://schemas.openxmlformats.org/officeDocument/2006/relationships" xmlns:m="http://schemas.openxmlformats.org/officeDocument/2006/math" xmlns:v="urn:schemas-microsoft-com:vml" xmlns:wp14="http://schemas.microsoft.com/office/word/2010/wordprocessingDrawing" xmlns:wp="http://schemas.openxmlformats.org/drawingml/2006/wordprocessingDrawing" xmlns:w10="urn:schemas-microsoft-com:office:word" xmlns:w="http://schemas.openxmlformats.org/wordprocessingml/2006/main" xmlns:w14="http://schemas.microsoft.com/office/word/2010/wordml" xmlns:w15="http://schemas.microsoft.com/office/word/2012/wordml" xmlns:w16cex="http://schemas.microsoft.com/office/word/2018/wordml/cex" xmlns:w16cid="http://schemas.microsoft.com/office/word/2016/wordml/cid" xmlns:w16="http://schemas.microsoft.com/office/word/2018/wordml" xmlns:w16sdtdh="http://schemas.microsoft.com/office/word/2020/wordml/sdtdatahash" xmlns:w16se="http://schemas.microsoft.com/office/word/2015/wordml/symex" xmlns:wpg="http://schemas.microsoft.com/office/word/2010/wordprocessingGroup" xmlns:wpi="http://schemas.microsoft.com/office/word/2010/wordprocessingInk" xmlns:wne="http://schemas.microsoft.com/office/word/2006/wordml" xmlns:wps="http://schemas.microsoft.com/office/word/2010/wordprocessingShape" mc:Ignorable="w14 w15 w16se w16cid w16 w16cex w16sdtdh wp14">
+<w:numbering xmlns:wpc="http://schemas.microsoft.com/office/word/2010/wordprocessingCanvas" xmlns:cx="http://schemas.microsoft.com/office/drawing/2014/chartex" xmlns:cx1="http://schemas.microsoft.com/office/drawing/2015/9/8/chartex" xmlns:cx2="http://schemas.microsoft.com/office/drawing/2015/10/21/chartex" xmlns:cx3="http://schemas.microsoft.com/office/drawing/2016/5/9/chartex" xmlns:cx4="http://schemas.microsoft.com/office/drawing/2016/5/10/chartex" xmlns:cx5="http://schemas.microsoft.com/office/drawing/2016/5/11/chartex" xmlns:cx6="http://schemas.microsoft.com/office/drawing/2016/5/12/chartex" xmlns:cx7="http://schemas.microsoft.com/office/drawing/2016/5/13/chartex" xmlns:cx8="http://schemas.microsoft.com/office/drawing/2016/5/14/chartex" xmlns:mc="http://schemas.openxmlformats.org/markup-compatibility/2006" xmlns:aink="http://schemas.microsoft.com/office/drawing/2016/ink" xmlns:am3d="http://schemas.microsoft.com/office/drawing/2017/model3d" xmlns:o="urn:schemas-microsoft-com:office:office" xmlns:oel="http://schemas.microsoft.com/office/2019/extlst" xmlns:r="http://schemas.openxmlformats.org/officeDocument/2006/relationships" xmlns:m="http://schemas.openxmlformats.org/officeDocument/2006/math" xmlns:v="urn:schemas-microsoft-com:vml" xmlns:wp14="http://schemas.microsoft.com/office/word/2010/wordprocessingDrawing" xmlns:wp="http://schemas.openxmlformats.org/drawingml/2006/wordprocessingDrawing" xmlns:w10="urn:schemas-microsoft-com:office:word" xmlns:w="http://schemas.openxmlformats.org/wordprocessingml/2006/main" xmlns:w14="http://schemas.microsoft.com/office/word/2010/wordml" xmlns:w15="http://schemas.microsoft.com/office/word/2012/wordml" xmlns:w16cex="http://schemas.microsoft.com/office/word/2018/wordml/cex" xmlns:w16cid="http://schemas.microsoft.com/office/word/2016/wordml/cid" xmlns:w16="http://schemas.microsoft.com/office/word/2018/wordml" xmlns:w16sdtdh="http://schemas.microsoft.com/office/word/2020/wordml/sdtdatahash" xmlns:w16se="http://schemas.microsoft.com/office/word/2015/wordml/symex" xmlns:wpg="http://schemas.microsoft.com/office/word/2010/wordprocessingGroup" xmlns:wpi="http://schemas.microsoft.com/office/word/2010/wordprocessingInk" xmlns:wne="http://schemas.microsoft.com/office/word/2006/wordml" xmlns:wps="http://schemas.microsoft.com/office/word/2010/wordprocessingShape" mc:Ignorable="w14 w15 w16se w16cid w16 w16cex w16sdtdh wp14">
   <w:numPicBullet w:numPicBulletId="0">
     <w:pict>
       <v:shapetype id="_x0000_t75" coordsize="21600,21600" o:spt="75" o:preferrelative="t" path="m@4@5l@4@11@9@11@9@5xe" filled="f" stroked="f">
@@ -4116,7 +6144,7 @@
         <v:path o:extrusionok="f" gradientshapeok="t" o:connecttype="rect"/>
         <o:lock v:ext="edit" aspectratio="t"/>
       </v:shapetype>
-      <v:shape id="_x0000_i1159" type="#_x0000_t75" style="width:13.65pt;height:13.65pt" o:bullet="t">
+      <v:shape id="_x0000_i1324" type="#_x0000_t75" style="width:13.5pt;height:13.5pt" o:bullet="t">
         <v:imagedata r:id="rId1" o:title="bullet"/>
       </v:shape>
     </w:pict>
@@ -4485,6 +6513,240 @@
     </w:lvl>
   </w:abstractNum>
   <w:abstractNum w:abstractNumId="3" w15:restartNumberingAfterBreak="0">
+    <w:nsid w:val="4A752762"/>
+    <w:multiLevelType w:val="hybridMultilevel"/>
+    <w:tmpl w:val="15A6FEDC"/>
+    <w:lvl w:ilvl="0" w:tplc="AFEEE0BC">
+      <w:start w:val="8"/>
+      <w:numFmt w:val="bullet"/>
+      <w:lvlText w:val="-"/>
+      <w:lvlJc w:val="left"/>
+      <w:pPr>
+        <w:ind w:left="720" w:hanging="360"/>
+      </w:pPr>
+      <w:rPr>
+        <w:rFonts w:ascii="UT Sans" w:eastAsiaTheme="minorHAnsi" w:hAnsi="UT Sans" w:cstheme="minorBidi" w:hint="default"/>
+      </w:rPr>
+    </w:lvl>
+    <w:lvl w:ilvl="1" w:tplc="04090003" w:tentative="1">
+      <w:start w:val="1"/>
+      <w:numFmt w:val="bullet"/>
+      <w:lvlText w:val="o"/>
+      <w:lvlJc w:val="left"/>
+      <w:pPr>
+        <w:ind w:left="1440" w:hanging="360"/>
+      </w:pPr>
+      <w:rPr>
+        <w:rFonts w:ascii="Courier New" w:hAnsi="Courier New" w:cs="Courier New" w:hint="default"/>
+      </w:rPr>
+    </w:lvl>
+    <w:lvl w:ilvl="2" w:tplc="04090005" w:tentative="1">
+      <w:start w:val="1"/>
+      <w:numFmt w:val="bullet"/>
+      <w:lvlText w:val=""/>
+      <w:lvlJc w:val="left"/>
+      <w:pPr>
+        <w:ind w:left="2160" w:hanging="360"/>
+      </w:pPr>
+      <w:rPr>
+        <w:rFonts w:ascii="Wingdings" w:hAnsi="Wingdings" w:hint="default"/>
+      </w:rPr>
+    </w:lvl>
+    <w:lvl w:ilvl="3" w:tplc="04090001" w:tentative="1">
+      <w:start w:val="1"/>
+      <w:numFmt w:val="bullet"/>
+      <w:lvlText w:val=""/>
+      <w:lvlJc w:val="left"/>
+      <w:pPr>
+        <w:ind w:left="2880" w:hanging="360"/>
+      </w:pPr>
+      <w:rPr>
+        <w:rFonts w:ascii="Symbol" w:hAnsi="Symbol" w:hint="default"/>
+      </w:rPr>
+    </w:lvl>
+    <w:lvl w:ilvl="4" w:tplc="04090003" w:tentative="1">
+      <w:start w:val="1"/>
+      <w:numFmt w:val="bullet"/>
+      <w:lvlText w:val="o"/>
+      <w:lvlJc w:val="left"/>
+      <w:pPr>
+        <w:ind w:left="3600" w:hanging="360"/>
+      </w:pPr>
+      <w:rPr>
+        <w:rFonts w:ascii="Courier New" w:hAnsi="Courier New" w:cs="Courier New" w:hint="default"/>
+      </w:rPr>
+    </w:lvl>
+    <w:lvl w:ilvl="5" w:tplc="04090005" w:tentative="1">
+      <w:start w:val="1"/>
+      <w:numFmt w:val="bullet"/>
+      <w:lvlText w:val=""/>
+      <w:lvlJc w:val="left"/>
+      <w:pPr>
+        <w:ind w:left="4320" w:hanging="360"/>
+      </w:pPr>
+      <w:rPr>
+        <w:rFonts w:ascii="Wingdings" w:hAnsi="Wingdings" w:hint="default"/>
+      </w:rPr>
+    </w:lvl>
+    <w:lvl w:ilvl="6" w:tplc="04090001" w:tentative="1">
+      <w:start w:val="1"/>
+      <w:numFmt w:val="bullet"/>
+      <w:lvlText w:val=""/>
+      <w:lvlJc w:val="left"/>
+      <w:pPr>
+        <w:ind w:left="5040" w:hanging="360"/>
+      </w:pPr>
+      <w:rPr>
+        <w:rFonts w:ascii="Symbol" w:hAnsi="Symbol" w:hint="default"/>
+      </w:rPr>
+    </w:lvl>
+    <w:lvl w:ilvl="7" w:tplc="04090003" w:tentative="1">
+      <w:start w:val="1"/>
+      <w:numFmt w:val="bullet"/>
+      <w:lvlText w:val="o"/>
+      <w:lvlJc w:val="left"/>
+      <w:pPr>
+        <w:ind w:left="5760" w:hanging="360"/>
+      </w:pPr>
+      <w:rPr>
+        <w:rFonts w:ascii="Courier New" w:hAnsi="Courier New" w:cs="Courier New" w:hint="default"/>
+      </w:rPr>
+    </w:lvl>
+    <w:lvl w:ilvl="8" w:tplc="04090005" w:tentative="1">
+      <w:start w:val="1"/>
+      <w:numFmt w:val="bullet"/>
+      <w:lvlText w:val=""/>
+      <w:lvlJc w:val="left"/>
+      <w:pPr>
+        <w:ind w:left="6480" w:hanging="360"/>
+      </w:pPr>
+      <w:rPr>
+        <w:rFonts w:ascii="Wingdings" w:hAnsi="Wingdings" w:hint="default"/>
+      </w:rPr>
+    </w:lvl>
+  </w:abstractNum>
+  <w:abstractNum w:abstractNumId="4" w15:restartNumberingAfterBreak="0">
+    <w:nsid w:val="67C07BEA"/>
+    <w:multiLevelType w:val="multilevel"/>
+    <w:tmpl w:val="D8329F0C"/>
+    <w:lvl w:ilvl="0">
+      <w:start w:val="1"/>
+      <w:numFmt w:val="decimal"/>
+      <w:lvlText w:val="%1."/>
+      <w:lvlJc w:val="left"/>
+      <w:pPr>
+        <w:ind w:left="720" w:hanging="360"/>
+      </w:pPr>
+      <w:rPr>
+        <w:rFonts w:hint="default"/>
+      </w:rPr>
+    </w:lvl>
+    <w:lvl w:ilvl="1">
+      <w:start w:val="1"/>
+      <w:numFmt w:val="decimal"/>
+      <w:isLgl/>
+      <w:lvlText w:val="%1.%2."/>
+      <w:lvlJc w:val="left"/>
+      <w:pPr>
+        <w:ind w:left="1080" w:hanging="720"/>
+      </w:pPr>
+      <w:rPr>
+        <w:rFonts w:hint="default"/>
+      </w:rPr>
+    </w:lvl>
+    <w:lvl w:ilvl="2">
+      <w:start w:val="1"/>
+      <w:numFmt w:val="decimal"/>
+      <w:isLgl/>
+      <w:lvlText w:val="%1.%2.%3."/>
+      <w:lvlJc w:val="left"/>
+      <w:pPr>
+        <w:ind w:left="1080" w:hanging="720"/>
+      </w:pPr>
+      <w:rPr>
+        <w:rFonts w:hint="default"/>
+      </w:rPr>
+    </w:lvl>
+    <w:lvl w:ilvl="3">
+      <w:start w:val="1"/>
+      <w:numFmt w:val="decimal"/>
+      <w:isLgl/>
+      <w:lvlText w:val="%1.%2.%3.%4."/>
+      <w:lvlJc w:val="left"/>
+      <w:pPr>
+        <w:ind w:left="1440" w:hanging="1080"/>
+      </w:pPr>
+      <w:rPr>
+        <w:rFonts w:hint="default"/>
+      </w:rPr>
+    </w:lvl>
+    <w:lvl w:ilvl="4">
+      <w:start w:val="1"/>
+      <w:numFmt w:val="decimal"/>
+      <w:isLgl/>
+      <w:lvlText w:val="%1.%2.%3.%4.%5."/>
+      <w:lvlJc w:val="left"/>
+      <w:pPr>
+        <w:ind w:left="1440" w:hanging="1080"/>
+      </w:pPr>
+      <w:rPr>
+        <w:rFonts w:hint="default"/>
+      </w:rPr>
+    </w:lvl>
+    <w:lvl w:ilvl="5">
+      <w:start w:val="1"/>
+      <w:numFmt w:val="decimal"/>
+      <w:isLgl/>
+      <w:lvlText w:val="%1.%2.%3.%4.%5.%6."/>
+      <w:lvlJc w:val="left"/>
+      <w:pPr>
+        <w:ind w:left="1800" w:hanging="1440"/>
+      </w:pPr>
+      <w:rPr>
+        <w:rFonts w:hint="default"/>
+      </w:rPr>
+    </w:lvl>
+    <w:lvl w:ilvl="6">
+      <w:start w:val="1"/>
+      <w:numFmt w:val="decimal"/>
+      <w:isLgl/>
+      <w:lvlText w:val="%1.%2.%3.%4.%5.%6.%7."/>
+      <w:lvlJc w:val="left"/>
+      <w:pPr>
+        <w:ind w:left="1800" w:hanging="1440"/>
+      </w:pPr>
+      <w:rPr>
+        <w:rFonts w:hint="default"/>
+      </w:rPr>
+    </w:lvl>
+    <w:lvl w:ilvl="7">
+      <w:start w:val="1"/>
+      <w:numFmt w:val="decimal"/>
+      <w:isLgl/>
+      <w:lvlText w:val="%1.%2.%3.%4.%5.%6.%7.%8."/>
+      <w:lvlJc w:val="left"/>
+      <w:pPr>
+        <w:ind w:left="2160" w:hanging="1800"/>
+      </w:pPr>
+      <w:rPr>
+        <w:rFonts w:hint="default"/>
+      </w:rPr>
+    </w:lvl>
+    <w:lvl w:ilvl="8">
+      <w:start w:val="1"/>
+      <w:numFmt w:val="decimal"/>
+      <w:isLgl/>
+      <w:lvlText w:val="%1.%2.%3.%4.%5.%6.%7.%8.%9."/>
+      <w:lvlJc w:val="left"/>
+      <w:pPr>
+        <w:ind w:left="2160" w:hanging="1800"/>
+      </w:pPr>
+      <w:rPr>
+        <w:rFonts w:hint="default"/>
+      </w:rPr>
+    </w:lvl>
+  </w:abstractNum>
+  <w:abstractNum w:abstractNumId="5" w15:restartNumberingAfterBreak="0">
     <w:nsid w:val="6E7F501A"/>
     <w:multiLevelType w:val="hybridMultilevel"/>
     <w:tmpl w:val="59F0B546"/>
@@ -4597,7 +6859,7 @@
       </w:rPr>
     </w:lvl>
   </w:abstractNum>
-  <w:abstractNum w:abstractNumId="4" w15:restartNumberingAfterBreak="0">
+  <w:abstractNum w:abstractNumId="6" w15:restartNumberingAfterBreak="0">
     <w:nsid w:val="7AB54067"/>
     <w:multiLevelType w:val="hybridMultilevel"/>
     <w:tmpl w:val="9B06DA0E"/>
@@ -4712,20 +6974,26 @@
       </w:rPr>
     </w:lvl>
   </w:abstractNum>
-  <w:num w:numId="1">
-    <w:abstractNumId w:val="3"/>
+  <w:num w:numId="1" w16cid:durableId="1799058956">
+    <w:abstractNumId w:val="5"/>
   </w:num>
-  <w:num w:numId="2">
+  <w:num w:numId="2" w16cid:durableId="507327962">
     <w:abstractNumId w:val="2"/>
   </w:num>
-  <w:num w:numId="3">
+  <w:num w:numId="3" w16cid:durableId="509415440">
     <w:abstractNumId w:val="1"/>
   </w:num>
-  <w:num w:numId="4">
+  <w:num w:numId="4" w16cid:durableId="369913118">
     <w:abstractNumId w:val="0"/>
   </w:num>
-  <w:num w:numId="5">
+  <w:num w:numId="5" w16cid:durableId="1397971086">
+    <w:abstractNumId w:val="6"/>
+  </w:num>
+  <w:num w:numId="6" w16cid:durableId="110516022">
     <w:abstractNumId w:val="4"/>
+  </w:num>
+  <w:num w:numId="7" w16cid:durableId="1224022956">
+    <w:abstractNumId w:val="3"/>
   </w:num>
 </w:numbering>
 </file>
@@ -5244,6 +7512,15 @@
       <w:color w:val="808080"/>
     </w:rPr>
   </w:style>
+  <w:style w:type="paragraph" w:styleId="NoSpacing">
+    <w:name w:val="No Spacing"/>
+    <w:uiPriority w:val="1"/>
+    <w:qFormat/>
+    <w:rsid w:val="001B5E23"/>
+    <w:pPr>
+      <w:spacing w:after="0" w:line="240" w:lineRule="auto"/>
+    </w:pPr>
+  </w:style>
 </w:styles>
 </file>
 
@@ -5540,4 +7817,16 @@
     </a:ext>
   </a:extLst>
 </a:theme>
+</file>
+
+<file path=customXml/item1.xml><?xml version="1.0" encoding="utf-8"?>
+<b:Sources xmlns:b="http://schemas.openxmlformats.org/officeDocument/2006/bibliography" xmlns="http://schemas.openxmlformats.org/officeDocument/2006/bibliography" SelectedStyle="\APASixthEditionOfficeOnline.xsl" StyleName="APA" Version="6"/>
+</file>
+
+<file path=customXml/itemProps1.xml><?xml version="1.0" encoding="utf-8"?>
+<ds:datastoreItem xmlns:ds="http://schemas.openxmlformats.org/officeDocument/2006/customXml" ds:itemID="{B1F006F4-B86A-4EE1-A288-D6FBD385CBFD}">
+  <ds:schemaRefs>
+    <ds:schemaRef ds:uri="http://schemas.openxmlformats.org/officeDocument/2006/bibliography"/>
+  </ds:schemaRefs>
+</ds:datastoreItem>
 </file>
</xml_diff>

<commit_message>
Finished the Doxygen Documentation - Continued writing on the project documentation
</commit_message>
<xml_diff>
--- a/Documentation/Documentation.docx
+++ b/Documentation/Documentation.docx
@@ -1935,6 +1935,15 @@
         </w:rPr>
         <w:t xml:space="preserve">   1.4 Structura temei</w:t>
       </w:r>
+      <w:r>
+        <w:rPr>
+          <w:rFonts w:ascii="UT Sans" w:hAnsi="UT Sans"/>
+          <w:sz w:val="24"/>
+          <w:szCs w:val="24"/>
+          <w:lang w:val="ro-RO"/>
+        </w:rPr>
+        <w:t>.........................................................................................................................................8</w:t>
+      </w:r>
     </w:p>
     <w:p>
       <w:pPr>
@@ -1956,6 +1965,24 @@
         </w:rPr>
         <w:t>2. Creierul uman</w:t>
       </w:r>
+      <w:r>
+        <w:rPr>
+          <w:rFonts w:ascii="UT Sans" w:hAnsi="UT Sans"/>
+          <w:sz w:val="24"/>
+          <w:szCs w:val="24"/>
+          <w:lang w:val="ro-RO"/>
+        </w:rPr>
+        <w:t>................................................................................................................................................</w:t>
+      </w:r>
+      <w:r>
+        <w:rPr>
+          <w:rFonts w:ascii="UT Sans" w:hAnsi="UT Sans"/>
+          <w:sz w:val="24"/>
+          <w:szCs w:val="24"/>
+          <w:lang w:val="ro-RO"/>
+        </w:rPr>
+        <w:t>10</w:t>
+      </w:r>
     </w:p>
     <w:p>
       <w:pPr>
@@ -1977,6 +2004,24 @@
         </w:rPr>
         <w:t xml:space="preserve">   2.1 Anatomia creierului</w:t>
       </w:r>
+      <w:r>
+        <w:rPr>
+          <w:rFonts w:ascii="UT Sans" w:hAnsi="UT Sans"/>
+          <w:sz w:val="24"/>
+          <w:szCs w:val="24"/>
+          <w:lang w:val="ro-RO"/>
+        </w:rPr>
+        <w:t>................................................................................................................................</w:t>
+      </w:r>
+      <w:r>
+        <w:rPr>
+          <w:rFonts w:ascii="UT Sans" w:hAnsi="UT Sans"/>
+          <w:sz w:val="24"/>
+          <w:szCs w:val="24"/>
+          <w:lang w:val="ro-RO"/>
+        </w:rPr>
+        <w:t>10</w:t>
+      </w:r>
     </w:p>
     <w:p>
       <w:pPr>
@@ -1998,6 +2043,15 @@
         </w:rPr>
         <w:t xml:space="preserve">   2.2 Tumorile cerebrale</w:t>
       </w:r>
+      <w:r>
+        <w:rPr>
+          <w:rFonts w:ascii="UT Sans" w:hAnsi="UT Sans"/>
+          <w:sz w:val="24"/>
+          <w:szCs w:val="24"/>
+          <w:lang w:val="ro-RO"/>
+        </w:rPr>
+        <w:t>.................................................................................................................................11</w:t>
+      </w:r>
     </w:p>
     <w:p>
       <w:pPr>
@@ -2028,6 +2082,15 @@
         </w:rPr>
         <w:t>dezvoltare</w:t>
       </w:r>
+      <w:r>
+        <w:rPr>
+          <w:rFonts w:ascii="UT Sans" w:hAnsi="UT Sans"/>
+          <w:sz w:val="24"/>
+          <w:szCs w:val="24"/>
+          <w:lang w:val="ro-RO"/>
+        </w:rPr>
+        <w:t>...............................................................................................................12</w:t>
+      </w:r>
     </w:p>
     <w:p>
       <w:pPr>
@@ -2049,6 +2112,15 @@
         </w:rPr>
         <w:t xml:space="preserve">   3.1 Limbajul de programare C++</w:t>
       </w:r>
+      <w:r>
+        <w:rPr>
+          <w:rFonts w:ascii="UT Sans" w:hAnsi="UT Sans"/>
+          <w:sz w:val="24"/>
+          <w:szCs w:val="24"/>
+          <w:lang w:val="ro-RO"/>
+        </w:rPr>
+        <w:t>...............................................................................................................12</w:t>
+      </w:r>
     </w:p>
     <w:p>
       <w:pPr>
@@ -2070,6 +2142,15 @@
         </w:rPr>
         <w:t xml:space="preserve">   3.2 Biblioteca OpenCV</w:t>
       </w:r>
+      <w:r>
+        <w:rPr>
+          <w:rFonts w:ascii="UT Sans" w:hAnsi="UT Sans"/>
+          <w:sz w:val="24"/>
+          <w:szCs w:val="24"/>
+          <w:lang w:val="ro-RO"/>
+        </w:rPr>
+        <w:t>..................................................................................................................................12</w:t>
+      </w:r>
     </w:p>
     <w:p>
       <w:pPr>
@@ -2091,6 +2172,15 @@
         </w:rPr>
         <w:t xml:space="preserve">   3.3 Biblioteca Algorithms</w:t>
       </w:r>
+      <w:r>
+        <w:rPr>
+          <w:rFonts w:ascii="UT Sans" w:hAnsi="UT Sans"/>
+          <w:sz w:val="24"/>
+          <w:szCs w:val="24"/>
+          <w:lang w:val="ro-RO"/>
+        </w:rPr>
+        <w:t>............................................................................................................................13</w:t>
+      </w:r>
     </w:p>
     <w:p>
       <w:pPr>
@@ -2110,7 +2200,16 @@
           <w:szCs w:val="24"/>
           <w:lang w:val="ro-RO"/>
         </w:rPr>
-        <w:t xml:space="preserve">   3.4 Mediul de dezvoltare Qt</w:t>
+        <w:t xml:space="preserve">   3.4 Biblioteca OpenMP</w:t>
+      </w:r>
+      <w:r>
+        <w:rPr>
+          <w:rFonts w:ascii="UT Sans" w:hAnsi="UT Sans"/>
+          <w:sz w:val="24"/>
+          <w:szCs w:val="24"/>
+          <w:lang w:val="ro-RO"/>
+        </w:rPr>
+        <w:t>................................................................................................................................14</w:t>
       </w:r>
     </w:p>
     <w:p>
@@ -2131,7 +2230,43 @@
           <w:szCs w:val="24"/>
           <w:lang w:val="ro-RO"/>
         </w:rPr>
-        <w:t xml:space="preserve">      3.4.1 Qt Designer</w:t>
+        <w:t xml:space="preserve">   3.</w:t>
+      </w:r>
+      <w:r>
+        <w:rPr>
+          <w:rFonts w:ascii="UT Sans" w:hAnsi="UT Sans"/>
+          <w:sz w:val="24"/>
+          <w:szCs w:val="24"/>
+          <w:lang w:val="ro-RO"/>
+        </w:rPr>
+        <w:t>5</w:t>
+      </w:r>
+      <w:r>
+        <w:rPr>
+          <w:rFonts w:ascii="UT Sans" w:hAnsi="UT Sans"/>
+          <w:sz w:val="24"/>
+          <w:szCs w:val="24"/>
+          <w:lang w:val="ro-RO"/>
+        </w:rPr>
+        <w:t xml:space="preserve"> Mediul de dezvoltare Qt</w:t>
+      </w:r>
+      <w:r>
+        <w:rPr>
+          <w:rFonts w:ascii="UT Sans" w:hAnsi="UT Sans"/>
+          <w:sz w:val="24"/>
+          <w:szCs w:val="24"/>
+          <w:lang w:val="ro-RO"/>
+        </w:rPr>
+        <w:t>.......................................................................................................................1</w:t>
+      </w:r>
+      <w:r>
+        <w:rPr>
+          <w:rFonts w:ascii="UT Sans" w:hAnsi="UT Sans"/>
+          <w:sz w:val="24"/>
+          <w:szCs w:val="24"/>
+          <w:lang w:val="ro-RO"/>
+        </w:rPr>
+        <w:t>5</w:t>
       </w:r>
     </w:p>
     <w:p>
@@ -2142,16 +2277,44 @@
           <w:rFonts w:ascii="UT Sans" w:hAnsi="UT Sans"/>
           <w:sz w:val="24"/>
           <w:szCs w:val="24"/>
-        </w:rPr>
-      </w:pPr>
-      <w:r>
-        <w:rPr>
-          <w:rFonts w:ascii="UT Sans" w:hAnsi="UT Sans"/>
-          <w:sz w:val="24"/>
-          <w:szCs w:val="24"/>
-          <w:lang w:val="ro-RO"/>
-        </w:rPr>
-        <w:t xml:space="preserve">   3.5 Platforma CMake</w:t>
+          <w:lang w:val="ro-RO"/>
+        </w:rPr>
+      </w:pPr>
+      <w:r>
+        <w:rPr>
+          <w:rFonts w:ascii="UT Sans" w:hAnsi="UT Sans"/>
+          <w:sz w:val="24"/>
+          <w:szCs w:val="24"/>
+          <w:lang w:val="ro-RO"/>
+        </w:rPr>
+        <w:t xml:space="preserve">      3.</w:t>
+      </w:r>
+      <w:r>
+        <w:rPr>
+          <w:rFonts w:ascii="UT Sans" w:hAnsi="UT Sans"/>
+          <w:sz w:val="24"/>
+          <w:szCs w:val="24"/>
+          <w:lang w:val="ro-RO"/>
+        </w:rPr>
+        <w:t>5</w:t>
+      </w:r>
+      <w:r>
+        <w:rPr>
+          <w:rFonts w:ascii="UT Sans" w:hAnsi="UT Sans"/>
+          <w:sz w:val="24"/>
+          <w:szCs w:val="24"/>
+          <w:lang w:val="ro-RO"/>
+        </w:rPr>
+        <w:t>.1 Qt Designer</w:t>
+      </w:r>
+      <w:r>
+        <w:rPr>
+          <w:rFonts w:ascii="UT Sans" w:hAnsi="UT Sans"/>
+          <w:sz w:val="24"/>
+          <w:szCs w:val="24"/>
+          <w:lang w:val="ro-RO"/>
+        </w:rPr>
+        <w:t>........................................................................................................................................15</w:t>
       </w:r>
     </w:p>
     <w:p>
@@ -2162,6 +2325,53 @@
           <w:rFonts w:ascii="UT Sans" w:hAnsi="UT Sans"/>
           <w:sz w:val="24"/>
           <w:szCs w:val="24"/>
+        </w:rPr>
+      </w:pPr>
+      <w:r>
+        <w:rPr>
+          <w:rFonts w:ascii="UT Sans" w:hAnsi="UT Sans"/>
+          <w:sz w:val="24"/>
+          <w:szCs w:val="24"/>
+          <w:lang w:val="ro-RO"/>
+        </w:rPr>
+        <w:t xml:space="preserve">   3.</w:t>
+      </w:r>
+      <w:r>
+        <w:rPr>
+          <w:rFonts w:ascii="UT Sans" w:hAnsi="UT Sans"/>
+          <w:sz w:val="24"/>
+          <w:szCs w:val="24"/>
+          <w:lang w:val="ro-RO"/>
+        </w:rPr>
+        <w:t>6</w:t>
+      </w:r>
+      <w:r>
+        <w:rPr>
+          <w:rFonts w:ascii="UT Sans" w:hAnsi="UT Sans"/>
+          <w:sz w:val="24"/>
+          <w:szCs w:val="24"/>
+          <w:lang w:val="ro-RO"/>
+        </w:rPr>
+        <w:t xml:space="preserve"> Platforma CMake</w:t>
+      </w:r>
+      <w:r>
+        <w:rPr>
+          <w:rFonts w:ascii="UT Sans" w:hAnsi="UT Sans"/>
+          <w:sz w:val="24"/>
+          <w:szCs w:val="24"/>
+          <w:lang w:val="ro-RO"/>
+        </w:rPr>
+        <w:t>...................................................................................................................................15</w:t>
+      </w:r>
+    </w:p>
+    <w:p>
+      <w:pPr>
+        <w:pStyle w:val="NoSpacing"/>
+        <w:jc w:val="both"/>
+        <w:rPr>
+          <w:rFonts w:ascii="UT Sans" w:hAnsi="UT Sans"/>
+          <w:sz w:val="24"/>
+          <w:szCs w:val="24"/>
           <w:lang w:val="ro-RO"/>
         </w:rPr>
       </w:pPr>
@@ -2182,6 +2392,15 @@
         </w:rPr>
         <w:t>Segmentarea tumorilor cerebrale</w:t>
       </w:r>
+      <w:r>
+        <w:rPr>
+          <w:rFonts w:ascii="UT Sans" w:hAnsi="UT Sans"/>
+          <w:sz w:val="24"/>
+          <w:szCs w:val="24"/>
+          <w:lang w:val="ro-RO"/>
+        </w:rPr>
+        <w:t>...........................................................................................................17</w:t>
+      </w:r>
     </w:p>
     <w:p>
       <w:pPr>
@@ -2441,6 +2660,7 @@
           <w:szCs w:val="24"/>
           <w:lang w:val="ro-RO"/>
         </w:rPr>
+        <w:lastRenderedPageBreak/>
         <w:t xml:space="preserve">   7.2 Elemente de originalitate</w:t>
       </w:r>
     </w:p>
@@ -2462,7 +2682,6 @@
           <w:szCs w:val="24"/>
           <w:lang w:val="ro-RO"/>
         </w:rPr>
-        <w:lastRenderedPageBreak/>
         <w:t>8. Bibliografie</w:t>
       </w:r>
     </w:p>
@@ -3304,7 +3523,43 @@
           <w:szCs w:val="24"/>
           <w:lang w:val="ro-RO"/>
         </w:rPr>
-        <w:t>RMN – Rezonanță magnetică nucleară</w:t>
+        <w:t xml:space="preserve">RMN – Rezonanță </w:t>
+      </w:r>
+      <w:r>
+        <w:rPr>
+          <w:rFonts w:ascii="UT Sans" w:hAnsi="UT Sans"/>
+          <w:sz w:val="24"/>
+          <w:szCs w:val="24"/>
+          <w:lang w:val="ro-RO"/>
+        </w:rPr>
+        <w:t>M</w:t>
+      </w:r>
+      <w:r>
+        <w:rPr>
+          <w:rFonts w:ascii="UT Sans" w:hAnsi="UT Sans"/>
+          <w:sz w:val="24"/>
+          <w:szCs w:val="24"/>
+          <w:lang w:val="ro-RO"/>
+        </w:rPr>
+        <w:t xml:space="preserve">agnetică </w:t>
+      </w:r>
+      <w:r>
+        <w:rPr>
+          <w:rFonts w:ascii="UT Sans" w:hAnsi="UT Sans"/>
+          <w:sz w:val="24"/>
+          <w:szCs w:val="24"/>
+          <w:lang w:val="ro-RO"/>
+        </w:rPr>
+        <w:t>N</w:t>
+      </w:r>
+      <w:r>
+        <w:rPr>
+          <w:rFonts w:ascii="UT Sans" w:hAnsi="UT Sans"/>
+          <w:sz w:val="24"/>
+          <w:szCs w:val="24"/>
+          <w:lang w:val="ro-RO"/>
+        </w:rPr>
+        <w:t>ucleară</w:t>
       </w:r>
     </w:p>
     <w:p>
@@ -3321,6 +3576,24 @@
           <w:lang w:val="ro-RO"/>
         </w:rPr>
       </w:pPr>
+      <w:r>
+        <w:rPr>
+          <w:rFonts w:ascii="UT Sans" w:hAnsi="UT Sans"/>
+          <w:sz w:val="24"/>
+          <w:szCs w:val="24"/>
+          <w:lang w:val="ro-RO"/>
+        </w:rPr>
+        <w:t xml:space="preserve">DLL – </w:t>
+      </w:r>
+      <w:r>
+        <w:rPr>
+          <w:rFonts w:ascii="UT Sans" w:hAnsi="UT Sans"/>
+          <w:sz w:val="24"/>
+          <w:szCs w:val="24"/>
+          <w:lang w:val="ro-RO"/>
+        </w:rPr>
+        <w:t>Bibliotecă de Legături Dinamice</w:t>
+      </w:r>
     </w:p>
     <w:p>
       <w:pPr>
@@ -3331,13 +3604,20 @@
         <w:jc w:val="both"/>
         <w:rPr>
           <w:rFonts w:ascii="UT Sans" w:hAnsi="UT Sans"/>
-          <w:b/>
-          <w:bCs/>
-          <w:sz w:val="28"/>
-          <w:szCs w:val="28"/>
-          <w:lang w:val="ro-RO"/>
-        </w:rPr>
-      </w:pPr>
+          <w:sz w:val="24"/>
+          <w:szCs w:val="24"/>
+          <w:lang w:val="ro-RO"/>
+        </w:rPr>
+      </w:pPr>
+      <w:r>
+        <w:rPr>
+          <w:rFonts w:ascii="UT Sans" w:hAnsi="UT Sans"/>
+          <w:sz w:val="24"/>
+          <w:szCs w:val="24"/>
+          <w:lang w:val="ro-RO"/>
+        </w:rPr>
+        <w:t>OpenCV – Open Computer Vision</w:t>
+      </w:r>
     </w:p>
     <w:p>
       <w:pPr>
@@ -3348,13 +3628,20 @@
         <w:jc w:val="both"/>
         <w:rPr>
           <w:rFonts w:ascii="UT Sans" w:hAnsi="UT Sans"/>
-          <w:b/>
-          <w:bCs/>
-          <w:sz w:val="28"/>
-          <w:szCs w:val="28"/>
-          <w:lang w:val="ro-RO"/>
-        </w:rPr>
-      </w:pPr>
+          <w:sz w:val="24"/>
+          <w:szCs w:val="24"/>
+          <w:lang w:val="ro-RO"/>
+        </w:rPr>
+      </w:pPr>
+      <w:r>
+        <w:rPr>
+          <w:rFonts w:ascii="UT Sans" w:hAnsi="UT Sans"/>
+          <w:sz w:val="24"/>
+          <w:szCs w:val="24"/>
+          <w:lang w:val="ro-RO"/>
+        </w:rPr>
+        <w:t>OpenMP – Open Multi-Processing</w:t>
+      </w:r>
     </w:p>
     <w:p>
       <w:pPr>
@@ -3365,13 +3652,20 @@
         <w:jc w:val="both"/>
         <w:rPr>
           <w:rFonts w:ascii="UT Sans" w:hAnsi="UT Sans"/>
-          <w:b/>
-          <w:bCs/>
-          <w:sz w:val="28"/>
-          <w:szCs w:val="28"/>
-          <w:lang w:val="ro-RO"/>
-        </w:rPr>
-      </w:pPr>
+          <w:sz w:val="24"/>
+          <w:szCs w:val="24"/>
+          <w:lang w:val="ro-RO"/>
+        </w:rPr>
+      </w:pPr>
+      <w:r>
+        <w:rPr>
+          <w:rFonts w:ascii="UT Sans" w:hAnsi="UT Sans"/>
+          <w:sz w:val="24"/>
+          <w:szCs w:val="24"/>
+          <w:lang w:val="ro-RO"/>
+        </w:rPr>
+        <w:t>GUI – Graphical User Interface</w:t>
+      </w:r>
     </w:p>
     <w:p>
       <w:pPr>
@@ -3652,6 +3946,7 @@
           <w:ilvl w:val="0"/>
           <w:numId w:val="4"/>
         </w:numPr>
+        <w:spacing w:line="240" w:lineRule="auto"/>
         <w:rPr>
           <w:rFonts w:ascii="UT Sans" w:hAnsi="UT Sans"/>
           <w:b/>
@@ -3681,6 +3976,7 @@
           <w:ilvl w:val="1"/>
           <w:numId w:val="4"/>
         </w:numPr>
+        <w:spacing w:line="240" w:lineRule="auto"/>
         <w:rPr>
           <w:rFonts w:ascii="UT Sans" w:hAnsi="UT Sans"/>
           <w:b/>
@@ -3704,6 +4000,7 @@
     </w:p>
     <w:p>
       <w:pPr>
+        <w:spacing w:line="240" w:lineRule="auto"/>
         <w:ind w:firstLine="360"/>
         <w:jc w:val="both"/>
         <w:rPr>
@@ -3768,6 +4065,7 @@
     </w:p>
     <w:p>
       <w:pPr>
+        <w:spacing w:line="240" w:lineRule="auto"/>
         <w:ind w:firstLine="360"/>
         <w:jc w:val="both"/>
         <w:rPr>
@@ -3815,6 +4113,7 @@
     </w:p>
     <w:p>
       <w:pPr>
+        <w:spacing w:line="240" w:lineRule="auto"/>
         <w:ind w:firstLine="360"/>
         <w:jc w:val="both"/>
         <w:rPr>
@@ -3845,6 +4144,7 @@
     </w:p>
     <w:p>
       <w:pPr>
+        <w:spacing w:line="240" w:lineRule="auto"/>
         <w:ind w:firstLine="360"/>
         <w:jc w:val="both"/>
         <w:rPr>
@@ -3866,6 +4166,7 @@
     </w:p>
     <w:p>
       <w:pPr>
+        <w:spacing w:line="240" w:lineRule="auto"/>
         <w:jc w:val="both"/>
         <w:rPr>
           <w:rFonts w:ascii="UT Sans" w:hAnsi="UT Sans"/>
@@ -3882,6 +4183,7 @@
           <w:ilvl w:val="1"/>
           <w:numId w:val="4"/>
         </w:numPr>
+        <w:spacing w:line="240" w:lineRule="auto"/>
         <w:jc w:val="both"/>
         <w:rPr>
           <w:rFonts w:ascii="UT Sans" w:hAnsi="UT Sans"/>
@@ -3928,6 +4230,7 @@
     </w:p>
     <w:p>
       <w:pPr>
+        <w:spacing w:line="240" w:lineRule="auto"/>
         <w:ind w:firstLine="360"/>
         <w:jc w:val="both"/>
         <w:rPr>
@@ -3949,6 +4252,7 @@
     </w:p>
     <w:p>
       <w:pPr>
+        <w:spacing w:line="240" w:lineRule="auto"/>
         <w:ind w:firstLine="360"/>
         <w:jc w:val="both"/>
         <w:rPr>
@@ -3974,7 +4278,16 @@
           <w:szCs w:val="24"/>
           <w:lang w:val="ro-RO"/>
         </w:rPr>
-        <w:t xml:space="preserve">Detectarea automată a tumorilor cerebrale tinde să joace un rol remarcabil în domeniul medical. Tumorile cerebrale au o evoluție foarte rapidă, iar orice secundă câștigată în diagnosticarea lor, poate reprezenta salvarea unui pacient. </w:t>
+        <w:t xml:space="preserve">Detectarea automată a tumorilor cerebrale tinde să joace un rol remarcabil în domeniul medical. Tumorile cerebrale au o evoluție foarte rapidă, iar orice secundă câștigată în diagnosticarea lor, poate reprezenta salvarea unui pacient. Probabilitatea de supraviețuire având o tumoră creste prin utilizarea detectării automate. </w:t>
+      </w:r>
+      <w:r>
+        <w:rPr>
+          <w:rFonts w:ascii="UT Sans" w:hAnsi="UT Sans"/>
+          <w:sz w:val="24"/>
+          <w:szCs w:val="24"/>
+          <w:lang w:val="ro-RO"/>
+        </w:rPr>
+        <w:t xml:space="preserve">Din </w:t>
       </w:r>
       <w:r>
         <w:rPr>
@@ -3984,25 +4297,7 @@
           <w:lang w:val="ro-RO"/>
         </w:rPr>
         <w:lastRenderedPageBreak/>
-        <w:t>Probabilitatea de supraviețuire având o tumoră creste prin utilizarea detectării automate.</w:t>
-      </w:r>
-      <w:r>
-        <w:rPr>
-          <w:rFonts w:ascii="UT Sans" w:hAnsi="UT Sans"/>
-          <w:sz w:val="24"/>
-          <w:szCs w:val="24"/>
-          <w:lang w:val="ro-RO"/>
-        </w:rPr>
-        <w:t xml:space="preserve"> </w:t>
-      </w:r>
-      <w:r>
-        <w:rPr>
-          <w:rFonts w:ascii="UT Sans" w:hAnsi="UT Sans"/>
-          <w:sz w:val="24"/>
-          <w:szCs w:val="24"/>
-          <w:lang w:val="ro-RO"/>
-        </w:rPr>
-        <w:t xml:space="preserve">Din aceste considerente, realizarea acestei aplicații are ca scop ajutorarea medicilor </w:t>
+        <w:t xml:space="preserve">aceste considerente, realizarea acestei aplicații are ca scop ajutorarea medicilor </w:t>
       </w:r>
       <w:r>
         <w:rPr>
@@ -4025,6 +4320,7 @@
     </w:p>
     <w:p>
       <w:pPr>
+        <w:spacing w:line="240" w:lineRule="auto"/>
         <w:ind w:firstLine="360"/>
         <w:jc w:val="both"/>
         <w:rPr>
@@ -4069,6 +4365,7 @@
           <w:ilvl w:val="0"/>
           <w:numId w:val="7"/>
         </w:numPr>
+        <w:spacing w:line="240" w:lineRule="auto"/>
         <w:jc w:val="both"/>
         <w:rPr>
           <w:rFonts w:ascii="UT Sans" w:hAnsi="UT Sans"/>
@@ -4094,6 +4391,7 @@
           <w:ilvl w:val="0"/>
           <w:numId w:val="7"/>
         </w:numPr>
+        <w:spacing w:line="240" w:lineRule="auto"/>
         <w:jc w:val="both"/>
         <w:rPr>
           <w:rFonts w:ascii="UT Sans" w:hAnsi="UT Sans"/>
@@ -4119,6 +4417,7 @@
           <w:ilvl w:val="0"/>
           <w:numId w:val="7"/>
         </w:numPr>
+        <w:spacing w:line="240" w:lineRule="auto"/>
         <w:jc w:val="both"/>
         <w:rPr>
           <w:rFonts w:ascii="UT Sans" w:hAnsi="UT Sans"/>
@@ -4135,6 +4434,706 @@
           <w:lang w:val="ro-RO"/>
         </w:rPr>
         <w:t>Prevenirea dezvoltării tumorilor cerebrale în organismul oamenilor.</w:t>
+      </w:r>
+    </w:p>
+    <w:p>
+      <w:pPr>
+        <w:pStyle w:val="ListParagraph"/>
+        <w:spacing w:line="240" w:lineRule="auto"/>
+        <w:jc w:val="both"/>
+        <w:rPr>
+          <w:rFonts w:ascii="UT Sans" w:hAnsi="UT Sans"/>
+          <w:sz w:val="24"/>
+          <w:szCs w:val="24"/>
+          <w:lang w:val="ro-RO"/>
+        </w:rPr>
+      </w:pPr>
+    </w:p>
+    <w:p>
+      <w:pPr>
+        <w:pStyle w:val="ListParagraph"/>
+        <w:numPr>
+          <w:ilvl w:val="1"/>
+          <w:numId w:val="4"/>
+        </w:numPr>
+        <w:spacing w:line="240" w:lineRule="auto"/>
+        <w:jc w:val="both"/>
+        <w:rPr>
+          <w:rFonts w:ascii="UT Sans" w:hAnsi="UT Sans"/>
+          <w:b/>
+          <w:bCs/>
+          <w:sz w:val="32"/>
+          <w:szCs w:val="32"/>
+          <w:lang w:val="ro-RO"/>
+        </w:rPr>
+      </w:pPr>
+      <w:r>
+        <w:rPr>
+          <w:rFonts w:ascii="UT Sans" w:hAnsi="UT Sans"/>
+          <w:b/>
+          <w:bCs/>
+          <w:sz w:val="32"/>
+          <w:szCs w:val="32"/>
+          <w:lang w:val="ro-RO"/>
+        </w:rPr>
+        <w:t>Imagistica medicală</w:t>
+      </w:r>
+    </w:p>
+    <w:p>
+      <w:pPr>
+        <w:spacing w:line="240" w:lineRule="auto"/>
+        <w:ind w:firstLine="360"/>
+        <w:jc w:val="both"/>
+        <w:rPr>
+          <w:rFonts w:ascii="UT Sans" w:hAnsi="UT Sans"/>
+          <w:sz w:val="24"/>
+          <w:szCs w:val="24"/>
+          <w:lang w:val="ro-RO"/>
+        </w:rPr>
+      </w:pPr>
+      <w:r>
+        <w:rPr>
+          <w:rFonts w:ascii="UT Sans" w:hAnsi="UT Sans"/>
+          <w:sz w:val="24"/>
+          <w:szCs w:val="24"/>
+          <w:lang w:val="ro-RO"/>
+        </w:rPr>
+        <w:t>Tehnologiile de imagistică medicală au avansat foarte mult în ultimul deceniu, deoarece, fiind nevoie de un număr foarte mare de imagini de calitate preluate de la pacienți în timpul actului medical, aparatura specifică acestui domeniu a fost adusă la performanțe din ce în ce mai bune.</w:t>
+      </w:r>
+    </w:p>
+    <w:p>
+      <w:pPr>
+        <w:spacing w:line="240" w:lineRule="auto"/>
+        <w:ind w:firstLine="360"/>
+        <w:jc w:val="both"/>
+        <w:rPr>
+          <w:rFonts w:ascii="UT Sans" w:hAnsi="UT Sans"/>
+          <w:sz w:val="24"/>
+          <w:szCs w:val="24"/>
+        </w:rPr>
+      </w:pPr>
+      <w:r>
+        <w:rPr>
+          <w:rFonts w:ascii="UT Sans" w:hAnsi="UT Sans"/>
+          <w:sz w:val="24"/>
+          <w:szCs w:val="24"/>
+          <w:lang w:val="ro-RO"/>
+        </w:rPr>
+        <w:t>Imagistica medicală este una din ramurile ingineriei biomedicale. Datele care rezultă în urma utilizării unuia dintre aparatele specifice sunt sub formă de măsurători sau înregistrări și sunt, de asemenea</w:t>
+      </w:r>
+      <w:r>
+        <w:rPr>
+          <w:rFonts w:ascii="UT Sans" w:hAnsi="UT Sans"/>
+          <w:sz w:val="24"/>
+          <w:szCs w:val="24"/>
+          <w:lang w:val="ro-RO"/>
+        </w:rPr>
+        <w:t xml:space="preserve">, sursa de informație pentru această ramură. Prin evaluarea, compararea și amplificarea datelor primite, imagistica medicală oferă un rezultat vizual pentru o măsurătoare secvențială, acest lucru explicându-se mai precis prin faptul că sunt însumate proceduri și tehnici utilizate în generarea unor imagini cu caracter medical. Utilizarea imagisticii este clinică, dar și medical științifică </w:t>
+      </w:r>
+      <w:r>
+        <w:rPr>
+          <w:rFonts w:ascii="UT Sans" w:hAnsi="UT Sans"/>
+          <w:sz w:val="24"/>
+          <w:szCs w:val="24"/>
+        </w:rPr>
+        <w:t>[4].</w:t>
+      </w:r>
+    </w:p>
+    <w:p>
+      <w:pPr>
+        <w:spacing w:line="240" w:lineRule="auto"/>
+        <w:ind w:firstLine="360"/>
+        <w:jc w:val="both"/>
+        <w:rPr>
+          <w:rFonts w:ascii="UT Sans" w:hAnsi="UT Sans"/>
+          <w:sz w:val="24"/>
+          <w:szCs w:val="24"/>
+          <w:lang w:val="ro-RO"/>
+        </w:rPr>
+      </w:pPr>
+    </w:p>
+    <w:p>
+      <w:pPr>
+        <w:pStyle w:val="ListParagraph"/>
+        <w:numPr>
+          <w:ilvl w:val="1"/>
+          <w:numId w:val="4"/>
+        </w:numPr>
+        <w:spacing w:line="240" w:lineRule="auto"/>
+        <w:jc w:val="both"/>
+        <w:rPr>
+          <w:rFonts w:ascii="UT Sans" w:hAnsi="UT Sans"/>
+          <w:b/>
+          <w:bCs/>
+          <w:sz w:val="32"/>
+          <w:szCs w:val="32"/>
+          <w:lang w:val="ro-RO"/>
+        </w:rPr>
+      </w:pPr>
+      <w:r>
+        <w:rPr>
+          <w:rFonts w:ascii="UT Sans" w:hAnsi="UT Sans"/>
+          <w:b/>
+          <w:bCs/>
+          <w:sz w:val="32"/>
+          <w:szCs w:val="32"/>
+          <w:lang w:val="ro-RO"/>
+        </w:rPr>
+        <w:t>Structura temei</w:t>
+      </w:r>
+    </w:p>
+    <w:p>
+      <w:pPr>
+        <w:spacing w:line="240" w:lineRule="auto"/>
+        <w:ind w:firstLine="360"/>
+        <w:jc w:val="both"/>
+        <w:rPr>
+          <w:rFonts w:ascii="UT Sans" w:hAnsi="UT Sans"/>
+          <w:sz w:val="24"/>
+          <w:szCs w:val="24"/>
+          <w:lang w:val="ro-RO"/>
+        </w:rPr>
+      </w:pPr>
+      <w:r>
+        <w:rPr>
+          <w:rFonts w:ascii="UT Sans" w:hAnsi="UT Sans"/>
+          <w:sz w:val="24"/>
+          <w:szCs w:val="24"/>
+          <w:lang w:val="ro-RO"/>
+        </w:rPr>
+        <w:t>Lucrarea este împărțită în 7 capitole, care vor fi prezentate pe scurt, în continuare.</w:t>
+      </w:r>
+    </w:p>
+    <w:p>
+      <w:pPr>
+        <w:spacing w:line="240" w:lineRule="auto"/>
+        <w:ind w:firstLine="360"/>
+        <w:jc w:val="both"/>
+        <w:rPr>
+          <w:rFonts w:ascii="UT Sans" w:hAnsi="UT Sans"/>
+          <w:sz w:val="24"/>
+          <w:szCs w:val="24"/>
+          <w:lang w:val="ro-RO"/>
+        </w:rPr>
+      </w:pPr>
+      <w:r>
+        <w:rPr>
+          <w:rFonts w:ascii="UT Sans" w:hAnsi="UT Sans"/>
+          <w:sz w:val="24"/>
+          <w:szCs w:val="24"/>
+          <w:lang w:val="ro-RO"/>
+        </w:rPr>
+        <w:t>Capitolul I – este capitolul introductiv. În acest capitol se pune accent pe actualitatea proiectului de diplomă, pe obiectivele și pe scopul lucrării.</w:t>
+      </w:r>
+    </w:p>
+    <w:p>
+      <w:pPr>
+        <w:spacing w:line="240" w:lineRule="auto"/>
+        <w:ind w:firstLine="360"/>
+        <w:jc w:val="both"/>
+        <w:rPr>
+          <w:rFonts w:ascii="UT Sans" w:hAnsi="UT Sans"/>
+          <w:sz w:val="24"/>
+          <w:szCs w:val="24"/>
+          <w:lang w:val="ro-RO"/>
+        </w:rPr>
+      </w:pPr>
+      <w:r>
+        <w:rPr>
+          <w:rFonts w:ascii="UT Sans" w:hAnsi="UT Sans"/>
+          <w:sz w:val="24"/>
+          <w:szCs w:val="24"/>
+          <w:lang w:val="ro-RO"/>
+        </w:rPr>
+        <w:t>Capitolul II – este destinat prezentării creierului uman, prin anatomia lui, dar și prezentării tumorilor cerebrale care pot apărea în creierul uman.</w:t>
+      </w:r>
+    </w:p>
+    <w:p>
+      <w:pPr>
+        <w:spacing w:line="240" w:lineRule="auto"/>
+        <w:ind w:firstLine="360"/>
+        <w:jc w:val="both"/>
+        <w:rPr>
+          <w:rFonts w:ascii="UT Sans" w:hAnsi="UT Sans"/>
+          <w:sz w:val="24"/>
+          <w:szCs w:val="24"/>
+          <w:lang w:val="ro-RO"/>
+        </w:rPr>
+      </w:pPr>
+      <w:r>
+        <w:rPr>
+          <w:rFonts w:ascii="UT Sans" w:hAnsi="UT Sans"/>
+          <w:sz w:val="24"/>
+          <w:szCs w:val="24"/>
+          <w:lang w:val="ro-RO"/>
+        </w:rPr>
+        <w:lastRenderedPageBreak/>
+        <w:t>Capitolul III – este axat pe partea de implementare. Acest capitol conține prezentarea limbajului de programare folosit în realizarea proiectului și a conceptelor celorlalte care țin de partea de software, atât de design, cât și de procesul de compilare.</w:t>
+      </w:r>
+    </w:p>
+    <w:p>
+      <w:pPr>
+        <w:spacing w:line="240" w:lineRule="auto"/>
+        <w:ind w:firstLine="360"/>
+        <w:jc w:val="both"/>
+        <w:rPr>
+          <w:rFonts w:ascii="UT Sans" w:hAnsi="UT Sans"/>
+          <w:sz w:val="24"/>
+          <w:szCs w:val="24"/>
+          <w:lang w:val="ro-RO"/>
+        </w:rPr>
+      </w:pPr>
+      <w:r>
+        <w:rPr>
+          <w:rFonts w:ascii="UT Sans" w:hAnsi="UT Sans"/>
+          <w:sz w:val="24"/>
+          <w:szCs w:val="24"/>
+          <w:lang w:val="ro-RO"/>
+        </w:rPr>
+        <w:t xml:space="preserve">Capitolul IV – conține partea cea mai importantă a lucrării: descrierea în detaliu a fiecărei părți utilizate </w:t>
+      </w:r>
+      <w:r>
+        <w:rPr>
+          <w:rFonts w:ascii="UT Sans" w:hAnsi="UT Sans"/>
+          <w:sz w:val="24"/>
+          <w:szCs w:val="24"/>
+          <w:lang w:val="ro-RO"/>
+        </w:rPr>
+        <w:t>în realizarea proiectului. Astfel, sunt surprinse informații legate de procesarea necesară imaginilor investigate, de modul în care s-a realizat segmentarea tumorilor cerebrale, dar și de felul în care s-a oferit un diagnostic corect și valid.</w:t>
+      </w:r>
+    </w:p>
+    <w:p>
+      <w:pPr>
+        <w:spacing w:line="240" w:lineRule="auto"/>
+        <w:ind w:firstLine="360"/>
+        <w:jc w:val="both"/>
+        <w:rPr>
+          <w:rFonts w:ascii="UT Sans" w:hAnsi="UT Sans"/>
+          <w:sz w:val="24"/>
+          <w:szCs w:val="24"/>
+          <w:lang w:val="ro-RO"/>
+        </w:rPr>
+      </w:pPr>
+      <w:r>
+        <w:rPr>
+          <w:rFonts w:ascii="UT Sans" w:hAnsi="UT Sans"/>
+          <w:sz w:val="24"/>
+          <w:szCs w:val="24"/>
+          <w:lang w:val="ro-RO"/>
+        </w:rPr>
+        <w:t>Capitolul V – prezintă interfața grafică a aplicației implementate, cu detalii oferite pentru fiecare funcționalitate a butoanelor și imaginilor.</w:t>
+      </w:r>
+    </w:p>
+    <w:p>
+      <w:pPr>
+        <w:spacing w:line="240" w:lineRule="auto"/>
+        <w:ind w:firstLine="360"/>
+        <w:jc w:val="both"/>
+        <w:rPr>
+          <w:rFonts w:ascii="UT Sans" w:hAnsi="UT Sans"/>
+          <w:sz w:val="24"/>
+          <w:szCs w:val="24"/>
+          <w:lang w:val="ro-RO"/>
+        </w:rPr>
+      </w:pPr>
+      <w:r>
+        <w:rPr>
+          <w:rFonts w:ascii="UT Sans" w:hAnsi="UT Sans"/>
+          <w:sz w:val="24"/>
+          <w:szCs w:val="24"/>
+          <w:lang w:val="ro-RO"/>
+        </w:rPr>
+        <w:t>Capitolul VI – este capitolul în care sunt prezentate concluziile și direcțiile viitoare ale proiectului.</w:t>
+      </w:r>
+    </w:p>
+    <w:p>
+      <w:pPr>
+        <w:spacing w:line="240" w:lineRule="auto"/>
+        <w:ind w:firstLine="360"/>
+        <w:jc w:val="both"/>
+        <w:rPr>
+          <w:rFonts w:ascii="UT Sans" w:hAnsi="UT Sans"/>
+          <w:sz w:val="24"/>
+          <w:szCs w:val="24"/>
+          <w:lang w:val="ro-RO"/>
+        </w:rPr>
+      </w:pPr>
+      <w:r>
+        <w:rPr>
+          <w:rFonts w:ascii="UT Sans" w:hAnsi="UT Sans"/>
+          <w:sz w:val="24"/>
+          <w:szCs w:val="24"/>
+          <w:lang w:val="ro-RO"/>
+        </w:rPr>
+        <w:t>Capitolul VII – reprezintă biografia lucrării cu toate sursele utilizate.</w:t>
+      </w:r>
+    </w:p>
+    <w:p>
+      <w:pPr>
+        <w:spacing w:line="240" w:lineRule="auto"/>
+        <w:ind w:firstLine="360"/>
+        <w:jc w:val="both"/>
+        <w:rPr>
+          <w:rFonts w:ascii="UT Sans" w:hAnsi="UT Sans"/>
+          <w:sz w:val="24"/>
+          <w:szCs w:val="24"/>
+          <w:lang w:val="ro-RO"/>
+        </w:rPr>
+      </w:pPr>
+      <w:r>
+        <w:rPr>
+          <w:rFonts w:ascii="UT Sans" w:hAnsi="UT Sans"/>
+          <w:sz w:val="24"/>
+          <w:szCs w:val="24"/>
+          <w:lang w:val="ro-RO"/>
+        </w:rPr>
+        <w:t>De asemenea, proiectul conține, la finalul acestuia, un rezumat realizat în limba română și unul în limba engleză.</w:t>
+      </w:r>
+    </w:p>
+    <w:p>
+      <w:pPr>
+        <w:spacing w:line="240" w:lineRule="auto"/>
+        <w:ind w:firstLine="360"/>
+        <w:jc w:val="both"/>
+        <w:rPr>
+          <w:rFonts w:ascii="UT Sans" w:hAnsi="UT Sans"/>
+          <w:sz w:val="24"/>
+          <w:szCs w:val="24"/>
+          <w:lang w:val="ro-RO"/>
+        </w:rPr>
+      </w:pPr>
+    </w:p>
+    <w:p>
+      <w:pPr>
+        <w:spacing w:line="240" w:lineRule="auto"/>
+        <w:jc w:val="both"/>
+        <w:rPr>
+          <w:rFonts w:ascii="UT Sans" w:hAnsi="UT Sans"/>
+          <w:sz w:val="24"/>
+          <w:szCs w:val="24"/>
+          <w:lang w:val="ro-RO"/>
+        </w:rPr>
+      </w:pPr>
+    </w:p>
+    <w:p>
+      <w:pPr>
+        <w:spacing w:line="240" w:lineRule="auto"/>
+        <w:ind w:left="360"/>
+        <w:jc w:val="both"/>
+        <w:rPr>
+          <w:rFonts w:ascii="UT Sans" w:hAnsi="UT Sans"/>
+          <w:sz w:val="24"/>
+          <w:szCs w:val="24"/>
+          <w:lang w:val="ro-RO"/>
+        </w:rPr>
+      </w:pPr>
+    </w:p>
+    <w:p>
+      <w:pPr>
+        <w:spacing w:line="240" w:lineRule="auto"/>
+        <w:ind w:left="360"/>
+        <w:jc w:val="both"/>
+        <w:rPr>
+          <w:rFonts w:ascii="UT Sans" w:hAnsi="UT Sans"/>
+          <w:sz w:val="24"/>
+          <w:szCs w:val="24"/>
+          <w:lang w:val="ro-RO"/>
+        </w:rPr>
+      </w:pPr>
+    </w:p>
+    <w:p>
+      <w:pPr>
+        <w:spacing w:line="240" w:lineRule="auto"/>
+        <w:ind w:left="360"/>
+        <w:jc w:val="both"/>
+        <w:rPr>
+          <w:rFonts w:ascii="UT Sans" w:hAnsi="UT Sans"/>
+          <w:sz w:val="24"/>
+          <w:szCs w:val="24"/>
+          <w:lang w:val="ro-RO"/>
+        </w:rPr>
+      </w:pPr>
+    </w:p>
+    <w:p>
+      <w:pPr>
+        <w:spacing w:line="240" w:lineRule="auto"/>
+        <w:ind w:left="360"/>
+        <w:jc w:val="both"/>
+        <w:rPr>
+          <w:rFonts w:ascii="UT Sans" w:hAnsi="UT Sans"/>
+          <w:sz w:val="24"/>
+          <w:szCs w:val="24"/>
+          <w:lang w:val="ro-RO"/>
+        </w:rPr>
+      </w:pPr>
+    </w:p>
+    <w:p>
+      <w:pPr>
+        <w:spacing w:line="240" w:lineRule="auto"/>
+        <w:ind w:left="360"/>
+        <w:jc w:val="both"/>
+        <w:rPr>
+          <w:rFonts w:ascii="UT Sans" w:hAnsi="UT Sans"/>
+          <w:sz w:val="24"/>
+          <w:szCs w:val="24"/>
+          <w:lang w:val="ro-RO"/>
+        </w:rPr>
+      </w:pPr>
+    </w:p>
+    <w:p>
+      <w:pPr>
+        <w:spacing w:line="240" w:lineRule="auto"/>
+        <w:ind w:left="360"/>
+        <w:jc w:val="both"/>
+        <w:rPr>
+          <w:rFonts w:ascii="UT Sans" w:hAnsi="UT Sans"/>
+          <w:sz w:val="24"/>
+          <w:szCs w:val="24"/>
+          <w:lang w:val="ro-RO"/>
+        </w:rPr>
+      </w:pPr>
+    </w:p>
+    <w:p>
+      <w:pPr>
+        <w:spacing w:line="240" w:lineRule="auto"/>
+        <w:ind w:left="360"/>
+        <w:jc w:val="both"/>
+        <w:rPr>
+          <w:rFonts w:ascii="UT Sans" w:hAnsi="UT Sans"/>
+          <w:sz w:val="24"/>
+          <w:szCs w:val="24"/>
+          <w:lang w:val="ro-RO"/>
+        </w:rPr>
+      </w:pPr>
+    </w:p>
+    <w:p>
+      <w:pPr>
+        <w:spacing w:line="240" w:lineRule="auto"/>
+        <w:ind w:left="360"/>
+        <w:jc w:val="both"/>
+        <w:rPr>
+          <w:rFonts w:ascii="UT Sans" w:hAnsi="UT Sans"/>
+          <w:sz w:val="24"/>
+          <w:szCs w:val="24"/>
+          <w:lang w:val="ro-RO"/>
+        </w:rPr>
+      </w:pPr>
+    </w:p>
+    <w:p>
+      <w:pPr>
+        <w:spacing w:line="240" w:lineRule="auto"/>
+        <w:ind w:left="360"/>
+        <w:jc w:val="both"/>
+        <w:rPr>
+          <w:rFonts w:ascii="UT Sans" w:hAnsi="UT Sans"/>
+          <w:sz w:val="24"/>
+          <w:szCs w:val="24"/>
+          <w:lang w:val="ro-RO"/>
+        </w:rPr>
+      </w:pPr>
+    </w:p>
+    <w:p>
+      <w:pPr>
+        <w:spacing w:line="240" w:lineRule="auto"/>
+        <w:ind w:left="360"/>
+        <w:jc w:val="both"/>
+        <w:rPr>
+          <w:rFonts w:ascii="UT Sans" w:hAnsi="UT Sans"/>
+          <w:sz w:val="24"/>
+          <w:szCs w:val="24"/>
+          <w:lang w:val="ro-RO"/>
+        </w:rPr>
+      </w:pPr>
+    </w:p>
+    <w:p>
+      <w:pPr>
+        <w:spacing w:line="240" w:lineRule="auto"/>
+        <w:jc w:val="both"/>
+        <w:rPr>
+          <w:rFonts w:ascii="UT Sans" w:hAnsi="UT Sans"/>
+          <w:sz w:val="24"/>
+          <w:szCs w:val="24"/>
+          <w:lang w:val="ro-RO"/>
+        </w:rPr>
+      </w:pPr>
+    </w:p>
+    <w:p>
+      <w:pPr>
+        <w:pStyle w:val="ListParagraph"/>
+        <w:numPr>
+          <w:ilvl w:val="0"/>
+          <w:numId w:val="4"/>
+        </w:numPr>
+        <w:spacing w:line="240" w:lineRule="auto"/>
+        <w:jc w:val="both"/>
+        <w:rPr>
+          <w:rFonts w:ascii="UT Sans" w:hAnsi="UT Sans"/>
+          <w:b/>
+          <w:bCs/>
+          <w:sz w:val="36"/>
+          <w:szCs w:val="36"/>
+          <w:lang w:val="ro-RO"/>
+        </w:rPr>
+      </w:pPr>
+      <w:r>
+        <w:rPr>
+          <w:rFonts w:ascii="UT Sans" w:hAnsi="UT Sans"/>
+          <w:b/>
+          <w:bCs/>
+          <w:sz w:val="36"/>
+          <w:szCs w:val="36"/>
+          <w:lang w:val="ro-RO"/>
+        </w:rPr>
+        <w:lastRenderedPageBreak/>
+        <w:t>Creierul uman</w:t>
+      </w:r>
+    </w:p>
+    <w:p>
+      <w:pPr>
+        <w:spacing w:line="240" w:lineRule="auto"/>
+        <w:ind w:firstLine="360"/>
+        <w:jc w:val="both"/>
+        <w:rPr>
+          <w:rFonts w:ascii="UT Sans" w:hAnsi="UT Sans"/>
+          <w:sz w:val="24"/>
+          <w:szCs w:val="24"/>
+          <w:lang w:val="ro-RO"/>
+        </w:rPr>
+      </w:pPr>
+      <w:r>
+        <w:rPr>
+          <w:rFonts w:ascii="UT Sans" w:hAnsi="UT Sans"/>
+          <w:sz w:val="24"/>
+          <w:szCs w:val="24"/>
+          <w:lang w:val="ro-RO"/>
+        </w:rPr>
+        <w:t>Creierul uman este atât cel mai important organ al corpului, cât și cel mai complex. Creierul trimite, primește și procesează toate informațiile de la organele noastre de simț. Împreună cu măduva spinării, acestea alcătuiesc împreună sistemul nervos central</w:t>
+      </w:r>
+      <w:r>
+        <w:rPr>
+          <w:rFonts w:ascii="UT Sans" w:hAnsi="UT Sans"/>
+          <w:sz w:val="24"/>
+          <w:szCs w:val="24"/>
+          <w:lang w:val="ro-RO"/>
+        </w:rPr>
+        <w:t xml:space="preserve"> </w:t>
+      </w:r>
+      <w:r>
+        <w:rPr>
+          <w:rFonts w:ascii="UT Sans" w:hAnsi="UT Sans"/>
+          <w:sz w:val="24"/>
+          <w:szCs w:val="24"/>
+        </w:rPr>
+        <w:t>[5]</w:t>
+      </w:r>
+      <w:r>
+        <w:rPr>
+          <w:rFonts w:ascii="UT Sans" w:hAnsi="UT Sans"/>
+          <w:sz w:val="24"/>
+          <w:szCs w:val="24"/>
+          <w:lang w:val="ro-RO"/>
+        </w:rPr>
+        <w:t>.</w:t>
+      </w:r>
+    </w:p>
+    <w:p>
+      <w:pPr>
+        <w:pStyle w:val="ListParagraph"/>
+        <w:numPr>
+          <w:ilvl w:val="1"/>
+          <w:numId w:val="4"/>
+        </w:numPr>
+        <w:spacing w:line="240" w:lineRule="auto"/>
+        <w:jc w:val="both"/>
+        <w:rPr>
+          <w:rFonts w:ascii="UT Sans" w:hAnsi="UT Sans"/>
+          <w:b/>
+          <w:bCs/>
+          <w:sz w:val="32"/>
+          <w:szCs w:val="32"/>
+          <w:lang w:val="ro-RO"/>
+        </w:rPr>
+      </w:pPr>
+      <w:r>
+        <w:rPr>
+          <w:rFonts w:ascii="UT Sans" w:hAnsi="UT Sans"/>
+          <w:b/>
+          <w:bCs/>
+          <w:sz w:val="32"/>
+          <w:szCs w:val="32"/>
+          <w:lang w:val="ro-RO"/>
+        </w:rPr>
+        <w:t xml:space="preserve">Anatomia creierului </w:t>
+      </w:r>
+    </w:p>
+    <w:p>
+      <w:pPr>
+        <w:spacing w:line="240" w:lineRule="auto"/>
+        <w:ind w:firstLine="360"/>
+        <w:jc w:val="both"/>
+        <w:rPr>
+          <w:rFonts w:ascii="UT Sans" w:hAnsi="UT Sans"/>
+          <w:sz w:val="24"/>
+          <w:szCs w:val="24"/>
+          <w:lang w:val="ro-RO"/>
+        </w:rPr>
+      </w:pPr>
+      <w:r>
+        <w:rPr>
+          <w:rFonts w:ascii="UT Sans" w:hAnsi="UT Sans"/>
+          <w:sz w:val="24"/>
+          <w:szCs w:val="24"/>
+          <w:lang w:val="ro-RO"/>
+        </w:rPr>
+        <w:t>Părțile cele mai importante ale creierului sunt prezentate în Fig. 2.1.</w:t>
+      </w:r>
+    </w:p>
+    <w:p>
+      <w:pPr>
+        <w:spacing w:line="240" w:lineRule="auto"/>
+        <w:ind w:firstLine="360"/>
+        <w:jc w:val="both"/>
+        <w:rPr>
+          <w:rFonts w:ascii="UT Sans" w:hAnsi="UT Sans"/>
+          <w:sz w:val="24"/>
+          <w:szCs w:val="24"/>
+          <w:lang w:val="ro-RO"/>
+        </w:rPr>
+      </w:pPr>
+      <w:r>
+        <w:rPr>
+          <w:rFonts w:ascii="UT Sans" w:hAnsi="UT Sans"/>
+          <w:sz w:val="24"/>
+          <w:szCs w:val="24"/>
+          <w:lang w:val="ro-RO"/>
+        </w:rPr>
+        <w:t>Creierul este alcătuit din mai multe segmente</w:t>
+      </w:r>
+      <w:r>
+        <w:rPr>
+          <w:rFonts w:ascii="UT Sans" w:hAnsi="UT Sans"/>
+          <w:sz w:val="24"/>
+          <w:szCs w:val="24"/>
+          <w:lang w:val="ro-RO"/>
+        </w:rPr>
+        <w:t xml:space="preserve"> </w:t>
+      </w:r>
+      <w:r>
+        <w:rPr>
+          <w:rFonts w:ascii="UT Sans" w:hAnsi="UT Sans"/>
+          <w:sz w:val="24"/>
+          <w:szCs w:val="24"/>
+        </w:rPr>
+        <w:t>[6]</w:t>
+      </w:r>
+      <w:r>
+        <w:rPr>
+          <w:rFonts w:ascii="UT Sans" w:hAnsi="UT Sans"/>
+          <w:sz w:val="24"/>
+          <w:szCs w:val="24"/>
+          <w:lang w:val="ro-RO"/>
+        </w:rPr>
+        <w:t xml:space="preserve"> reprezentate de:</w:t>
       </w:r>
     </w:p>
     <w:p>
@@ -4144,101 +5143,41 @@
           <w:ilvl w:val="0"/>
           <w:numId w:val="7"/>
         </w:numPr>
-        <w:jc w:val="both"/>
-        <w:rPr>
-          <w:rFonts w:ascii="UT Sans" w:hAnsi="UT Sans"/>
-          <w:sz w:val="24"/>
-          <w:szCs w:val="24"/>
-          <w:lang w:val="ro-RO"/>
-        </w:rPr>
-      </w:pPr>
-    </w:p>
-    <w:p>
-      <w:pPr>
-        <w:pStyle w:val="ListParagraph"/>
-        <w:numPr>
-          <w:ilvl w:val="1"/>
-          <w:numId w:val="4"/>
-        </w:numPr>
-        <w:jc w:val="both"/>
-        <w:rPr>
-          <w:rFonts w:ascii="UT Sans" w:hAnsi="UT Sans"/>
-          <w:b/>
-          <w:bCs/>
-          <w:sz w:val="32"/>
-          <w:szCs w:val="32"/>
-          <w:lang w:val="ro-RO"/>
-        </w:rPr>
-      </w:pPr>
-      <w:r>
-        <w:rPr>
-          <w:rFonts w:ascii="UT Sans" w:hAnsi="UT Sans"/>
-          <w:b/>
-          <w:bCs/>
-          <w:sz w:val="32"/>
-          <w:szCs w:val="32"/>
-          <w:lang w:val="ro-RO"/>
-        </w:rPr>
-        <w:t>Imagistica medicală</w:t>
-      </w:r>
-    </w:p>
-    <w:p>
-      <w:pPr>
-        <w:ind w:firstLine="360"/>
-        <w:jc w:val="both"/>
-        <w:rPr>
-          <w:rFonts w:ascii="UT Sans" w:hAnsi="UT Sans"/>
-          <w:sz w:val="24"/>
-          <w:szCs w:val="24"/>
-          <w:lang w:val="ro-RO"/>
-        </w:rPr>
-      </w:pPr>
-      <w:r>
-        <w:rPr>
-          <w:rFonts w:ascii="UT Sans" w:hAnsi="UT Sans"/>
-          <w:sz w:val="24"/>
-          <w:szCs w:val="24"/>
-          <w:lang w:val="ro-RO"/>
-        </w:rPr>
-        <w:t>Tehnologiile de imagistică medicală au avansat foarte mult în ultimul deceniu, deoarece, fiind nevoie de un număr foarte mare de imagini de calitate preluate de la pacienți în timpul actului medical, aparatura specifică acestui domeniu a fost adusă la performanțe din ce în ce mai bune.</w:t>
-      </w:r>
-    </w:p>
-    <w:p>
-      <w:pPr>
-        <w:ind w:firstLine="360"/>
-        <w:jc w:val="both"/>
-        <w:rPr>
-          <w:rFonts w:ascii="UT Sans" w:hAnsi="UT Sans"/>
-          <w:sz w:val="24"/>
-          <w:szCs w:val="24"/>
-          <w:lang w:val="ro-RO"/>
-        </w:rPr>
-      </w:pPr>
-      <w:r>
-        <w:rPr>
-          <w:rFonts w:ascii="UT Sans" w:hAnsi="UT Sans"/>
-          <w:sz w:val="24"/>
-          <w:szCs w:val="24"/>
-          <w:lang w:val="ro-RO"/>
-        </w:rPr>
-        <w:t>Imagistica medicală este una din ramurile ingineriei biomedicale. Datele care rezultă în urma utilizării unuia dintre aparatele specifice sunt sub formă de măsurători sau înregistrări și sunt, de asemenea</w:t>
-      </w:r>
-      <w:r>
-        <w:rPr>
-          <w:rFonts w:ascii="UT Sans" w:hAnsi="UT Sans"/>
-          <w:sz w:val="24"/>
-          <w:szCs w:val="24"/>
-          <w:lang w:val="ro-RO"/>
-        </w:rPr>
-        <w:t xml:space="preserve">, sursa de informație pentru această ramură. Prin evaluarea, compararea și amplificarea datelor primite, imagistica medicală oferă un rezultat vizual pentru o măsurătoare secvențială, acest lucru explicându-se mai precis prin faptul că sunt însumate proceduri și tehnici utilizate în generarea unor imagini cu caracter medical. Utilizarea imagisticii este clinică, dar și medical științifică </w:t>
-      </w:r>
-      <w:r>
-        <w:rPr>
-          <w:rFonts w:ascii="UT Sans" w:hAnsi="UT Sans"/>
-          <w:sz w:val="24"/>
-          <w:szCs w:val="24"/>
-        </w:rPr>
-        <w:t>[4].</w:t>
+        <w:spacing w:line="240" w:lineRule="auto"/>
+        <w:jc w:val="both"/>
+        <w:rPr>
+          <w:rFonts w:ascii="UT Sans" w:hAnsi="UT Sans"/>
+          <w:sz w:val="24"/>
+          <w:szCs w:val="24"/>
+          <w:lang w:val="ro-RO"/>
+        </w:rPr>
+      </w:pPr>
+      <w:r>
+        <w:rPr>
+          <w:rFonts w:ascii="UT Sans" w:hAnsi="UT Sans"/>
+          <w:sz w:val="24"/>
+          <w:szCs w:val="24"/>
+          <w:lang w:val="ro-RO"/>
+        </w:rPr>
+        <w:t>T</w:t>
+      </w:r>
+      <w:r>
+        <w:rPr>
+          <w:rFonts w:ascii="UT Sans" w:hAnsi="UT Sans"/>
+          <w:sz w:val="24"/>
+          <w:szCs w:val="24"/>
+          <w:lang w:val="ro-RO"/>
+        </w:rPr>
+        <w:t>runchiul cerebral</w:t>
+      </w:r>
+      <w:r>
+        <w:rPr>
+          <w:rFonts w:ascii="UT Sans" w:hAnsi="UT Sans"/>
+          <w:sz w:val="24"/>
+          <w:szCs w:val="24"/>
+          <w:lang w:val="ro-RO"/>
+        </w:rPr>
+        <w:t xml:space="preserve"> – alcătuit din mai multe segmente: bulbul, puntea și mezencefalul alcătuit din pedunculii cerebrali și coliculii cvadrigemeni. Trunchiul cerebral este alcătuit atât din substanță cenușie, cât și din substanță albă.</w:t>
       </w:r>
     </w:p>
     <w:p>
@@ -4246,184 +5185,145 @@
         <w:pStyle w:val="ListParagraph"/>
         <w:numPr>
           <w:ilvl w:val="0"/>
-          <w:numId w:val="4"/>
+          <w:numId w:val="7"/>
         </w:numPr>
-        <w:jc w:val="both"/>
-        <w:rPr>
-          <w:rFonts w:ascii="UT Sans" w:hAnsi="UT Sans"/>
-          <w:b/>
-          <w:bCs/>
-          <w:sz w:val="36"/>
-          <w:szCs w:val="36"/>
-          <w:lang w:val="ro-RO"/>
-        </w:rPr>
-      </w:pPr>
-      <w:r>
-        <w:rPr>
-          <w:rFonts w:ascii="UT Sans" w:hAnsi="UT Sans"/>
-          <w:b/>
-          <w:bCs/>
-          <w:sz w:val="36"/>
-          <w:szCs w:val="36"/>
-          <w:lang w:val="ro-RO"/>
-        </w:rPr>
-        <w:t xml:space="preserve"> </w:t>
-      </w:r>
-      <w:r>
-        <w:rPr>
-          <w:rFonts w:ascii="UT Sans" w:hAnsi="UT Sans"/>
-          <w:b/>
-          <w:bCs/>
-          <w:sz w:val="36"/>
-          <w:szCs w:val="36"/>
-          <w:lang w:val="ro-RO"/>
-        </w:rPr>
-        <w:t>Noțiuni teoretice și tehnologii folosite</w:t>
+        <w:spacing w:line="240" w:lineRule="auto"/>
+        <w:jc w:val="both"/>
+        <w:rPr>
+          <w:rFonts w:ascii="UT Sans" w:hAnsi="UT Sans"/>
+          <w:sz w:val="24"/>
+          <w:szCs w:val="24"/>
+          <w:lang w:val="ro-RO"/>
+        </w:rPr>
+      </w:pPr>
+      <w:r>
+        <w:rPr>
+          <w:rFonts w:ascii="UT Sans" w:hAnsi="UT Sans"/>
+          <w:sz w:val="24"/>
+          <w:szCs w:val="24"/>
+          <w:lang w:val="ro-RO"/>
+        </w:rPr>
+        <w:t>C</w:t>
+      </w:r>
+      <w:r>
+        <w:rPr>
+          <w:rFonts w:ascii="UT Sans" w:hAnsi="UT Sans"/>
+          <w:sz w:val="24"/>
+          <w:szCs w:val="24"/>
+          <w:lang w:val="ro-RO"/>
+        </w:rPr>
+        <w:t>erebelul</w:t>
+      </w:r>
+      <w:r>
+        <w:rPr>
+          <w:rFonts w:ascii="UT Sans" w:hAnsi="UT Sans"/>
+          <w:sz w:val="24"/>
+          <w:szCs w:val="24"/>
+          <w:lang w:val="ro-RO"/>
+        </w:rPr>
+        <w:t xml:space="preserve"> – localizat posterior de trunchiul cerebral, fiind separat de acesta prin intermediul ventriculului IV. Conexiunile sale cu trunchiul cerebral se realizează prin intermediul celor trei perechi de pedunculi cerebeloși: superiori, mijlocii și inferiori. Superior acestuia se găsește tentorium cerebelli și lobii occipitali ai emisferelor cerebrale.</w:t>
       </w:r>
     </w:p>
     <w:p>
       <w:pPr>
         <w:pStyle w:val="ListParagraph"/>
         <w:numPr>
-          <w:ilvl w:val="1"/>
-          <w:numId w:val="4"/>
+          <w:ilvl w:val="0"/>
+          <w:numId w:val="7"/>
         </w:numPr>
-        <w:jc w:val="both"/>
-        <w:rPr>
-          <w:rFonts w:ascii="UT Sans" w:hAnsi="UT Sans"/>
-          <w:b/>
-          <w:bCs/>
-          <w:sz w:val="36"/>
-          <w:szCs w:val="36"/>
-          <w:lang w:val="ro-RO"/>
-        </w:rPr>
-      </w:pPr>
-      <w:r>
-        <w:rPr>
-          <w:rFonts w:ascii="UT Sans" w:hAnsi="UT Sans"/>
-          <w:b/>
-          <w:bCs/>
-          <w:sz w:val="36"/>
-          <w:szCs w:val="36"/>
-          <w:lang w:val="ro-RO"/>
-        </w:rPr>
-        <w:t>OpenCV</w:t>
-      </w:r>
-    </w:p>
-    <w:p>
-      <w:pPr>
-        <w:ind w:firstLine="360"/>
-        <w:jc w:val="both"/>
-        <w:rPr>
-          <w:rFonts w:ascii="UT Sans" w:hAnsi="UT Sans"/>
-          <w:sz w:val="24"/>
-          <w:szCs w:val="24"/>
-          <w:lang w:val="ro-RO"/>
-        </w:rPr>
-      </w:pPr>
-      <w:r>
-        <w:rPr>
-          <w:rFonts w:ascii="UT Sans" w:hAnsi="UT Sans"/>
-          <w:sz w:val="24"/>
-          <w:szCs w:val="24"/>
-          <w:lang w:val="ro-RO"/>
-        </w:rPr>
-        <w:t xml:space="preserve">OpenCV (Open Computer Vision) este o bibliotecă open-source disponibilă la adresa </w:t>
-      </w:r>
-      <w:hyperlink r:id="rId9" w:history="1">
-        <w:r>
-          <w:rPr>
-            <w:rStyle w:val="Hyperlink"/>
-            <w:rFonts w:ascii="UT Sans" w:hAnsi="UT Sans"/>
-            <w:sz w:val="24"/>
-            <w:szCs w:val="24"/>
-            <w:lang w:val="ro-RO"/>
-          </w:rPr>
-          <w:t>https://opencv.org/</w:t>
-        </w:r>
-      </w:hyperlink>
-      <w:r>
-        <w:rPr>
-          <w:rFonts w:ascii="UT Sans" w:hAnsi="UT Sans"/>
-          <w:sz w:val="24"/>
-          <w:szCs w:val="24"/>
-          <w:lang w:val="ro-RO"/>
-        </w:rPr>
-        <w:t>. Biblioteca poate fi rulată pe sistemele de operare Linux, Windows și Mac OS X</w:t>
-      </w:r>
-      <w:r>
-        <w:rPr>
-          <w:rFonts w:ascii="UT Sans" w:hAnsi="UT Sans"/>
-          <w:sz w:val="24"/>
-          <w:szCs w:val="24"/>
-          <w:lang w:val="ro-RO"/>
-        </w:rPr>
-        <w:t xml:space="preserve"> și </w:t>
-      </w:r>
-      <w:r>
-        <w:rPr>
-          <w:rFonts w:ascii="UT Sans" w:hAnsi="UT Sans"/>
-          <w:sz w:val="24"/>
-          <w:szCs w:val="24"/>
-          <w:lang w:val="ro-RO"/>
-        </w:rPr>
-        <w:t>este într-o continuă dezvoltare</w:t>
-      </w:r>
-      <w:r>
-        <w:rPr>
-          <w:rFonts w:ascii="UT Sans" w:hAnsi="UT Sans"/>
-          <w:sz w:val="24"/>
-          <w:szCs w:val="24"/>
-          <w:lang w:val="ro-RO"/>
-        </w:rPr>
-        <w:t xml:space="preserve"> pentru interfețe precum Python, Ruby, Matlab sau alte limbaje de programare.</w:t>
-      </w:r>
-    </w:p>
-    <w:p>
-      <w:pPr>
-        <w:ind w:firstLine="360"/>
-        <w:jc w:val="both"/>
-        <w:rPr>
-          <w:rFonts w:ascii="UT Sans" w:hAnsi="UT Sans"/>
-          <w:sz w:val="24"/>
-          <w:szCs w:val="24"/>
-          <w:lang w:val="ro-RO"/>
-        </w:rPr>
-      </w:pPr>
-      <w:r>
-        <w:rPr>
-          <w:rFonts w:ascii="UT Sans" w:hAnsi="UT Sans"/>
-          <w:sz w:val="24"/>
-          <w:szCs w:val="24"/>
-          <w:lang w:val="ro-RO"/>
-        </w:rPr>
-        <w:lastRenderedPageBreak/>
-        <w:t>OpenCV a fost proiectat pentru performanță computațională redusă și cu un accent deosebit pe aplicațiile în timp real. Biblioteca este scrisă în C și poate profita de procesoarele multicore.</w:t>
-      </w:r>
-    </w:p>
-    <w:p>
-      <w:pPr>
-        <w:ind w:firstLine="360"/>
-        <w:jc w:val="both"/>
-        <w:rPr>
-          <w:rFonts w:ascii="UT Sans" w:hAnsi="UT Sans"/>
-          <w:sz w:val="24"/>
-          <w:szCs w:val="24"/>
-          <w:lang w:val="ro-RO"/>
-        </w:rPr>
-      </w:pPr>
-      <w:r>
-        <w:rPr>
-          <w:rFonts w:ascii="UT Sans" w:hAnsi="UT Sans"/>
-          <w:sz w:val="24"/>
-          <w:szCs w:val="24"/>
-          <w:lang w:val="ro-RO"/>
-        </w:rPr>
-        <w:t>Biblioteca OpenCV conține peste 500 de funcții care acoperă multe zone ale vederii artificiale, inclusiv inspecția vizuală a produselor în fabrici, imagistică medicală, securitate, interfața cu utilizatorul, calibrarea camerei, vedere stereo și robotică.</w:t>
-      </w:r>
-    </w:p>
-    <w:p>
-      <w:pPr>
+        <w:spacing w:line="240" w:lineRule="auto"/>
+        <w:jc w:val="both"/>
+        <w:rPr>
+          <w:rFonts w:ascii="UT Sans" w:hAnsi="UT Sans"/>
+          <w:sz w:val="24"/>
+          <w:szCs w:val="24"/>
+          <w:lang w:val="ro-RO"/>
+        </w:rPr>
+      </w:pPr>
+      <w:r>
+        <w:rPr>
+          <w:rFonts w:ascii="UT Sans" w:hAnsi="UT Sans"/>
+          <w:sz w:val="24"/>
+          <w:szCs w:val="24"/>
+          <w:lang w:val="ro-RO"/>
+        </w:rPr>
+        <w:t>D</w:t>
+      </w:r>
+      <w:r>
+        <w:rPr>
+          <w:rFonts w:ascii="UT Sans" w:hAnsi="UT Sans"/>
+          <w:sz w:val="24"/>
+          <w:szCs w:val="24"/>
+          <w:lang w:val="ro-RO"/>
+        </w:rPr>
+        <w:t>iencefalul</w:t>
+      </w:r>
+      <w:r>
+        <w:rPr>
+          <w:rFonts w:ascii="UT Sans" w:hAnsi="UT Sans"/>
+          <w:sz w:val="24"/>
+          <w:szCs w:val="24"/>
+          <w:lang w:val="ro-RO"/>
+        </w:rPr>
+        <w:t xml:space="preserve"> - </w:t>
+      </w:r>
+      <w:r>
+        <w:rPr>
+          <w:rFonts w:ascii="UT Sans" w:hAnsi="UT Sans"/>
+          <w:sz w:val="24"/>
+          <w:szCs w:val="24"/>
+          <w:lang w:val="ro-RO"/>
+        </w:rPr>
+        <w:t>alcătuit din: talamus, hipotalamus, epitalamus, subtalamus și metatalamus.</w:t>
+      </w:r>
+    </w:p>
+    <w:p>
+      <w:pPr>
+        <w:pStyle w:val="ListParagraph"/>
+        <w:numPr>
+          <w:ilvl w:val="0"/>
+          <w:numId w:val="7"/>
+        </w:numPr>
+        <w:spacing w:line="240" w:lineRule="auto"/>
+        <w:jc w:val="both"/>
+        <w:rPr>
+          <w:rFonts w:ascii="UT Sans" w:hAnsi="UT Sans"/>
+          <w:sz w:val="24"/>
+          <w:szCs w:val="24"/>
+          <w:lang w:val="ro-RO"/>
+        </w:rPr>
+      </w:pPr>
+      <w:r>
+        <w:rPr>
+          <w:rFonts w:ascii="UT Sans" w:hAnsi="UT Sans"/>
+          <w:sz w:val="24"/>
+          <w:szCs w:val="24"/>
+          <w:lang w:val="ro-RO"/>
+        </w:rPr>
+        <w:t>E</w:t>
+      </w:r>
+      <w:r>
+        <w:rPr>
+          <w:rFonts w:ascii="UT Sans" w:hAnsi="UT Sans"/>
+          <w:sz w:val="24"/>
+          <w:szCs w:val="24"/>
+          <w:lang w:val="ro-RO"/>
+        </w:rPr>
+        <w:t>misferele cerebrale</w:t>
+      </w:r>
+      <w:r>
+        <w:rPr>
+          <w:rFonts w:ascii="UT Sans" w:hAnsi="UT Sans"/>
+          <w:sz w:val="24"/>
+          <w:szCs w:val="24"/>
+          <w:lang w:val="ro-RO"/>
+        </w:rPr>
+        <w:t xml:space="preserve"> – localizate la nivelul lojei supratentoriale, superior față de trunchiul cerebral și tentorium cerebelli.</w:t>
+      </w:r>
+    </w:p>
+    <w:p>
+      <w:pPr>
+        <w:spacing w:line="240" w:lineRule="auto"/>
         <w:ind w:firstLine="360"/>
         <w:jc w:val="center"/>
         <w:rPr>
@@ -4442,10 +5342,10 @@
           <w:lang w:val="ro-RO"/>
         </w:rPr>
         <w:drawing>
-          <wp:inline distT="0" distB="0" distL="0" distR="0" wp14:anchorId="10F823A1" wp14:editId="15AF0EE0">
-            <wp:extent cx="5287723" cy="2052947"/>
-            <wp:effectExtent l="0" t="0" r="0" b="5080"/>
-            <wp:docPr id="4" name="Picture 4"/>
+          <wp:inline distT="0" distB="0" distL="0" distR="0" wp14:anchorId="4713ACE1" wp14:editId="0DD60A30">
+            <wp:extent cx="4467225" cy="2663152"/>
+            <wp:effectExtent l="0" t="0" r="0" b="4445"/>
+            <wp:docPr id="7" name="Picture 7"/>
             <wp:cNvGraphicFramePr>
               <a:graphicFrameLocks xmlns:a="http://schemas.openxmlformats.org/drawingml/2006/main" noChangeAspect="1"/>
             </wp:cNvGraphicFramePr>
@@ -4453,7 +5353,233 @@
               <a:graphicData uri="http://schemas.openxmlformats.org/drawingml/2006/picture">
                 <pic:pic xmlns:pic="http://schemas.openxmlformats.org/drawingml/2006/picture">
                   <pic:nvPicPr>
-                    <pic:cNvPr id="4" name="Picture 4"/>
+                    <pic:cNvPr id="7" name="Picture 7"/>
+                    <pic:cNvPicPr/>
+                  </pic:nvPicPr>
+                  <pic:blipFill>
+                    <a:blip r:embed="rId9">
+                      <a:extLst>
+                        <a:ext uri="{28A0092B-C50C-407E-A947-70E740481C1C}">
+                          <a14:useLocalDpi xmlns:a14="http://schemas.microsoft.com/office/drawing/2010/main" val="0"/>
+                        </a:ext>
+                      </a:extLst>
+                    </a:blip>
+                    <a:stretch>
+                      <a:fillRect/>
+                    </a:stretch>
+                  </pic:blipFill>
+                  <pic:spPr>
+                    <a:xfrm>
+                      <a:off x="0" y="0"/>
+                      <a:ext cx="4490677" cy="2677133"/>
+                    </a:xfrm>
+                    <a:prstGeom prst="rect">
+                      <a:avLst/>
+                    </a:prstGeom>
+                  </pic:spPr>
+                </pic:pic>
+              </a:graphicData>
+            </a:graphic>
+          </wp:inline>
+        </w:drawing>
+      </w:r>
+    </w:p>
+    <w:p>
+      <w:pPr>
+        <w:spacing w:line="240" w:lineRule="auto"/>
+        <w:ind w:firstLine="360"/>
+        <w:jc w:val="center"/>
+        <w:rPr>
+          <w:rFonts w:ascii="UT Sans" w:hAnsi="UT Sans"/>
+          <w:sz w:val="24"/>
+          <w:szCs w:val="24"/>
+          <w:lang w:val="ro-RO"/>
+        </w:rPr>
+      </w:pPr>
+      <w:r>
+        <w:rPr>
+          <w:rFonts w:ascii="UT Sans" w:hAnsi="UT Sans"/>
+          <w:sz w:val="24"/>
+          <w:szCs w:val="24"/>
+          <w:lang w:val="ro-RO"/>
+        </w:rPr>
+        <w:t>Fig. 2.1. Anatomia creierului uman</w:t>
+      </w:r>
+    </w:p>
+    <w:p>
+      <w:pPr>
+        <w:pStyle w:val="ListParagraph"/>
+        <w:numPr>
+          <w:ilvl w:val="1"/>
+          <w:numId w:val="4"/>
+        </w:numPr>
+        <w:spacing w:line="240" w:lineRule="auto"/>
+        <w:jc w:val="both"/>
+        <w:rPr>
+          <w:rFonts w:ascii="UT Sans" w:hAnsi="UT Sans"/>
+          <w:b/>
+          <w:bCs/>
+          <w:sz w:val="32"/>
+          <w:szCs w:val="32"/>
+          <w:lang w:val="ro-RO"/>
+        </w:rPr>
+      </w:pPr>
+      <w:r>
+        <w:rPr>
+          <w:rFonts w:ascii="UT Sans" w:hAnsi="UT Sans"/>
+          <w:b/>
+          <w:bCs/>
+          <w:sz w:val="32"/>
+          <w:szCs w:val="32"/>
+          <w:lang w:val="ro-RO"/>
+        </w:rPr>
+        <w:lastRenderedPageBreak/>
+        <w:t>Tumorile cerebrale</w:t>
+      </w:r>
+    </w:p>
+    <w:p>
+      <w:pPr>
+        <w:spacing w:line="240" w:lineRule="auto"/>
+        <w:ind w:firstLine="360"/>
+        <w:jc w:val="both"/>
+        <w:rPr>
+          <w:rFonts w:ascii="UT Sans" w:hAnsi="UT Sans"/>
+          <w:sz w:val="24"/>
+          <w:szCs w:val="24"/>
+          <w:lang w:val="ro-RO"/>
+        </w:rPr>
+      </w:pPr>
+      <w:r>
+        <w:rPr>
+          <w:rFonts w:ascii="UT Sans" w:hAnsi="UT Sans"/>
+          <w:sz w:val="24"/>
+          <w:szCs w:val="24"/>
+          <w:lang w:val="ro-RO"/>
+        </w:rPr>
+        <w:t>Tumora cerebrală este o masă de țesut sau o aglomerare de celule care se dezvoltă anormal la nivelul creierului sau în vecinătatea acestuia.</w:t>
+      </w:r>
+      <w:r>
+        <w:rPr>
+          <w:rFonts w:ascii="UT Sans" w:hAnsi="UT Sans"/>
+          <w:sz w:val="24"/>
+          <w:szCs w:val="24"/>
+          <w:lang w:val="ro-RO"/>
+        </w:rPr>
+        <w:t xml:space="preserve"> Localizarea unei tumori și ritmul său de creștere </w:t>
+      </w:r>
+      <w:r>
+        <w:rPr>
+          <w:rFonts w:ascii="UT Sans" w:hAnsi="UT Sans"/>
+          <w:sz w:val="24"/>
+          <w:szCs w:val="24"/>
+          <w:lang w:val="ro-RO"/>
+        </w:rPr>
+        <w:t>determină modul în care aceasta va afecta funcția sistemului nervos.</w:t>
+      </w:r>
+    </w:p>
+    <w:p>
+      <w:pPr>
+        <w:spacing w:line="240" w:lineRule="auto"/>
+        <w:ind w:firstLine="360"/>
+        <w:jc w:val="both"/>
+        <w:rPr>
+          <w:rFonts w:ascii="UT Sans" w:hAnsi="UT Sans"/>
+          <w:sz w:val="24"/>
+          <w:szCs w:val="24"/>
+          <w:lang w:val="ro-RO"/>
+        </w:rPr>
+      </w:pPr>
+      <w:r>
+        <w:rPr>
+          <w:rFonts w:ascii="UT Sans" w:hAnsi="UT Sans"/>
+          <w:sz w:val="24"/>
+          <w:szCs w:val="24"/>
+          <w:lang w:val="ro-RO"/>
+        </w:rPr>
+        <w:t>Există mai multe tipuri de tumori cerebrale: benigne (necanceroase) sau maligne (canceroase). Pot exista tumori cerebrale care se dezvoltă în creier (primare) și tumori care au ca punct de plecare un alt organ, caz în care ele se numesc secundare sau metastatice.</w:t>
+      </w:r>
+    </w:p>
+    <w:p>
+      <w:pPr>
+        <w:spacing w:line="240" w:lineRule="auto"/>
+        <w:ind w:firstLine="360"/>
+        <w:jc w:val="both"/>
+        <w:rPr>
+          <w:rFonts w:ascii="UT Sans" w:hAnsi="UT Sans"/>
+          <w:sz w:val="24"/>
+          <w:szCs w:val="24"/>
+          <w:lang w:val="ro-RO"/>
+        </w:rPr>
+      </w:pPr>
+      <w:r>
+        <w:rPr>
+          <w:rFonts w:ascii="UT Sans" w:hAnsi="UT Sans"/>
+          <w:sz w:val="24"/>
+          <w:szCs w:val="24"/>
+          <w:lang w:val="ro-RO"/>
+        </w:rPr>
+        <w:t xml:space="preserve">Cauzele care duc la apariția tumorilor cerebrale, mai ales ale celor de tip malign, nu sunt pe deplin înțelese. Cercetările </w:t>
+      </w:r>
+      <w:r>
+        <w:rPr>
+          <w:rFonts w:ascii="UT Sans" w:hAnsi="UT Sans"/>
+          <w:sz w:val="24"/>
+          <w:szCs w:val="24"/>
+        </w:rPr>
+        <w:t xml:space="preserve">[7] au </w:t>
+      </w:r>
+      <w:r>
+        <w:rPr>
+          <w:rFonts w:ascii="UT Sans" w:hAnsi="UT Sans"/>
+          <w:sz w:val="24"/>
+          <w:szCs w:val="24"/>
+          <w:lang w:val="ro-RO"/>
+        </w:rPr>
+        <w:t>dovedit că au</w:t>
+      </w:r>
+      <w:r>
+        <w:rPr>
+          <w:rFonts w:ascii="UT Sans" w:hAnsi="UT Sans"/>
+          <w:sz w:val="24"/>
+          <w:szCs w:val="24"/>
+          <w:lang w:val="ro-RO"/>
+        </w:rPr>
+        <w:t xml:space="preserve"> loc anumite modificări în structura celulelor cerebrale normale, care declanșează o multiplicare haotică a lor.</w:t>
+      </w:r>
+    </w:p>
+    <w:p>
+      <w:pPr>
+        <w:spacing w:line="240" w:lineRule="auto"/>
+        <w:ind w:firstLine="360"/>
+        <w:jc w:val="center"/>
+        <w:rPr>
+          <w:rFonts w:ascii="UT Sans" w:hAnsi="UT Sans"/>
+          <w:sz w:val="24"/>
+          <w:szCs w:val="24"/>
+          <w:lang w:val="ro-RO"/>
+        </w:rPr>
+      </w:pPr>
+      <w:r>
+        <w:rPr>
+          <w:rFonts w:ascii="UT Sans" w:hAnsi="UT Sans"/>
+          <w:noProof/>
+          <w:sz w:val="24"/>
+          <w:szCs w:val="24"/>
+          <w:lang w:val="ro-RO"/>
+        </w:rPr>
+        <w:drawing>
+          <wp:inline distT="0" distB="0" distL="0" distR="0" wp14:anchorId="67C25931" wp14:editId="0567C125">
+            <wp:extent cx="2620255" cy="3036413"/>
+            <wp:effectExtent l="0" t="0" r="8890" b="0"/>
+            <wp:docPr id="8" name="Picture 8"/>
+            <wp:cNvGraphicFramePr>
+              <a:graphicFrameLocks xmlns:a="http://schemas.openxmlformats.org/drawingml/2006/main" noChangeAspect="1"/>
+            </wp:cNvGraphicFramePr>
+            <a:graphic xmlns:a="http://schemas.openxmlformats.org/drawingml/2006/main">
+              <a:graphicData uri="http://schemas.openxmlformats.org/drawingml/2006/picture">
+                <pic:pic xmlns:pic="http://schemas.openxmlformats.org/drawingml/2006/picture">
+                  <pic:nvPicPr>
+                    <pic:cNvPr id="8" name="Picture 8"/>
                     <pic:cNvPicPr/>
                   </pic:nvPicPr>
                   <pic:blipFill>
@@ -4471,7 +5597,7 @@
                   <pic:spPr>
                     <a:xfrm>
                       <a:off x="0" y="0"/>
-                      <a:ext cx="5293528" cy="2055201"/>
+                      <a:ext cx="2621995" cy="3038429"/>
                     </a:xfrm>
                     <a:prstGeom prst="rect">
                       <a:avLst/>
@@ -4486,6 +5612,7 @@
     </w:p>
     <w:p>
       <w:pPr>
+        <w:spacing w:line="240" w:lineRule="auto"/>
         <w:ind w:firstLine="360"/>
         <w:jc w:val="center"/>
         <w:rPr>
@@ -4502,71 +5629,113 @@
           <w:szCs w:val="24"/>
           <w:lang w:val="ro-RO"/>
         </w:rPr>
-        <w:t>Fig. 2.1.1 Componentele OpenCV</w:t>
-      </w:r>
-    </w:p>
-    <w:p>
-      <w:pPr>
-        <w:ind w:firstLine="360"/>
-        <w:jc w:val="both"/>
-        <w:rPr>
-          <w:rFonts w:ascii="UT Sans" w:hAnsi="UT Sans"/>
-          <w:sz w:val="24"/>
-          <w:szCs w:val="24"/>
-          <w:lang w:val="ro-RO"/>
-        </w:rPr>
-      </w:pPr>
-      <w:r>
-        <w:rPr>
-          <w:rFonts w:ascii="UT Sans" w:hAnsi="UT Sans"/>
-          <w:sz w:val="24"/>
-          <w:szCs w:val="24"/>
-          <w:lang w:val="ro-RO"/>
-        </w:rPr>
-        <w:t>Componentele CV conțin procesarea de bază a imaginii și algoritmi de vedere artificială la nivel superior. Biblioteca ML (machine learning) include clasificatoare statistice și instrumente de grupare a datelor. HighGUI conține rutine I/O și funcții pentru stocarea și încărcarea imaginilor, iar Core conține structurile de date și conținutul de bază.</w:t>
-      </w:r>
-    </w:p>
-    <w:p>
-      <w:pPr>
-        <w:ind w:firstLine="360"/>
-        <w:jc w:val="both"/>
-        <w:rPr>
-          <w:rFonts w:ascii="UT Sans" w:hAnsi="UT Sans"/>
-          <w:sz w:val="24"/>
-          <w:szCs w:val="24"/>
-          <w:lang w:val="ro-RO"/>
-        </w:rPr>
-      </w:pPr>
-      <w:r>
-        <w:rPr>
-          <w:rFonts w:ascii="UT Sans" w:hAnsi="UT Sans"/>
-          <w:sz w:val="24"/>
-          <w:szCs w:val="24"/>
-          <w:lang w:val="ro-RO"/>
-        </w:rPr>
-        <w:t>Figura 2.1.1 nu include componenta CvAux, care conține recunoașterea chipului încorporat HMM (Hidden Markov model), cât și algoritmi experimentali (segmentare, fundal/prim-plan)</w:t>
-      </w:r>
-      <w:r>
-        <w:rPr>
-          <w:rFonts w:ascii="UT Sans" w:hAnsi="UT Sans"/>
-          <w:sz w:val="24"/>
-          <w:szCs w:val="24"/>
-          <w:lang w:val="ro-RO"/>
-        </w:rPr>
-        <w:t>.</w:t>
-      </w:r>
-    </w:p>
-    <w:p>
-      <w:pPr>
-        <w:ind w:firstLine="360"/>
-        <w:jc w:val="both"/>
-        <w:rPr>
-          <w:rFonts w:ascii="UT Sans" w:hAnsi="UT Sans"/>
-          <w:sz w:val="24"/>
-          <w:szCs w:val="24"/>
-          <w:lang w:val="ro-RO"/>
-        </w:rPr>
-      </w:pPr>
+        <w:t>Fig. 2.2. Tipuri de tumori cerebrale</w:t>
+      </w:r>
+    </w:p>
+    <w:p>
+      <w:pPr>
+        <w:pStyle w:val="ListParagraph"/>
+        <w:spacing w:line="240" w:lineRule="auto"/>
+        <w:jc w:val="both"/>
+        <w:rPr>
+          <w:rFonts w:ascii="UT Sans" w:hAnsi="UT Sans"/>
+          <w:b/>
+          <w:bCs/>
+          <w:sz w:val="36"/>
+          <w:szCs w:val="36"/>
+          <w:lang w:val="ro-RO"/>
+        </w:rPr>
+      </w:pPr>
+    </w:p>
+    <w:p>
+      <w:pPr>
+        <w:pStyle w:val="ListParagraph"/>
+        <w:spacing w:line="240" w:lineRule="auto"/>
+        <w:jc w:val="both"/>
+        <w:rPr>
+          <w:rFonts w:ascii="UT Sans" w:hAnsi="UT Sans"/>
+          <w:b/>
+          <w:bCs/>
+          <w:sz w:val="36"/>
+          <w:szCs w:val="36"/>
+          <w:lang w:val="ro-RO"/>
+        </w:rPr>
+      </w:pPr>
+    </w:p>
+    <w:p>
+      <w:pPr>
+        <w:pStyle w:val="ListParagraph"/>
+        <w:spacing w:line="240" w:lineRule="auto"/>
+        <w:jc w:val="both"/>
+        <w:rPr>
+          <w:rFonts w:ascii="UT Sans" w:hAnsi="UT Sans"/>
+          <w:b/>
+          <w:bCs/>
+          <w:sz w:val="36"/>
+          <w:szCs w:val="36"/>
+          <w:lang w:val="ro-RO"/>
+        </w:rPr>
+      </w:pPr>
+    </w:p>
+    <w:p>
+      <w:pPr>
+        <w:pStyle w:val="ListParagraph"/>
+        <w:spacing w:line="240" w:lineRule="auto"/>
+        <w:jc w:val="both"/>
+        <w:rPr>
+          <w:rFonts w:ascii="UT Sans" w:hAnsi="UT Sans"/>
+          <w:b/>
+          <w:bCs/>
+          <w:sz w:val="36"/>
+          <w:szCs w:val="36"/>
+          <w:lang w:val="ro-RO"/>
+        </w:rPr>
+      </w:pPr>
+    </w:p>
+    <w:p>
+      <w:pPr>
+        <w:spacing w:line="240" w:lineRule="auto"/>
+        <w:jc w:val="both"/>
+        <w:rPr>
+          <w:rFonts w:ascii="UT Sans" w:hAnsi="UT Sans"/>
+          <w:b/>
+          <w:bCs/>
+          <w:sz w:val="36"/>
+          <w:szCs w:val="36"/>
+          <w:lang w:val="ro-RO"/>
+        </w:rPr>
+      </w:pPr>
+    </w:p>
+    <w:p>
+      <w:pPr>
+        <w:pStyle w:val="ListParagraph"/>
+        <w:numPr>
+          <w:ilvl w:val="0"/>
+          <w:numId w:val="4"/>
+        </w:numPr>
+        <w:spacing w:line="240" w:lineRule="auto"/>
+        <w:jc w:val="both"/>
+        <w:rPr>
+          <w:rFonts w:ascii="UT Sans" w:hAnsi="UT Sans"/>
+          <w:b/>
+          <w:bCs/>
+          <w:sz w:val="36"/>
+          <w:szCs w:val="36"/>
+          <w:lang w:val="ro-RO"/>
+        </w:rPr>
+      </w:pPr>
+      <w:r>
+        <w:rPr>
+          <w:rFonts w:ascii="UT Sans" w:hAnsi="UT Sans"/>
+          <w:b/>
+          <w:bCs/>
+          <w:sz w:val="36"/>
+          <w:szCs w:val="36"/>
+          <w:lang w:val="ro-RO"/>
+        </w:rPr>
+        <w:lastRenderedPageBreak/>
+        <w:t>Medii și concepte de programare</w:t>
+      </w:r>
     </w:p>
     <w:p>
       <w:pPr>
@@ -4575,6 +5744,1485 @@
           <w:ilvl w:val="1"/>
           <w:numId w:val="4"/>
         </w:numPr>
+        <w:spacing w:line="240" w:lineRule="auto"/>
+        <w:jc w:val="both"/>
+        <w:rPr>
+          <w:rFonts w:ascii="UT Sans" w:hAnsi="UT Sans"/>
+          <w:b/>
+          <w:bCs/>
+          <w:sz w:val="32"/>
+          <w:szCs w:val="32"/>
+          <w:lang w:val="ro-RO"/>
+        </w:rPr>
+      </w:pPr>
+      <w:r>
+        <w:rPr>
+          <w:rFonts w:ascii="UT Sans" w:hAnsi="UT Sans"/>
+          <w:b/>
+          <w:bCs/>
+          <w:sz w:val="32"/>
+          <w:szCs w:val="32"/>
+          <w:lang w:val="ro-RO"/>
+        </w:rPr>
+        <w:t>Limbajul de programare C++</w:t>
+      </w:r>
+    </w:p>
+    <w:p>
+      <w:pPr>
+        <w:spacing w:line="240" w:lineRule="auto"/>
+        <w:ind w:firstLine="360"/>
+        <w:jc w:val="both"/>
+        <w:rPr>
+          <w:rFonts w:ascii="UT Sans" w:hAnsi="UT Sans"/>
+          <w:sz w:val="24"/>
+          <w:szCs w:val="24"/>
+          <w:lang w:val="ro-RO"/>
+        </w:rPr>
+      </w:pPr>
+      <w:r>
+        <w:rPr>
+          <w:rFonts w:ascii="UT Sans" w:hAnsi="UT Sans"/>
+          <w:sz w:val="24"/>
+          <w:szCs w:val="24"/>
+          <w:lang w:val="ro-RO"/>
+        </w:rPr>
+        <w:t>Limbajul de programare care este utilizat pentru implementarea codului sursă al aplicației este C++, inițial denumit „C cu clase”, fiindcă este o îmbunătățire a limbajului C. Acesta este unul dintre limbajele de nivel înalt cunoscute. Printre principalele caracteristici ale acestuia se numără:</w:t>
+      </w:r>
+    </w:p>
+    <w:p>
+      <w:pPr>
+        <w:pStyle w:val="ListParagraph"/>
+        <w:numPr>
+          <w:ilvl w:val="0"/>
+          <w:numId w:val="8"/>
+        </w:numPr>
+        <w:spacing w:line="240" w:lineRule="auto"/>
+        <w:jc w:val="both"/>
+        <w:rPr>
+          <w:rFonts w:ascii="UT Sans" w:hAnsi="UT Sans"/>
+          <w:sz w:val="24"/>
+          <w:szCs w:val="24"/>
+          <w:lang w:val="ro-RO"/>
+        </w:rPr>
+      </w:pPr>
+      <w:r>
+        <w:rPr>
+          <w:rFonts w:ascii="UT Sans" w:hAnsi="UT Sans"/>
+          <w:sz w:val="24"/>
+          <w:szCs w:val="24"/>
+          <w:lang w:val="ro-RO"/>
+        </w:rPr>
+        <w:t>Programarea orientată pe obiecte – C++ este un limbaj de programare orientat pe obiecte, fapt care înseamnă că accentul este pus pe „obiecte” și nu pe manipularea acestora.</w:t>
+      </w:r>
+    </w:p>
+    <w:p>
+      <w:pPr>
+        <w:pStyle w:val="ListParagraph"/>
+        <w:numPr>
+          <w:ilvl w:val="0"/>
+          <w:numId w:val="8"/>
+        </w:numPr>
+        <w:spacing w:line="240" w:lineRule="auto"/>
+        <w:jc w:val="both"/>
+        <w:rPr>
+          <w:rFonts w:ascii="UT Sans" w:hAnsi="UT Sans"/>
+          <w:sz w:val="24"/>
+          <w:szCs w:val="24"/>
+          <w:lang w:val="ro-RO"/>
+        </w:rPr>
+      </w:pPr>
+      <w:r>
+        <w:rPr>
+          <w:rFonts w:ascii="UT Sans" w:hAnsi="UT Sans"/>
+          <w:sz w:val="24"/>
+          <w:szCs w:val="24"/>
+          <w:lang w:val="ro-RO"/>
+        </w:rPr>
+        <w:t>Viteza de compilare – din punct de vedere al vitezei și timpului de compilare se poate specifica faptul că acest limbaj de programare este mult mai rapid decât majoritatea limbajelor utilizate.</w:t>
+      </w:r>
+    </w:p>
+    <w:p>
+      <w:pPr>
+        <w:pStyle w:val="ListParagraph"/>
+        <w:numPr>
+          <w:ilvl w:val="0"/>
+          <w:numId w:val="8"/>
+        </w:numPr>
+        <w:spacing w:line="240" w:lineRule="auto"/>
+        <w:jc w:val="both"/>
+        <w:rPr>
+          <w:rFonts w:ascii="UT Sans" w:hAnsi="UT Sans"/>
+          <w:sz w:val="24"/>
+          <w:szCs w:val="24"/>
+          <w:lang w:val="ro-RO"/>
+        </w:rPr>
+      </w:pPr>
+      <w:r>
+        <w:rPr>
+          <w:rFonts w:ascii="UT Sans" w:hAnsi="UT Sans"/>
+          <w:sz w:val="24"/>
+          <w:szCs w:val="24"/>
+          <w:lang w:val="ro-RO"/>
+        </w:rPr>
+        <w:t>Suport pentru pointeri – C++ acceptă pointeri, care sunt utilizați frecvent în programare, dar care nu sunt disponibili în multe alte limbaje de programare.</w:t>
+      </w:r>
+    </w:p>
+    <w:p>
+      <w:pPr>
+        <w:pStyle w:val="ListParagraph"/>
+        <w:numPr>
+          <w:ilvl w:val="0"/>
+          <w:numId w:val="8"/>
+        </w:numPr>
+        <w:spacing w:line="240" w:lineRule="auto"/>
+        <w:jc w:val="both"/>
+        <w:rPr>
+          <w:rFonts w:ascii="UT Sans" w:hAnsi="UT Sans"/>
+          <w:sz w:val="24"/>
+          <w:szCs w:val="24"/>
+          <w:lang w:val="ro-RO"/>
+        </w:rPr>
+      </w:pPr>
+      <w:r>
+        <w:rPr>
+          <w:rFonts w:ascii="UT Sans" w:hAnsi="UT Sans"/>
+          <w:sz w:val="24"/>
+          <w:szCs w:val="24"/>
+          <w:lang w:val="ro-RO"/>
+        </w:rPr>
+        <w:t>Suport bogat al bibliotecii – prin intermediul bibliotecii STL (Standard Template Library), C++ oferă funcții care ajută la scrierea rapidă a codului.</w:t>
+      </w:r>
+    </w:p>
+    <w:p>
+      <w:pPr>
+        <w:spacing w:line="240" w:lineRule="auto"/>
+        <w:ind w:firstLine="360"/>
+        <w:jc w:val="both"/>
+        <w:rPr>
+          <w:rFonts w:ascii="UT Sans" w:hAnsi="UT Sans"/>
+          <w:sz w:val="24"/>
+          <w:szCs w:val="24"/>
+          <w:lang w:val="ro-RO"/>
+        </w:rPr>
+      </w:pPr>
+      <w:r>
+        <w:rPr>
+          <w:rFonts w:ascii="UT Sans" w:hAnsi="UT Sans"/>
+          <w:sz w:val="24"/>
+          <w:szCs w:val="24"/>
+          <w:lang w:val="ro-RO"/>
+        </w:rPr>
+        <w:t xml:space="preserve">Datorită caracteristicilor specificate </w:t>
+      </w:r>
+      <w:r>
+        <w:rPr>
+          <w:rFonts w:ascii="UT Sans" w:hAnsi="UT Sans"/>
+          <w:sz w:val="24"/>
+          <w:szCs w:val="24"/>
+        </w:rPr>
+        <w:t>[8]</w:t>
+      </w:r>
+      <w:r>
+        <w:rPr>
+          <w:rFonts w:ascii="UT Sans" w:hAnsi="UT Sans"/>
+          <w:sz w:val="24"/>
+          <w:szCs w:val="24"/>
+          <w:lang w:val="ro-RO"/>
+        </w:rPr>
+        <w:t>, C++ este unul dintre cele mai importante limbaje de programare, majoritatea celorlalte programe sau sisteme utilizate având la bază acest limbaj complex de programare.</w:t>
+      </w:r>
+    </w:p>
+    <w:p>
+      <w:pPr>
+        <w:spacing w:line="240" w:lineRule="auto"/>
+        <w:ind w:firstLine="360"/>
+        <w:jc w:val="both"/>
+        <w:rPr>
+          <w:rFonts w:ascii="UT Sans" w:hAnsi="UT Sans"/>
+          <w:sz w:val="24"/>
+          <w:szCs w:val="24"/>
+          <w:lang w:val="ro-RO"/>
+        </w:rPr>
+      </w:pPr>
+    </w:p>
+    <w:p>
+      <w:pPr>
+        <w:pStyle w:val="ListParagraph"/>
+        <w:numPr>
+          <w:ilvl w:val="1"/>
+          <w:numId w:val="4"/>
+        </w:numPr>
+        <w:spacing w:line="240" w:lineRule="auto"/>
+        <w:jc w:val="both"/>
+        <w:rPr>
+          <w:rFonts w:ascii="UT Sans" w:hAnsi="UT Sans"/>
+          <w:b/>
+          <w:bCs/>
+          <w:sz w:val="32"/>
+          <w:szCs w:val="32"/>
+          <w:lang w:val="ro-RO"/>
+        </w:rPr>
+      </w:pPr>
+      <w:r>
+        <w:rPr>
+          <w:rFonts w:ascii="UT Sans" w:hAnsi="UT Sans"/>
+          <w:b/>
+          <w:bCs/>
+          <w:sz w:val="32"/>
+          <w:szCs w:val="32"/>
+          <w:lang w:val="ro-RO"/>
+        </w:rPr>
+        <w:t>Biblioteca OpenCV</w:t>
+      </w:r>
+    </w:p>
+    <w:p>
+      <w:pPr>
+        <w:spacing w:line="240" w:lineRule="auto"/>
+        <w:ind w:firstLine="360"/>
+        <w:jc w:val="both"/>
+        <w:rPr>
+          <w:rFonts w:ascii="UT Sans" w:hAnsi="UT Sans"/>
+          <w:sz w:val="24"/>
+          <w:szCs w:val="24"/>
+          <w:lang w:val="ro-RO"/>
+        </w:rPr>
+      </w:pPr>
+      <w:r>
+        <w:rPr>
+          <w:rFonts w:ascii="UT Sans" w:hAnsi="UT Sans"/>
+          <w:sz w:val="24"/>
+          <w:szCs w:val="24"/>
+          <w:lang w:val="ro-RO"/>
+        </w:rPr>
+        <w:t xml:space="preserve">OpenCV sau </w:t>
+      </w:r>
+      <w:r>
+        <w:rPr>
+          <w:rFonts w:ascii="UT Sans" w:hAnsi="UT Sans"/>
+          <w:i/>
+          <w:iCs/>
+          <w:sz w:val="24"/>
+          <w:szCs w:val="24"/>
+          <w:lang w:val="ro-RO"/>
+        </w:rPr>
+        <w:t>Open Source Computer Vision Library</w:t>
+      </w:r>
+      <w:r>
+        <w:rPr>
+          <w:rFonts w:ascii="UT Sans" w:hAnsi="UT Sans"/>
+          <w:sz w:val="24"/>
+          <w:szCs w:val="24"/>
+          <w:lang w:val="ro-RO"/>
+        </w:rPr>
+        <w:t xml:space="preserve"> este o bibliotecă destinată sistemelor software pentru vedere computerizată și învățare automată. Aceasta permite achiziția, procesarea și reprezentarea imaginilor prin clasele de nivel înalt pe care le oferă. Biblioteca deține peste 2500 de algoritmi, ce pot fi utilizați în aplicații de procesare a imaginilor și vedere artificială, precum detectarea și recunoașterea facială, identificarea obiectelor, detectarea mișcării obiectelor în video. Biblioteca OpenCV este scrisă în limbajul de programare C++ și are interfețe pentru C++, Python, Java și Matlab</w:t>
+      </w:r>
+      <w:r>
+        <w:rPr>
+          <w:rFonts w:ascii="UT Sans" w:hAnsi="UT Sans"/>
+          <w:sz w:val="24"/>
+          <w:szCs w:val="24"/>
+          <w:lang w:val="ro-RO"/>
+        </w:rPr>
+        <w:t xml:space="preserve"> </w:t>
+      </w:r>
+      <w:r>
+        <w:rPr>
+          <w:rFonts w:ascii="UT Sans" w:hAnsi="UT Sans"/>
+          <w:sz w:val="24"/>
+          <w:szCs w:val="24"/>
+        </w:rPr>
+        <w:t>[9].</w:t>
+      </w:r>
+      <w:r>
+        <w:rPr>
+          <w:rFonts w:ascii="UT Sans" w:hAnsi="UT Sans"/>
+          <w:sz w:val="24"/>
+          <w:szCs w:val="24"/>
+          <w:lang w:val="ro-RO"/>
+        </w:rPr>
+        <w:t xml:space="preserve"> </w:t>
+      </w:r>
+    </w:p>
+    <w:p>
+      <w:pPr>
+        <w:spacing w:line="240" w:lineRule="auto"/>
+        <w:ind w:firstLine="360"/>
+        <w:jc w:val="center"/>
+        <w:rPr>
+          <w:rFonts w:ascii="UT Sans" w:hAnsi="UT Sans"/>
+          <w:sz w:val="24"/>
+          <w:szCs w:val="24"/>
+          <w:lang w:val="ro-RO"/>
+        </w:rPr>
+      </w:pPr>
+      <w:r>
+        <w:rPr>
+          <w:rFonts w:ascii="UT Sans" w:hAnsi="UT Sans"/>
+          <w:noProof/>
+          <w:sz w:val="24"/>
+          <w:szCs w:val="24"/>
+          <w:lang w:val="ro-RO"/>
+        </w:rPr>
+        <w:lastRenderedPageBreak/>
+        <w:drawing>
+          <wp:inline distT="0" distB="0" distL="0" distR="0" wp14:anchorId="44F884B5" wp14:editId="28FB82CE">
+            <wp:extent cx="5074508" cy="1970167"/>
+            <wp:effectExtent l="0" t="0" r="0" b="0"/>
+            <wp:docPr id="9" name="Picture 9"/>
+            <wp:cNvGraphicFramePr>
+              <a:graphicFrameLocks xmlns:a="http://schemas.openxmlformats.org/drawingml/2006/main" noChangeAspect="1"/>
+            </wp:cNvGraphicFramePr>
+            <a:graphic xmlns:a="http://schemas.openxmlformats.org/drawingml/2006/main">
+              <a:graphicData uri="http://schemas.openxmlformats.org/drawingml/2006/picture">
+                <pic:pic xmlns:pic="http://schemas.openxmlformats.org/drawingml/2006/picture">
+                  <pic:nvPicPr>
+                    <pic:cNvPr id="4" name="Picture 4"/>
+                    <pic:cNvPicPr/>
+                  </pic:nvPicPr>
+                  <pic:blipFill>
+                    <a:blip r:embed="rId11">
+                      <a:extLst>
+                        <a:ext uri="{28A0092B-C50C-407E-A947-70E740481C1C}">
+                          <a14:useLocalDpi xmlns:a14="http://schemas.microsoft.com/office/drawing/2010/main" val="0"/>
+                        </a:ext>
+                      </a:extLst>
+                    </a:blip>
+                    <a:stretch>
+                      <a:fillRect/>
+                    </a:stretch>
+                  </pic:blipFill>
+                  <pic:spPr>
+                    <a:xfrm>
+                      <a:off x="0" y="0"/>
+                      <a:ext cx="5092067" cy="1976984"/>
+                    </a:xfrm>
+                    <a:prstGeom prst="rect">
+                      <a:avLst/>
+                    </a:prstGeom>
+                  </pic:spPr>
+                </pic:pic>
+              </a:graphicData>
+            </a:graphic>
+          </wp:inline>
+        </w:drawing>
+      </w:r>
+    </w:p>
+    <w:p>
+      <w:pPr>
+        <w:spacing w:line="240" w:lineRule="auto"/>
+        <w:ind w:firstLine="360"/>
+        <w:jc w:val="center"/>
+        <w:rPr>
+          <w:rFonts w:ascii="UT Sans" w:hAnsi="UT Sans"/>
+          <w:sz w:val="24"/>
+          <w:szCs w:val="24"/>
+          <w:lang w:val="ro-RO"/>
+        </w:rPr>
+      </w:pPr>
+      <w:r>
+        <w:rPr>
+          <w:rFonts w:ascii="UT Sans" w:hAnsi="UT Sans"/>
+          <w:sz w:val="24"/>
+          <w:szCs w:val="24"/>
+          <w:lang w:val="ro-RO"/>
+        </w:rPr>
+        <w:t>Fig. 3.1. Componentele OpenCV</w:t>
+      </w:r>
+    </w:p>
+    <w:p>
+      <w:pPr>
+        <w:spacing w:line="240" w:lineRule="auto"/>
+        <w:ind w:firstLine="360"/>
+        <w:jc w:val="both"/>
+        <w:rPr>
+          <w:rFonts w:ascii="UT Sans" w:hAnsi="UT Sans"/>
+          <w:sz w:val="24"/>
+          <w:szCs w:val="24"/>
+          <w:lang w:val="ro-RO"/>
+        </w:rPr>
+      </w:pPr>
+      <w:r>
+        <w:rPr>
+          <w:rFonts w:ascii="UT Sans" w:hAnsi="UT Sans"/>
+          <w:sz w:val="24"/>
+          <w:szCs w:val="24"/>
+          <w:lang w:val="ro-RO"/>
+        </w:rPr>
+        <w:t>Componentele CV conțin procesarea de bază a imaginii și algoritmi de vedere artificială la nivel superior. Biblioteca ML (machine learning) include clasificatoare statistice și instrumente de grupare a datelor. HighGUI conține rutine I/O și funcții pentru stocarea și încărcarea imaginilor, iar Core conține structurile de date și conținutul de bază.</w:t>
+      </w:r>
+    </w:p>
+    <w:p>
+      <w:pPr>
+        <w:spacing w:line="240" w:lineRule="auto"/>
+        <w:ind w:firstLine="360"/>
+        <w:jc w:val="both"/>
+        <w:rPr>
+          <w:rFonts w:ascii="UT Sans" w:hAnsi="UT Sans"/>
+          <w:sz w:val="24"/>
+          <w:szCs w:val="24"/>
+          <w:lang w:val="ro-RO"/>
+        </w:rPr>
+      </w:pPr>
+      <w:r>
+        <w:rPr>
+          <w:rFonts w:ascii="UT Sans" w:hAnsi="UT Sans"/>
+          <w:sz w:val="24"/>
+          <w:szCs w:val="24"/>
+          <w:lang w:val="ro-RO"/>
+        </w:rPr>
+        <w:t xml:space="preserve">Figura </w:t>
+      </w:r>
+      <w:r>
+        <w:rPr>
+          <w:rFonts w:ascii="UT Sans" w:hAnsi="UT Sans"/>
+          <w:sz w:val="24"/>
+          <w:szCs w:val="24"/>
+          <w:lang w:val="ro-RO"/>
+        </w:rPr>
+        <w:t>3.1.</w:t>
+      </w:r>
+      <w:r>
+        <w:rPr>
+          <w:rFonts w:ascii="UT Sans" w:hAnsi="UT Sans"/>
+          <w:sz w:val="24"/>
+          <w:szCs w:val="24"/>
+          <w:lang w:val="ro-RO"/>
+        </w:rPr>
+        <w:t xml:space="preserve"> nu include componenta CvAux, care conține recunoașterea chipului încorporat HMM (Hidden Markov model), cât și algoritmi experimentali (segmentare, fundal/prim-plan).</w:t>
+      </w:r>
+    </w:p>
+    <w:p>
+      <w:pPr>
+        <w:spacing w:line="240" w:lineRule="auto"/>
+        <w:ind w:firstLine="360"/>
+        <w:jc w:val="both"/>
+        <w:rPr>
+          <w:rFonts w:ascii="UT Sans" w:hAnsi="UT Sans"/>
+          <w:sz w:val="24"/>
+          <w:szCs w:val="24"/>
+          <w:lang w:val="ro-RO"/>
+        </w:rPr>
+      </w:pPr>
+      <w:r>
+        <w:rPr>
+          <w:rFonts w:ascii="UT Sans" w:hAnsi="UT Sans"/>
+          <w:sz w:val="24"/>
+          <w:szCs w:val="24"/>
+          <w:lang w:val="ro-RO"/>
+        </w:rPr>
+        <w:t>În proiectul realizat s-a utilizat versiunea 4.2.0 a bibliotecii, cea mai actuală versiune fiind 4.5.5, acesta cuprinzând și o nouă parte, care este utilă pentru realizarea aplicațiilor cu învățare automată. Pentru ceea ce a fost dezvoltat în această lucrare de diplomă, învățarea automată nu este inclusă, proiectul axându-se pe procesarea imaginilor, utilizându-se algoritmii adecvați în ceea ce se urmărește a fi detectat, și anume</w:t>
+      </w:r>
+      <w:r>
+        <w:rPr>
+          <w:rFonts w:ascii="UT Sans" w:hAnsi="UT Sans"/>
+          <w:sz w:val="24"/>
+          <w:szCs w:val="24"/>
+          <w:lang w:val="ro-RO"/>
+        </w:rPr>
+        <w:t>: tumorile cerebrale prezente în creier. Astfel, OpenCV este utilizat de la începutul proiectului, atât în preprocesare, cât și în segmentarea tumorilor cerebrale.</w:t>
+      </w:r>
+    </w:p>
+    <w:p>
+      <w:pPr>
+        <w:spacing w:line="240" w:lineRule="auto"/>
+        <w:ind w:firstLine="360"/>
+        <w:jc w:val="both"/>
+        <w:rPr>
+          <w:rFonts w:ascii="UT Sans" w:hAnsi="UT Sans"/>
+          <w:sz w:val="24"/>
+          <w:szCs w:val="24"/>
+          <w:lang w:val="ro-RO"/>
+        </w:rPr>
+      </w:pPr>
+    </w:p>
+    <w:p>
+      <w:pPr>
+        <w:pStyle w:val="ListParagraph"/>
+        <w:numPr>
+          <w:ilvl w:val="1"/>
+          <w:numId w:val="4"/>
+        </w:numPr>
+        <w:spacing w:line="240" w:lineRule="auto"/>
+        <w:jc w:val="both"/>
+        <w:rPr>
+          <w:rFonts w:ascii="UT Sans" w:hAnsi="UT Sans"/>
+          <w:b/>
+          <w:bCs/>
+          <w:sz w:val="32"/>
+          <w:szCs w:val="32"/>
+          <w:lang w:val="ro-RO"/>
+        </w:rPr>
+      </w:pPr>
+      <w:r>
+        <w:rPr>
+          <w:rFonts w:ascii="UT Sans" w:hAnsi="UT Sans"/>
+          <w:b/>
+          <w:bCs/>
+          <w:sz w:val="32"/>
+          <w:szCs w:val="32"/>
+          <w:lang w:val="ro-RO"/>
+        </w:rPr>
+        <w:t>Biblioteca Algorithms</w:t>
+      </w:r>
+    </w:p>
+    <w:p>
+      <w:pPr>
+        <w:spacing w:line="240" w:lineRule="auto"/>
+        <w:ind w:firstLine="360"/>
+        <w:jc w:val="both"/>
+        <w:rPr>
+          <w:rFonts w:ascii="UT Sans" w:hAnsi="UT Sans"/>
+          <w:sz w:val="24"/>
+          <w:szCs w:val="24"/>
+          <w:lang w:val="ro-RO"/>
+        </w:rPr>
+      </w:pPr>
+      <w:r>
+        <w:rPr>
+          <w:rFonts w:ascii="UT Sans" w:hAnsi="UT Sans"/>
+          <w:sz w:val="24"/>
+          <w:szCs w:val="24"/>
+          <w:lang w:val="ro-RO"/>
+        </w:rPr>
+        <w:t>Orice proiect care se dorește a fi apreciat are și părți originale. Pentru a îndeplini acest punct, în actualul proiect se remarcă realizarea unei biblioteci proprii, denumită „Algorithms”. S-a dorit implementarea unei astfel de biblioteci pentru a se pune accent pe învățare. Pe scurt, „Algorithms” este rezultatul învățării și înțelegerii a ceea ce se întâmplă în spatele unor funcții din biblioteca OpenCV, prezentată anterior. Bineînțeles, realizarea clasei și funcțiilor din bibliotecă au fost gândite și implementate pe baza celor din OpenCV.</w:t>
+      </w:r>
+    </w:p>
+    <w:p>
+      <w:pPr>
+        <w:spacing w:line="240" w:lineRule="auto"/>
+        <w:ind w:firstLine="360"/>
+        <w:jc w:val="both"/>
+        <w:rPr>
+          <w:rFonts w:ascii="UT Sans" w:hAnsi="UT Sans"/>
+          <w:sz w:val="24"/>
+          <w:szCs w:val="24"/>
+          <w:lang w:val="ro-RO"/>
+        </w:rPr>
+      </w:pPr>
+      <w:r>
+        <w:rPr>
+          <w:rFonts w:ascii="UT Sans" w:hAnsi="UT Sans"/>
+          <w:sz w:val="24"/>
+          <w:szCs w:val="24"/>
+          <w:lang w:val="ro-RO"/>
+        </w:rPr>
+        <w:lastRenderedPageBreak/>
+        <w:t>Biblioteca „Algorithms” conține funcții de conversie a culorilor, precum metode de conversie în gri</w:t>
+      </w:r>
+      <w:r>
+        <w:rPr>
+          <w:rFonts w:ascii="UT Sans" w:hAnsi="UT Sans"/>
+          <w:sz w:val="24"/>
+          <w:szCs w:val="24"/>
+          <w:lang w:val="ro-RO"/>
+        </w:rPr>
+        <w:t xml:space="preserve"> </w:t>
+      </w:r>
+      <w:r>
+        <w:rPr>
+          <w:rFonts w:ascii="UT Sans" w:hAnsi="UT Sans"/>
+          <w:sz w:val="24"/>
+          <w:szCs w:val="24"/>
+        </w:rPr>
+        <w:t>[10]</w:t>
+      </w:r>
+      <w:r>
+        <w:rPr>
+          <w:rFonts w:ascii="UT Sans" w:hAnsi="UT Sans"/>
+          <w:sz w:val="24"/>
+          <w:szCs w:val="24"/>
+          <w:lang w:val="ro-RO"/>
+        </w:rPr>
+        <w:t xml:space="preserve"> și metode de aplicare a unui filtru de blur asupra unei imagini</w:t>
+      </w:r>
+      <w:r>
+        <w:rPr>
+          <w:rFonts w:ascii="UT Sans" w:hAnsi="UT Sans"/>
+          <w:sz w:val="24"/>
+          <w:szCs w:val="24"/>
+          <w:lang w:val="ro-RO"/>
+        </w:rPr>
+        <w:t xml:space="preserve"> [11]</w:t>
+      </w:r>
+      <w:r>
+        <w:rPr>
+          <w:rFonts w:ascii="UT Sans" w:hAnsi="UT Sans"/>
+          <w:sz w:val="24"/>
+          <w:szCs w:val="24"/>
+          <w:lang w:val="ro-RO"/>
+        </w:rPr>
+        <w:t>. De asemenea, sunt implementate și codurile corespunzătoare calculării și creării histogramei uzuale și a celei cumulative, dar și a afișării lor.</w:t>
+      </w:r>
+    </w:p>
+    <w:p>
+      <w:pPr>
+        <w:spacing w:line="240" w:lineRule="auto"/>
+        <w:ind w:firstLine="360"/>
+        <w:jc w:val="both"/>
+        <w:rPr>
+          <w:rFonts w:ascii="UT Sans" w:hAnsi="UT Sans"/>
+          <w:sz w:val="24"/>
+          <w:szCs w:val="24"/>
+          <w:lang w:val="ro-RO"/>
+        </w:rPr>
+      </w:pPr>
+      <w:r>
+        <w:rPr>
+          <w:rFonts w:ascii="UT Sans" w:hAnsi="UT Sans"/>
+          <w:sz w:val="24"/>
+          <w:szCs w:val="24"/>
+          <w:lang w:val="ro-RO"/>
+        </w:rPr>
+        <w:t>În plus, utilizarea DLL-urilor este un plus adus computerului, deoarece ajută la reutilizarea codului, a modularizării acestuia, utilizează eficient memoria, iar spațiul de pe disc este redus prin utilizarea acestui tip de biblioteci. Din acest motiv, Algorithms este o bibliotecă de tip DLL. O</w:t>
+      </w:r>
+      <w:r>
+        <w:rPr>
+          <w:rFonts w:ascii="UT Sans" w:hAnsi="UT Sans"/>
+          <w:sz w:val="24"/>
+          <w:szCs w:val="24"/>
+          <w:lang w:val="ro-RO"/>
+        </w:rPr>
+        <w:t xml:space="preserve"> bibliotecă de legături dinamice conține cod și date care pot fi folosite, în același timp, de mai multe programe. Unul dintre avantajele importante ale acesteia este că utilizează mai puține resurse.</w:t>
+      </w:r>
+    </w:p>
+    <w:p>
+      <w:pPr>
+        <w:spacing w:line="240" w:lineRule="auto"/>
+        <w:ind w:firstLine="360"/>
+        <w:jc w:val="both"/>
+        <w:rPr>
+          <w:rFonts w:ascii="UT Sans" w:hAnsi="UT Sans"/>
+          <w:sz w:val="24"/>
+          <w:szCs w:val="24"/>
+          <w:lang w:val="ro-RO"/>
+        </w:rPr>
+      </w:pPr>
+    </w:p>
+    <w:p>
+      <w:pPr>
+        <w:pStyle w:val="ListParagraph"/>
+        <w:numPr>
+          <w:ilvl w:val="1"/>
+          <w:numId w:val="4"/>
+        </w:numPr>
+        <w:spacing w:line="240" w:lineRule="auto"/>
+        <w:jc w:val="both"/>
+        <w:rPr>
+          <w:rFonts w:ascii="UT Sans" w:hAnsi="UT Sans"/>
+          <w:b/>
+          <w:bCs/>
+          <w:sz w:val="32"/>
+          <w:szCs w:val="32"/>
+          <w:lang w:val="ro-RO"/>
+        </w:rPr>
+      </w:pPr>
+      <w:r>
+        <w:rPr>
+          <w:rFonts w:ascii="UT Sans" w:hAnsi="UT Sans"/>
+          <w:b/>
+          <w:bCs/>
+          <w:sz w:val="32"/>
+          <w:szCs w:val="32"/>
+          <w:lang w:val="ro-RO"/>
+        </w:rPr>
+        <w:t>Biblioteca OpenMP</w:t>
+      </w:r>
+    </w:p>
+    <w:p>
+      <w:pPr>
+        <w:spacing w:line="240" w:lineRule="auto"/>
+        <w:ind w:firstLine="360"/>
+        <w:jc w:val="both"/>
+        <w:rPr>
+          <w:rFonts w:ascii="UT Sans" w:hAnsi="UT Sans"/>
+          <w:sz w:val="24"/>
+          <w:szCs w:val="24"/>
+          <w:lang w:val="ro-RO"/>
+        </w:rPr>
+      </w:pPr>
+      <w:r>
+        <w:rPr>
+          <w:rFonts w:ascii="UT Sans" w:hAnsi="UT Sans"/>
+          <w:sz w:val="24"/>
+          <w:szCs w:val="24"/>
+          <w:lang w:val="ro-RO"/>
+        </w:rPr>
+        <w:t xml:space="preserve">Biblioteca OpenMP sau </w:t>
+      </w:r>
+      <w:r>
+        <w:rPr>
+          <w:rFonts w:ascii="UT Sans" w:hAnsi="UT Sans"/>
+          <w:i/>
+          <w:iCs/>
+          <w:sz w:val="24"/>
+          <w:szCs w:val="24"/>
+          <w:lang w:val="ro-RO"/>
+        </w:rPr>
+        <w:t>„Open Multi-Processing”</w:t>
+      </w:r>
+      <w:r>
+        <w:rPr>
+          <w:rFonts w:ascii="UT Sans" w:hAnsi="UT Sans"/>
+          <w:sz w:val="24"/>
+          <w:szCs w:val="24"/>
+          <w:lang w:val="ro-RO"/>
+        </w:rPr>
+        <w:t xml:space="preserve">  acceptă multiprocesarea cu memorie partajată. Modelul de programare OpenMP este SMP (procesoare cu memorie partajată), adică atunci când se programează cu această bibliotecă, toate firele își împart memoria și datele</w:t>
+      </w:r>
+      <w:r>
+        <w:rPr>
+          <w:rFonts w:ascii="UT Sans" w:hAnsi="UT Sans"/>
+          <w:sz w:val="24"/>
+          <w:szCs w:val="24"/>
+          <w:lang w:val="ro-RO"/>
+        </w:rPr>
+        <w:t xml:space="preserve"> [12]</w:t>
+      </w:r>
+      <w:r>
+        <w:rPr>
+          <w:rFonts w:ascii="UT Sans" w:hAnsi="UT Sans"/>
+          <w:sz w:val="24"/>
+          <w:szCs w:val="24"/>
+          <w:lang w:val="ro-RO"/>
+        </w:rPr>
+        <w:t>.</w:t>
+      </w:r>
+    </w:p>
+    <w:p>
+      <w:pPr>
+        <w:spacing w:line="240" w:lineRule="auto"/>
+        <w:ind w:firstLine="360"/>
+        <w:jc w:val="both"/>
+        <w:rPr>
+          <w:rFonts w:ascii="UT Sans" w:hAnsi="UT Sans"/>
+          <w:sz w:val="24"/>
+          <w:szCs w:val="24"/>
+          <w:lang w:val="ro-RO"/>
+        </w:rPr>
+      </w:pPr>
+      <w:r>
+        <w:rPr>
+          <w:rFonts w:ascii="UT Sans" w:hAnsi="UT Sans"/>
+          <w:sz w:val="24"/>
+          <w:szCs w:val="24"/>
+          <w:lang w:val="ro-RO"/>
+        </w:rPr>
+        <w:t xml:space="preserve">Prin utilizarea acestei biblioteci, firul de execuție principal creează alte fire de execuție. Ele rulează același cod, dar în paralel, fiecare executând independent secțiunea paralelizată a codului. În momentul în care un fir termină de executat porțiunea sa de cod, acesta se alătură firului principal. Pentru a utiliza OpenMP, este nevoie să se utilizeze directive de preprocesare pentru controlul paralelismului, de exemplu </w:t>
+      </w:r>
+      <w:r>
+        <w:rPr>
+          <w:rFonts w:ascii="UT Sans" w:hAnsi="UT Sans"/>
+          <w:i/>
+          <w:iCs/>
+          <w:sz w:val="24"/>
+          <w:szCs w:val="24"/>
+          <w:lang w:val="ro-RO"/>
+        </w:rPr>
+        <w:t>#pragma omp parallel for</w:t>
+      </w:r>
+      <w:r>
+        <w:rPr>
+          <w:rFonts w:ascii="UT Sans" w:hAnsi="UT Sans"/>
+          <w:sz w:val="24"/>
+          <w:szCs w:val="24"/>
+          <w:lang w:val="ro-RO"/>
+        </w:rPr>
+        <w:t xml:space="preserve">. </w:t>
+      </w:r>
+    </w:p>
+    <w:p>
+      <w:pPr>
+        <w:spacing w:line="240" w:lineRule="auto"/>
+        <w:ind w:firstLine="360"/>
+        <w:jc w:val="both"/>
+        <w:rPr>
+          <w:rFonts w:ascii="UT Sans" w:hAnsi="UT Sans"/>
+          <w:sz w:val="24"/>
+          <w:szCs w:val="24"/>
+          <w:lang w:val="ro-RO"/>
+        </w:rPr>
+      </w:pPr>
+      <w:r>
+        <w:rPr>
+          <w:rFonts w:ascii="UT Sans" w:hAnsi="UT Sans"/>
+          <w:sz w:val="24"/>
+          <w:szCs w:val="24"/>
+          <w:lang w:val="ro-RO"/>
+        </w:rPr>
+        <w:t xml:space="preserve">În acest proiect este folosită biblioteca OpenMP, deoarece, datorită dimensiunii mari a imaginilor, parcurgerea acestora putea îngreuna timpul de execuție al programului. Sunt folosite directivele </w:t>
+      </w:r>
+      <w:r>
+        <w:rPr>
+          <w:rFonts w:ascii="UT Sans" w:hAnsi="UT Sans"/>
+          <w:b/>
+          <w:bCs/>
+          <w:sz w:val="24"/>
+          <w:szCs w:val="24"/>
+          <w:lang w:val="ro-RO"/>
+        </w:rPr>
+        <w:t>#pragma omp parallel for</w:t>
+      </w:r>
+      <w:r>
+        <w:rPr>
+          <w:rFonts w:ascii="UT Sans" w:hAnsi="UT Sans"/>
+          <w:sz w:val="24"/>
+          <w:szCs w:val="24"/>
+          <w:lang w:val="ro-RO"/>
+        </w:rPr>
+        <w:t xml:space="preserve">, precum și </w:t>
+      </w:r>
+      <w:r>
+        <w:rPr>
+          <w:rFonts w:ascii="UT Sans" w:hAnsi="UT Sans"/>
+          <w:b/>
+          <w:bCs/>
+          <w:sz w:val="24"/>
+          <w:szCs w:val="24"/>
+          <w:lang w:val="ro-RO"/>
+        </w:rPr>
+        <w:t>#pragma omp parallel num_threads(omp_get_max_threads)</w:t>
+      </w:r>
+      <w:r>
+        <w:rPr>
+          <w:rFonts w:ascii="UT Sans" w:hAnsi="UT Sans"/>
+          <w:sz w:val="24"/>
+          <w:szCs w:val="24"/>
+          <w:lang w:val="ro-RO"/>
+        </w:rPr>
+        <w:t>, parametrul din paranteze fiind utilizat pentru a seta automat numărul de procesoare pe care le folosește computerul.</w:t>
+      </w:r>
+    </w:p>
+    <w:p>
+      <w:pPr>
+        <w:spacing w:line="240" w:lineRule="auto"/>
+        <w:ind w:firstLine="360"/>
+        <w:jc w:val="both"/>
+        <w:rPr>
+          <w:rFonts w:ascii="UT Sans" w:hAnsi="UT Sans"/>
+          <w:sz w:val="24"/>
+          <w:szCs w:val="24"/>
+          <w:lang w:val="ro-RO"/>
+        </w:rPr>
+      </w:pPr>
+    </w:p>
+    <w:p>
+      <w:pPr>
+        <w:spacing w:line="240" w:lineRule="auto"/>
+        <w:ind w:firstLine="360"/>
+        <w:jc w:val="both"/>
+        <w:rPr>
+          <w:rFonts w:ascii="UT Sans" w:hAnsi="UT Sans"/>
+          <w:sz w:val="24"/>
+          <w:szCs w:val="24"/>
+          <w:lang w:val="ro-RO"/>
+        </w:rPr>
+      </w:pPr>
+    </w:p>
+    <w:p>
+      <w:pPr>
+        <w:spacing w:line="240" w:lineRule="auto"/>
+        <w:ind w:firstLine="360"/>
+        <w:jc w:val="both"/>
+        <w:rPr>
+          <w:rFonts w:ascii="UT Sans" w:hAnsi="UT Sans"/>
+          <w:sz w:val="24"/>
+          <w:szCs w:val="24"/>
+          <w:lang w:val="ro-RO"/>
+        </w:rPr>
+      </w:pPr>
+    </w:p>
+    <w:p>
+      <w:pPr>
+        <w:spacing w:line="240" w:lineRule="auto"/>
+        <w:ind w:firstLine="360"/>
+        <w:jc w:val="both"/>
+        <w:rPr>
+          <w:rFonts w:ascii="UT Sans" w:hAnsi="UT Sans"/>
+          <w:sz w:val="24"/>
+          <w:szCs w:val="24"/>
+          <w:lang w:val="ro-RO"/>
+        </w:rPr>
+      </w:pPr>
+    </w:p>
+    <w:p>
+      <w:pPr>
+        <w:pStyle w:val="ListParagraph"/>
+        <w:numPr>
+          <w:ilvl w:val="1"/>
+          <w:numId w:val="4"/>
+        </w:numPr>
+        <w:spacing w:line="240" w:lineRule="auto"/>
+        <w:jc w:val="both"/>
+        <w:rPr>
+          <w:rFonts w:ascii="UT Sans" w:hAnsi="UT Sans"/>
+          <w:b/>
+          <w:bCs/>
+          <w:sz w:val="32"/>
+          <w:szCs w:val="32"/>
+          <w:lang w:val="ro-RO"/>
+        </w:rPr>
+      </w:pPr>
+      <w:r>
+        <w:rPr>
+          <w:rFonts w:ascii="UT Sans" w:hAnsi="UT Sans"/>
+          <w:b/>
+          <w:bCs/>
+          <w:sz w:val="32"/>
+          <w:szCs w:val="32"/>
+          <w:lang w:val="ro-RO"/>
+        </w:rPr>
+        <w:lastRenderedPageBreak/>
+        <w:t>Mediul de dezvoltare Qt</w:t>
+      </w:r>
+    </w:p>
+    <w:p>
+      <w:pPr>
+        <w:spacing w:line="240" w:lineRule="auto"/>
+        <w:ind w:firstLine="360"/>
+        <w:jc w:val="both"/>
+        <w:rPr>
+          <w:rFonts w:ascii="UT Sans" w:hAnsi="UT Sans"/>
+          <w:sz w:val="24"/>
+          <w:szCs w:val="24"/>
+          <w:lang w:val="ro-RO"/>
+        </w:rPr>
+      </w:pPr>
+      <w:r>
+        <w:rPr>
+          <w:rFonts w:ascii="UT Sans" w:hAnsi="UT Sans"/>
+          <w:sz w:val="24"/>
+          <w:szCs w:val="24"/>
+          <w:lang w:val="ro-RO"/>
+        </w:rPr>
+        <w:t>Qt nu este un limbaj de programare, ci este un mediu de dezvoltare scris, de asemenea, în limbajul de programare C++. Un preprocesor, MOC (</w:t>
+      </w:r>
+      <w:r>
+        <w:rPr>
+          <w:rFonts w:ascii="UT Sans" w:hAnsi="UT Sans"/>
+          <w:i/>
+          <w:iCs/>
+          <w:sz w:val="24"/>
+          <w:szCs w:val="24"/>
+          <w:lang w:val="ro-RO"/>
+        </w:rPr>
+        <w:t>Meta-Object Compiler</w:t>
+      </w:r>
+      <w:r>
+        <w:rPr>
+          <w:rFonts w:ascii="UT Sans" w:hAnsi="UT Sans"/>
+          <w:sz w:val="24"/>
+          <w:szCs w:val="24"/>
+          <w:lang w:val="ro-RO"/>
+        </w:rPr>
+        <w:t>), extinde limbajul C++ prin adăugarea de caracteristici precum semnale si sloturi. Platforma este utilizată pentru crearea aplicațiilor cu interfață grafică, dar și pentru programele care nu au interfață, precum serverele. Cu ajutorul Qt au fost realizate, de exemplu, browserul web Opera, Google Earth, Skype [13].</w:t>
+      </w:r>
+    </w:p>
+    <w:p>
+      <w:pPr>
+        <w:pStyle w:val="ListParagraph"/>
+        <w:numPr>
+          <w:ilvl w:val="2"/>
+          <w:numId w:val="4"/>
+        </w:numPr>
+        <w:spacing w:line="240" w:lineRule="auto"/>
+        <w:jc w:val="both"/>
+        <w:rPr>
+          <w:rFonts w:ascii="UT Sans" w:hAnsi="UT Sans"/>
+          <w:i/>
+          <w:iCs/>
+          <w:sz w:val="28"/>
+          <w:szCs w:val="28"/>
+          <w:lang w:val="ro-RO"/>
+        </w:rPr>
+      </w:pPr>
+      <w:r>
+        <w:rPr>
+          <w:rFonts w:ascii="UT Sans" w:hAnsi="UT Sans"/>
+          <w:i/>
+          <w:iCs/>
+          <w:sz w:val="28"/>
+          <w:szCs w:val="28"/>
+          <w:lang w:val="ro-RO"/>
+        </w:rPr>
+        <w:t>Qt Designer</w:t>
+      </w:r>
+    </w:p>
+    <w:p>
+      <w:pPr>
+        <w:spacing w:line="240" w:lineRule="auto"/>
+        <w:ind w:firstLine="360"/>
+        <w:jc w:val="both"/>
+        <w:rPr>
+          <w:rFonts w:ascii="UT Sans" w:hAnsi="UT Sans"/>
+          <w:sz w:val="24"/>
+          <w:szCs w:val="24"/>
+          <w:lang w:val="ro-RO"/>
+        </w:rPr>
+      </w:pPr>
+      <w:r>
+        <w:rPr>
+          <w:rFonts w:ascii="UT Sans" w:hAnsi="UT Sans"/>
+          <w:sz w:val="24"/>
+          <w:szCs w:val="24"/>
+          <w:lang w:val="ro-RO"/>
+        </w:rPr>
+        <w:t xml:space="preserve">Proiectarea și crearea de GUI </w:t>
+      </w:r>
+      <w:r>
+        <w:rPr>
+          <w:rFonts w:ascii="UT Sans" w:hAnsi="UT Sans"/>
+          <w:sz w:val="24"/>
+          <w:szCs w:val="24"/>
+          <w:lang w:val="ro-RO"/>
+        </w:rPr>
+        <w:t xml:space="preserve">se face folosind unul dintre instrumentele Qt, numit Qt Designer. Elementele grafice sunt atașate codului prin folosirea semnalelor Qt și a mecanismului de sloturi. Deși prin realizarea directă a GUI sunt setate anumite caracteristici, acestea pot fi modificate cu ușurință în cadrul codului. Totodată, în cazul în care se dorește să se folosească propriile widgeturi, ca de exemplu propria clasă de labeluri, Qt Designer permite promovarea acestora la propriile componente </w:t>
+      </w:r>
+      <w:r>
+        <w:rPr>
+          <w:rFonts w:ascii="UT Sans" w:hAnsi="UT Sans"/>
+          <w:sz w:val="24"/>
+          <w:szCs w:val="24"/>
+        </w:rPr>
+        <w:t>[14]</w:t>
+      </w:r>
+      <w:r>
+        <w:rPr>
+          <w:rFonts w:ascii="UT Sans" w:hAnsi="UT Sans"/>
+          <w:sz w:val="24"/>
+          <w:szCs w:val="24"/>
+          <w:lang w:val="ro-RO"/>
+        </w:rPr>
+        <w:t>. Utilizarea Qt Designer implică patru etape de bază:</w:t>
+      </w:r>
+    </w:p>
+    <w:p>
+      <w:pPr>
+        <w:pStyle w:val="ListParagraph"/>
+        <w:numPr>
+          <w:ilvl w:val="0"/>
+          <w:numId w:val="8"/>
+        </w:numPr>
+        <w:spacing w:line="240" w:lineRule="auto"/>
+        <w:jc w:val="both"/>
+        <w:rPr>
+          <w:rFonts w:ascii="UT Sans" w:hAnsi="UT Sans"/>
+          <w:sz w:val="24"/>
+          <w:szCs w:val="24"/>
+          <w:lang w:val="ro-RO"/>
+        </w:rPr>
+      </w:pPr>
+      <w:r>
+        <w:rPr>
+          <w:rFonts w:ascii="UT Sans" w:hAnsi="UT Sans"/>
+          <w:sz w:val="24"/>
+          <w:szCs w:val="24"/>
+          <w:lang w:val="ro-RO"/>
+        </w:rPr>
+        <w:t>Alegerea propriei interfețe și a obiectelor dorite;</w:t>
+      </w:r>
+    </w:p>
+    <w:p>
+      <w:pPr>
+        <w:pStyle w:val="ListParagraph"/>
+        <w:numPr>
+          <w:ilvl w:val="0"/>
+          <w:numId w:val="8"/>
+        </w:numPr>
+        <w:spacing w:line="240" w:lineRule="auto"/>
+        <w:jc w:val="both"/>
+        <w:rPr>
+          <w:rFonts w:ascii="UT Sans" w:hAnsi="UT Sans"/>
+          <w:sz w:val="24"/>
+          <w:szCs w:val="24"/>
+          <w:lang w:val="ro-RO"/>
+        </w:rPr>
+      </w:pPr>
+      <w:r>
+        <w:rPr>
+          <w:rFonts w:ascii="UT Sans" w:hAnsi="UT Sans"/>
+          <w:sz w:val="24"/>
+          <w:szCs w:val="24"/>
+          <w:lang w:val="ro-RO"/>
+        </w:rPr>
+        <w:t>Așezarea obiectelor acolo unde se dorește pe interfață;</w:t>
+      </w:r>
+    </w:p>
+    <w:p>
+      <w:pPr>
+        <w:pStyle w:val="ListParagraph"/>
+        <w:numPr>
+          <w:ilvl w:val="0"/>
+          <w:numId w:val="8"/>
+        </w:numPr>
+        <w:spacing w:line="240" w:lineRule="auto"/>
+        <w:jc w:val="both"/>
+        <w:rPr>
+          <w:rFonts w:ascii="UT Sans" w:hAnsi="UT Sans"/>
+          <w:sz w:val="24"/>
+          <w:szCs w:val="24"/>
+          <w:lang w:val="ro-RO"/>
+        </w:rPr>
+      </w:pPr>
+      <w:r>
+        <w:rPr>
+          <w:rFonts w:ascii="UT Sans" w:hAnsi="UT Sans"/>
+          <w:sz w:val="24"/>
+          <w:szCs w:val="24"/>
+          <w:lang w:val="ro-RO"/>
+        </w:rPr>
+        <w:t>Conectarea semnalelor la sloturile corespunzătoare;</w:t>
+      </w:r>
+    </w:p>
+    <w:p>
+      <w:pPr>
+        <w:pStyle w:val="ListParagraph"/>
+        <w:numPr>
+          <w:ilvl w:val="0"/>
+          <w:numId w:val="8"/>
+        </w:numPr>
+        <w:spacing w:line="240" w:lineRule="auto"/>
+        <w:jc w:val="both"/>
+        <w:rPr>
+          <w:rFonts w:ascii="UT Sans" w:hAnsi="UT Sans"/>
+          <w:sz w:val="24"/>
+          <w:szCs w:val="24"/>
+          <w:lang w:val="ro-RO"/>
+        </w:rPr>
+      </w:pPr>
+      <w:r>
+        <w:rPr>
+          <w:rFonts w:ascii="UT Sans" w:hAnsi="UT Sans"/>
+          <w:sz w:val="24"/>
+          <w:szCs w:val="24"/>
+          <w:lang w:val="ro-RO"/>
+        </w:rPr>
+        <w:t>Vizualizarea interfeței.</w:t>
+      </w:r>
+    </w:p>
+    <w:p>
+      <w:pPr>
+        <w:pStyle w:val="ListParagraph"/>
+        <w:spacing w:line="240" w:lineRule="auto"/>
+        <w:jc w:val="both"/>
+        <w:rPr>
+          <w:rFonts w:ascii="UT Sans" w:hAnsi="UT Sans"/>
+          <w:sz w:val="28"/>
+          <w:szCs w:val="28"/>
+          <w:lang w:val="ro-RO"/>
+        </w:rPr>
+      </w:pPr>
+    </w:p>
+    <w:p>
+      <w:pPr>
+        <w:pStyle w:val="ListParagraph"/>
+        <w:numPr>
+          <w:ilvl w:val="1"/>
+          <w:numId w:val="4"/>
+        </w:numPr>
+        <w:spacing w:line="240" w:lineRule="auto"/>
+        <w:jc w:val="both"/>
+        <w:rPr>
+          <w:rFonts w:ascii="UT Sans" w:hAnsi="UT Sans"/>
+          <w:b/>
+          <w:bCs/>
+          <w:sz w:val="32"/>
+          <w:szCs w:val="32"/>
+          <w:lang w:val="ro-RO"/>
+        </w:rPr>
+      </w:pPr>
+      <w:r>
+        <w:rPr>
+          <w:rFonts w:ascii="UT Sans" w:hAnsi="UT Sans"/>
+          <w:b/>
+          <w:bCs/>
+          <w:sz w:val="32"/>
+          <w:szCs w:val="32"/>
+          <w:lang w:val="ro-RO"/>
+        </w:rPr>
+        <w:t>Platforma CMake</w:t>
+      </w:r>
+    </w:p>
+    <w:p>
+      <w:pPr>
+        <w:spacing w:line="240" w:lineRule="auto"/>
+        <w:ind w:firstLine="360"/>
+        <w:jc w:val="both"/>
+        <w:rPr>
+          <w:rFonts w:ascii="UT Sans" w:hAnsi="UT Sans"/>
+          <w:sz w:val="24"/>
+          <w:szCs w:val="24"/>
+          <w:lang w:val="ro-RO"/>
+        </w:rPr>
+      </w:pPr>
+      <w:r>
+        <w:rPr>
+          <w:rFonts w:ascii="UT Sans" w:hAnsi="UT Sans"/>
+          <w:sz w:val="24"/>
+          <w:szCs w:val="24"/>
+          <w:lang w:val="ro-RO"/>
+        </w:rPr>
+        <w:t>Gruparea într-un mod ordonat și curat a fișierelor componente ale unui program este foarte utilă pentru a găsi cu ușurință ceea ce este nevoie atunci când se dorește acest lucru. CMake este sistemul extensibil care poate realiza cele menționate. Astfel, acesta gestionează procesul de construire într-un sistem de operare și într-o manieră independentă de compilator.</w:t>
+      </w:r>
+    </w:p>
+    <w:p>
+      <w:pPr>
+        <w:spacing w:line="240" w:lineRule="auto"/>
+        <w:ind w:firstLine="360"/>
+        <w:jc w:val="both"/>
+        <w:rPr>
+          <w:rFonts w:ascii="UT Sans" w:hAnsi="UT Sans"/>
+          <w:sz w:val="24"/>
+          <w:szCs w:val="24"/>
+        </w:rPr>
+      </w:pPr>
+      <w:r>
+        <w:rPr>
+          <w:rFonts w:ascii="UT Sans" w:hAnsi="UT Sans"/>
+          <w:sz w:val="24"/>
+          <w:szCs w:val="24"/>
+          <w:lang w:val="ro-RO"/>
+        </w:rPr>
+        <w:t xml:space="preserve">Fișierele numite „CMakeLists.txt” sunt plasate în fiecare director sursă și sunt utilizate pentru generarea de fișiere de compilare standard care sunt folosite în mod obișnuit. CMake produce un mediu de construire nativ care va compila codul sursă, va crea biblioteci, va genera pachete și va putea construi executabile. Ceea ce este special la CMake este faptul că acesta generează un fișier cache. Când rulează acest program, de exemplu, el localizează fișiere, </w:t>
+      </w:r>
+      <w:r>
+        <w:rPr>
+          <w:rFonts w:ascii="UT Sans" w:hAnsi="UT Sans"/>
+          <w:sz w:val="24"/>
+          <w:szCs w:val="24"/>
+          <w:lang w:val="ro-RO"/>
+        </w:rPr>
+        <w:lastRenderedPageBreak/>
+        <w:t xml:space="preserve">biblioteci și executabile, și poate întâmpina directive opționale de construire. Informațiile sunt adunate în memoria </w:t>
+      </w:r>
+      <w:r>
+        <w:rPr>
+          <w:rFonts w:ascii="UT Sans" w:hAnsi="UT Sans"/>
+          <w:sz w:val="24"/>
+          <w:szCs w:val="24"/>
+          <w:lang w:val="ro-RO"/>
+        </w:rPr>
+        <w:t xml:space="preserve">cache și pot fi modificate de către utilizator înainte de generarea fișierelor native, denumite „build” </w:t>
+      </w:r>
+      <w:r>
+        <w:rPr>
+          <w:rFonts w:ascii="UT Sans" w:hAnsi="UT Sans"/>
+          <w:sz w:val="24"/>
+          <w:szCs w:val="24"/>
+        </w:rPr>
+        <w:t>[15].</w:t>
+      </w:r>
+    </w:p>
+    <w:p>
+      <w:pPr>
+        <w:spacing w:line="240" w:lineRule="auto"/>
+        <w:ind w:firstLine="360"/>
+        <w:jc w:val="both"/>
+        <w:rPr>
+          <w:rFonts w:ascii="UT Sans" w:hAnsi="UT Sans"/>
+          <w:sz w:val="24"/>
+          <w:szCs w:val="24"/>
+          <w:lang w:val="ro-RO"/>
+        </w:rPr>
+      </w:pPr>
+      <w:r>
+        <w:rPr>
+          <w:rFonts w:ascii="UT Sans" w:hAnsi="UT Sans"/>
+          <w:sz w:val="24"/>
+          <w:szCs w:val="24"/>
+          <w:lang w:val="ro-RO"/>
+        </w:rPr>
+        <w:t>CMake este proiectat pentru a sus</w:t>
+      </w:r>
+      <w:r>
+        <w:rPr>
+          <w:rFonts w:ascii="UT Sans" w:hAnsi="UT Sans"/>
+          <w:sz w:val="24"/>
+          <w:szCs w:val="24"/>
+          <w:lang w:val="ro-RO"/>
+        </w:rPr>
+        <w:t>ține ierarhii de directoare complexe și aplicații dependente de mai multe biblioteci. De exemplu, în figura 3.2 este surprinsă componența directorului sursă al proiectului și utilizarea fișierului „CMakeLists.txt”.</w:t>
+      </w:r>
+    </w:p>
+    <w:p>
+      <w:pPr>
+        <w:spacing w:line="240" w:lineRule="auto"/>
+        <w:ind w:firstLine="360"/>
+        <w:jc w:val="center"/>
+        <w:rPr>
+          <w:rFonts w:ascii="UT Sans" w:hAnsi="UT Sans"/>
+          <w:sz w:val="24"/>
+          <w:szCs w:val="24"/>
+          <w:lang w:val="ro-RO"/>
+        </w:rPr>
+      </w:pPr>
+      <w:r>
+        <w:rPr>
+          <w:rFonts w:ascii="UT Sans" w:hAnsi="UT Sans"/>
+          <w:noProof/>
+          <w:sz w:val="24"/>
+          <w:szCs w:val="24"/>
+          <w:lang w:val="ro-RO"/>
+        </w:rPr>
+        <w:drawing>
+          <wp:inline distT="0" distB="0" distL="0" distR="0" wp14:anchorId="212637F4" wp14:editId="0ABC0F61">
+            <wp:extent cx="5902325" cy="3303373"/>
+            <wp:effectExtent l="0" t="0" r="3175" b="0"/>
+            <wp:docPr id="11" name="Picture 11"/>
+            <wp:cNvGraphicFramePr>
+              <a:graphicFrameLocks xmlns:a="http://schemas.openxmlformats.org/drawingml/2006/main" noChangeAspect="1"/>
+            </wp:cNvGraphicFramePr>
+            <a:graphic xmlns:a="http://schemas.openxmlformats.org/drawingml/2006/main">
+              <a:graphicData uri="http://schemas.openxmlformats.org/drawingml/2006/picture">
+                <pic:pic xmlns:pic="http://schemas.openxmlformats.org/drawingml/2006/picture">
+                  <pic:nvPicPr>
+                    <pic:cNvPr id="11" name="Picture 11"/>
+                    <pic:cNvPicPr/>
+                  </pic:nvPicPr>
+                  <pic:blipFill>
+                    <a:blip r:embed="rId12">
+                      <a:extLst>
+                        <a:ext uri="{28A0092B-C50C-407E-A947-70E740481C1C}">
+                          <a14:useLocalDpi xmlns:a14="http://schemas.microsoft.com/office/drawing/2010/main" val="0"/>
+                        </a:ext>
+                      </a:extLst>
+                    </a:blip>
+                    <a:stretch>
+                      <a:fillRect/>
+                    </a:stretch>
+                  </pic:blipFill>
+                  <pic:spPr>
+                    <a:xfrm>
+                      <a:off x="0" y="0"/>
+                      <a:ext cx="5922763" cy="3314811"/>
+                    </a:xfrm>
+                    <a:prstGeom prst="rect">
+                      <a:avLst/>
+                    </a:prstGeom>
+                  </pic:spPr>
+                </pic:pic>
+              </a:graphicData>
+            </a:graphic>
+          </wp:inline>
+        </w:drawing>
+      </w:r>
+    </w:p>
+    <w:p>
+      <w:pPr>
+        <w:spacing w:line="240" w:lineRule="auto"/>
+        <w:ind w:firstLine="360"/>
+        <w:jc w:val="center"/>
+        <w:rPr>
+          <w:rFonts w:ascii="UT Sans" w:hAnsi="UT Sans"/>
+          <w:sz w:val="24"/>
+          <w:szCs w:val="24"/>
+          <w:lang w:val="ro-RO"/>
+        </w:rPr>
+      </w:pPr>
+      <w:r>
+        <w:rPr>
+          <w:rFonts w:ascii="UT Sans" w:hAnsi="UT Sans"/>
+          <w:sz w:val="24"/>
+          <w:szCs w:val="24"/>
+          <w:lang w:val="ro-RO"/>
+        </w:rPr>
+        <w:t>Fig. 3.2. Structura directorului sursă al proiectului.</w:t>
+      </w:r>
+    </w:p>
+    <w:p>
+      <w:pPr>
+        <w:spacing w:line="240" w:lineRule="auto"/>
+        <w:ind w:firstLine="360"/>
+        <w:jc w:val="both"/>
+        <w:rPr>
+          <w:rFonts w:ascii="UT Sans" w:hAnsi="UT Sans"/>
+          <w:sz w:val="24"/>
+          <w:szCs w:val="24"/>
+          <w:lang w:val="ro-RO"/>
+        </w:rPr>
+      </w:pPr>
+      <w:r>
+        <w:rPr>
+          <w:rFonts w:ascii="UT Sans" w:hAnsi="UT Sans"/>
+          <w:sz w:val="24"/>
+          <w:szCs w:val="24"/>
+          <w:lang w:val="ro-RO"/>
+        </w:rPr>
+        <w:t>În urma configurării și a generării proiectului, este creat directorul „build”, care cuprinde informațiile necesare rulării proiectului. Directorul „Algorithms” conține o bibliotecă dinamică proprie, realizată pe baza OpenCV. „BrainTumorSegmentation” reprezintă directorul în care implementarea proiectului a fost realizată în totalitate cu ajutorul celorlalte directoare prezentate.</w:t>
+      </w:r>
+    </w:p>
+    <w:p>
+      <w:pPr>
+        <w:spacing w:line="240" w:lineRule="auto"/>
+        <w:ind w:firstLine="360"/>
+        <w:jc w:val="both"/>
+        <w:rPr>
+          <w:rFonts w:ascii="UT Sans" w:hAnsi="UT Sans"/>
+          <w:sz w:val="24"/>
+          <w:szCs w:val="24"/>
+          <w:lang w:val="ro-RO"/>
+        </w:rPr>
+      </w:pPr>
+    </w:p>
+    <w:p>
+      <w:pPr>
+        <w:spacing w:line="240" w:lineRule="auto"/>
+        <w:ind w:left="360"/>
+        <w:jc w:val="both"/>
+        <w:rPr>
+          <w:rFonts w:ascii="UT Sans" w:hAnsi="UT Sans"/>
+          <w:sz w:val="24"/>
+          <w:szCs w:val="24"/>
+          <w:lang w:val="ro-RO"/>
+        </w:rPr>
+      </w:pPr>
+    </w:p>
+    <w:p>
+      <w:pPr>
+        <w:spacing w:line="240" w:lineRule="auto"/>
+        <w:ind w:left="360"/>
+        <w:jc w:val="both"/>
+        <w:rPr>
+          <w:rFonts w:ascii="UT Sans" w:hAnsi="UT Sans"/>
+          <w:sz w:val="24"/>
+          <w:szCs w:val="24"/>
+          <w:lang w:val="ro-RO"/>
+        </w:rPr>
+      </w:pPr>
+    </w:p>
+    <w:p>
+      <w:pPr>
+        <w:spacing w:line="240" w:lineRule="auto"/>
+        <w:ind w:left="360"/>
+        <w:jc w:val="both"/>
+        <w:rPr>
+          <w:rFonts w:ascii="UT Sans" w:hAnsi="UT Sans"/>
+          <w:sz w:val="24"/>
+          <w:szCs w:val="24"/>
+          <w:lang w:val="ro-RO"/>
+        </w:rPr>
+      </w:pPr>
+    </w:p>
+    <w:p>
+      <w:pPr>
+        <w:spacing w:line="240" w:lineRule="auto"/>
+        <w:ind w:left="360"/>
+        <w:jc w:val="both"/>
+        <w:rPr>
+          <w:rFonts w:ascii="UT Sans" w:hAnsi="UT Sans"/>
+          <w:sz w:val="24"/>
+          <w:szCs w:val="24"/>
+          <w:lang w:val="ro-RO"/>
+        </w:rPr>
+      </w:pPr>
+    </w:p>
+    <w:p>
+      <w:pPr>
+        <w:pStyle w:val="ListParagraph"/>
+        <w:numPr>
+          <w:ilvl w:val="0"/>
+          <w:numId w:val="4"/>
+        </w:numPr>
+        <w:spacing w:line="240" w:lineRule="auto"/>
         <w:jc w:val="both"/>
         <w:rPr>
           <w:rFonts w:ascii="UT Sans" w:hAnsi="UT Sans"/>
@@ -4594,9 +7242,105 @@
           <w:szCs w:val="36"/>
           <w:lang w:val="ro-RO"/>
         </w:rPr>
-        <w:t>Reducerea</w:t>
-      </w:r>
-      <w:r>
+        <w:lastRenderedPageBreak/>
+        <w:t>Segmentarea tumorilor cerebrale</w:t>
+      </w:r>
+    </w:p>
+    <w:p>
+      <w:pPr>
+        <w:spacing w:line="240" w:lineRule="auto"/>
+        <w:jc w:val="both"/>
+        <w:rPr>
+          <w:rFonts w:ascii="UT Sans" w:hAnsi="UT Sans"/>
+          <w:sz w:val="24"/>
+          <w:szCs w:val="24"/>
+          <w:lang w:val="ro-RO"/>
+        </w:rPr>
+      </w:pPr>
+    </w:p>
+    <w:p>
+      <w:pPr>
+        <w:pStyle w:val="ListParagraph"/>
+        <w:spacing w:line="240" w:lineRule="auto"/>
+        <w:ind w:left="1440"/>
+        <w:jc w:val="both"/>
+        <w:rPr>
+          <w:rFonts w:ascii="UT Sans" w:hAnsi="UT Sans"/>
+          <w:i/>
+          <w:iCs/>
+          <w:sz w:val="24"/>
+          <w:szCs w:val="24"/>
+          <w:lang w:val="ro-RO"/>
+        </w:rPr>
+      </w:pPr>
+    </w:p>
+    <w:p>
+      <w:pPr>
+        <w:spacing w:line="240" w:lineRule="auto"/>
+        <w:jc w:val="both"/>
+        <w:rPr>
+          <w:rFonts w:ascii="UT Sans" w:hAnsi="UT Sans"/>
+          <w:sz w:val="24"/>
+          <w:szCs w:val="24"/>
+          <w:lang w:val="ro-RO"/>
+        </w:rPr>
+      </w:pPr>
+    </w:p>
+    <w:p>
+      <w:pPr>
+        <w:spacing w:line="240" w:lineRule="auto"/>
+        <w:ind w:firstLine="360"/>
+        <w:jc w:val="both"/>
+        <w:rPr>
+          <w:rFonts w:ascii="UT Sans" w:hAnsi="UT Sans"/>
+          <w:sz w:val="24"/>
+          <w:szCs w:val="24"/>
+          <w:lang w:val="ro-RO"/>
+        </w:rPr>
+      </w:pPr>
+    </w:p>
+    <w:p>
+      <w:pPr>
+        <w:spacing w:line="240" w:lineRule="auto"/>
+        <w:jc w:val="both"/>
+        <w:rPr>
+          <w:rFonts w:ascii="UT Sans" w:hAnsi="UT Sans"/>
+          <w:sz w:val="24"/>
+          <w:szCs w:val="24"/>
+          <w:lang w:val="ro-RO"/>
+        </w:rPr>
+      </w:pPr>
+    </w:p>
+    <w:p>
+      <w:pPr>
+        <w:spacing w:line="240" w:lineRule="auto"/>
+        <w:jc w:val="both"/>
+        <w:rPr>
+          <w:rFonts w:ascii="UT Sans" w:hAnsi="UT Sans"/>
+          <w:sz w:val="24"/>
+          <w:szCs w:val="24"/>
+          <w:lang w:val="ro-RO"/>
+        </w:rPr>
+      </w:pPr>
+    </w:p>
+    <w:p>
+      <w:pPr>
+        <w:spacing w:line="240" w:lineRule="auto"/>
+        <w:ind w:firstLine="360"/>
+        <w:jc w:val="both"/>
+        <w:rPr>
+          <w:rFonts w:ascii="UT Sans" w:hAnsi="UT Sans"/>
+          <w:sz w:val="24"/>
+          <w:szCs w:val="24"/>
+          <w:lang w:val="ro-RO"/>
+        </w:rPr>
+      </w:pPr>
+    </w:p>
+    <w:p>
+      <w:pPr>
+        <w:pStyle w:val="ListParagraph"/>
+        <w:spacing w:line="240" w:lineRule="auto"/>
+        <w:jc w:val="both"/>
         <w:rPr>
           <w:rFonts w:ascii="UT Sans" w:hAnsi="UT Sans"/>
           <w:b/>
@@ -4605,11 +7349,241 @@
           <w:szCs w:val="36"/>
           <w:lang w:val="ro-RO"/>
         </w:rPr>
+      </w:pPr>
+    </w:p>
+    <w:p>
+      <w:pPr>
+        <w:pStyle w:val="ListParagraph"/>
+        <w:spacing w:line="240" w:lineRule="auto"/>
+        <w:jc w:val="both"/>
+        <w:rPr>
+          <w:rFonts w:ascii="UT Sans" w:hAnsi="UT Sans"/>
+          <w:b/>
+          <w:bCs/>
+          <w:sz w:val="36"/>
+          <w:szCs w:val="36"/>
+          <w:lang w:val="ro-RO"/>
+        </w:rPr>
+      </w:pPr>
+    </w:p>
+    <w:p>
+      <w:pPr>
+        <w:pStyle w:val="ListParagraph"/>
+        <w:spacing w:line="240" w:lineRule="auto"/>
+        <w:jc w:val="both"/>
+        <w:rPr>
+          <w:rFonts w:ascii="UT Sans" w:hAnsi="UT Sans"/>
+          <w:b/>
+          <w:bCs/>
+          <w:sz w:val="36"/>
+          <w:szCs w:val="36"/>
+          <w:lang w:val="ro-RO"/>
+        </w:rPr>
+      </w:pPr>
+    </w:p>
+    <w:p>
+      <w:pPr>
+        <w:pStyle w:val="ListParagraph"/>
+        <w:spacing w:line="240" w:lineRule="auto"/>
+        <w:jc w:val="both"/>
+        <w:rPr>
+          <w:rFonts w:ascii="UT Sans" w:hAnsi="UT Sans"/>
+          <w:b/>
+          <w:bCs/>
+          <w:sz w:val="36"/>
+          <w:szCs w:val="36"/>
+          <w:lang w:val="ro-RO"/>
+        </w:rPr>
+      </w:pPr>
+    </w:p>
+    <w:p>
+      <w:pPr>
+        <w:pStyle w:val="ListParagraph"/>
+        <w:spacing w:line="240" w:lineRule="auto"/>
+        <w:jc w:val="both"/>
+        <w:rPr>
+          <w:rFonts w:ascii="UT Sans" w:hAnsi="UT Sans"/>
+          <w:b/>
+          <w:bCs/>
+          <w:sz w:val="36"/>
+          <w:szCs w:val="36"/>
+          <w:lang w:val="ro-RO"/>
+        </w:rPr>
+      </w:pPr>
+    </w:p>
+    <w:p>
+      <w:pPr>
+        <w:pStyle w:val="ListParagraph"/>
+        <w:spacing w:line="240" w:lineRule="auto"/>
+        <w:jc w:val="both"/>
+        <w:rPr>
+          <w:rFonts w:ascii="UT Sans" w:hAnsi="UT Sans"/>
+          <w:b/>
+          <w:bCs/>
+          <w:sz w:val="36"/>
+          <w:szCs w:val="36"/>
+          <w:lang w:val="ro-RO"/>
+        </w:rPr>
+      </w:pPr>
+    </w:p>
+    <w:p>
+      <w:pPr>
+        <w:pStyle w:val="ListParagraph"/>
+        <w:spacing w:line="240" w:lineRule="auto"/>
+        <w:jc w:val="both"/>
+        <w:rPr>
+          <w:rFonts w:ascii="UT Sans" w:hAnsi="UT Sans"/>
+          <w:b/>
+          <w:bCs/>
+          <w:sz w:val="36"/>
+          <w:szCs w:val="36"/>
+          <w:lang w:val="ro-RO"/>
+        </w:rPr>
+      </w:pPr>
+    </w:p>
+    <w:p>
+      <w:pPr>
+        <w:pStyle w:val="ListParagraph"/>
+        <w:spacing w:line="240" w:lineRule="auto"/>
+        <w:jc w:val="both"/>
+        <w:rPr>
+          <w:rFonts w:ascii="UT Sans" w:hAnsi="UT Sans"/>
+          <w:b/>
+          <w:bCs/>
+          <w:sz w:val="36"/>
+          <w:szCs w:val="36"/>
+          <w:lang w:val="ro-RO"/>
+        </w:rPr>
+      </w:pPr>
+    </w:p>
+    <w:p>
+      <w:pPr>
+        <w:pStyle w:val="ListParagraph"/>
+        <w:spacing w:line="240" w:lineRule="auto"/>
+        <w:jc w:val="both"/>
+        <w:rPr>
+          <w:rFonts w:ascii="UT Sans" w:hAnsi="UT Sans"/>
+          <w:b/>
+          <w:bCs/>
+          <w:sz w:val="36"/>
+          <w:szCs w:val="36"/>
+          <w:lang w:val="ro-RO"/>
+        </w:rPr>
+      </w:pPr>
+    </w:p>
+    <w:p>
+      <w:pPr>
+        <w:pStyle w:val="ListParagraph"/>
+        <w:spacing w:line="240" w:lineRule="auto"/>
+        <w:jc w:val="both"/>
+        <w:rPr>
+          <w:rFonts w:ascii="UT Sans" w:hAnsi="UT Sans"/>
+          <w:b/>
+          <w:bCs/>
+          <w:sz w:val="36"/>
+          <w:szCs w:val="36"/>
+          <w:lang w:val="ro-RO"/>
+        </w:rPr>
+      </w:pPr>
+    </w:p>
+    <w:p>
+      <w:pPr>
+        <w:pStyle w:val="ListParagraph"/>
+        <w:spacing w:line="240" w:lineRule="auto"/>
+        <w:jc w:val="both"/>
+        <w:rPr>
+          <w:rFonts w:ascii="UT Sans" w:hAnsi="UT Sans"/>
+          <w:b/>
+          <w:bCs/>
+          <w:sz w:val="36"/>
+          <w:szCs w:val="36"/>
+          <w:lang w:val="ro-RO"/>
+        </w:rPr>
+      </w:pPr>
+    </w:p>
+    <w:p>
+      <w:pPr>
+        <w:pStyle w:val="ListParagraph"/>
+        <w:spacing w:line="240" w:lineRule="auto"/>
+        <w:jc w:val="both"/>
+        <w:rPr>
+          <w:rFonts w:ascii="UT Sans" w:hAnsi="UT Sans"/>
+          <w:b/>
+          <w:bCs/>
+          <w:sz w:val="36"/>
+          <w:szCs w:val="36"/>
+          <w:lang w:val="ro-RO"/>
+        </w:rPr>
+      </w:pPr>
+    </w:p>
+    <w:p>
+      <w:pPr>
+        <w:spacing w:line="240" w:lineRule="auto"/>
+        <w:jc w:val="both"/>
+        <w:rPr>
+          <w:rFonts w:ascii="UT Sans" w:hAnsi="UT Sans"/>
+          <w:sz w:val="24"/>
+          <w:szCs w:val="24"/>
+          <w:lang w:val="ro-RO"/>
+        </w:rPr>
+      </w:pPr>
+    </w:p>
+    <w:p>
+      <w:pPr>
+        <w:spacing w:line="240" w:lineRule="auto"/>
+        <w:jc w:val="both"/>
+        <w:rPr>
+          <w:rFonts w:ascii="UT Sans" w:hAnsi="UT Sans"/>
+          <w:sz w:val="24"/>
+          <w:szCs w:val="24"/>
+          <w:lang w:val="ro-RO"/>
+        </w:rPr>
+      </w:pPr>
+    </w:p>
+    <w:p>
+      <w:pPr>
+        <w:pStyle w:val="ListParagraph"/>
+        <w:numPr>
+          <w:ilvl w:val="1"/>
+          <w:numId w:val="4"/>
+        </w:numPr>
+        <w:spacing w:line="240" w:lineRule="auto"/>
+        <w:jc w:val="both"/>
+        <w:rPr>
+          <w:rFonts w:ascii="UT Sans" w:hAnsi="UT Sans"/>
+          <w:b/>
+          <w:bCs/>
+          <w:sz w:val="36"/>
+          <w:szCs w:val="36"/>
+          <w:lang w:val="ro-RO"/>
+        </w:rPr>
+      </w:pPr>
+      <w:r>
+        <w:rPr>
+          <w:rFonts w:ascii="UT Sans" w:hAnsi="UT Sans"/>
+          <w:b/>
+          <w:bCs/>
+          <w:sz w:val="36"/>
+          <w:szCs w:val="36"/>
+          <w:lang w:val="ro-RO"/>
+        </w:rPr>
+        <w:t>Reducerea</w:t>
+      </w:r>
+      <w:r>
+        <w:rPr>
+          <w:rFonts w:ascii="UT Sans" w:hAnsi="UT Sans"/>
+          <w:b/>
+          <w:bCs/>
+          <w:sz w:val="36"/>
+          <w:szCs w:val="36"/>
+          <w:lang w:val="ro-RO"/>
+        </w:rPr>
         <w:t xml:space="preserve"> zgomotului din imaginile inițiale</w:t>
       </w:r>
     </w:p>
     <w:p>
       <w:pPr>
+        <w:spacing w:line="240" w:lineRule="auto"/>
         <w:ind w:firstLine="360"/>
         <w:jc w:val="both"/>
         <w:rPr>
@@ -4626,6 +7600,7 @@
           <w:szCs w:val="24"/>
           <w:lang w:val="ro-RO"/>
         </w:rPr>
+        <w:lastRenderedPageBreak/>
         <w:t xml:space="preserve">Zgomotul într-o imagine este o variație aleatorie a luminozității sau a informației unei culori. </w:t>
       </w:r>
       <w:r>
@@ -4640,6 +7615,7 @@
     </w:p>
     <w:p>
       <w:pPr>
+        <w:spacing w:line="240" w:lineRule="auto"/>
         <w:ind w:firstLine="360"/>
         <w:jc w:val="both"/>
         <w:rPr>
@@ -4670,6 +7646,7 @@
     </w:p>
     <w:p>
       <w:pPr>
+        <w:spacing w:line="240" w:lineRule="auto"/>
         <w:ind w:firstLine="360"/>
         <w:jc w:val="both"/>
         <w:rPr>
@@ -4686,12 +7663,12 @@
           <w:szCs w:val="24"/>
           <w:lang w:val="ro-RO"/>
         </w:rPr>
-        <w:lastRenderedPageBreak/>
         <w:t xml:space="preserve">Zgomotul într-o imagine ar trebui să fie cât mai mic pentru a obține informații corecte din aceasta. </w:t>
       </w:r>
     </w:p>
     <w:p>
       <w:pPr>
+        <w:spacing w:line="240" w:lineRule="auto"/>
         <w:ind w:firstLine="360"/>
         <w:jc w:val="both"/>
         <w:rPr>
@@ -4718,6 +7695,7 @@
           <w:ilvl w:val="0"/>
           <w:numId w:val="5"/>
         </w:numPr>
+        <w:spacing w:line="240" w:lineRule="auto"/>
         <w:jc w:val="both"/>
         <w:rPr>
           <w:rFonts w:ascii="UT Sans" w:hAnsi="UT Sans"/>
@@ -4743,6 +7721,7 @@
           <w:ilvl w:val="0"/>
           <w:numId w:val="5"/>
         </w:numPr>
+        <w:spacing w:line="240" w:lineRule="auto"/>
         <w:jc w:val="both"/>
         <w:rPr>
           <w:rFonts w:ascii="UT Sans" w:hAnsi="UT Sans"/>
@@ -4768,6 +7747,7 @@
           <w:ilvl w:val="0"/>
           <w:numId w:val="5"/>
         </w:numPr>
+        <w:spacing w:line="240" w:lineRule="auto"/>
         <w:jc w:val="both"/>
         <w:rPr>
           <w:rFonts w:ascii="UT Sans" w:hAnsi="UT Sans"/>
@@ -4793,6 +7773,7 @@
           <w:ilvl w:val="0"/>
           <w:numId w:val="5"/>
         </w:numPr>
+        <w:spacing w:line="240" w:lineRule="auto"/>
         <w:jc w:val="both"/>
         <w:rPr>
           <w:rFonts w:ascii="UT Sans" w:hAnsi="UT Sans"/>
@@ -4813,6 +7794,7 @@
     </w:p>
     <w:p>
       <w:pPr>
+        <w:spacing w:line="240" w:lineRule="auto"/>
         <w:ind w:left="360"/>
         <w:jc w:val="both"/>
         <w:rPr>
@@ -4838,6 +7820,7 @@
     </w:p>
     <w:p>
       <w:pPr>
+        <w:spacing w:line="240" w:lineRule="auto"/>
         <w:ind w:firstLine="360"/>
         <w:jc w:val="both"/>
         <w:rPr>
@@ -4859,6 +7842,7 @@
     </w:p>
     <w:p>
       <w:pPr>
+        <w:spacing w:line="240" w:lineRule="auto"/>
         <w:ind w:firstLine="360"/>
         <w:jc w:val="both"/>
         <w:rPr>
@@ -5061,6 +8045,7 @@
     </w:p>
     <w:p>
       <w:pPr>
+        <w:spacing w:line="240" w:lineRule="auto"/>
         <w:ind w:firstLine="360"/>
         <w:jc w:val="both"/>
         <w:rPr>
@@ -5086,6 +8071,7 @@
     </w:p>
     <w:p>
       <w:pPr>
+        <w:spacing w:line="240" w:lineRule="auto"/>
         <w:ind w:firstLine="360"/>
         <w:jc w:val="both"/>
         <w:rPr>
@@ -5107,6 +8093,7 @@
     </w:p>
     <w:p>
       <w:pPr>
+        <w:spacing w:line="240" w:lineRule="auto"/>
         <w:ind w:firstLine="360"/>
         <w:jc w:val="both"/>
         <w:rPr>
@@ -5119,6 +8106,7 @@
     </w:p>
     <w:p>
       <w:pPr>
+        <w:spacing w:line="240" w:lineRule="auto"/>
         <w:ind w:firstLine="360"/>
         <w:jc w:val="both"/>
         <w:rPr>
@@ -5131,6 +8119,7 @@
     </w:p>
     <w:p>
       <w:pPr>
+        <w:spacing w:line="240" w:lineRule="auto"/>
         <w:ind w:firstLine="360"/>
         <w:jc w:val="both"/>
         <w:rPr>
@@ -5156,6 +8145,7 @@
     </w:p>
     <w:p>
       <w:pPr>
+        <w:spacing w:line="240" w:lineRule="auto"/>
         <w:ind w:firstLine="360"/>
         <w:jc w:val="both"/>
         <w:rPr>
@@ -5177,6 +8167,7 @@
     </w:p>
     <w:p>
       <w:pPr>
+        <w:spacing w:line="240" w:lineRule="auto"/>
         <w:ind w:firstLine="360"/>
         <w:jc w:val="both"/>
         <w:rPr>
@@ -5197,11 +8188,13 @@
           <w:szCs w:val="24"/>
           <w:lang w:val="ro-RO"/>
         </w:rPr>
+        <w:lastRenderedPageBreak/>
         <w:t>Bilateral Filtering</w:t>
       </w:r>
     </w:p>
     <w:p>
       <w:pPr>
+        <w:spacing w:line="240" w:lineRule="auto"/>
         <w:ind w:firstLine="360"/>
         <w:jc w:val="both"/>
         <w:rPr>
@@ -5227,21 +8220,25 @@
           <w:szCs w:val="24"/>
           <w:lang w:val="ro-RO"/>
         </w:rPr>
-        <w:t xml:space="preserve">Bilateral Filtering folosește un filtru Gaussian pentru spațiu, însă folosește și un </w:t>
-      </w:r>
-      <w:r>
+        <w:t>Bilateral Filtering folosește un filtru Gaussian pentru spațiu, însă folosește și un al doilea filtru Gaussian pentru intensitate. Astfel, primul filtru se asigură că doar pixeli apropiați se iau în considerare, iar al doilea filtru garantează că doar pixelii cu intensități asemănătoare sunt luați în considerare. În acest mod, marginile sunt păstrate, deoarece pixelii de pe margini vor avea variații mari ale intensității.</w:t>
+      </w:r>
+    </w:p>
+    <w:p>
+      <w:pPr>
+        <w:spacing w:line="240" w:lineRule="auto"/>
+        <w:ind w:firstLine="360"/>
+        <w:jc w:val="both"/>
         <w:rPr>
           <w:rFonts w:ascii="UT Sans" w:eastAsiaTheme="minorEastAsia" w:hAnsi="UT Sans"/>
           <w:sz w:val="24"/>
           <w:szCs w:val="24"/>
           <w:lang w:val="ro-RO"/>
         </w:rPr>
-        <w:lastRenderedPageBreak/>
-        <w:t>al doilea filtru Gaussian pentru intensitate. Astfel, primul filtru se asigură că doar pixeli apropiați se iau în considerare, iar al doilea filtru garantează că doar pixelii cu intensități asemănătoare sunt luați în considerare. În acest mod, marginile sunt păstrate, deoarece pixelii de pe margini vor avea variații mari ale intensității.</w:t>
-      </w:r>
-    </w:p>
-    <w:p>
-      <w:pPr>
+      </w:pPr>
+    </w:p>
+    <w:p>
+      <w:pPr>
+        <w:spacing w:line="240" w:lineRule="auto"/>
         <w:ind w:firstLine="360"/>
         <w:jc w:val="both"/>
         <w:rPr>
@@ -5251,28 +8248,16 @@
           <w:lang w:val="ro-RO"/>
         </w:rPr>
       </w:pPr>
-    </w:p>
-    <w:p>
-      <w:pPr>
-        <w:ind w:firstLine="360"/>
-        <w:jc w:val="both"/>
+      <w:r>
         <w:rPr>
           <w:rFonts w:ascii="UT Sans" w:eastAsiaTheme="minorEastAsia" w:hAnsi="UT Sans"/>
           <w:sz w:val="24"/>
           <w:szCs w:val="24"/>
           <w:lang w:val="ro-RO"/>
         </w:rPr>
-      </w:pPr>
-      <w:r>
-        <w:rPr>
-          <w:rFonts w:ascii="UT Sans" w:eastAsiaTheme="minorEastAsia" w:hAnsi="UT Sans"/>
-          <w:sz w:val="24"/>
-          <w:szCs w:val="24"/>
-          <w:lang w:val="ro-RO"/>
-        </w:rPr>
         <w:t xml:space="preserve">Pentru măsurarea nivelului de zgomot dintr-o imagine am folosit o metodă numită </w:t>
       </w:r>
-      <w:hyperlink r:id="rId11" w:history="1">
+      <w:hyperlink r:id="rId13" w:history="1">
         <w:r>
           <w:rPr>
             <w:rStyle w:val="Hyperlink"/>
@@ -5907,6 +8892,7 @@
           <w:szCs w:val="24"/>
           <w:lang w:val="ro-RO"/>
         </w:rPr>
+        <w:lastRenderedPageBreak/>
         <w:drawing>
           <wp:inline distT="0" distB="0" distL="0" distR="0" wp14:anchorId="1A2E34C9" wp14:editId="2F5F0584">
             <wp:extent cx="6309761" cy="1157235"/>
@@ -5923,7 +8909,7 @@
                     <pic:cNvPicPr/>
                   </pic:nvPicPr>
                   <pic:blipFill>
-                    <a:blip r:embed="rId12">
+                    <a:blip r:embed="rId14">
                       <a:extLst>
                         <a:ext uri="{28A0092B-C50C-407E-A947-70E740481C1C}">
                           <a14:useLocalDpi xmlns:a14="http://schemas.microsoft.com/office/drawing/2010/main" val="0"/>
@@ -5952,6 +8938,7 @@
     </w:p>
     <w:p>
       <w:pPr>
+        <w:spacing w:line="240" w:lineRule="auto"/>
         <w:ind w:firstLine="360"/>
         <w:jc w:val="both"/>
         <w:rPr>
@@ -5964,6 +8951,7 @@
     </w:p>
     <w:p>
       <w:pPr>
+        <w:spacing w:line="240" w:lineRule="auto"/>
         <w:ind w:firstLine="360"/>
         <w:jc w:val="both"/>
         <w:rPr>
@@ -5980,33 +8968,292 @@
           <w:szCs w:val="24"/>
           <w:lang w:val="ro-RO"/>
         </w:rPr>
-        <w:lastRenderedPageBreak/>
         <w:t xml:space="preserve">Putem observa că valorile medii sunt cele mai mici în cazul aplicării filtrului Average Blurring folosind mărimea kernelul-ui de 7. </w:t>
       </w:r>
     </w:p>
     <w:p>
       <w:pPr>
+        <w:spacing w:line="240" w:lineRule="auto"/>
         <w:ind w:firstLine="360"/>
         <w:jc w:val="both"/>
         <w:rPr>
-          <w:rFonts w:ascii="UT Sans" w:hAnsi="UT Sans"/>
-          <w:sz w:val="24"/>
-          <w:szCs w:val="24"/>
-          <w:lang w:val="ro-RO"/>
-        </w:rPr>
-      </w:pPr>
-      <w:r>
-        <w:rPr>
           <w:rFonts w:ascii="UT Sans" w:eastAsiaTheme="minorEastAsia" w:hAnsi="UT Sans"/>
           <w:sz w:val="24"/>
           <w:szCs w:val="24"/>
           <w:lang w:val="ro-RO"/>
         </w:rPr>
+      </w:pPr>
+      <w:r>
+        <w:rPr>
+          <w:rFonts w:ascii="UT Sans" w:eastAsiaTheme="minorEastAsia" w:hAnsi="UT Sans"/>
+          <w:sz w:val="24"/>
+          <w:szCs w:val="24"/>
+          <w:lang w:val="ro-RO"/>
+        </w:rPr>
         <w:t>Astfel, vom implementa algoritmul pentru folosirea acestuia în dezvoltarea aplicației.</w:t>
       </w:r>
     </w:p>
+    <w:p>
+      <w:pPr>
+        <w:spacing w:line="240" w:lineRule="auto"/>
+        <w:ind w:firstLine="360"/>
+        <w:jc w:val="both"/>
+        <w:rPr>
+          <w:rFonts w:ascii="UT Sans" w:eastAsiaTheme="minorEastAsia" w:hAnsi="UT Sans"/>
+          <w:sz w:val="24"/>
+          <w:szCs w:val="24"/>
+          <w:lang w:val="ro-RO"/>
+        </w:rPr>
+      </w:pPr>
+    </w:p>
+    <w:p>
+      <w:pPr>
+        <w:spacing w:line="240" w:lineRule="auto"/>
+        <w:ind w:firstLine="360"/>
+        <w:jc w:val="both"/>
+        <w:rPr>
+          <w:rFonts w:ascii="UT Sans" w:eastAsiaTheme="minorEastAsia" w:hAnsi="UT Sans"/>
+          <w:sz w:val="24"/>
+          <w:szCs w:val="24"/>
+          <w:lang w:val="ro-RO"/>
+        </w:rPr>
+      </w:pPr>
+    </w:p>
+    <w:p>
+      <w:pPr>
+        <w:spacing w:line="240" w:lineRule="auto"/>
+        <w:ind w:firstLine="360"/>
+        <w:jc w:val="both"/>
+        <w:rPr>
+          <w:rFonts w:ascii="UT Sans" w:eastAsiaTheme="minorEastAsia" w:hAnsi="UT Sans"/>
+          <w:sz w:val="24"/>
+          <w:szCs w:val="24"/>
+          <w:lang w:val="ro-RO"/>
+        </w:rPr>
+      </w:pPr>
+    </w:p>
+    <w:p>
+      <w:pPr>
+        <w:spacing w:line="240" w:lineRule="auto"/>
+        <w:ind w:firstLine="360"/>
+        <w:jc w:val="both"/>
+        <w:rPr>
+          <w:rFonts w:ascii="UT Sans" w:eastAsiaTheme="minorEastAsia" w:hAnsi="UT Sans"/>
+          <w:sz w:val="24"/>
+          <w:szCs w:val="24"/>
+          <w:lang w:val="ro-RO"/>
+        </w:rPr>
+      </w:pPr>
+    </w:p>
+    <w:p>
+      <w:pPr>
+        <w:spacing w:line="240" w:lineRule="auto"/>
+        <w:ind w:firstLine="360"/>
+        <w:jc w:val="both"/>
+        <w:rPr>
+          <w:rFonts w:ascii="UT Sans" w:eastAsiaTheme="minorEastAsia" w:hAnsi="UT Sans"/>
+          <w:sz w:val="24"/>
+          <w:szCs w:val="24"/>
+          <w:lang w:val="ro-RO"/>
+        </w:rPr>
+      </w:pPr>
+    </w:p>
+    <w:p>
+      <w:pPr>
+        <w:spacing w:line="240" w:lineRule="auto"/>
+        <w:ind w:firstLine="360"/>
+        <w:jc w:val="both"/>
+        <w:rPr>
+          <w:rFonts w:ascii="UT Sans" w:eastAsiaTheme="minorEastAsia" w:hAnsi="UT Sans"/>
+          <w:sz w:val="24"/>
+          <w:szCs w:val="24"/>
+          <w:lang w:val="ro-RO"/>
+        </w:rPr>
+      </w:pPr>
+    </w:p>
+    <w:p>
+      <w:pPr>
+        <w:spacing w:line="240" w:lineRule="auto"/>
+        <w:ind w:firstLine="360"/>
+        <w:jc w:val="both"/>
+        <w:rPr>
+          <w:rFonts w:ascii="UT Sans" w:eastAsiaTheme="minorEastAsia" w:hAnsi="UT Sans"/>
+          <w:sz w:val="24"/>
+          <w:szCs w:val="24"/>
+          <w:lang w:val="ro-RO"/>
+        </w:rPr>
+      </w:pPr>
+    </w:p>
+    <w:p>
+      <w:pPr>
+        <w:spacing w:line="240" w:lineRule="auto"/>
+        <w:ind w:firstLine="360"/>
+        <w:jc w:val="both"/>
+        <w:rPr>
+          <w:rFonts w:ascii="UT Sans" w:eastAsiaTheme="minorEastAsia" w:hAnsi="UT Sans"/>
+          <w:sz w:val="24"/>
+          <w:szCs w:val="24"/>
+          <w:lang w:val="ro-RO"/>
+        </w:rPr>
+      </w:pPr>
+    </w:p>
+    <w:p>
+      <w:pPr>
+        <w:spacing w:line="240" w:lineRule="auto"/>
+        <w:ind w:firstLine="360"/>
+        <w:jc w:val="both"/>
+        <w:rPr>
+          <w:rFonts w:ascii="UT Sans" w:eastAsiaTheme="minorEastAsia" w:hAnsi="UT Sans"/>
+          <w:sz w:val="24"/>
+          <w:szCs w:val="24"/>
+          <w:lang w:val="ro-RO"/>
+        </w:rPr>
+      </w:pPr>
+    </w:p>
+    <w:p>
+      <w:pPr>
+        <w:spacing w:line="240" w:lineRule="auto"/>
+        <w:ind w:firstLine="360"/>
+        <w:jc w:val="both"/>
+        <w:rPr>
+          <w:rFonts w:ascii="UT Sans" w:eastAsiaTheme="minorEastAsia" w:hAnsi="UT Sans"/>
+          <w:sz w:val="24"/>
+          <w:szCs w:val="24"/>
+          <w:lang w:val="ro-RO"/>
+        </w:rPr>
+      </w:pPr>
+    </w:p>
+    <w:p>
+      <w:pPr>
+        <w:spacing w:line="240" w:lineRule="auto"/>
+        <w:ind w:firstLine="360"/>
+        <w:jc w:val="both"/>
+        <w:rPr>
+          <w:rFonts w:ascii="UT Sans" w:eastAsiaTheme="minorEastAsia" w:hAnsi="UT Sans"/>
+          <w:sz w:val="24"/>
+          <w:szCs w:val="24"/>
+          <w:lang w:val="ro-RO"/>
+        </w:rPr>
+      </w:pPr>
+    </w:p>
+    <w:p>
+      <w:pPr>
+        <w:spacing w:line="240" w:lineRule="auto"/>
+        <w:ind w:firstLine="360"/>
+        <w:jc w:val="both"/>
+        <w:rPr>
+          <w:rFonts w:ascii="UT Sans" w:eastAsiaTheme="minorEastAsia" w:hAnsi="UT Sans"/>
+          <w:sz w:val="24"/>
+          <w:szCs w:val="24"/>
+          <w:lang w:val="ro-RO"/>
+        </w:rPr>
+      </w:pPr>
+    </w:p>
+    <w:p>
+      <w:pPr>
+        <w:spacing w:line="240" w:lineRule="auto"/>
+        <w:ind w:firstLine="360"/>
+        <w:jc w:val="both"/>
+        <w:rPr>
+          <w:rFonts w:ascii="UT Sans" w:eastAsiaTheme="minorEastAsia" w:hAnsi="UT Sans"/>
+          <w:sz w:val="24"/>
+          <w:szCs w:val="24"/>
+          <w:lang w:val="ro-RO"/>
+        </w:rPr>
+      </w:pPr>
+    </w:p>
+    <w:p>
+      <w:pPr>
+        <w:spacing w:line="240" w:lineRule="auto"/>
+        <w:ind w:firstLine="360"/>
+        <w:jc w:val="both"/>
+        <w:rPr>
+          <w:rFonts w:ascii="UT Sans" w:eastAsiaTheme="minorEastAsia" w:hAnsi="UT Sans"/>
+          <w:sz w:val="24"/>
+          <w:szCs w:val="24"/>
+          <w:lang w:val="ro-RO"/>
+        </w:rPr>
+      </w:pPr>
+    </w:p>
+    <w:p>
+      <w:pPr>
+        <w:spacing w:line="240" w:lineRule="auto"/>
+        <w:ind w:firstLine="360"/>
+        <w:jc w:val="both"/>
+        <w:rPr>
+          <w:rFonts w:ascii="UT Sans" w:eastAsiaTheme="minorEastAsia" w:hAnsi="UT Sans"/>
+          <w:b/>
+          <w:bCs/>
+          <w:sz w:val="36"/>
+          <w:szCs w:val="36"/>
+          <w:lang w:val="ro-RO"/>
+        </w:rPr>
+      </w:pPr>
+      <w:r>
+        <w:rPr>
+          <w:rFonts w:ascii="UT Sans" w:eastAsiaTheme="minorEastAsia" w:hAnsi="UT Sans"/>
+          <w:b/>
+          <w:bCs/>
+          <w:sz w:val="36"/>
+          <w:szCs w:val="36"/>
+          <w:lang w:val="ro-RO"/>
+        </w:rPr>
+        <w:t xml:space="preserve">Bibliografie </w:t>
+      </w:r>
+    </w:p>
+    <w:p>
+      <w:pPr>
+        <w:spacing w:line="240" w:lineRule="auto"/>
+        <w:ind w:firstLine="360"/>
+        <w:jc w:val="both"/>
+        <w:rPr>
+          <w:rFonts w:ascii="UT Sans" w:hAnsi="UT Sans"/>
+          <w:sz w:val="24"/>
+          <w:szCs w:val="24"/>
+          <w:lang w:val="ro-RO"/>
+        </w:rPr>
+      </w:pPr>
+      <w:r>
+        <w:rPr>
+          <w:rFonts w:ascii="UT Sans" w:eastAsiaTheme="minorEastAsia" w:hAnsi="UT Sans"/>
+          <w:sz w:val="24"/>
+          <w:szCs w:val="24"/>
+          <w:lang w:val="ro-RO"/>
+        </w:rPr>
+        <w:t xml:space="preserve">5 – Niculescu, Cezar Th., </w:t>
+      </w:r>
+      <w:r>
+        <w:rPr>
+          <w:rFonts w:ascii="UT Sans" w:eastAsiaTheme="minorEastAsia" w:hAnsi="UT Sans"/>
+          <w:i/>
+          <w:iCs/>
+          <w:sz w:val="24"/>
+          <w:szCs w:val="24"/>
+          <w:lang w:val="ro-RO"/>
+        </w:rPr>
+        <w:t xml:space="preserve">Anatomia și Fiziologia Omului. Compendiu – Ediția a II-a </w:t>
+      </w:r>
+      <w:r>
+        <w:rPr>
+          <w:rFonts w:ascii="UT Sans" w:eastAsiaTheme="minorEastAsia" w:hAnsi="UT Sans"/>
+          <w:sz w:val="24"/>
+          <w:szCs w:val="24"/>
+          <w:lang w:val="ro-RO"/>
+        </w:rPr>
+        <w:t xml:space="preserve">, Editura Educațională Corint, 2014, </w:t>
+      </w:r>
+      <w:r>
+        <w:rPr>
+          <w:rFonts w:ascii="UT Sans" w:eastAsiaTheme="minorEastAsia" w:hAnsi="UT Sans"/>
+          <w:sz w:val="24"/>
+          <w:szCs w:val="24"/>
+          <w:lang w:val="ro-RO"/>
+        </w:rPr>
+        <w:t>p. 150.</w:t>
+      </w:r>
+    </w:p>
     <w:sectPr>
-      <w:footerReference w:type="default" r:id="rId13"/>
+      <w:footerReference w:type="default" r:id="rId15"/>
       <w:pgSz w:w="12240" w:h="15840"/>
       <w:pgMar w:top="1440" w:right="1440" w:bottom="1440" w:left="1440" w:header="720" w:footer="720" w:gutter="0"/>
       <w:pgNumType w:start="1"/>
@@ -6144,7 +9391,7 @@
         <v:path o:extrusionok="f" gradientshapeok="t" o:connecttype="rect"/>
         <o:lock v:ext="edit" aspectratio="t"/>
       </v:shapetype>
-      <v:shape id="_x0000_i1324" type="#_x0000_t75" style="width:13.5pt;height:13.5pt" o:bullet="t">
+      <v:shape id="_x0000_i1359" type="#_x0000_t75" style="width:13.1pt;height:13.1pt" o:bullet="t">
         <v:imagedata r:id="rId1" o:title="bullet"/>
       </v:shape>
     </w:pict>
@@ -6271,6 +9518,118 @@
     </w:lvl>
   </w:abstractNum>
   <w:abstractNum w:abstractNumId="1" w15:restartNumberingAfterBreak="0">
+    <w:nsid w:val="32A22994"/>
+    <w:multiLevelType w:val="hybridMultilevel"/>
+    <w:tmpl w:val="45321AE6"/>
+    <w:lvl w:ilvl="0" w:tplc="858CC920">
+      <w:numFmt w:val="bullet"/>
+      <w:lvlText w:val=""/>
+      <w:lvlJc w:val="left"/>
+      <w:pPr>
+        <w:ind w:left="720" w:hanging="360"/>
+      </w:pPr>
+      <w:rPr>
+        <w:rFonts w:ascii="Symbol" w:eastAsiaTheme="minorHAnsi" w:hAnsi="Symbol" w:cstheme="minorBidi" w:hint="default"/>
+      </w:rPr>
+    </w:lvl>
+    <w:lvl w:ilvl="1" w:tplc="04090003" w:tentative="1">
+      <w:start w:val="1"/>
+      <w:numFmt w:val="bullet"/>
+      <w:lvlText w:val="o"/>
+      <w:lvlJc w:val="left"/>
+      <w:pPr>
+        <w:ind w:left="1440" w:hanging="360"/>
+      </w:pPr>
+      <w:rPr>
+        <w:rFonts w:ascii="Courier New" w:hAnsi="Courier New" w:cs="Courier New" w:hint="default"/>
+      </w:rPr>
+    </w:lvl>
+    <w:lvl w:ilvl="2" w:tplc="04090005" w:tentative="1">
+      <w:start w:val="1"/>
+      <w:numFmt w:val="bullet"/>
+      <w:lvlText w:val=""/>
+      <w:lvlJc w:val="left"/>
+      <w:pPr>
+        <w:ind w:left="2160" w:hanging="360"/>
+      </w:pPr>
+      <w:rPr>
+        <w:rFonts w:ascii="Wingdings" w:hAnsi="Wingdings" w:hint="default"/>
+      </w:rPr>
+    </w:lvl>
+    <w:lvl w:ilvl="3" w:tplc="04090001" w:tentative="1">
+      <w:start w:val="1"/>
+      <w:numFmt w:val="bullet"/>
+      <w:lvlText w:val=""/>
+      <w:lvlJc w:val="left"/>
+      <w:pPr>
+        <w:ind w:left="2880" w:hanging="360"/>
+      </w:pPr>
+      <w:rPr>
+        <w:rFonts w:ascii="Symbol" w:hAnsi="Symbol" w:hint="default"/>
+      </w:rPr>
+    </w:lvl>
+    <w:lvl w:ilvl="4" w:tplc="04090003" w:tentative="1">
+      <w:start w:val="1"/>
+      <w:numFmt w:val="bullet"/>
+      <w:lvlText w:val="o"/>
+      <w:lvlJc w:val="left"/>
+      <w:pPr>
+        <w:ind w:left="3600" w:hanging="360"/>
+      </w:pPr>
+      <w:rPr>
+        <w:rFonts w:ascii="Courier New" w:hAnsi="Courier New" w:cs="Courier New" w:hint="default"/>
+      </w:rPr>
+    </w:lvl>
+    <w:lvl w:ilvl="5" w:tplc="04090005" w:tentative="1">
+      <w:start w:val="1"/>
+      <w:numFmt w:val="bullet"/>
+      <w:lvlText w:val=""/>
+      <w:lvlJc w:val="left"/>
+      <w:pPr>
+        <w:ind w:left="4320" w:hanging="360"/>
+      </w:pPr>
+      <w:rPr>
+        <w:rFonts w:ascii="Wingdings" w:hAnsi="Wingdings" w:hint="default"/>
+      </w:rPr>
+    </w:lvl>
+    <w:lvl w:ilvl="6" w:tplc="04090001" w:tentative="1">
+      <w:start w:val="1"/>
+      <w:numFmt w:val="bullet"/>
+      <w:lvlText w:val=""/>
+      <w:lvlJc w:val="left"/>
+      <w:pPr>
+        <w:ind w:left="5040" w:hanging="360"/>
+      </w:pPr>
+      <w:rPr>
+        <w:rFonts w:ascii="Symbol" w:hAnsi="Symbol" w:hint="default"/>
+      </w:rPr>
+    </w:lvl>
+    <w:lvl w:ilvl="7" w:tplc="04090003" w:tentative="1">
+      <w:start w:val="1"/>
+      <w:numFmt w:val="bullet"/>
+      <w:lvlText w:val="o"/>
+      <w:lvlJc w:val="left"/>
+      <w:pPr>
+        <w:ind w:left="5760" w:hanging="360"/>
+      </w:pPr>
+      <w:rPr>
+        <w:rFonts w:ascii="Courier New" w:hAnsi="Courier New" w:cs="Courier New" w:hint="default"/>
+      </w:rPr>
+    </w:lvl>
+    <w:lvl w:ilvl="8" w:tplc="04090005" w:tentative="1">
+      <w:start w:val="1"/>
+      <w:numFmt w:val="bullet"/>
+      <w:lvlText w:val=""/>
+      <w:lvlJc w:val="left"/>
+      <w:pPr>
+        <w:ind w:left="6480" w:hanging="360"/>
+      </w:pPr>
+      <w:rPr>
+        <w:rFonts w:ascii="Wingdings" w:hAnsi="Wingdings" w:hint="default"/>
+      </w:rPr>
+    </w:lvl>
+  </w:abstractNum>
+  <w:abstractNum w:abstractNumId="2" w15:restartNumberingAfterBreak="0">
     <w:nsid w:val="34A73051"/>
     <w:multiLevelType w:val="multilevel"/>
     <w:tmpl w:val="8312CE2E"/>
@@ -6391,7 +9750,7 @@
       </w:rPr>
     </w:lvl>
   </w:abstractNum>
-  <w:abstractNum w:abstractNumId="2" w15:restartNumberingAfterBreak="0">
+  <w:abstractNum w:abstractNumId="3" w15:restartNumberingAfterBreak="0">
     <w:nsid w:val="420150CB"/>
     <w:multiLevelType w:val="multilevel"/>
     <w:tmpl w:val="2ED629FC"/>
@@ -6512,7 +9871,7 @@
       </w:rPr>
     </w:lvl>
   </w:abstractNum>
-  <w:abstractNum w:abstractNumId="3" w15:restartNumberingAfterBreak="0">
+  <w:abstractNum w:abstractNumId="4" w15:restartNumberingAfterBreak="0">
     <w:nsid w:val="4A752762"/>
     <w:multiLevelType w:val="hybridMultilevel"/>
     <w:tmpl w:val="15A6FEDC"/>
@@ -6625,7 +9984,7 @@
       </w:rPr>
     </w:lvl>
   </w:abstractNum>
-  <w:abstractNum w:abstractNumId="4" w15:restartNumberingAfterBreak="0">
+  <w:abstractNum w:abstractNumId="5" w15:restartNumberingAfterBreak="0">
     <w:nsid w:val="67C07BEA"/>
     <w:multiLevelType w:val="multilevel"/>
     <w:tmpl w:val="D8329F0C"/>
@@ -6746,7 +10105,7 @@
       </w:rPr>
     </w:lvl>
   </w:abstractNum>
-  <w:abstractNum w:abstractNumId="5" w15:restartNumberingAfterBreak="0">
+  <w:abstractNum w:abstractNumId="6" w15:restartNumberingAfterBreak="0">
     <w:nsid w:val="6E7F501A"/>
     <w:multiLevelType w:val="hybridMultilevel"/>
     <w:tmpl w:val="59F0B546"/>
@@ -6859,7 +10218,7 @@
       </w:rPr>
     </w:lvl>
   </w:abstractNum>
-  <w:abstractNum w:abstractNumId="6" w15:restartNumberingAfterBreak="0">
+  <w:abstractNum w:abstractNumId="7" w15:restartNumberingAfterBreak="0">
     <w:nsid w:val="7AB54067"/>
     <w:multiLevelType w:val="hybridMultilevel"/>
     <w:tmpl w:val="9B06DA0E"/>
@@ -6975,25 +10334,28 @@
     </w:lvl>
   </w:abstractNum>
   <w:num w:numId="1" w16cid:durableId="1799058956">
-    <w:abstractNumId w:val="5"/>
+    <w:abstractNumId w:val="6"/>
   </w:num>
   <w:num w:numId="2" w16cid:durableId="507327962">
-    <w:abstractNumId w:val="2"/>
+    <w:abstractNumId w:val="3"/>
   </w:num>
   <w:num w:numId="3" w16cid:durableId="509415440">
-    <w:abstractNumId w:val="1"/>
+    <w:abstractNumId w:val="2"/>
   </w:num>
   <w:num w:numId="4" w16cid:durableId="369913118">
     <w:abstractNumId w:val="0"/>
   </w:num>
   <w:num w:numId="5" w16cid:durableId="1397971086">
-    <w:abstractNumId w:val="6"/>
+    <w:abstractNumId w:val="7"/>
   </w:num>
   <w:num w:numId="6" w16cid:durableId="110516022">
+    <w:abstractNumId w:val="5"/>
+  </w:num>
+  <w:num w:numId="7" w16cid:durableId="1224022956">
     <w:abstractNumId w:val="4"/>
   </w:num>
-  <w:num w:numId="7" w16cid:durableId="1224022956">
-    <w:abstractNumId w:val="3"/>
+  <w:num w:numId="8" w16cid:durableId="264577754">
+    <w:abstractNumId w:val="1"/>
   </w:num>
 </w:numbering>
 </file>

</xml_diff>